<commit_message>
uprava referencii a drobne upravy textov
</commit_message>
<xml_diff>
--- a/DiplomovkaVSablone.dotx.docx
+++ b/DiplomovkaVSablone.dotx.docx
@@ -411,11 +411,21 @@
             <w:r>
               <w:fldChar w:fldCharType="end"/>
             </w:r>
-            <w:fldSimple w:instr=" REF Univerzita \* MERGEFORMAT ">
-              <w:r>
-                <w:t>Univerzita Pavla Jozefa Šafárika v Košiciach</w:t>
-              </w:r>
-            </w:fldSimple>
+            <w:r>
+              <w:fldChar w:fldCharType="begin"/>
+            </w:r>
+            <w:r>
+              <w:instrText xml:space="preserve"> REF Univerzita \* MERGEFORMAT </w:instrText>
+            </w:r>
+            <w:r>
+              <w:fldChar w:fldCharType="separate"/>
+            </w:r>
+            <w:r>
+              <w:t>Univerzita Pavla Jozefa Šafárika v Košiciach</w:t>
+            </w:r>
+            <w:r>
+              <w:fldChar w:fldCharType="end"/>
+            </w:r>
           </w:p>
           <w:p>
             <w:pPr>
@@ -1333,8 +1343,6 @@
               <w:lastRenderedPageBreak/>
               <w:t>Abstrakt v cudzom jazyku</w:t>
             </w:r>
-            <w:bookmarkStart w:id="15" w:name="_GoBack"/>
-            <w:bookmarkEnd w:id="15"/>
           </w:p>
         </w:tc>
       </w:tr>
@@ -1357,7 +1365,19 @@
               <w:rPr>
                 <w:lang w:val="en-US"/>
               </w:rPr>
-              <w:t>The key element of the Internet of Things is to connect physical and digital world through sensors and actuators. Sensors and actuators are controlled by microcontrollers. The most well-known microcontrollers, primarily designed for prototyping, are Arduino microcontrollers.</w:t>
+              <w:t xml:space="preserve">The key element of the Internet of Things is to connect physical and digital world through sensors and actuators. Sensors and actuators are controlled by microcontrollers. The most well-known microcontrollers, primarily designed for prototyping, are </w:t>
+            </w:r>
+            <w:r>
+              <w:rPr>
+                <w:lang w:val="en-US"/>
+              </w:rPr>
+              <w:t xml:space="preserve">the </w:t>
+            </w:r>
+            <w:r>
+              <w:rPr>
+                <w:lang w:val="en-US"/>
+              </w:rPr>
+              <w:t>Arduino microcontrollers.</w:t>
             </w:r>
           </w:p>
           <w:p>
@@ -1373,7 +1393,19 @@
               <w:rPr>
                 <w:lang w:val="en-US"/>
               </w:rPr>
-              <w:t xml:space="preserve">We are working on the Arduino programming </w:t>
+              <w:t xml:space="preserve">We are working on </w:t>
+            </w:r>
+            <w:r>
+              <w:rPr>
+                <w:lang w:val="en-US"/>
+              </w:rPr>
+              <w:t>the</w:t>
+            </w:r>
+            <w:r>
+              <w:rPr>
+                <w:lang w:val="en-US"/>
+              </w:rPr>
+              <w:t xml:space="preserve"> Arduino programming </w:t>
             </w:r>
             <w:r>
               <w:rPr>
@@ -1385,7 +1417,43 @@
               <w:rPr>
                 <w:lang w:val="en-US"/>
               </w:rPr>
-              <w:t xml:space="preserve"> based on component and event-driven programming. We know this approach from the world of programming desktop and mobile application programming. Direct application of this approach on microcontroller is not possible due to their limited computing resources (eg. only 2048 bytes of RAM).</w:t>
+              <w:t xml:space="preserve"> based on component and event-driven programming. We know this approach from the world of programming desktop and mobile application</w:t>
+            </w:r>
+            <w:r>
+              <w:rPr>
+                <w:lang w:val="en-US"/>
+              </w:rPr>
+              <w:t>s</w:t>
+            </w:r>
+            <w:r>
+              <w:rPr>
+                <w:lang w:val="en-US"/>
+              </w:rPr>
+              <w:t xml:space="preserve">. Direct </w:t>
+            </w:r>
+            <w:r>
+              <w:rPr>
+                <w:lang w:val="en-US"/>
+              </w:rPr>
+              <w:t>implementation</w:t>
+            </w:r>
+            <w:r>
+              <w:rPr>
+                <w:lang w:val="en-US"/>
+              </w:rPr>
+              <w:t xml:space="preserve"> of this approach on microcontroller is not possible due to </w:t>
+            </w:r>
+            <w:r>
+              <w:rPr>
+                <w:lang w:val="en-US"/>
+              </w:rPr>
+              <w:t>its</w:t>
+            </w:r>
+            <w:r>
+              <w:rPr>
+                <w:lang w:val="en-US"/>
+              </w:rPr>
+              <w:t xml:space="preserve"> limited computing resources (eg. only 2048 bytes of RAM).</w:t>
             </w:r>
           </w:p>
           <w:p>
@@ -1425,7 +1493,19 @@
               <w:rPr>
                 <w:lang w:val="en-US"/>
               </w:rPr>
-              <w:t>The main goal of this thesis is to create an IDE that will allow intuitive component creation, configuration and linking to user’s source code based on its syntactic analysis. The main features of this approach include verification of project and automatic upload to microcontroller.</w:t>
+              <w:t xml:space="preserve">The main goal of this thesis is to create an IDE that will allow intuitive component creation, configuration and linking to user’s source code based on its syntactic analysis. The main features include </w:t>
+            </w:r>
+            <w:r>
+              <w:rPr>
+                <w:lang w:val="en-US"/>
+              </w:rPr>
+              <w:t xml:space="preserve">project </w:t>
+            </w:r>
+            <w:r>
+              <w:rPr>
+                <w:lang w:val="en-US"/>
+              </w:rPr>
+              <w:t>verification and automatic upload to microcontroller.</w:t>
             </w:r>
           </w:p>
           <w:p>
@@ -1447,7 +1527,19 @@
               <w:rPr>
                 <w:lang w:val="en-US"/>
               </w:rPr>
-              <w:t>T application for professional and non-professional developers.</w:t>
+              <w:t xml:space="preserve">T </w:t>
+            </w:r>
+            <w:r>
+              <w:rPr>
+                <w:lang w:val="en-US"/>
+              </w:rPr>
+              <w:t>devices</w:t>
+            </w:r>
+            <w:r>
+              <w:rPr>
+                <w:lang w:val="en-US"/>
+              </w:rPr>
+              <w:t xml:space="preserve"> for professional and non-professional developers.</w:t>
             </w:r>
           </w:p>
           <w:p>
@@ -1504,13 +1596,15 @@
           <w:numId w:val="0"/>
         </w:numPr>
       </w:pPr>
-      <w:bookmarkStart w:id="16" w:name="_Toc511068386"/>
+      <w:bookmarkStart w:id="15" w:name="_Toc511119904"/>
       <w:r>
         <w:lastRenderedPageBreak/>
         <w:t>Obsah</w:t>
       </w:r>
-      <w:bookmarkEnd w:id="16"/>
-    </w:p>
+      <w:bookmarkEnd w:id="15"/>
+    </w:p>
+    <w:bookmarkStart w:id="16" w:name="_GoBack"/>
+    <w:bookmarkEnd w:id="16"/>
     <w:p>
       <w:pPr>
         <w:pStyle w:val="Obsah1"/>
@@ -1547,7 +1641,7 @@
         </w:rPr>
         <w:fldChar w:fldCharType="separate"/>
       </w:r>
-      <w:hyperlink w:anchor="_Toc511068386" w:history="1">
+      <w:hyperlink w:anchor="_Toc511119904" w:history="1">
         <w:r>
           <w:rPr>
             <w:rStyle w:val="Hypertextovprepojenie"/>
@@ -1570,7 +1664,7 @@
           <w:rPr>
             <w:webHidden/>
           </w:rPr>
-          <w:instrText xml:space="preserve"> PAGEREF _Toc511068386 \h </w:instrText>
+          <w:instrText xml:space="preserve"> PAGEREF _Toc511119904 \h </w:instrText>
         </w:r>
         <w:r>
           <w:rPr>
@@ -1609,7 +1703,7 @@
           <w:lang w:eastAsia="sk-SK"/>
         </w:rPr>
       </w:pPr>
-      <w:hyperlink w:anchor="_Toc511068387" w:history="1">
+      <w:hyperlink w:anchor="_Toc511119905" w:history="1">
         <w:r>
           <w:rPr>
             <w:rStyle w:val="Hypertextovprepojenie"/>
@@ -1632,7 +1726,7 @@
           <w:rPr>
             <w:webHidden/>
           </w:rPr>
-          <w:instrText xml:space="preserve"> PAGEREF _Toc511068387 \h </w:instrText>
+          <w:instrText xml:space="preserve"> PAGEREF _Toc511119905 \h </w:instrText>
         </w:r>
         <w:r>
           <w:rPr>
@@ -1671,7 +1765,7 @@
           <w:lang w:eastAsia="sk-SK"/>
         </w:rPr>
       </w:pPr>
-      <w:hyperlink w:anchor="_Toc511068388" w:history="1">
+      <w:hyperlink w:anchor="_Toc511119906" w:history="1">
         <w:r>
           <w:rPr>
             <w:rStyle w:val="Hypertextovprepojenie"/>
@@ -1694,7 +1788,7 @@
           <w:rPr>
             <w:webHidden/>
           </w:rPr>
-          <w:instrText xml:space="preserve"> PAGEREF _Toc511068388 \h </w:instrText>
+          <w:instrText xml:space="preserve"> PAGEREF _Toc511119906 \h </w:instrText>
         </w:r>
         <w:r>
           <w:rPr>
@@ -1733,7 +1827,7 @@
           <w:lang w:eastAsia="sk-SK"/>
         </w:rPr>
       </w:pPr>
-      <w:hyperlink w:anchor="_Toc511068389" w:history="1">
+      <w:hyperlink w:anchor="_Toc511119907" w:history="1">
         <w:r>
           <w:rPr>
             <w:rStyle w:val="Hypertextovprepojenie"/>
@@ -1756,7 +1850,7 @@
           <w:rPr>
             <w:webHidden/>
           </w:rPr>
-          <w:instrText xml:space="preserve"> PAGEREF _Toc511068389 \h </w:instrText>
+          <w:instrText xml:space="preserve"> PAGEREF _Toc511119907 \h </w:instrText>
         </w:r>
         <w:r>
           <w:rPr>
@@ -1795,7 +1889,7 @@
           <w:lang w:eastAsia="sk-SK"/>
         </w:rPr>
       </w:pPr>
-      <w:hyperlink w:anchor="_Toc511068390" w:history="1">
+      <w:hyperlink w:anchor="_Toc511119908" w:history="1">
         <w:r>
           <w:rPr>
             <w:rStyle w:val="Hypertextovprepojenie"/>
@@ -1818,7 +1912,7 @@
           <w:rPr>
             <w:webHidden/>
           </w:rPr>
-          <w:instrText xml:space="preserve"> PAGEREF _Toc511068390 \h </w:instrText>
+          <w:instrText xml:space="preserve"> PAGEREF _Toc511119908 \h </w:instrText>
         </w:r>
         <w:r>
           <w:rPr>
@@ -1857,7 +1951,7 @@
           <w:lang w:eastAsia="sk-SK"/>
         </w:rPr>
       </w:pPr>
-      <w:hyperlink w:anchor="_Toc511068391" w:history="1">
+      <w:hyperlink w:anchor="_Toc511119909" w:history="1">
         <w:r>
           <w:rPr>
             <w:rStyle w:val="Hypertextovprepojenie"/>
@@ -1897,7 +1991,7 @@
           <w:rPr>
             <w:webHidden/>
           </w:rPr>
-          <w:instrText xml:space="preserve"> PAGEREF _Toc511068391 \h </w:instrText>
+          <w:instrText xml:space="preserve"> PAGEREF _Toc511119909 \h </w:instrText>
         </w:r>
         <w:r>
           <w:rPr>
@@ -1934,7 +2028,7 @@
           <w:lang w:eastAsia="sk-SK"/>
         </w:rPr>
       </w:pPr>
-      <w:hyperlink w:anchor="_Toc511068392" w:history="1">
+      <w:hyperlink w:anchor="_Toc511119910" w:history="1">
         <w:r>
           <w:rPr>
             <w:rStyle w:val="Hypertextovprepojenie"/>
@@ -1972,7 +2066,7 @@
           <w:rPr>
             <w:webHidden/>
           </w:rPr>
-          <w:instrText xml:space="preserve"> PAGEREF _Toc511068392 \h </w:instrText>
+          <w:instrText xml:space="preserve"> PAGEREF _Toc511119910 \h </w:instrText>
         </w:r>
         <w:r>
           <w:rPr>
@@ -2009,7 +2103,7 @@
           <w:lang w:eastAsia="sk-SK"/>
         </w:rPr>
       </w:pPr>
-      <w:hyperlink w:anchor="_Toc511068393" w:history="1">
+      <w:hyperlink w:anchor="_Toc511119911" w:history="1">
         <w:r>
           <w:rPr>
             <w:rStyle w:val="Hypertextovprepojenie"/>
@@ -2047,7 +2141,7 @@
           <w:rPr>
             <w:webHidden/>
           </w:rPr>
-          <w:instrText xml:space="preserve"> PAGEREF _Toc511068393 \h </w:instrText>
+          <w:instrText xml:space="preserve"> PAGEREF _Toc511119911 \h </w:instrText>
         </w:r>
         <w:r>
           <w:rPr>
@@ -2084,7 +2178,7 @@
           <w:lang w:eastAsia="sk-SK"/>
         </w:rPr>
       </w:pPr>
-      <w:hyperlink w:anchor="_Toc511068394" w:history="1">
+      <w:hyperlink w:anchor="_Toc511119912" w:history="1">
         <w:r>
           <w:rPr>
             <w:rStyle w:val="Hypertextovprepojenie"/>
@@ -2122,7 +2216,7 @@
           <w:rPr>
             <w:webHidden/>
           </w:rPr>
-          <w:instrText xml:space="preserve"> PAGEREF _Toc511068394 \h </w:instrText>
+          <w:instrText xml:space="preserve"> PAGEREF _Toc511119912 \h </w:instrText>
         </w:r>
         <w:r>
           <w:rPr>
@@ -2161,7 +2255,7 @@
           <w:lang w:eastAsia="sk-SK"/>
         </w:rPr>
       </w:pPr>
-      <w:hyperlink w:anchor="_Toc511068395" w:history="1">
+      <w:hyperlink w:anchor="_Toc511119913" w:history="1">
         <w:r>
           <w:rPr>
             <w:rStyle w:val="Hypertextovprepojenie"/>
@@ -2201,7 +2295,7 @@
           <w:rPr>
             <w:webHidden/>
           </w:rPr>
-          <w:instrText xml:space="preserve"> PAGEREF _Toc511068395 \h </w:instrText>
+          <w:instrText xml:space="preserve"> PAGEREF _Toc511119913 \h </w:instrText>
         </w:r>
         <w:r>
           <w:rPr>
@@ -2238,7 +2332,7 @@
           <w:lang w:eastAsia="sk-SK"/>
         </w:rPr>
       </w:pPr>
-      <w:hyperlink w:anchor="_Toc511068396" w:history="1">
+      <w:hyperlink w:anchor="_Toc511119914" w:history="1">
         <w:r>
           <w:rPr>
             <w:rStyle w:val="Hypertextovprepojenie"/>
@@ -2276,7 +2370,7 @@
           <w:rPr>
             <w:webHidden/>
           </w:rPr>
-          <w:instrText xml:space="preserve"> PAGEREF _Toc511068396 \h </w:instrText>
+          <w:instrText xml:space="preserve"> PAGEREF _Toc511119914 \h </w:instrText>
         </w:r>
         <w:r>
           <w:rPr>
@@ -2313,7 +2407,7 @@
           <w:lang w:eastAsia="sk-SK"/>
         </w:rPr>
       </w:pPr>
-      <w:hyperlink w:anchor="_Toc511068397" w:history="1">
+      <w:hyperlink w:anchor="_Toc511119915" w:history="1">
         <w:r>
           <w:rPr>
             <w:rStyle w:val="Hypertextovprepojenie"/>
@@ -2351,7 +2445,7 @@
           <w:rPr>
             <w:webHidden/>
           </w:rPr>
-          <w:instrText xml:space="preserve"> PAGEREF _Toc511068397 \h </w:instrText>
+          <w:instrText xml:space="preserve"> PAGEREF _Toc511119915 \h </w:instrText>
         </w:r>
         <w:r>
           <w:rPr>
@@ -2388,7 +2482,7 @@
           <w:lang w:eastAsia="sk-SK"/>
         </w:rPr>
       </w:pPr>
-      <w:hyperlink w:anchor="_Toc511068398" w:history="1">
+      <w:hyperlink w:anchor="_Toc511119916" w:history="1">
         <w:r>
           <w:rPr>
             <w:rStyle w:val="Hypertextovprepojenie"/>
@@ -2426,7 +2520,7 @@
           <w:rPr>
             <w:webHidden/>
           </w:rPr>
-          <w:instrText xml:space="preserve"> PAGEREF _Toc511068398 \h </w:instrText>
+          <w:instrText xml:space="preserve"> PAGEREF _Toc511119916 \h </w:instrText>
         </w:r>
         <w:r>
           <w:rPr>
@@ -2464,7 +2558,7 @@
           <w:lang w:eastAsia="sk-SK"/>
         </w:rPr>
       </w:pPr>
-      <w:hyperlink w:anchor="_Toc511068399" w:history="1">
+      <w:hyperlink w:anchor="_Toc511119917" w:history="1">
         <w:r>
           <w:rPr>
             <w:rStyle w:val="Hypertextovprepojenie"/>
@@ -2503,7 +2597,7 @@
           <w:rPr>
             <w:webHidden/>
           </w:rPr>
-          <w:instrText xml:space="preserve"> PAGEREF _Toc511068399 \h </w:instrText>
+          <w:instrText xml:space="preserve"> PAGEREF _Toc511119917 \h </w:instrText>
         </w:r>
         <w:r>
           <w:rPr>
@@ -2541,7 +2635,7 @@
           <w:lang w:eastAsia="sk-SK"/>
         </w:rPr>
       </w:pPr>
-      <w:hyperlink w:anchor="_Toc511068400" w:history="1">
+      <w:hyperlink w:anchor="_Toc511119918" w:history="1">
         <w:r>
           <w:rPr>
             <w:rStyle w:val="Hypertextovprepojenie"/>
@@ -2580,7 +2674,7 @@
           <w:rPr>
             <w:webHidden/>
           </w:rPr>
-          <w:instrText xml:space="preserve"> PAGEREF _Toc511068400 \h </w:instrText>
+          <w:instrText xml:space="preserve"> PAGEREF _Toc511119918 \h </w:instrText>
         </w:r>
         <w:r>
           <w:rPr>
@@ -2618,7 +2712,7 @@
           <w:lang w:eastAsia="sk-SK"/>
         </w:rPr>
       </w:pPr>
-      <w:hyperlink w:anchor="_Toc511068401" w:history="1">
+      <w:hyperlink w:anchor="_Toc511119919" w:history="1">
         <w:r>
           <w:rPr>
             <w:rStyle w:val="Hypertextovprepojenie"/>
@@ -2657,7 +2751,7 @@
           <w:rPr>
             <w:webHidden/>
           </w:rPr>
-          <w:instrText xml:space="preserve"> PAGEREF _Toc511068401 \h </w:instrText>
+          <w:instrText xml:space="preserve"> PAGEREF _Toc511119919 \h </w:instrText>
         </w:r>
         <w:r>
           <w:rPr>
@@ -2695,7 +2789,7 @@
           <w:lang w:eastAsia="sk-SK"/>
         </w:rPr>
       </w:pPr>
-      <w:hyperlink w:anchor="_Toc511068402" w:history="1">
+      <w:hyperlink w:anchor="_Toc511119920" w:history="1">
         <w:r>
           <w:rPr>
             <w:rStyle w:val="Hypertextovprepojenie"/>
@@ -2734,7 +2828,7 @@
           <w:rPr>
             <w:webHidden/>
           </w:rPr>
-          <w:instrText xml:space="preserve"> PAGEREF _Toc511068402 \h </w:instrText>
+          <w:instrText xml:space="preserve"> PAGEREF _Toc511119920 \h </w:instrText>
         </w:r>
         <w:r>
           <w:rPr>
@@ -2773,7 +2867,7 @@
           <w:lang w:eastAsia="sk-SK"/>
         </w:rPr>
       </w:pPr>
-      <w:hyperlink w:anchor="_Toc511068403" w:history="1">
+      <w:hyperlink w:anchor="_Toc511119921" w:history="1">
         <w:r>
           <w:rPr>
             <w:rStyle w:val="Hypertextovprepojenie"/>
@@ -2813,7 +2907,7 @@
           <w:rPr>
             <w:webHidden/>
           </w:rPr>
-          <w:instrText xml:space="preserve"> PAGEREF _Toc511068403 \h </w:instrText>
+          <w:instrText xml:space="preserve"> PAGEREF _Toc511119921 \h </w:instrText>
         </w:r>
         <w:r>
           <w:rPr>
@@ -2850,7 +2944,7 @@
           <w:lang w:eastAsia="sk-SK"/>
         </w:rPr>
       </w:pPr>
-      <w:hyperlink w:anchor="_Toc511068404" w:history="1">
+      <w:hyperlink w:anchor="_Toc511119922" w:history="1">
         <w:r>
           <w:rPr>
             <w:rStyle w:val="Hypertextovprepojenie"/>
@@ -2888,7 +2982,7 @@
           <w:rPr>
             <w:webHidden/>
           </w:rPr>
-          <w:instrText xml:space="preserve"> PAGEREF _Toc511068404 \h </w:instrText>
+          <w:instrText xml:space="preserve"> PAGEREF _Toc511119922 \h </w:instrText>
         </w:r>
         <w:r>
           <w:rPr>
@@ -2927,7 +3021,7 @@
           <w:lang w:eastAsia="sk-SK"/>
         </w:rPr>
       </w:pPr>
-      <w:hyperlink w:anchor="_Toc511068405" w:history="1">
+      <w:hyperlink w:anchor="_Toc511119923" w:history="1">
         <w:r>
           <w:rPr>
             <w:rStyle w:val="Hypertextovprepojenie"/>
@@ -2967,7 +3061,7 @@
           <w:rPr>
             <w:webHidden/>
           </w:rPr>
-          <w:instrText xml:space="preserve"> PAGEREF _Toc511068405 \h </w:instrText>
+          <w:instrText xml:space="preserve"> PAGEREF _Toc511119923 \h </w:instrText>
         </w:r>
         <w:r>
           <w:rPr>
@@ -3004,7 +3098,7 @@
           <w:lang w:eastAsia="sk-SK"/>
         </w:rPr>
       </w:pPr>
-      <w:hyperlink w:anchor="_Toc511068406" w:history="1">
+      <w:hyperlink w:anchor="_Toc511119924" w:history="1">
         <w:r>
           <w:rPr>
             <w:rStyle w:val="Hypertextovprepojenie"/>
@@ -3042,7 +3136,7 @@
           <w:rPr>
             <w:webHidden/>
           </w:rPr>
-          <w:instrText xml:space="preserve"> PAGEREF _Toc511068406 \h </w:instrText>
+          <w:instrText xml:space="preserve"> PAGEREF _Toc511119924 \h </w:instrText>
         </w:r>
         <w:r>
           <w:rPr>
@@ -3081,7 +3175,7 @@
           <w:lang w:eastAsia="sk-SK"/>
         </w:rPr>
       </w:pPr>
-      <w:hyperlink w:anchor="_Toc511068407" w:history="1">
+      <w:hyperlink w:anchor="_Toc511119925" w:history="1">
         <w:r>
           <w:rPr>
             <w:rStyle w:val="Hypertextovprepojenie"/>
@@ -3121,7 +3215,7 @@
           <w:rPr>
             <w:webHidden/>
           </w:rPr>
-          <w:instrText xml:space="preserve"> PAGEREF _Toc511068407 \h </w:instrText>
+          <w:instrText xml:space="preserve"> PAGEREF _Toc511119925 \h </w:instrText>
         </w:r>
         <w:r>
           <w:rPr>
@@ -3158,7 +3252,7 @@
           <w:lang w:eastAsia="sk-SK"/>
         </w:rPr>
       </w:pPr>
-      <w:hyperlink w:anchor="_Toc511068408" w:history="1">
+      <w:hyperlink w:anchor="_Toc511119926" w:history="1">
         <w:r>
           <w:rPr>
             <w:rStyle w:val="Hypertextovprepojenie"/>
@@ -3196,7 +3290,7 @@
           <w:rPr>
             <w:webHidden/>
           </w:rPr>
-          <w:instrText xml:space="preserve"> PAGEREF _Toc511068408 \h </w:instrText>
+          <w:instrText xml:space="preserve"> PAGEREF _Toc511119926 \h </w:instrText>
         </w:r>
         <w:r>
           <w:rPr>
@@ -3233,7 +3327,7 @@
           <w:lang w:eastAsia="sk-SK"/>
         </w:rPr>
       </w:pPr>
-      <w:hyperlink w:anchor="_Toc511068409" w:history="1">
+      <w:hyperlink w:anchor="_Toc511119927" w:history="1">
         <w:r>
           <w:rPr>
             <w:rStyle w:val="Hypertextovprepojenie"/>
@@ -3271,7 +3365,7 @@
           <w:rPr>
             <w:webHidden/>
           </w:rPr>
-          <w:instrText xml:space="preserve"> PAGEREF _Toc511068409 \h </w:instrText>
+          <w:instrText xml:space="preserve"> PAGEREF _Toc511119927 \h </w:instrText>
         </w:r>
         <w:r>
           <w:rPr>
@@ -3308,7 +3402,7 @@
           <w:lang w:eastAsia="sk-SK"/>
         </w:rPr>
       </w:pPr>
-      <w:hyperlink w:anchor="_Toc511068410" w:history="1">
+      <w:hyperlink w:anchor="_Toc511119928" w:history="1">
         <w:r>
           <w:rPr>
             <w:rStyle w:val="Hypertextovprepojenie"/>
@@ -3346,7 +3440,7 @@
           <w:rPr>
             <w:webHidden/>
           </w:rPr>
-          <w:instrText xml:space="preserve"> PAGEREF _Toc511068410 \h </w:instrText>
+          <w:instrText xml:space="preserve"> PAGEREF _Toc511119928 \h </w:instrText>
         </w:r>
         <w:r>
           <w:rPr>
@@ -3385,7 +3479,7 @@
           <w:lang w:eastAsia="sk-SK"/>
         </w:rPr>
       </w:pPr>
-      <w:hyperlink w:anchor="_Toc511068411" w:history="1">
+      <w:hyperlink w:anchor="_Toc511119929" w:history="1">
         <w:r>
           <w:rPr>
             <w:rStyle w:val="Hypertextovprepojenie"/>
@@ -3425,7 +3519,7 @@
           <w:rPr>
             <w:webHidden/>
           </w:rPr>
-          <w:instrText xml:space="preserve"> PAGEREF _Toc511068411 \h </w:instrText>
+          <w:instrText xml:space="preserve"> PAGEREF _Toc511119929 \h </w:instrText>
         </w:r>
         <w:r>
           <w:rPr>
@@ -3462,7 +3556,7 @@
           <w:lang w:eastAsia="sk-SK"/>
         </w:rPr>
       </w:pPr>
-      <w:hyperlink w:anchor="_Toc511068412" w:history="1">
+      <w:hyperlink w:anchor="_Toc511119930" w:history="1">
         <w:r>
           <w:rPr>
             <w:rStyle w:val="Hypertextovprepojenie"/>
@@ -3500,7 +3594,7 @@
           <w:rPr>
             <w:webHidden/>
           </w:rPr>
-          <w:instrText xml:space="preserve"> PAGEREF _Toc511068412 \h </w:instrText>
+          <w:instrText xml:space="preserve"> PAGEREF _Toc511119930 \h </w:instrText>
         </w:r>
         <w:r>
           <w:rPr>
@@ -3538,7 +3632,7 @@
           <w:lang w:eastAsia="sk-SK"/>
         </w:rPr>
       </w:pPr>
-      <w:hyperlink w:anchor="_Toc511068413" w:history="1">
+      <w:hyperlink w:anchor="_Toc511119931" w:history="1">
         <w:r>
           <w:rPr>
             <w:rStyle w:val="Hypertextovprepojenie"/>
@@ -3577,7 +3671,7 @@
           <w:rPr>
             <w:webHidden/>
           </w:rPr>
-          <w:instrText xml:space="preserve"> PAGEREF _Toc511068413 \h </w:instrText>
+          <w:instrText xml:space="preserve"> PAGEREF _Toc511119931 \h </w:instrText>
         </w:r>
         <w:r>
           <w:rPr>
@@ -3614,7 +3708,7 @@
           <w:lang w:eastAsia="sk-SK"/>
         </w:rPr>
       </w:pPr>
-      <w:hyperlink w:anchor="_Toc511068414" w:history="1">
+      <w:hyperlink w:anchor="_Toc511119932" w:history="1">
         <w:r>
           <w:rPr>
             <w:rStyle w:val="Hypertextovprepojenie"/>
@@ -3652,7 +3746,7 @@
           <w:rPr>
             <w:webHidden/>
           </w:rPr>
-          <w:instrText xml:space="preserve"> PAGEREF _Toc511068414 \h </w:instrText>
+          <w:instrText xml:space="preserve"> PAGEREF _Toc511119932 \h </w:instrText>
         </w:r>
         <w:r>
           <w:rPr>
@@ -3690,7 +3784,7 @@
           <w:lang w:eastAsia="sk-SK"/>
         </w:rPr>
       </w:pPr>
-      <w:hyperlink w:anchor="_Toc511068415" w:history="1">
+      <w:hyperlink w:anchor="_Toc511119933" w:history="1">
         <w:r>
           <w:rPr>
             <w:rStyle w:val="Hypertextovprepojenie"/>
@@ -3729,7 +3823,7 @@
           <w:rPr>
             <w:webHidden/>
           </w:rPr>
-          <w:instrText xml:space="preserve"> PAGEREF _Toc511068415 \h </w:instrText>
+          <w:instrText xml:space="preserve"> PAGEREF _Toc511119933 \h </w:instrText>
         </w:r>
         <w:r>
           <w:rPr>
@@ -3767,7 +3861,7 @@
           <w:lang w:eastAsia="sk-SK"/>
         </w:rPr>
       </w:pPr>
-      <w:hyperlink w:anchor="_Toc511068416" w:history="1">
+      <w:hyperlink w:anchor="_Toc511119934" w:history="1">
         <w:r>
           <w:rPr>
             <w:rStyle w:val="Hypertextovprepojenie"/>
@@ -3806,7 +3900,7 @@
           <w:rPr>
             <w:webHidden/>
           </w:rPr>
-          <w:instrText xml:space="preserve"> PAGEREF _Toc511068416 \h </w:instrText>
+          <w:instrText xml:space="preserve"> PAGEREF _Toc511119934 \h </w:instrText>
         </w:r>
         <w:r>
           <w:rPr>
@@ -3844,7 +3938,7 @@
           <w:lang w:eastAsia="sk-SK"/>
         </w:rPr>
       </w:pPr>
-      <w:hyperlink w:anchor="_Toc511068417" w:history="1">
+      <w:hyperlink w:anchor="_Toc511119935" w:history="1">
         <w:r>
           <w:rPr>
             <w:rStyle w:val="Hypertextovprepojenie"/>
@@ -3883,7 +3977,7 @@
           <w:rPr>
             <w:webHidden/>
           </w:rPr>
-          <w:instrText xml:space="preserve"> PAGEREF _Toc511068417 \h </w:instrText>
+          <w:instrText xml:space="preserve"> PAGEREF _Toc511119935 \h </w:instrText>
         </w:r>
         <w:r>
           <w:rPr>
@@ -3921,7 +4015,7 @@
           <w:lang w:eastAsia="sk-SK"/>
         </w:rPr>
       </w:pPr>
-      <w:hyperlink w:anchor="_Toc511068418" w:history="1">
+      <w:hyperlink w:anchor="_Toc511119936" w:history="1">
         <w:r>
           <w:rPr>
             <w:rStyle w:val="Hypertextovprepojenie"/>
@@ -3960,7 +4054,7 @@
           <w:rPr>
             <w:webHidden/>
           </w:rPr>
-          <w:instrText xml:space="preserve"> PAGEREF _Toc511068418 \h </w:instrText>
+          <w:instrText xml:space="preserve"> PAGEREF _Toc511119936 \h </w:instrText>
         </w:r>
         <w:r>
           <w:rPr>
@@ -3998,7 +4092,7 @@
           <w:lang w:eastAsia="sk-SK"/>
         </w:rPr>
       </w:pPr>
-      <w:hyperlink w:anchor="_Toc511068419" w:history="1">
+      <w:hyperlink w:anchor="_Toc511119937" w:history="1">
         <w:r>
           <w:rPr>
             <w:rStyle w:val="Hypertextovprepojenie"/>
@@ -4037,7 +4131,7 @@
           <w:rPr>
             <w:webHidden/>
           </w:rPr>
-          <w:instrText xml:space="preserve"> PAGEREF _Toc511068419 \h </w:instrText>
+          <w:instrText xml:space="preserve"> PAGEREF _Toc511119937 \h </w:instrText>
         </w:r>
         <w:r>
           <w:rPr>
@@ -4074,7 +4168,7 @@
           <w:lang w:eastAsia="sk-SK"/>
         </w:rPr>
       </w:pPr>
-      <w:hyperlink w:anchor="_Toc511068420" w:history="1">
+      <w:hyperlink w:anchor="_Toc511119938" w:history="1">
         <w:r>
           <w:rPr>
             <w:rStyle w:val="Hypertextovprepojenie"/>
@@ -4112,7 +4206,7 @@
           <w:rPr>
             <w:webHidden/>
           </w:rPr>
-          <w:instrText xml:space="preserve"> PAGEREF _Toc511068420 \h </w:instrText>
+          <w:instrText xml:space="preserve"> PAGEREF _Toc511119938 \h </w:instrText>
         </w:r>
         <w:r>
           <w:rPr>
@@ -4149,7 +4243,7 @@
           <w:lang w:eastAsia="sk-SK"/>
         </w:rPr>
       </w:pPr>
-      <w:hyperlink w:anchor="_Toc511068421" w:history="1">
+      <w:hyperlink w:anchor="_Toc511119939" w:history="1">
         <w:r>
           <w:rPr>
             <w:rStyle w:val="Hypertextovprepojenie"/>
@@ -4187,7 +4281,7 @@
           <w:rPr>
             <w:webHidden/>
           </w:rPr>
-          <w:instrText xml:space="preserve"> PAGEREF _Toc511068421 \h </w:instrText>
+          <w:instrText xml:space="preserve"> PAGEREF _Toc511119939 \h </w:instrText>
         </w:r>
         <w:r>
           <w:rPr>
@@ -4225,7 +4319,7 @@
           <w:lang w:eastAsia="sk-SK"/>
         </w:rPr>
       </w:pPr>
-      <w:hyperlink w:anchor="_Toc511068422" w:history="1">
+      <w:hyperlink w:anchor="_Toc511119940" w:history="1">
         <w:r>
           <w:rPr>
             <w:rStyle w:val="Hypertextovprepojenie"/>
@@ -4264,7 +4358,7 @@
           <w:rPr>
             <w:webHidden/>
           </w:rPr>
-          <w:instrText xml:space="preserve"> PAGEREF _Toc511068422 \h </w:instrText>
+          <w:instrText xml:space="preserve"> PAGEREF _Toc511119940 \h </w:instrText>
         </w:r>
         <w:r>
           <w:rPr>
@@ -4302,7 +4396,7 @@
           <w:lang w:eastAsia="sk-SK"/>
         </w:rPr>
       </w:pPr>
-      <w:hyperlink w:anchor="_Toc511068423" w:history="1">
+      <w:hyperlink w:anchor="_Toc511119941" w:history="1">
         <w:r>
           <w:rPr>
             <w:rStyle w:val="Hypertextovprepojenie"/>
@@ -4341,7 +4435,7 @@
           <w:rPr>
             <w:webHidden/>
           </w:rPr>
-          <w:instrText xml:space="preserve"> PAGEREF _Toc511068423 \h </w:instrText>
+          <w:instrText xml:space="preserve"> PAGEREF _Toc511119941 \h </w:instrText>
         </w:r>
         <w:r>
           <w:rPr>
@@ -4379,7 +4473,7 @@
           <w:lang w:eastAsia="sk-SK"/>
         </w:rPr>
       </w:pPr>
-      <w:hyperlink w:anchor="_Toc511068424" w:history="1">
+      <w:hyperlink w:anchor="_Toc511119942" w:history="1">
         <w:r>
           <w:rPr>
             <w:rStyle w:val="Hypertextovprepojenie"/>
@@ -4418,7 +4512,7 @@
           <w:rPr>
             <w:webHidden/>
           </w:rPr>
-          <w:instrText xml:space="preserve"> PAGEREF _Toc511068424 \h </w:instrText>
+          <w:instrText xml:space="preserve"> PAGEREF _Toc511119942 \h </w:instrText>
         </w:r>
         <w:r>
           <w:rPr>
@@ -4456,7 +4550,7 @@
           <w:lang w:eastAsia="sk-SK"/>
         </w:rPr>
       </w:pPr>
-      <w:hyperlink w:anchor="_Toc511068425" w:history="1">
+      <w:hyperlink w:anchor="_Toc511119943" w:history="1">
         <w:r>
           <w:rPr>
             <w:rStyle w:val="Hypertextovprepojenie"/>
@@ -4495,7 +4589,7 @@
           <w:rPr>
             <w:webHidden/>
           </w:rPr>
-          <w:instrText xml:space="preserve"> PAGEREF _Toc511068425 \h </w:instrText>
+          <w:instrText xml:space="preserve"> PAGEREF _Toc511119943 \h </w:instrText>
         </w:r>
         <w:r>
           <w:rPr>
@@ -4533,7 +4627,7 @@
           <w:lang w:eastAsia="sk-SK"/>
         </w:rPr>
       </w:pPr>
-      <w:hyperlink w:anchor="_Toc511068426" w:history="1">
+      <w:hyperlink w:anchor="_Toc511119944" w:history="1">
         <w:r>
           <w:rPr>
             <w:rStyle w:val="Hypertextovprepojenie"/>
@@ -4554,7 +4648,7 @@
           <w:rPr>
             <w:rStyle w:val="Hypertextovprepojenie"/>
           </w:rPr>
-          <w:t>Voliteľný prostredia pre programátora</w:t>
+          <w:t>Voliteľné prostredie pre programátora</w:t>
         </w:r>
         <w:r>
           <w:rPr>
@@ -4572,7 +4666,7 @@
           <w:rPr>
             <w:webHidden/>
           </w:rPr>
-          <w:instrText xml:space="preserve"> PAGEREF _Toc511068426 \h </w:instrText>
+          <w:instrText xml:space="preserve"> PAGEREF _Toc511119944 \h </w:instrText>
         </w:r>
         <w:r>
           <w:rPr>
@@ -4611,7 +4705,7 @@
           <w:lang w:eastAsia="sk-SK"/>
         </w:rPr>
       </w:pPr>
-      <w:hyperlink w:anchor="_Toc511068427" w:history="1">
+      <w:hyperlink w:anchor="_Toc511119945" w:history="1">
         <w:r>
           <w:rPr>
             <w:rStyle w:val="Hypertextovprepojenie"/>
@@ -4651,7 +4745,7 @@
           <w:rPr>
             <w:webHidden/>
           </w:rPr>
-          <w:instrText xml:space="preserve"> PAGEREF _Toc511068427 \h </w:instrText>
+          <w:instrText xml:space="preserve"> PAGEREF _Toc511119945 \h </w:instrText>
         </w:r>
         <w:r>
           <w:rPr>
@@ -4688,7 +4782,7 @@
           <w:lang w:eastAsia="sk-SK"/>
         </w:rPr>
       </w:pPr>
-      <w:hyperlink w:anchor="_Toc511068428" w:history="1">
+      <w:hyperlink w:anchor="_Toc511119946" w:history="1">
         <w:r>
           <w:rPr>
             <w:rStyle w:val="Hypertextovprepojenie"/>
@@ -4726,7 +4820,7 @@
           <w:rPr>
             <w:webHidden/>
           </w:rPr>
-          <w:instrText xml:space="preserve"> PAGEREF _Toc511068428 \h </w:instrText>
+          <w:instrText xml:space="preserve"> PAGEREF _Toc511119946 \h </w:instrText>
         </w:r>
         <w:r>
           <w:rPr>
@@ -4763,7 +4857,7 @@
           <w:lang w:eastAsia="sk-SK"/>
         </w:rPr>
       </w:pPr>
-      <w:hyperlink w:anchor="_Toc511068429" w:history="1">
+      <w:hyperlink w:anchor="_Toc511119947" w:history="1">
         <w:r>
           <w:rPr>
             <w:rStyle w:val="Hypertextovprepojenie"/>
@@ -4801,7 +4895,7 @@
           <w:rPr>
             <w:webHidden/>
           </w:rPr>
-          <w:instrText xml:space="preserve"> PAGEREF _Toc511068429 \h </w:instrText>
+          <w:instrText xml:space="preserve"> PAGEREF _Toc511119947 \h </w:instrText>
         </w:r>
         <w:r>
           <w:rPr>
@@ -4840,7 +4934,7 @@
           <w:lang w:eastAsia="sk-SK"/>
         </w:rPr>
       </w:pPr>
-      <w:hyperlink w:anchor="_Toc511068430" w:history="1">
+      <w:hyperlink w:anchor="_Toc511119948" w:history="1">
         <w:r>
           <w:rPr>
             <w:rStyle w:val="Hypertextovprepojenie"/>
@@ -4863,7 +4957,7 @@
           <w:rPr>
             <w:webHidden/>
           </w:rPr>
-          <w:instrText xml:space="preserve"> PAGEREF _Toc511068430 \h </w:instrText>
+          <w:instrText xml:space="preserve"> PAGEREF _Toc511119948 \h </w:instrText>
         </w:r>
         <w:r>
           <w:rPr>
@@ -4902,7 +4996,7 @@
           <w:lang w:eastAsia="sk-SK"/>
         </w:rPr>
       </w:pPr>
-      <w:hyperlink w:anchor="_Toc511068431" w:history="1">
+      <w:hyperlink w:anchor="_Toc511119949" w:history="1">
         <w:r>
           <w:rPr>
             <w:rStyle w:val="Hypertextovprepojenie"/>
@@ -4925,7 +5019,7 @@
           <w:rPr>
             <w:webHidden/>
           </w:rPr>
-          <w:instrText xml:space="preserve"> PAGEREF _Toc511068431 \h </w:instrText>
+          <w:instrText xml:space="preserve"> PAGEREF _Toc511119949 \h </w:instrText>
         </w:r>
         <w:r>
           <w:rPr>
@@ -4964,7 +5058,7 @@
           <w:lang w:eastAsia="sk-SK"/>
         </w:rPr>
       </w:pPr>
-      <w:hyperlink w:anchor="_Toc511068432" w:history="1">
+      <w:hyperlink w:anchor="_Toc511119950" w:history="1">
         <w:r>
           <w:rPr>
             <w:rStyle w:val="Hypertextovprepojenie"/>
@@ -4987,7 +5081,7 @@
           <w:rPr>
             <w:webHidden/>
           </w:rPr>
-          <w:instrText xml:space="preserve"> PAGEREF _Toc511068432 \h </w:instrText>
+          <w:instrText xml:space="preserve"> PAGEREF _Toc511119950 \h </w:instrText>
         </w:r>
         <w:r>
           <w:rPr>
@@ -5026,7 +5120,7 @@
           <w:lang w:eastAsia="sk-SK"/>
         </w:rPr>
       </w:pPr>
-      <w:hyperlink w:anchor="_Toc511068433" w:history="1">
+      <w:hyperlink w:anchor="_Toc511119951" w:history="1">
         <w:r>
           <w:rPr>
             <w:rStyle w:val="Hypertextovprepojenie"/>
@@ -5049,7 +5143,7 @@
           <w:rPr>
             <w:webHidden/>
           </w:rPr>
-          <w:instrText xml:space="preserve"> PAGEREF _Toc511068433 \h </w:instrText>
+          <w:instrText xml:space="preserve"> PAGEREF _Toc511119951 \h </w:instrText>
         </w:r>
         <w:r>
           <w:rPr>
@@ -5111,8 +5205,8 @@
         </w:numPr>
       </w:pPr>
       <w:bookmarkStart w:id="17" w:name="_Toc224306938"/>
-      <w:bookmarkStart w:id="18" w:name="_Toc511068387"/>
-      <w:bookmarkStart w:id="19" w:name="_Toc102191181"/>
+      <w:bookmarkStart w:id="18" w:name="_Toc102191181"/>
+      <w:bookmarkStart w:id="19" w:name="_Toc511119905"/>
       <w:r>
         <w:lastRenderedPageBreak/>
         <w:t xml:space="preserve">Zoznam </w:t>
@@ -5121,7 +5215,7 @@
       <w:r>
         <w:t>ilustrácií</w:t>
       </w:r>
-      <w:bookmarkEnd w:id="18"/>
+      <w:bookmarkEnd w:id="19"/>
     </w:p>
     <w:p>
       <w:pPr>
@@ -5176,7 +5270,7 @@
         <w:rPr>
           <w:webHidden/>
         </w:rPr>
-        <w:instrText xml:space="preserve"> PAGEREF _Toc511067099 \h </w:instrText>
+        <w:instrText xml:space="preserve"> PAGEREF _Toc511119874 \h </w:instrText>
       </w:r>
       <w:r>
         <w:rPr>
@@ -5243,7 +5337,7 @@
         <w:rPr>
           <w:webHidden/>
         </w:rPr>
-        <w:instrText xml:space="preserve"> PAGEREF _Toc511067100 \h </w:instrText>
+        <w:instrText xml:space="preserve"> PAGEREF _Toc511119875 \h </w:instrText>
       </w:r>
       <w:r>
         <w:rPr>
@@ -5310,7 +5404,7 @@
         <w:rPr>
           <w:webHidden/>
         </w:rPr>
-        <w:instrText xml:space="preserve"> PAGEREF _Toc511067101 \h </w:instrText>
+        <w:instrText xml:space="preserve"> PAGEREF _Toc511119876 \h </w:instrText>
       </w:r>
       <w:r>
         <w:rPr>
@@ -5377,7 +5471,7 @@
         <w:rPr>
           <w:webHidden/>
         </w:rPr>
-        <w:instrText xml:space="preserve"> PAGEREF _Toc511067102 \h </w:instrText>
+        <w:instrText xml:space="preserve"> PAGEREF _Toc511119877 \h </w:instrText>
       </w:r>
       <w:r>
         <w:rPr>
@@ -5462,7 +5556,7 @@
         <w:rPr>
           <w:webHidden/>
         </w:rPr>
-        <w:instrText xml:space="preserve"> PAGEREF _Toc511067103 \h </w:instrText>
+        <w:instrText xml:space="preserve"> PAGEREF _Toc511119878 \h </w:instrText>
       </w:r>
       <w:r>
         <w:rPr>
@@ -5529,7 +5623,7 @@
         <w:rPr>
           <w:webHidden/>
         </w:rPr>
-        <w:instrText xml:space="preserve"> PAGEREF _Toc511067104 \h </w:instrText>
+        <w:instrText xml:space="preserve"> PAGEREF _Toc511119879 \h </w:instrText>
       </w:r>
       <w:r>
         <w:rPr>
@@ -5596,7 +5690,7 @@
         <w:rPr>
           <w:webHidden/>
         </w:rPr>
-        <w:instrText xml:space="preserve"> PAGEREF _Toc511067105 \h </w:instrText>
+        <w:instrText xml:space="preserve"> PAGEREF _Toc511119880 \h </w:instrText>
       </w:r>
       <w:r>
         <w:rPr>
@@ -5663,7 +5757,7 @@
         <w:rPr>
           <w:webHidden/>
         </w:rPr>
-        <w:instrText xml:space="preserve"> PAGEREF _Toc511067106 \h </w:instrText>
+        <w:instrText xml:space="preserve"> PAGEREF _Toc511119881 \h </w:instrText>
       </w:r>
       <w:r>
         <w:rPr>
@@ -5730,7 +5824,7 @@
         <w:rPr>
           <w:webHidden/>
         </w:rPr>
-        <w:instrText xml:space="preserve"> PAGEREF _Toc511067107 \h </w:instrText>
+        <w:instrText xml:space="preserve"> PAGEREF _Toc511119882 \h </w:instrText>
       </w:r>
       <w:r>
         <w:rPr>
@@ -5797,7 +5891,7 @@
         <w:rPr>
           <w:webHidden/>
         </w:rPr>
-        <w:instrText xml:space="preserve"> PAGEREF _Toc511067108 \h </w:instrText>
+        <w:instrText xml:space="preserve"> PAGEREF _Toc511119883 \h </w:instrText>
       </w:r>
       <w:r>
         <w:rPr>
@@ -5864,7 +5958,7 @@
         <w:rPr>
           <w:webHidden/>
         </w:rPr>
-        <w:instrText xml:space="preserve"> PAGEREF _Toc511067109 \h </w:instrText>
+        <w:instrText xml:space="preserve"> PAGEREF _Toc511119884 \h </w:instrText>
       </w:r>
       <w:r>
         <w:rPr>
@@ -5931,7 +6025,7 @@
         <w:rPr>
           <w:webHidden/>
         </w:rPr>
-        <w:instrText xml:space="preserve"> PAGEREF _Toc511067110 \h </w:instrText>
+        <w:instrText xml:space="preserve"> PAGEREF _Toc511119885 \h </w:instrText>
       </w:r>
       <w:r>
         <w:rPr>
@@ -5998,7 +6092,7 @@
         <w:rPr>
           <w:webHidden/>
         </w:rPr>
-        <w:instrText xml:space="preserve"> PAGEREF _Toc511067111 \h </w:instrText>
+        <w:instrText xml:space="preserve"> PAGEREF _Toc511119886 \h </w:instrText>
       </w:r>
       <w:r>
         <w:rPr>
@@ -6065,7 +6159,7 @@
         <w:rPr>
           <w:webHidden/>
         </w:rPr>
-        <w:instrText xml:space="preserve"> PAGEREF _Toc511067112 \h </w:instrText>
+        <w:instrText xml:space="preserve"> PAGEREF _Toc511119887 \h </w:instrText>
       </w:r>
       <w:r>
         <w:rPr>
@@ -6132,7 +6226,7 @@
         <w:rPr>
           <w:webHidden/>
         </w:rPr>
-        <w:instrText xml:space="preserve"> PAGEREF _Toc511067113 \h </w:instrText>
+        <w:instrText xml:space="preserve"> PAGEREF _Toc511119888 \h </w:instrText>
       </w:r>
       <w:r>
         <w:rPr>
@@ -6199,7 +6293,7 @@
         <w:rPr>
           <w:webHidden/>
         </w:rPr>
-        <w:instrText xml:space="preserve"> PAGEREF _Toc511067114 \h </w:instrText>
+        <w:instrText xml:space="preserve"> PAGEREF _Toc511119889 \h </w:instrText>
       </w:r>
       <w:r>
         <w:rPr>
@@ -6266,7 +6360,7 @@
         <w:rPr>
           <w:webHidden/>
         </w:rPr>
-        <w:instrText xml:space="preserve"> PAGEREF _Toc511067115 \h </w:instrText>
+        <w:instrText xml:space="preserve"> PAGEREF _Toc511119890 \h </w:instrText>
       </w:r>
       <w:r>
         <w:rPr>
@@ -6333,7 +6427,7 @@
         <w:rPr>
           <w:webHidden/>
         </w:rPr>
-        <w:instrText xml:space="preserve"> PAGEREF _Toc511067116 \h </w:instrText>
+        <w:instrText xml:space="preserve"> PAGEREF _Toc511119891 \h </w:instrText>
       </w:r>
       <w:r>
         <w:rPr>
@@ -6400,7 +6494,7 @@
         <w:rPr>
           <w:webHidden/>
         </w:rPr>
-        <w:instrText xml:space="preserve"> PAGEREF _Toc511067117 \h </w:instrText>
+        <w:instrText xml:space="preserve"> PAGEREF _Toc511119892 \h </w:instrText>
       </w:r>
       <w:r>
         <w:rPr>
@@ -6467,7 +6561,7 @@
         <w:rPr>
           <w:webHidden/>
         </w:rPr>
-        <w:instrText xml:space="preserve"> PAGEREF _Toc511067118 \h </w:instrText>
+        <w:instrText xml:space="preserve"> PAGEREF _Toc511119893 \h </w:instrText>
       </w:r>
       <w:r>
         <w:rPr>
@@ -6534,7 +6628,7 @@
         <w:rPr>
           <w:webHidden/>
         </w:rPr>
-        <w:instrText xml:space="preserve"> PAGEREF _Toc511067119 \h </w:instrText>
+        <w:instrText xml:space="preserve"> PAGEREF _Toc511119894 \h </w:instrText>
       </w:r>
       <w:r>
         <w:rPr>
@@ -6601,7 +6695,7 @@
         <w:rPr>
           <w:webHidden/>
         </w:rPr>
-        <w:instrText xml:space="preserve"> PAGEREF _Toc511067120 \h </w:instrText>
+        <w:instrText xml:space="preserve"> PAGEREF _Toc511119895 \h </w:instrText>
       </w:r>
       <w:r>
         <w:rPr>
@@ -6668,7 +6762,7 @@
         <w:rPr>
           <w:webHidden/>
         </w:rPr>
-        <w:instrText xml:space="preserve"> PAGEREF _Toc511067121 \h </w:instrText>
+        <w:instrText xml:space="preserve"> PAGEREF _Toc511119896 \h </w:instrText>
       </w:r>
       <w:r>
         <w:rPr>
@@ -6735,7 +6829,7 @@
         <w:rPr>
           <w:webHidden/>
         </w:rPr>
-        <w:instrText xml:space="preserve"> PAGEREF _Toc511067122 \h </w:instrText>
+        <w:instrText xml:space="preserve"> PAGEREF _Toc511119897 \h </w:instrText>
       </w:r>
       <w:r>
         <w:rPr>
@@ -6781,7 +6875,7 @@
         </w:numPr>
       </w:pPr>
       <w:bookmarkStart w:id="20" w:name="_Toc224306939"/>
-      <w:bookmarkStart w:id="21" w:name="_Toc511068388"/>
+      <w:bookmarkStart w:id="21" w:name="_Toc511119906"/>
       <w:r>
         <w:lastRenderedPageBreak/>
         <w:t>Zoznam tabuliek</w:t>
@@ -6842,7 +6936,7 @@
         <w:rPr>
           <w:webHidden/>
         </w:rPr>
-        <w:instrText xml:space="preserve"> PAGEREF _Toc511067123 \h </w:instrText>
+        <w:instrText xml:space="preserve"> PAGEREF _Toc511119898 \h </w:instrText>
       </w:r>
       <w:r>
         <w:rPr>
@@ -6909,7 +7003,7 @@
         <w:rPr>
           <w:webHidden/>
         </w:rPr>
-        <w:instrText xml:space="preserve"> PAGEREF _Toc511067124 \h </w:instrText>
+        <w:instrText xml:space="preserve"> PAGEREF _Toc511119899 \h </w:instrText>
       </w:r>
       <w:r>
         <w:rPr>
@@ -6976,7 +7070,7 @@
         <w:rPr>
           <w:webHidden/>
         </w:rPr>
-        <w:instrText xml:space="preserve"> PAGEREF _Toc511067125 \h </w:instrText>
+        <w:instrText xml:space="preserve"> PAGEREF _Toc511119900 \h </w:instrText>
       </w:r>
       <w:r>
         <w:rPr>
@@ -7025,7 +7119,7 @@
         <w:tab/>
       </w:r>
       <w:r>
-        <w:t>Dokumentačná tabuľka komponentu digitálny vstup</w:t>
+        <w:t>Dokumentačná tabuľka komponentu digitálny výstup</w:t>
       </w:r>
       <w:r>
         <w:rPr>
@@ -7043,7 +7137,7 @@
         <w:rPr>
           <w:webHidden/>
         </w:rPr>
-        <w:instrText xml:space="preserve"> PAGEREF _Toc511067126 \h </w:instrText>
+        <w:instrText xml:space="preserve"> PAGEREF _Toc511119901 \h </w:instrText>
       </w:r>
       <w:r>
         <w:rPr>
@@ -7110,7 +7204,7 @@
         <w:rPr>
           <w:webHidden/>
         </w:rPr>
-        <w:instrText xml:space="preserve"> PAGEREF _Toc511067127 \h </w:instrText>
+        <w:instrText xml:space="preserve"> PAGEREF _Toc511119902 \h </w:instrText>
       </w:r>
       <w:r>
         <w:rPr>
@@ -7177,7 +7271,7 @@
         <w:rPr>
           <w:webHidden/>
         </w:rPr>
-        <w:instrText xml:space="preserve"> PAGEREF _Toc511067128 \h </w:instrText>
+        <w:instrText xml:space="preserve"> PAGEREF _Toc511119903 \h </w:instrText>
       </w:r>
       <w:r>
         <w:rPr>
@@ -7216,7 +7310,7 @@
         <w:fldChar w:fldCharType="end"/>
       </w:r>
       <w:bookmarkStart w:id="22" w:name="_Toc224306940"/>
-      <w:bookmarkStart w:id="23" w:name="_Toc511068389"/>
+      <w:bookmarkStart w:id="23" w:name="_Toc511119907"/>
       <w:r>
         <w:t>Zoznam skratiek</w:t>
       </w:r>
@@ -8397,12 +8491,12 @@
         </w:numPr>
       </w:pPr>
       <w:bookmarkStart w:id="24" w:name="_Toc224306942"/>
-      <w:bookmarkStart w:id="25" w:name="_Toc511068390"/>
+      <w:bookmarkStart w:id="25" w:name="_Toc511119908"/>
       <w:r>
         <w:lastRenderedPageBreak/>
         <w:t>Úvod</w:t>
       </w:r>
-      <w:bookmarkEnd w:id="19"/>
+      <w:bookmarkEnd w:id="18"/>
       <w:bookmarkEnd w:id="24"/>
       <w:bookmarkEnd w:id="25"/>
     </w:p>
@@ -8608,17 +8702,17 @@
         <w:pStyle w:val="Nadpis1"/>
       </w:pPr>
       <w:bookmarkStart w:id="26" w:name="_Ref509758086"/>
-      <w:bookmarkStart w:id="27" w:name="_Toc511068391"/>
-      <w:bookmarkStart w:id="28" w:name="_Toc102191183"/>
-      <w:bookmarkStart w:id="29" w:name="_Ref101960788"/>
-      <w:bookmarkStart w:id="30" w:name="_Ref101952784"/>
-      <w:bookmarkStart w:id="31" w:name="_Toc224306945"/>
+      <w:bookmarkStart w:id="27" w:name="_Toc102191183"/>
+      <w:bookmarkStart w:id="28" w:name="_Ref101960788"/>
+      <w:bookmarkStart w:id="29" w:name="_Ref101952784"/>
+      <w:bookmarkStart w:id="30" w:name="_Toc224306945"/>
+      <w:bookmarkStart w:id="31" w:name="_Toc511119909"/>
       <w:r>
         <w:lastRenderedPageBreak/>
         <w:t>Internet vecí</w:t>
       </w:r>
       <w:bookmarkEnd w:id="26"/>
-      <w:bookmarkEnd w:id="27"/>
+      <w:bookmarkEnd w:id="31"/>
     </w:p>
     <w:p>
       <w:r>
@@ -8697,6 +8791,7 @@
           <w:id w:val="353312381"/>
           <w:citation/>
         </w:sdtPr>
+        <w:sdtEndPr/>
         <w:sdtContent>
           <w:r>
             <w:fldChar w:fldCharType="begin"/>
@@ -8783,18 +8878,31 @@
       <w:pPr>
         <w:pStyle w:val="ObrazokPopis"/>
       </w:pPr>
-      <w:bookmarkStart w:id="32" w:name="_Toc511067099"/>
+      <w:bookmarkStart w:id="32" w:name="_Toc511119874"/>
       <w:r>
         <w:t>Obr. </w:t>
       </w:r>
-      <w:fldSimple w:instr=" SEQ Obr. \* ARABIC ">
-        <w:r>
-          <w:rPr>
-            <w:noProof/>
-          </w:rPr>
-          <w:t>1</w:t>
-        </w:r>
-      </w:fldSimple>
+      <w:r>
+        <w:fldChar w:fldCharType="begin"/>
+      </w:r>
+      <w:r>
+        <w:instrText xml:space="preserve"> SEQ Obr. \* ARABIC </w:instrText>
+      </w:r>
+      <w:r>
+        <w:fldChar w:fldCharType="separate"/>
+      </w:r>
+      <w:r>
+        <w:rPr>
+          <w:noProof/>
+        </w:rPr>
+        <w:t>1</w:t>
+      </w:r>
+      <w:r>
+        <w:rPr>
+          <w:noProof/>
+        </w:rPr>
+        <w:fldChar w:fldCharType="end"/>
+      </w:r>
       <w:r>
         <w:tab/>
       </w:r>
@@ -8806,6 +8914,7 @@
           <w:id w:val="325721473"/>
           <w:citation/>
         </w:sdtPr>
+        <w:sdtEndPr/>
         <w:sdtContent>
           <w:r>
             <w:fldChar w:fldCharType="begin"/>
@@ -9033,7 +9142,7 @@
       <w:pPr>
         <w:pStyle w:val="Nadpis2"/>
       </w:pPr>
-      <w:bookmarkStart w:id="35" w:name="_Toc511068392"/>
+      <w:bookmarkStart w:id="35" w:name="_Toc511119910"/>
       <w:r>
         <w:t>Hardvér</w:t>
       </w:r>
@@ -9254,7 +9363,7 @@
       <w:pPr>
         <w:pStyle w:val="Nadpis2"/>
       </w:pPr>
-      <w:bookmarkStart w:id="38" w:name="_Toc511068393"/>
+      <w:bookmarkStart w:id="38" w:name="_Toc511119911"/>
       <w:r>
         <w:lastRenderedPageBreak/>
         <w:t>Soft</w:t>
@@ -9377,7 +9486,7 @@
       <w:r>
         <w:t xml:space="preserve"> </w:t>
       </w:r>
-      <w:bookmarkStart w:id="39" w:name="_Toc511068394"/>
+      <w:bookmarkStart w:id="39" w:name="_Toc511119912"/>
       <w:r>
         <w:t>Mikrokontrolér v porovnaní so single-board počítačom</w:t>
       </w:r>
@@ -9507,7 +9616,7 @@
       <w:pPr>
         <w:pStyle w:val="Nadpis1"/>
       </w:pPr>
-      <w:bookmarkStart w:id="40" w:name="_Toc511068395"/>
+      <w:bookmarkStart w:id="40" w:name="_Toc511119913"/>
       <w:r>
         <w:lastRenderedPageBreak/>
         <w:t>Platforma</w:t>
@@ -9740,18 +9849,31 @@
       <w:pPr>
         <w:pStyle w:val="ObrazokPopis"/>
       </w:pPr>
-      <w:bookmarkStart w:id="41" w:name="_Toc511067100"/>
+      <w:bookmarkStart w:id="41" w:name="_Toc511119875"/>
       <w:r>
         <w:t>Obr. </w:t>
       </w:r>
-      <w:fldSimple w:instr=" SEQ Obr. \* ARABIC ">
-        <w:r>
-          <w:rPr>
-            <w:noProof/>
-          </w:rPr>
-          <w:t>2</w:t>
-        </w:r>
-      </w:fldSimple>
+      <w:r>
+        <w:fldChar w:fldCharType="begin"/>
+      </w:r>
+      <w:r>
+        <w:instrText xml:space="preserve"> SEQ Obr. \* ARABIC </w:instrText>
+      </w:r>
+      <w:r>
+        <w:fldChar w:fldCharType="separate"/>
+      </w:r>
+      <w:r>
+        <w:rPr>
+          <w:noProof/>
+        </w:rPr>
+        <w:t>2</w:t>
+      </w:r>
+      <w:r>
+        <w:rPr>
+          <w:noProof/>
+        </w:rPr>
+        <w:fldChar w:fldCharType="end"/>
+      </w:r>
       <w:r>
         <w:tab/>
         <w:t>Doska Arduino (vľavo)</w:t>
@@ -9761,6 +9883,7 @@
           <w:id w:val="-1693914057"/>
           <w:citation/>
         </w:sdtPr>
+        <w:sdtEndPr/>
         <w:sdtContent>
           <w:r>
             <w:fldChar w:fldCharType="begin"/>
@@ -9793,6 +9916,7 @@
           <w:id w:val="-1218961779"/>
           <w:citation/>
         </w:sdtPr>
+        <w:sdtEndPr/>
         <w:sdtContent>
           <w:r>
             <w:fldChar w:fldCharType="begin"/>
@@ -9947,18 +10071,31 @@
       <w:pPr>
         <w:pStyle w:val="ObrazokPopis"/>
       </w:pPr>
-      <w:bookmarkStart w:id="42" w:name="_Toc511067101"/>
+      <w:bookmarkStart w:id="42" w:name="_Toc511119876"/>
       <w:r>
         <w:t>Obr. </w:t>
       </w:r>
-      <w:fldSimple w:instr=" SEQ Obr. \* ARABIC ">
-        <w:r>
-          <w:rPr>
-            <w:noProof/>
-          </w:rPr>
-          <w:t>3</w:t>
-        </w:r>
-      </w:fldSimple>
+      <w:r>
+        <w:fldChar w:fldCharType="begin"/>
+      </w:r>
+      <w:r>
+        <w:instrText xml:space="preserve"> SEQ Obr. \* ARABIC </w:instrText>
+      </w:r>
+      <w:r>
+        <w:fldChar w:fldCharType="separate"/>
+      </w:r>
+      <w:r>
+        <w:rPr>
+          <w:noProof/>
+        </w:rPr>
+        <w:t>3</w:t>
+      </w:r>
+      <w:r>
+        <w:rPr>
+          <w:noProof/>
+        </w:rPr>
+        <w:fldChar w:fldCharType="end"/>
+      </w:r>
       <w:r>
         <w:tab/>
         <w:t>Arduino IDE</w:t>
@@ -9973,7 +10110,7 @@
       <w:pPr>
         <w:pStyle w:val="Nadpis2"/>
       </w:pPr>
-      <w:bookmarkStart w:id="43" w:name="_Toc511068396"/>
+      <w:bookmarkStart w:id="43" w:name="_Toc511119914"/>
       <w:r>
         <w:t xml:space="preserve">Parametre </w:t>
       </w:r>
@@ -10087,7 +10224,7 @@
           <w:highlight w:val="yellow"/>
         </w:rPr>
       </w:pPr>
-      <w:bookmarkStart w:id="44" w:name="_Toc511067123"/>
+      <w:bookmarkStart w:id="44" w:name="_Toc511119898"/>
       <w:commentRangeStart w:id="45"/>
       <w:commentRangeStart w:id="46"/>
       <w:r>
@@ -10115,14 +10252,27 @@
       <w:r>
         <w:t>. </w:t>
       </w:r>
-      <w:fldSimple w:instr=" SEQ Tab. \* ARABIC ">
-        <w:r>
-          <w:rPr>
-            <w:noProof/>
-          </w:rPr>
-          <w:t>1</w:t>
-        </w:r>
-      </w:fldSimple>
+      <w:r>
+        <w:fldChar w:fldCharType="begin"/>
+      </w:r>
+      <w:r>
+        <w:instrText xml:space="preserve"> SEQ Tab. \* ARABIC </w:instrText>
+      </w:r>
+      <w:r>
+        <w:fldChar w:fldCharType="separate"/>
+      </w:r>
+      <w:r>
+        <w:rPr>
+          <w:noProof/>
+        </w:rPr>
+        <w:t>1</w:t>
+      </w:r>
+      <w:r>
+        <w:rPr>
+          <w:noProof/>
+        </w:rPr>
+        <w:fldChar w:fldCharType="end"/>
+      </w:r>
       <w:r>
         <w:tab/>
       </w:r>
@@ -11202,7 +11352,7 @@
       <w:pPr>
         <w:pStyle w:val="Nadpis2"/>
       </w:pPr>
-      <w:bookmarkStart w:id="47" w:name="_Toc511068397"/>
+      <w:bookmarkStart w:id="47" w:name="_Toc511119915"/>
       <w:r>
         <w:t>Programovanie pre mikrokontrolér</w:t>
       </w:r>
@@ -11311,18 +11461,31 @@
       <w:pPr>
         <w:pStyle w:val="ObrazokPopis"/>
       </w:pPr>
-      <w:bookmarkStart w:id="48" w:name="_Toc511067102"/>
+      <w:bookmarkStart w:id="48" w:name="_Toc511119877"/>
       <w:r>
         <w:t>Obr. </w:t>
       </w:r>
-      <w:fldSimple w:instr=" SEQ Obr. \* ARABIC ">
-        <w:r>
-          <w:rPr>
-            <w:noProof/>
-          </w:rPr>
-          <w:t>4</w:t>
-        </w:r>
-      </w:fldSimple>
+      <w:r>
+        <w:fldChar w:fldCharType="begin"/>
+      </w:r>
+      <w:r>
+        <w:instrText xml:space="preserve"> SEQ Obr. \* ARABIC </w:instrText>
+      </w:r>
+      <w:r>
+        <w:fldChar w:fldCharType="separate"/>
+      </w:r>
+      <w:r>
+        <w:rPr>
+          <w:noProof/>
+        </w:rPr>
+        <w:t>4</w:t>
+      </w:r>
+      <w:r>
+        <w:rPr>
+          <w:noProof/>
+        </w:rPr>
+        <w:fldChar w:fldCharType="end"/>
+      </w:r>
       <w:r>
         <w:tab/>
         <w:t>Rozdelenie zdrojového kódu Arduino príkladového programu</w:t>
@@ -11437,7 +11600,7 @@
         <w:pStyle w:val="Nadpis2"/>
       </w:pPr>
       <w:bookmarkStart w:id="49" w:name="_Ref507961170"/>
-      <w:bookmarkStart w:id="50" w:name="_Toc511068398"/>
+      <w:bookmarkStart w:id="50" w:name="_Toc511119916"/>
       <w:r>
         <w:t xml:space="preserve">Existujúce riešenia pre platformu </w:t>
       </w:r>
@@ -11563,7 +11726,7 @@
       <w:pPr>
         <w:pStyle w:val="Nadpis3"/>
       </w:pPr>
-      <w:bookmarkStart w:id="52" w:name="_Toc511068399"/>
+      <w:bookmarkStart w:id="52" w:name="_Toc511119917"/>
       <w:r>
         <w:t>Arduino EventManager</w:t>
       </w:r>
@@ -11578,6 +11741,7 @@
           <w:id w:val="-275025574"/>
           <w:citation/>
         </w:sdtPr>
+        <w:sdtEndPr/>
         <w:sdtContent>
           <w:r>
             <w:fldChar w:fldCharType="begin"/>
@@ -11730,18 +11894,31 @@
       <w:pPr>
         <w:pStyle w:val="ObrazokPopis"/>
       </w:pPr>
-      <w:bookmarkStart w:id="53" w:name="_Toc511067103"/>
+      <w:bookmarkStart w:id="53" w:name="_Toc511119878"/>
       <w:r>
         <w:t>Obr. </w:t>
       </w:r>
-      <w:fldSimple w:instr=" SEQ Obr. \* ARABIC ">
-        <w:r>
-          <w:rPr>
-            <w:noProof/>
-          </w:rPr>
-          <w:t>5</w:t>
-        </w:r>
-      </w:fldSimple>
+      <w:r>
+        <w:fldChar w:fldCharType="begin"/>
+      </w:r>
+      <w:r>
+        <w:instrText xml:space="preserve"> SEQ Obr. \* ARABIC </w:instrText>
+      </w:r>
+      <w:r>
+        <w:fldChar w:fldCharType="separate"/>
+      </w:r>
+      <w:r>
+        <w:rPr>
+          <w:noProof/>
+        </w:rPr>
+        <w:t>5</w:t>
+      </w:r>
+      <w:r>
+        <w:rPr>
+          <w:noProof/>
+        </w:rPr>
+        <w:fldChar w:fldCharType="end"/>
+      </w:r>
       <w:r>
         <w:tab/>
         <w:t xml:space="preserve">Zaregistrovanie udalosti na </w:t>
@@ -11773,7 +11950,7 @@
       <w:pPr>
         <w:pStyle w:val="Nadpis3"/>
       </w:pPr>
-      <w:bookmarkStart w:id="54" w:name="_Toc511068400"/>
+      <w:bookmarkStart w:id="54" w:name="_Toc511119918"/>
       <w:r>
         <w:t>Quantum Leaps Modeling Tool</w:t>
       </w:r>
@@ -11788,6 +11965,7 @@
           <w:id w:val="305136765"/>
           <w:citation/>
         </w:sdtPr>
+        <w:sdtEndPr/>
         <w:sdtContent>
           <w:r>
             <w:fldChar w:fldCharType="begin"/>
@@ -11841,7 +12019,7 @@
       <w:pPr>
         <w:pStyle w:val="Nadpis3"/>
       </w:pPr>
-      <w:bookmarkStart w:id="55" w:name="_Toc511068401"/>
+      <w:bookmarkStart w:id="55" w:name="_Toc511119919"/>
       <w:r>
         <w:t>ARTe (Arduino Real-Time extension)</w:t>
       </w:r>
@@ -11856,6 +12034,7 @@
           <w:id w:val="-1584216542"/>
           <w:citation/>
         </w:sdtPr>
+        <w:sdtEndPr/>
         <w:sdtContent>
           <w:r>
             <w:fldChar w:fldCharType="begin"/>
@@ -11945,7 +12124,7 @@
       <w:pPr>
         <w:pStyle w:val="Nadpis3"/>
       </w:pPr>
-      <w:bookmarkStart w:id="56" w:name="_Toc511068402"/>
+      <w:bookmarkStart w:id="56" w:name="_Toc511119920"/>
       <w:r>
         <w:t>Cayenne</w:t>
       </w:r>
@@ -11966,6 +12145,7 @@
           <w:id w:val="730274350"/>
           <w:citation/>
         </w:sdtPr>
+        <w:sdtEndPr/>
         <w:sdtContent>
           <w:r>
             <w:fldChar w:fldCharType="begin"/>
@@ -12134,18 +12314,31 @@
       <w:pPr>
         <w:pStyle w:val="ObrazokPopis"/>
       </w:pPr>
-      <w:bookmarkStart w:id="57" w:name="_Toc511067104"/>
+      <w:bookmarkStart w:id="57" w:name="_Toc511119879"/>
       <w:r>
         <w:t>Obr. </w:t>
       </w:r>
-      <w:fldSimple w:instr=" SEQ Obr. \* ARABIC ">
-        <w:r>
-          <w:rPr>
-            <w:noProof/>
-          </w:rPr>
-          <w:t>6</w:t>
-        </w:r>
-      </w:fldSimple>
+      <w:r>
+        <w:fldChar w:fldCharType="begin"/>
+      </w:r>
+      <w:r>
+        <w:instrText xml:space="preserve"> SEQ Obr. \* ARABIC </w:instrText>
+      </w:r>
+      <w:r>
+        <w:fldChar w:fldCharType="separate"/>
+      </w:r>
+      <w:r>
+        <w:rPr>
+          <w:noProof/>
+        </w:rPr>
+        <w:t>6</w:t>
+      </w:r>
+      <w:r>
+        <w:rPr>
+          <w:noProof/>
+        </w:rPr>
+        <w:fldChar w:fldCharType="end"/>
+      </w:r>
       <w:r>
         <w:tab/>
         <w:t>Akcia zapnutia klimatizácie nastavená vo webovom prostredí Cayenne.</w:t>
@@ -12156,7 +12349,7 @@
       <w:pPr>
         <w:pStyle w:val="Nadpis1"/>
       </w:pPr>
-      <w:bookmarkStart w:id="58" w:name="_Toc511068403"/>
+      <w:bookmarkStart w:id="58" w:name="_Toc511119921"/>
       <w:r>
         <w:lastRenderedPageBreak/>
         <w:t>Komponentové a udalosťami orientované programovanie</w:t>
@@ -12305,6 +12498,7 @@
           <w:id w:val="2086789594"/>
           <w:citation/>
         </w:sdtPr>
+        <w:sdtEndPr/>
         <w:sdtContent>
           <w:r>
             <w:fldChar w:fldCharType="begin"/>
@@ -12486,18 +12680,31 @@
       <w:pPr>
         <w:pStyle w:val="ObrazokPopis"/>
       </w:pPr>
-      <w:bookmarkStart w:id="59" w:name="_Toc511067105"/>
+      <w:bookmarkStart w:id="59" w:name="_Toc511119880"/>
       <w:r>
         <w:t>Obr. </w:t>
       </w:r>
-      <w:fldSimple w:instr=" SEQ Obr. \* ARABIC ">
-        <w:r>
-          <w:rPr>
-            <w:noProof/>
-          </w:rPr>
-          <w:t>7</w:t>
-        </w:r>
-      </w:fldSimple>
+      <w:r>
+        <w:fldChar w:fldCharType="begin"/>
+      </w:r>
+      <w:r>
+        <w:instrText xml:space="preserve"> SEQ Obr. \* ARABIC </w:instrText>
+      </w:r>
+      <w:r>
+        <w:fldChar w:fldCharType="separate"/>
+      </w:r>
+      <w:r>
+        <w:rPr>
+          <w:noProof/>
+        </w:rPr>
+        <w:t>7</w:t>
+      </w:r>
+      <w:r>
+        <w:rPr>
+          <w:noProof/>
+        </w:rPr>
+        <w:fldChar w:fldCharType="end"/>
+      </w:r>
       <w:r>
         <w:tab/>
       </w:r>
@@ -12524,7 +12731,7 @@
       <w:pPr>
         <w:pStyle w:val="Nadpis2"/>
       </w:pPr>
-      <w:bookmarkStart w:id="60" w:name="_Toc511068404"/>
+      <w:bookmarkStart w:id="60" w:name="_Toc511119922"/>
       <w:r>
         <w:t>Spracovanie udalosti</w:t>
       </w:r>
@@ -12542,6 +12749,7 @@
           <w:id w:val="-259443959"/>
           <w:citation/>
         </w:sdtPr>
+        <w:sdtEndPr/>
         <w:sdtContent>
           <w:r>
             <w:fldChar w:fldCharType="begin"/>
@@ -12673,18 +12881,31 @@
       <w:pPr>
         <w:pStyle w:val="ObrazokPopis"/>
       </w:pPr>
-      <w:bookmarkStart w:id="61" w:name="_Toc511067106"/>
+      <w:bookmarkStart w:id="61" w:name="_Toc511119881"/>
       <w:r>
         <w:t>Obr. </w:t>
       </w:r>
-      <w:fldSimple w:instr=" SEQ Obr. \* ARABIC ">
-        <w:r>
-          <w:rPr>
-            <w:noProof/>
-          </w:rPr>
-          <w:t>8</w:t>
-        </w:r>
-      </w:fldSimple>
+      <w:r>
+        <w:fldChar w:fldCharType="begin"/>
+      </w:r>
+      <w:r>
+        <w:instrText xml:space="preserve"> SEQ Obr. \* ARABIC </w:instrText>
+      </w:r>
+      <w:r>
+        <w:fldChar w:fldCharType="separate"/>
+      </w:r>
+      <w:r>
+        <w:rPr>
+          <w:noProof/>
+        </w:rPr>
+        <w:t>8</w:t>
+      </w:r>
+      <w:r>
+        <w:rPr>
+          <w:noProof/>
+        </w:rPr>
+        <w:fldChar w:fldCharType="end"/>
+      </w:r>
       <w:r>
         <w:tab/>
       </w:r>
@@ -12843,7 +13064,7 @@
       <w:pPr>
         <w:pStyle w:val="Nadpis1"/>
       </w:pPr>
-      <w:bookmarkStart w:id="62" w:name="_Toc511068405"/>
+      <w:bookmarkStart w:id="62" w:name="_Toc511119923"/>
       <w:r>
         <w:lastRenderedPageBreak/>
         <w:t>Integrované vývojové prostredie</w:t>
@@ -12963,18 +13184,31 @@
       <w:pPr>
         <w:pStyle w:val="ObrazokPopis"/>
       </w:pPr>
-      <w:bookmarkStart w:id="63" w:name="_Toc511067107"/>
+      <w:bookmarkStart w:id="63" w:name="_Toc511119882"/>
       <w:r>
         <w:t>Obr. </w:t>
       </w:r>
-      <w:fldSimple w:instr=" SEQ Obr. \* ARABIC ">
-        <w:r>
-          <w:rPr>
-            <w:noProof/>
-          </w:rPr>
-          <w:t>9</w:t>
-        </w:r>
-      </w:fldSimple>
+      <w:r>
+        <w:fldChar w:fldCharType="begin"/>
+      </w:r>
+      <w:r>
+        <w:instrText xml:space="preserve"> SEQ Obr. \* ARABIC </w:instrText>
+      </w:r>
+      <w:r>
+        <w:fldChar w:fldCharType="separate"/>
+      </w:r>
+      <w:r>
+        <w:rPr>
+          <w:noProof/>
+        </w:rPr>
+        <w:t>9</w:t>
+      </w:r>
+      <w:r>
+        <w:rPr>
+          <w:noProof/>
+        </w:rPr>
+        <w:fldChar w:fldCharType="end"/>
+      </w:r>
       <w:r>
         <w:tab/>
         <w:t>Integrované vývojové prostredie NetBeans pre jazyk Java s vizualizáciou automatického dokončovania</w:t>
@@ -12985,7 +13219,7 @@
       <w:pPr>
         <w:pStyle w:val="Nadpis2"/>
       </w:pPr>
-      <w:bookmarkStart w:id="64" w:name="_Toc511068406"/>
+      <w:bookmarkStart w:id="64" w:name="_Toc511119924"/>
       <w:r>
         <w:lastRenderedPageBreak/>
         <w:t>Rapid Application D</w:t>
@@ -13144,18 +13378,31 @@
       <w:pPr>
         <w:pStyle w:val="ObrazokPopis"/>
       </w:pPr>
-      <w:bookmarkStart w:id="65" w:name="_Toc511067108"/>
+      <w:bookmarkStart w:id="65" w:name="_Toc511119883"/>
       <w:r>
         <w:t>Obr. </w:t>
       </w:r>
-      <w:fldSimple w:instr=" SEQ Obr. \* ARABIC ">
-        <w:r>
-          <w:rPr>
-            <w:noProof/>
-          </w:rPr>
-          <w:t>10</w:t>
-        </w:r>
-      </w:fldSimple>
+      <w:r>
+        <w:fldChar w:fldCharType="begin"/>
+      </w:r>
+      <w:r>
+        <w:instrText xml:space="preserve"> SEQ Obr. \* ARABIC </w:instrText>
+      </w:r>
+      <w:r>
+        <w:fldChar w:fldCharType="separate"/>
+      </w:r>
+      <w:r>
+        <w:rPr>
+          <w:noProof/>
+        </w:rPr>
+        <w:t>10</w:t>
+      </w:r>
+      <w:r>
+        <w:rPr>
+          <w:noProof/>
+        </w:rPr>
+        <w:fldChar w:fldCharType="end"/>
+      </w:r>
       <w:r>
         <w:tab/>
       </w:r>
@@ -13179,7 +13426,7 @@
         <w:pStyle w:val="Nadpis1"/>
       </w:pPr>
       <w:bookmarkStart w:id="66" w:name="_Ref508111526"/>
-      <w:bookmarkStart w:id="67" w:name="_Toc511068407"/>
+      <w:bookmarkStart w:id="67" w:name="_Toc511119925"/>
       <w:r>
         <w:lastRenderedPageBreak/>
         <w:t xml:space="preserve">Architektúra </w:t>
@@ -13364,18 +13611,31 @@
       <w:pPr>
         <w:pStyle w:val="ObrazokPopis"/>
       </w:pPr>
-      <w:bookmarkStart w:id="70" w:name="_Toc511067109"/>
+      <w:bookmarkStart w:id="70" w:name="_Toc511119884"/>
       <w:r>
         <w:t>Obr. </w:t>
       </w:r>
-      <w:fldSimple w:instr=" SEQ Obr. \* ARABIC ">
-        <w:r>
-          <w:rPr>
-            <w:noProof/>
-          </w:rPr>
-          <w:t>11</w:t>
-        </w:r>
-      </w:fldSimple>
+      <w:r>
+        <w:fldChar w:fldCharType="begin"/>
+      </w:r>
+      <w:r>
+        <w:instrText xml:space="preserve"> SEQ Obr. \* ARABIC </w:instrText>
+      </w:r>
+      <w:r>
+        <w:fldChar w:fldCharType="separate"/>
+      </w:r>
+      <w:r>
+        <w:rPr>
+          <w:noProof/>
+        </w:rPr>
+        <w:t>11</w:t>
+      </w:r>
+      <w:r>
+        <w:rPr>
+          <w:noProof/>
+        </w:rPr>
+        <w:fldChar w:fldCharType="end"/>
+      </w:r>
       <w:r>
         <w:tab/>
         <w:t>Schéma generovania a kompilácie projektu ACProg.</w:t>
@@ -13465,18 +13725,31 @@
       <w:pPr>
         <w:pStyle w:val="ObrazokPopis"/>
       </w:pPr>
-      <w:bookmarkStart w:id="71" w:name="_Toc511067110"/>
+      <w:bookmarkStart w:id="71" w:name="_Toc511119885"/>
       <w:r>
         <w:t>Obr. </w:t>
       </w:r>
-      <w:fldSimple w:instr=" SEQ Obr. \* ARABIC ">
-        <w:r>
-          <w:rPr>
-            <w:noProof/>
-          </w:rPr>
-          <w:t>12</w:t>
-        </w:r>
-      </w:fldSimple>
+      <w:r>
+        <w:fldChar w:fldCharType="begin"/>
+      </w:r>
+      <w:r>
+        <w:instrText xml:space="preserve"> SEQ Obr. \* ARABIC </w:instrText>
+      </w:r>
+      <w:r>
+        <w:fldChar w:fldCharType="separate"/>
+      </w:r>
+      <w:r>
+        <w:rPr>
+          <w:noProof/>
+        </w:rPr>
+        <w:t>12</w:t>
+      </w:r>
+      <w:r>
+        <w:rPr>
+          <w:noProof/>
+        </w:rPr>
+        <w:fldChar w:fldCharType="end"/>
+      </w:r>
       <w:r>
         <w:tab/>
       </w:r>
@@ -13723,7 +13996,7 @@
         <w:pStyle w:val="Nadpis2"/>
       </w:pPr>
       <w:bookmarkStart w:id="72" w:name="_Ref510534516"/>
-      <w:bookmarkStart w:id="73" w:name="_Toc511068408"/>
+      <w:bookmarkStart w:id="73" w:name="_Toc511119926"/>
       <w:r>
         <w:t>XML k</w:t>
       </w:r>
@@ -14999,18 +15272,31 @@
       <w:pPr>
         <w:pStyle w:val="ObrazokPopis"/>
       </w:pPr>
-      <w:bookmarkStart w:id="76" w:name="_Toc511067111"/>
+      <w:bookmarkStart w:id="76" w:name="_Toc511119886"/>
       <w:r>
         <w:t>Obr. </w:t>
       </w:r>
-      <w:fldSimple w:instr=" SEQ Obr. \* ARABIC ">
-        <w:r>
-          <w:rPr>
-            <w:noProof/>
-          </w:rPr>
-          <w:t>13</w:t>
-        </w:r>
-      </w:fldSimple>
+      <w:r>
+        <w:fldChar w:fldCharType="begin"/>
+      </w:r>
+      <w:r>
+        <w:instrText xml:space="preserve"> SEQ Obr. \* ARABIC </w:instrText>
+      </w:r>
+      <w:r>
+        <w:fldChar w:fldCharType="separate"/>
+      </w:r>
+      <w:r>
+        <w:rPr>
+          <w:noProof/>
+        </w:rPr>
+        <w:t>13</w:t>
+      </w:r>
+      <w:r>
+        <w:rPr>
+          <w:noProof/>
+        </w:rPr>
+        <w:fldChar w:fldCharType="end"/>
+      </w:r>
       <w:r>
         <w:tab/>
       </w:r>
@@ -15024,7 +15310,7 @@
       <w:pPr>
         <w:pStyle w:val="Nadpis2"/>
       </w:pPr>
-      <w:bookmarkStart w:id="77" w:name="_Toc511068409"/>
+      <w:bookmarkStart w:id="77" w:name="_Toc511119927"/>
       <w:r>
         <w:t>Generátor knižnice pre Arduino</w:t>
       </w:r>
@@ -15103,7 +15389,7 @@
         <w:pStyle w:val="Nadpis2"/>
       </w:pPr>
       <w:bookmarkStart w:id="78" w:name="_Ref509410869"/>
-      <w:bookmarkStart w:id="79" w:name="_Toc511068410"/>
+      <w:bookmarkStart w:id="79" w:name="_Toc511119928"/>
       <w:r>
         <w:t>Typy komponentov (moduly)</w:t>
       </w:r>
@@ -15164,7 +15450,7 @@
       <w:pPr>
         <w:pStyle w:val="Nadpis1"/>
       </w:pPr>
-      <w:bookmarkStart w:id="80" w:name="_Toc511068411"/>
+      <w:bookmarkStart w:id="80" w:name="_Toc511119929"/>
       <w:r>
         <w:lastRenderedPageBreak/>
         <w:t>IDE pre projekt ACProg</w:t>
@@ -15271,7 +15557,7 @@
         <w:pStyle w:val="Nadpis2"/>
       </w:pPr>
       <w:bookmarkStart w:id="84" w:name="_Ref509690349"/>
-      <w:bookmarkStart w:id="85" w:name="_Toc511068412"/>
+      <w:bookmarkStart w:id="85" w:name="_Toc511119930"/>
       <w:r>
         <w:t>Používateľské požiadavky</w:t>
       </w:r>
@@ -15636,7 +15922,7 @@
       <w:pPr>
         <w:pStyle w:val="Nadpis3"/>
       </w:pPr>
-      <w:bookmarkStart w:id="86" w:name="_Toc511068413"/>
+      <w:bookmarkStart w:id="86" w:name="_Toc511119931"/>
       <w:r>
         <w:t>Grafický n</w:t>
       </w:r>
@@ -15745,18 +16031,31 @@
           <w:lang w:val="en-US"/>
         </w:rPr>
       </w:pPr>
-      <w:bookmarkStart w:id="87" w:name="_Toc511067112"/>
+      <w:bookmarkStart w:id="87" w:name="_Toc511119887"/>
       <w:r>
         <w:t>Obr. </w:t>
       </w:r>
-      <w:fldSimple w:instr=" SEQ Obr. \* ARABIC ">
-        <w:r>
-          <w:rPr>
-            <w:noProof/>
-          </w:rPr>
-          <w:t>14</w:t>
-        </w:r>
-      </w:fldSimple>
+      <w:r>
+        <w:fldChar w:fldCharType="begin"/>
+      </w:r>
+      <w:r>
+        <w:instrText xml:space="preserve"> SEQ Obr. \* ARABIC </w:instrText>
+      </w:r>
+      <w:r>
+        <w:fldChar w:fldCharType="separate"/>
+      </w:r>
+      <w:r>
+        <w:rPr>
+          <w:noProof/>
+        </w:rPr>
+        <w:t>14</w:t>
+      </w:r>
+      <w:r>
+        <w:rPr>
+          <w:noProof/>
+        </w:rPr>
+        <w:fldChar w:fldCharType="end"/>
+      </w:r>
       <w:r>
         <w:tab/>
         <w:t>Prototyp integrovaného vývojového prostredia pre ACProg</w:t>
@@ -16039,7 +16338,7 @@
       <w:pPr>
         <w:pStyle w:val="Nadpis2"/>
       </w:pPr>
-      <w:bookmarkStart w:id="89" w:name="_Toc511068414"/>
+      <w:bookmarkStart w:id="89" w:name="_Toc511119932"/>
       <w:r>
         <w:t>Technologický návrh</w:t>
       </w:r>
@@ -16137,7 +16436,7 @@
       <w:pPr>
         <w:pStyle w:val="Nadpis3"/>
       </w:pPr>
-      <w:bookmarkStart w:id="90" w:name="_Toc511068415"/>
+      <w:bookmarkStart w:id="90" w:name="_Toc511119933"/>
       <w:r>
         <w:t>Grafický f</w:t>
       </w:r>
@@ -16182,6 +16481,7 @@
           <w:id w:val="15278799"/>
           <w:citation/>
         </w:sdtPr>
+        <w:sdtEndPr/>
         <w:sdtContent>
           <w:r>
             <w:fldChar w:fldCharType="begin"/>
@@ -16312,7 +16612,7 @@
       <w:pPr>
         <w:pStyle w:val="Nadpis3"/>
       </w:pPr>
-      <w:bookmarkStart w:id="91" w:name="_Toc511068416"/>
+      <w:bookmarkStart w:id="91" w:name="_Toc511119934"/>
       <w:r>
         <w:lastRenderedPageBreak/>
         <w:t>Rozloženie aplikácie –</w:t>
@@ -16591,18 +16891,31 @@
       <w:pPr>
         <w:pStyle w:val="ObrazokPopis"/>
       </w:pPr>
-      <w:bookmarkStart w:id="92" w:name="_Toc511067113"/>
+      <w:bookmarkStart w:id="92" w:name="_Toc511119888"/>
       <w:r>
         <w:t>Obr. </w:t>
       </w:r>
-      <w:fldSimple w:instr=" SEQ Obr. \* ARABIC ">
-        <w:r>
-          <w:rPr>
-            <w:noProof/>
-          </w:rPr>
-          <w:t>15</w:t>
-        </w:r>
-      </w:fldSimple>
+      <w:r>
+        <w:fldChar w:fldCharType="begin"/>
+      </w:r>
+      <w:r>
+        <w:instrText xml:space="preserve"> SEQ Obr. \* ARABIC </w:instrText>
+      </w:r>
+      <w:r>
+        <w:fldChar w:fldCharType="separate"/>
+      </w:r>
+      <w:r>
+        <w:rPr>
+          <w:noProof/>
+        </w:rPr>
+        <w:t>15</w:t>
+      </w:r>
+      <w:r>
+        <w:rPr>
+          <w:noProof/>
+        </w:rPr>
+        <w:fldChar w:fldCharType="end"/>
+      </w:r>
       <w:r>
         <w:tab/>
         <w:t>DockingFrames ilustrácia ukladania záložiek v okne</w:t>
@@ -16612,6 +16925,7 @@
           <w:id w:val="436336430"/>
           <w:citation/>
         </w:sdtPr>
+        <w:sdtEndPr/>
         <w:sdtContent>
           <w:r>
             <w:fldChar w:fldCharType="begin"/>
@@ -16639,7 +16953,7 @@
       <w:pPr>
         <w:pStyle w:val="Nadpis3"/>
       </w:pPr>
-      <w:bookmarkStart w:id="93" w:name="_Toc511068417"/>
+      <w:bookmarkStart w:id="93" w:name="_Toc511119935"/>
       <w:r>
         <w:t>Editor zdrojového kódu</w:t>
       </w:r>
@@ -16699,6 +17013,7 @@
           <w:id w:val="-370461234"/>
           <w:citation/>
         </w:sdtPr>
+        <w:sdtEndPr/>
         <w:sdtContent>
           <w:r>
             <w:fldChar w:fldCharType="begin"/>
@@ -16921,18 +17236,31 @@
       <w:pPr>
         <w:pStyle w:val="ObrazokPopis"/>
       </w:pPr>
-      <w:bookmarkStart w:id="94" w:name="_Toc511067114"/>
+      <w:bookmarkStart w:id="94" w:name="_Toc511119889"/>
       <w:r>
         <w:t>Obr. </w:t>
       </w:r>
-      <w:fldSimple w:instr=" SEQ Obr. \* ARABIC ">
-        <w:r>
-          <w:rPr>
-            <w:noProof/>
-          </w:rPr>
-          <w:t>16</w:t>
-        </w:r>
-      </w:fldSimple>
+      <w:r>
+        <w:fldChar w:fldCharType="begin"/>
+      </w:r>
+      <w:r>
+        <w:instrText xml:space="preserve"> SEQ Obr. \* ARABIC </w:instrText>
+      </w:r>
+      <w:r>
+        <w:fldChar w:fldCharType="separate"/>
+      </w:r>
+      <w:r>
+        <w:rPr>
+          <w:noProof/>
+        </w:rPr>
+        <w:t>16</w:t>
+      </w:r>
+      <w:r>
+        <w:rPr>
+          <w:noProof/>
+        </w:rPr>
+        <w:fldChar w:fldCharType="end"/>
+      </w:r>
       <w:r>
         <w:tab/>
         <w:t>Editor zdrojového kódu s ilustrovaním vyznačenia chyby.</w:t>
@@ -16944,7 +17272,7 @@
         <w:pStyle w:val="Nadpis3"/>
       </w:pPr>
       <w:bookmarkStart w:id="95" w:name="_Ref509772235"/>
-      <w:bookmarkStart w:id="96" w:name="_Toc511068418"/>
+      <w:bookmarkStart w:id="96" w:name="_Toc511119936"/>
       <w:r>
         <w:t>Ponuka komponentov</w:t>
       </w:r>
@@ -17231,18 +17559,31 @@
       <w:pPr>
         <w:pStyle w:val="ObrazokPopis"/>
       </w:pPr>
-      <w:bookmarkStart w:id="97" w:name="_Toc511067115"/>
+      <w:bookmarkStart w:id="97" w:name="_Toc511119890"/>
       <w:r>
         <w:t>Obr. </w:t>
       </w:r>
-      <w:fldSimple w:instr=" SEQ Obr. \* ARABIC ">
-        <w:r>
-          <w:rPr>
-            <w:noProof/>
-          </w:rPr>
-          <w:t>17</w:t>
-        </w:r>
-      </w:fldSimple>
+      <w:r>
+        <w:fldChar w:fldCharType="begin"/>
+      </w:r>
+      <w:r>
+        <w:instrText xml:space="preserve"> SEQ Obr. \* ARABIC </w:instrText>
+      </w:r>
+      <w:r>
+        <w:fldChar w:fldCharType="separate"/>
+      </w:r>
+      <w:r>
+        <w:rPr>
+          <w:noProof/>
+        </w:rPr>
+        <w:t>17</w:t>
+      </w:r>
+      <w:r>
+        <w:rPr>
+          <w:noProof/>
+        </w:rPr>
+        <w:fldChar w:fldCharType="end"/>
+      </w:r>
       <w:r>
         <w:tab/>
         <w:t xml:space="preserve">Ponuka komponentov (vľavo), </w:t>
@@ -17259,7 +17600,7 @@
       <w:pPr>
         <w:pStyle w:val="Nadpis3"/>
       </w:pPr>
-      <w:bookmarkStart w:id="98" w:name="_Toc511068419"/>
+      <w:bookmarkStart w:id="98" w:name="_Toc511119937"/>
       <w:r>
         <w:t>Vlastnosti inštancie komponentu (</w:t>
       </w:r>
@@ -17621,7 +17962,7 @@
       <w:pPr>
         <w:pStyle w:val="Nadpis2"/>
       </w:pPr>
-      <w:bookmarkStart w:id="101" w:name="_Toc511068420"/>
+      <w:bookmarkStart w:id="101" w:name="_Toc511119938"/>
       <w:r>
         <w:t>Architektúra IDE</w:t>
       </w:r>
@@ -18192,7 +18533,7 @@
         <w:pStyle w:val="Nadpis2"/>
       </w:pPr>
       <w:bookmarkStart w:id="102" w:name="_Ref510535011"/>
-      <w:bookmarkStart w:id="103" w:name="_Toc511068421"/>
+      <w:bookmarkStart w:id="103" w:name="_Toc511119939"/>
       <w:r>
         <w:t>Implementácia IDE</w:t>
       </w:r>
@@ -18238,7 +18579,7 @@
       <w:pPr>
         <w:pStyle w:val="Nadpis3"/>
       </w:pPr>
-      <w:bookmarkStart w:id="104" w:name="_Toc511068422"/>
+      <w:bookmarkStart w:id="104" w:name="_Toc511119940"/>
       <w:r>
         <w:t>Ponuka dostupných komponentov</w:t>
       </w:r>
@@ -18349,18 +18690,34 @@
       <w:pPr>
         <w:pStyle w:val="ObrazokPopis"/>
       </w:pPr>
-      <w:bookmarkStart w:id="105" w:name="_Toc511067116"/>
+      <w:bookmarkStart w:id="105" w:name="_Toc511119891"/>
       <w:r>
         <w:t>Obr. </w:t>
       </w:r>
-      <w:fldSimple w:instr=" SEQ Obr. \* ARABIC ">
-        <w:r>
-          <w:rPr>
-            <w:noProof/>
-          </w:rPr>
-          <w:t>18</w:t>
-        </w:r>
-      </w:fldSimple>
+      <w:r>
+        <w:fldChar w:fldCharType="begin"/>
+      </w:r>
+      <w:r>
+        <w:instrText xml:space="preserve"> SEQ Obr. \* ARABIC</w:instrText>
+      </w:r>
+      <w:r>
+        <w:instrText xml:space="preserve"> </w:instrText>
+      </w:r>
+      <w:r>
+        <w:fldChar w:fldCharType="separate"/>
+      </w:r>
+      <w:r>
+        <w:rPr>
+          <w:noProof/>
+        </w:rPr>
+        <w:t>18</w:t>
+      </w:r>
+      <w:r>
+        <w:rPr>
+          <w:noProof/>
+        </w:rPr>
+        <w:fldChar w:fldCharType="end"/>
+      </w:r>
       <w:r>
         <w:tab/>
         <w:t xml:space="preserve">Vizuál grafického komponentu </w:t>
@@ -18375,7 +18732,7 @@
         <w:pStyle w:val="Nadpis3"/>
       </w:pPr>
       <w:bookmarkStart w:id="106" w:name="_Ref509772226"/>
-      <w:bookmarkStart w:id="107" w:name="_Toc511068423"/>
+      <w:bookmarkStart w:id="107" w:name="_Toc511119941"/>
       <w:r>
         <w:t>Skupinové zobrazenie inštancií komponentov</w:t>
       </w:r>
@@ -18562,18 +18919,31 @@
       <w:pPr>
         <w:pStyle w:val="ObrazokPopis"/>
       </w:pPr>
-      <w:bookmarkStart w:id="108" w:name="_Toc511067117"/>
+      <w:bookmarkStart w:id="108" w:name="_Toc511119892"/>
       <w:r>
         <w:t>Obr. </w:t>
       </w:r>
-      <w:fldSimple w:instr=" SEQ Obr. \* ARABIC ">
-        <w:r>
-          <w:rPr>
-            <w:noProof/>
-          </w:rPr>
-          <w:t>19</w:t>
-        </w:r>
-      </w:fldSimple>
+      <w:r>
+        <w:fldChar w:fldCharType="begin"/>
+      </w:r>
+      <w:r>
+        <w:instrText xml:space="preserve"> SEQ Obr. \* ARABIC </w:instrText>
+      </w:r>
+      <w:r>
+        <w:fldChar w:fldCharType="separate"/>
+      </w:r>
+      <w:r>
+        <w:rPr>
+          <w:noProof/>
+        </w:rPr>
+        <w:t>19</w:t>
+      </w:r>
+      <w:r>
+        <w:rPr>
+          <w:noProof/>
+        </w:rPr>
+        <w:fldChar w:fldCharType="end"/>
+      </w:r>
       <w:r>
         <w:tab/>
       </w:r>
@@ -18793,7 +19163,7 @@
       <w:pPr>
         <w:pStyle w:val="Nadpis3"/>
       </w:pPr>
-      <w:bookmarkStart w:id="109" w:name="_Toc511068424"/>
+      <w:bookmarkStart w:id="109" w:name="_Toc511119942"/>
       <w:r>
         <w:t>Kompilácia a spustenie projektu</w:t>
       </w:r>
@@ -19067,18 +19437,31 @@
       <w:pPr>
         <w:pStyle w:val="ObrazokPopis"/>
       </w:pPr>
-      <w:bookmarkStart w:id="110" w:name="_Toc511067118"/>
+      <w:bookmarkStart w:id="110" w:name="_Toc511119893"/>
       <w:r>
         <w:t>Obr. </w:t>
       </w:r>
-      <w:fldSimple w:instr=" SEQ Obr. \* ARABIC ">
-        <w:r>
-          <w:rPr>
-            <w:noProof/>
-          </w:rPr>
-          <w:t>20</w:t>
-        </w:r>
-      </w:fldSimple>
+      <w:r>
+        <w:fldChar w:fldCharType="begin"/>
+      </w:r>
+      <w:r>
+        <w:instrText xml:space="preserve"> SEQ Obr. \* ARABIC </w:instrText>
+      </w:r>
+      <w:r>
+        <w:fldChar w:fldCharType="separate"/>
+      </w:r>
+      <w:r>
+        <w:rPr>
+          <w:noProof/>
+        </w:rPr>
+        <w:t>20</w:t>
+      </w:r>
+      <w:r>
+        <w:rPr>
+          <w:noProof/>
+        </w:rPr>
+        <w:fldChar w:fldCharType="end"/>
+      </w:r>
       <w:r>
         <w:tab/>
         <w:t xml:space="preserve">Konzolové </w:t>
@@ -19110,7 +19493,7 @@
       <w:pPr>
         <w:pStyle w:val="Nadpis3"/>
       </w:pPr>
-      <w:bookmarkStart w:id="111" w:name="_Toc511068425"/>
+      <w:bookmarkStart w:id="111" w:name="_Toc511119943"/>
       <w:r>
         <w:t>Syntaktická analýza kódu</w:t>
       </w:r>
@@ -19376,18 +19759,34 @@
       <w:pPr>
         <w:pStyle w:val="ObrazokPopis"/>
       </w:pPr>
-      <w:bookmarkStart w:id="112" w:name="_Toc511067119"/>
+      <w:bookmarkStart w:id="112" w:name="_Toc511119894"/>
       <w:r>
         <w:t>Obr. </w:t>
       </w:r>
-      <w:fldSimple w:instr=" SEQ Obr. \* ARABIC ">
-        <w:r>
-          <w:rPr>
-            <w:noProof/>
-          </w:rPr>
-          <w:t>21</w:t>
-        </w:r>
-      </w:fldSimple>
+      <w:r>
+        <w:fldChar w:fldCharType="begin"/>
+      </w:r>
+      <w:r>
+        <w:instrText xml:space="preserve"> SEQ Obr. \</w:instrText>
+      </w:r>
+      <w:r>
+        <w:instrText xml:space="preserve">* ARABIC </w:instrText>
+      </w:r>
+      <w:r>
+        <w:fldChar w:fldCharType="separate"/>
+      </w:r>
+      <w:r>
+        <w:rPr>
+          <w:noProof/>
+        </w:rPr>
+        <w:t>21</w:t>
+      </w:r>
+      <w:r>
+        <w:rPr>
+          <w:noProof/>
+        </w:rPr>
+        <w:fldChar w:fldCharType="end"/>
+      </w:r>
       <w:r>
         <w:tab/>
         <w:t>Ilustrácia chybnej konfigurácie inštancií komponentov.</w:t>
@@ -19612,18 +20011,31 @@
       <w:pPr>
         <w:pStyle w:val="ObrazokPopis"/>
       </w:pPr>
-      <w:bookmarkStart w:id="113" w:name="_Toc511067120"/>
+      <w:bookmarkStart w:id="113" w:name="_Toc511119895"/>
       <w:r>
         <w:t>Obr. </w:t>
       </w:r>
-      <w:fldSimple w:instr=" SEQ Obr. \* ARABIC ">
-        <w:r>
-          <w:rPr>
-            <w:noProof/>
-          </w:rPr>
-          <w:t>22</w:t>
-        </w:r>
-      </w:fldSimple>
+      <w:r>
+        <w:fldChar w:fldCharType="begin"/>
+      </w:r>
+      <w:r>
+        <w:instrText xml:space="preserve"> SEQ Obr. \* ARABIC </w:instrText>
+      </w:r>
+      <w:r>
+        <w:fldChar w:fldCharType="separate"/>
+      </w:r>
+      <w:r>
+        <w:rPr>
+          <w:noProof/>
+        </w:rPr>
+        <w:t>22</w:t>
+      </w:r>
+      <w:r>
+        <w:rPr>
+          <w:noProof/>
+        </w:rPr>
+        <w:fldChar w:fldCharType="end"/>
+      </w:r>
       <w:r>
         <w:tab/>
         <w:t>Ilustrácia AST (vpravo) zo zdrojového kódu (vľavo).</w:t>
@@ -19726,7 +20138,7 @@
       <w:pPr>
         <w:pStyle w:val="Nadpis3"/>
       </w:pPr>
-      <w:bookmarkStart w:id="114" w:name="_Toc511068426"/>
+      <w:bookmarkStart w:id="114" w:name="_Toc511119944"/>
       <w:r>
         <w:t>Voliteľné</w:t>
       </w:r>
@@ -19934,18 +20346,31 @@
       <w:pPr>
         <w:pStyle w:val="ObrazokPopis"/>
       </w:pPr>
-      <w:bookmarkStart w:id="115" w:name="_Toc511067121"/>
+      <w:bookmarkStart w:id="115" w:name="_Toc511119896"/>
       <w:r>
         <w:t>Obr. </w:t>
       </w:r>
-      <w:fldSimple w:instr=" SEQ Obr. \* ARABIC ">
-        <w:r>
-          <w:rPr>
-            <w:noProof/>
-          </w:rPr>
-          <w:t>23</w:t>
-        </w:r>
-      </w:fldSimple>
+      <w:r>
+        <w:fldChar w:fldCharType="begin"/>
+      </w:r>
+      <w:r>
+        <w:instrText xml:space="preserve"> SEQ Obr. \* ARABIC </w:instrText>
+      </w:r>
+      <w:r>
+        <w:fldChar w:fldCharType="separate"/>
+      </w:r>
+      <w:r>
+        <w:rPr>
+          <w:noProof/>
+        </w:rPr>
+        <w:t>23</w:t>
+      </w:r>
+      <w:r>
+        <w:rPr>
+          <w:noProof/>
+        </w:rPr>
+        <w:fldChar w:fldCharType="end"/>
+      </w:r>
       <w:r>
         <w:tab/>
       </w:r>
@@ -19961,7 +20386,7 @@
       <w:pPr>
         <w:pStyle w:val="Nadpis1"/>
       </w:pPr>
-      <w:bookmarkStart w:id="116" w:name="_Toc511068427"/>
+      <w:bookmarkStart w:id="116" w:name="_Toc511119945"/>
       <w:r>
         <w:rPr>
           <w:rStyle w:val="Odkaznakomentr"/>
@@ -20875,18 +21300,31 @@
       <w:pPr>
         <w:pStyle w:val="ObrazokPopis"/>
       </w:pPr>
-      <w:bookmarkStart w:id="118" w:name="_Toc511067122"/>
+      <w:bookmarkStart w:id="118" w:name="_Toc511119897"/>
       <w:r>
         <w:t>Obr. </w:t>
       </w:r>
-      <w:fldSimple w:instr=" SEQ Obr. \* ARABIC ">
-        <w:r>
-          <w:rPr>
-            <w:noProof/>
-          </w:rPr>
-          <w:t>24</w:t>
-        </w:r>
-      </w:fldSimple>
+      <w:r>
+        <w:fldChar w:fldCharType="begin"/>
+      </w:r>
+      <w:r>
+        <w:instrText xml:space="preserve"> SEQ Obr. \* ARABIC </w:instrText>
+      </w:r>
+      <w:r>
+        <w:fldChar w:fldCharType="separate"/>
+      </w:r>
+      <w:r>
+        <w:rPr>
+          <w:noProof/>
+        </w:rPr>
+        <w:t>24</w:t>
+      </w:r>
+      <w:r>
+        <w:rPr>
+          <w:noProof/>
+        </w:rPr>
+        <w:fldChar w:fldCharType="end"/>
+      </w:r>
       <w:r>
         <w:tab/>
         <w:t>Konzolové príkazy poskytované v Arduino IDE.</w:t>
@@ -20897,7 +21335,7 @@
       <w:pPr>
         <w:pStyle w:val="Nadpis2"/>
       </w:pPr>
-      <w:bookmarkStart w:id="119" w:name="_Toc511068428"/>
+      <w:bookmarkStart w:id="119" w:name="_Toc511119946"/>
       <w:r>
         <w:lastRenderedPageBreak/>
         <w:t>Digitálny vstup</w:t>
@@ -20992,7 +21430,7 @@
       <w:pPr>
         <w:pStyle w:val="Nadpis2"/>
       </w:pPr>
-      <w:bookmarkStart w:id="121" w:name="_Toc511068429"/>
+      <w:bookmarkStart w:id="121" w:name="_Toc511119947"/>
       <w:r>
         <w:t>Rádiová komunikácia pomocou 433</w:t>
       </w:r>
@@ -21019,6 +21457,7 @@
           <w:id w:val="-1671865036"/>
           <w:citation/>
         </w:sdtPr>
+        <w:sdtEndPr/>
         <w:sdtContent>
           <w:r>
             <w:fldChar w:fldCharType="begin"/>
@@ -21166,10 +21605,10 @@
         <w:t xml:space="preserve"> Nasledujúce tabuľky zhrňujú navrhnuté vlastnosti, udalosti a aplikačné rozhranie typov komponentov.</w:t>
       </w:r>
     </w:p>
+    <w:bookmarkEnd w:id="27"/>
     <w:bookmarkEnd w:id="28"/>
     <w:bookmarkEnd w:id="29"/>
     <w:bookmarkEnd w:id="30"/>
-    <w:bookmarkEnd w:id="31"/>
     <w:p>
       <w:pPr>
         <w:pStyle w:val="ZPNormalnyText"/>
@@ -21188,7 +21627,7 @@
       </w:pPr>
       <w:bookmarkStart w:id="122" w:name="_Toc224306955"/>
       <w:bookmarkStart w:id="123" w:name="_Toc102191192"/>
-      <w:bookmarkStart w:id="124" w:name="_Toc511068430"/>
+      <w:bookmarkStart w:id="124" w:name="_Toc511119948"/>
       <w:r>
         <w:lastRenderedPageBreak/>
         <w:t>Záver</w:t>
@@ -21249,7 +21688,7 @@
       </w:pPr>
       <w:bookmarkStart w:id="125" w:name="_Toc224306956"/>
       <w:bookmarkStart w:id="126" w:name="_Toc102191193"/>
-      <w:bookmarkStart w:id="127" w:name="_Toc511068431"/>
+      <w:bookmarkStart w:id="127" w:name="_Toc511119949"/>
       <w:r>
         <w:rPr>
           <w:rFonts w:ascii="Times New Roman" w:hAnsi="Times New Roman"/>
@@ -21299,7 +21738,7 @@
       </w:tblGrid>
       <w:tr>
         <w:trPr>
-          <w:divId w:val="1950969816"/>
+          <w:divId w:val="820732635"/>
           <w:tblCellSpacing w:w="15" w:type="dxa"/>
         </w:trPr>
         <w:tc>
@@ -21333,7 +21772,7 @@
       </w:tr>
       <w:tr>
         <w:trPr>
-          <w:divId w:val="1950969816"/>
+          <w:divId w:val="820732635"/>
           <w:tblCellSpacing w:w="15" w:type="dxa"/>
         </w:trPr>
         <w:tc>
@@ -21367,7 +21806,7 @@
       </w:tr>
       <w:tr>
         <w:trPr>
-          <w:divId w:val="1950969816"/>
+          <w:divId w:val="820732635"/>
           <w:tblCellSpacing w:w="15" w:type="dxa"/>
         </w:trPr>
         <w:tc>
@@ -21401,7 +21840,7 @@
       </w:tr>
       <w:tr>
         <w:trPr>
-          <w:divId w:val="1950969816"/>
+          <w:divId w:val="820732635"/>
           <w:tblCellSpacing w:w="15" w:type="dxa"/>
         </w:trPr>
         <w:tc>
@@ -21435,7 +21874,7 @@
       </w:tr>
       <w:tr>
         <w:trPr>
-          <w:divId w:val="1950969816"/>
+          <w:divId w:val="820732635"/>
           <w:tblCellSpacing w:w="15" w:type="dxa"/>
         </w:trPr>
         <w:tc>
@@ -21469,7 +21908,7 @@
       </w:tr>
       <w:tr>
         <w:trPr>
-          <w:divId w:val="1950969816"/>
+          <w:divId w:val="820732635"/>
           <w:tblCellSpacing w:w="15" w:type="dxa"/>
         </w:trPr>
         <w:tc>
@@ -21503,7 +21942,7 @@
       </w:tr>
       <w:tr>
         <w:trPr>
-          <w:divId w:val="1950969816"/>
+          <w:divId w:val="820732635"/>
           <w:tblCellSpacing w:w="15" w:type="dxa"/>
         </w:trPr>
         <w:tc>
@@ -21537,7 +21976,7 @@
       </w:tr>
       <w:tr>
         <w:trPr>
-          <w:divId w:val="1950969816"/>
+          <w:divId w:val="820732635"/>
           <w:tblCellSpacing w:w="15" w:type="dxa"/>
         </w:trPr>
         <w:tc>
@@ -21571,7 +22010,7 @@
       </w:tr>
       <w:tr>
         <w:trPr>
-          <w:divId w:val="1950969816"/>
+          <w:divId w:val="820732635"/>
           <w:tblCellSpacing w:w="15" w:type="dxa"/>
         </w:trPr>
         <w:tc>
@@ -21605,7 +22044,7 @@
       </w:tr>
       <w:tr>
         <w:trPr>
-          <w:divId w:val="1950969816"/>
+          <w:divId w:val="820732635"/>
           <w:tblCellSpacing w:w="15" w:type="dxa"/>
         </w:trPr>
         <w:tc>
@@ -21639,7 +22078,7 @@
       </w:tr>
       <w:tr>
         <w:trPr>
-          <w:divId w:val="1950969816"/>
+          <w:divId w:val="820732635"/>
           <w:tblCellSpacing w:w="15" w:type="dxa"/>
         </w:trPr>
         <w:tc>
@@ -21673,7 +22112,7 @@
       </w:tr>
       <w:tr>
         <w:trPr>
-          <w:divId w:val="1950969816"/>
+          <w:divId w:val="820732635"/>
           <w:tblCellSpacing w:w="15" w:type="dxa"/>
         </w:trPr>
         <w:tc>
@@ -21707,7 +22146,7 @@
       </w:tr>
       <w:tr>
         <w:trPr>
-          <w:divId w:val="1950969816"/>
+          <w:divId w:val="820732635"/>
           <w:tblCellSpacing w:w="15" w:type="dxa"/>
         </w:trPr>
         <w:tc>
@@ -21741,7 +22180,7 @@
       </w:tr>
       <w:tr>
         <w:trPr>
-          <w:divId w:val="1950969816"/>
+          <w:divId w:val="820732635"/>
           <w:tblCellSpacing w:w="15" w:type="dxa"/>
         </w:trPr>
         <w:tc>
@@ -21801,7 +22240,7 @@
       </w:pPr>
       <w:bookmarkStart w:id="128" w:name="_Toc224306957"/>
       <w:bookmarkStart w:id="129" w:name="_Toc102191194"/>
-      <w:bookmarkStart w:id="130" w:name="_Toc511068432"/>
+      <w:bookmarkStart w:id="130" w:name="_Toc511119950"/>
       <w:r>
         <w:rPr>
           <w:rFonts w:ascii="Times New Roman" w:hAnsi="Times New Roman"/>
@@ -21881,7 +22320,7 @@
           <w:rFonts w:ascii="Times New Roman" w:hAnsi="Times New Roman"/>
         </w:rPr>
       </w:pPr>
-      <w:bookmarkStart w:id="131" w:name="_Toc511068433"/>
+      <w:bookmarkStart w:id="131" w:name="_Toc511119951"/>
       <w:r>
         <w:rPr>
           <w:rFonts w:ascii="Times New Roman" w:hAnsi="Times New Roman"/>
@@ -21898,18 +22337,31 @@
           <w:highlight w:val="yellow"/>
         </w:rPr>
       </w:pPr>
-      <w:bookmarkStart w:id="132" w:name="_Toc511067124"/>
+      <w:bookmarkStart w:id="132" w:name="_Toc511119899"/>
       <w:r>
         <w:t>Tab. </w:t>
       </w:r>
-      <w:fldSimple w:instr=" SEQ Tab. \* ARABIC ">
-        <w:r>
-          <w:rPr>
-            <w:noProof/>
-          </w:rPr>
-          <w:t>2</w:t>
-        </w:r>
-      </w:fldSimple>
+      <w:r>
+        <w:fldChar w:fldCharType="begin"/>
+      </w:r>
+      <w:r>
+        <w:instrText xml:space="preserve"> SEQ Tab. \* ARABIC </w:instrText>
+      </w:r>
+      <w:r>
+        <w:fldChar w:fldCharType="separate"/>
+      </w:r>
+      <w:r>
+        <w:rPr>
+          <w:noProof/>
+        </w:rPr>
+        <w:t>2</w:t>
+      </w:r>
+      <w:r>
+        <w:rPr>
+          <w:noProof/>
+        </w:rPr>
+        <w:fldChar w:fldCharType="end"/>
+      </w:r>
       <w:r>
         <w:tab/>
         <w:t>Dokumentačná tabuľka komponentu digitálny vstup</w:t>
@@ -22101,18 +22553,31 @@
           <w:highlight w:val="yellow"/>
         </w:rPr>
       </w:pPr>
-      <w:bookmarkStart w:id="133" w:name="_Toc511067125"/>
+      <w:bookmarkStart w:id="133" w:name="_Toc511119900"/>
       <w:r>
         <w:t>Tab. </w:t>
       </w:r>
-      <w:fldSimple w:instr=" SEQ Tab. \* ARABIC ">
-        <w:r>
-          <w:rPr>
-            <w:noProof/>
-          </w:rPr>
-          <w:t>3</w:t>
-        </w:r>
-      </w:fldSimple>
+      <w:r>
+        <w:fldChar w:fldCharType="begin"/>
+      </w:r>
+      <w:r>
+        <w:instrText xml:space="preserve"> SEQ Tab. \* ARABIC </w:instrText>
+      </w:r>
+      <w:r>
+        <w:fldChar w:fldCharType="separate"/>
+      </w:r>
+      <w:r>
+        <w:rPr>
+          <w:noProof/>
+        </w:rPr>
+        <w:t>3</w:t>
+      </w:r>
+      <w:r>
+        <w:rPr>
+          <w:noProof/>
+        </w:rPr>
+        <w:fldChar w:fldCharType="end"/>
+      </w:r>
       <w:r>
         <w:tab/>
         <w:t>Dokumentačná tabuľka komponentu analógový vstup</w:t>
@@ -22303,26 +22768,39 @@
           <w:highlight w:val="yellow"/>
         </w:rPr>
       </w:pPr>
-      <w:bookmarkStart w:id="134" w:name="_Toc511067126"/>
+      <w:bookmarkStart w:id="134" w:name="_Toc511119901"/>
       <w:r>
         <w:t>Tab. </w:t>
       </w:r>
-      <w:fldSimple w:instr=" SEQ Tab. \* ARABIC ">
-        <w:r>
-          <w:rPr>
-            <w:noProof/>
-          </w:rPr>
-          <w:t>4</w:t>
-        </w:r>
-      </w:fldSimple>
+      <w:r>
+        <w:fldChar w:fldCharType="begin"/>
+      </w:r>
+      <w:r>
+        <w:instrText xml:space="preserve"> SEQ Tab. \* ARABIC </w:instrText>
+      </w:r>
+      <w:r>
+        <w:fldChar w:fldCharType="separate"/>
+      </w:r>
+      <w:r>
+        <w:rPr>
+          <w:noProof/>
+        </w:rPr>
+        <w:t>4</w:t>
+      </w:r>
+      <w:r>
+        <w:rPr>
+          <w:noProof/>
+        </w:rPr>
+        <w:fldChar w:fldCharType="end"/>
+      </w:r>
       <w:r>
         <w:tab/>
         <w:t xml:space="preserve">Dokumentačná tabuľka komponentu digitálny </w:t>
       </w:r>
+      <w:r>
+        <w:t>výstup</w:t>
+      </w:r>
       <w:bookmarkEnd w:id="134"/>
-      <w:r>
-        <w:t>výstup</w:t>
-      </w:r>
     </w:p>
     <w:tbl>
       <w:tblPr>
@@ -22477,6 +22955,18 @@
             <w:pPr>
               <w:pStyle w:val="NormlnyTabuka"/>
             </w:pPr>
+            <w:r>
+              <w:rPr>
+                <w:i/>
+              </w:rPr>
+              <w:t xml:space="preserve">bez </w:t>
+            </w:r>
+            <w:r>
+              <w:rPr>
+                <w:i/>
+              </w:rPr>
+              <w:t>udalostí</w:t>
+            </w:r>
           </w:p>
         </w:tc>
         <w:tc>
@@ -22521,18 +23011,31 @@
           <w:highlight w:val="yellow"/>
         </w:rPr>
       </w:pPr>
-      <w:bookmarkStart w:id="135" w:name="_Toc511067127"/>
+      <w:bookmarkStart w:id="135" w:name="_Toc511119902"/>
       <w:r>
         <w:t>Tab. </w:t>
       </w:r>
-      <w:fldSimple w:instr=" SEQ Tab. \* ARABIC ">
-        <w:r>
-          <w:rPr>
-            <w:noProof/>
-          </w:rPr>
-          <w:t>5</w:t>
-        </w:r>
-      </w:fldSimple>
+      <w:r>
+        <w:fldChar w:fldCharType="begin"/>
+      </w:r>
+      <w:r>
+        <w:instrText xml:space="preserve"> SEQ Tab. \* ARABIC </w:instrText>
+      </w:r>
+      <w:r>
+        <w:fldChar w:fldCharType="separate"/>
+      </w:r>
+      <w:r>
+        <w:rPr>
+          <w:noProof/>
+        </w:rPr>
+        <w:t>5</w:t>
+      </w:r>
+      <w:r>
+        <w:rPr>
+          <w:noProof/>
+        </w:rPr>
+        <w:fldChar w:fldCharType="end"/>
+      </w:r>
       <w:r>
         <w:tab/>
         <w:t>Dokumentačná tabuľka komponentu RC 433 vysielač</w:t>
@@ -22689,6 +23192,18 @@
             <w:pPr>
               <w:pStyle w:val="NormlnyTabuka"/>
             </w:pPr>
+            <w:r>
+              <w:rPr>
+                <w:i/>
+              </w:rPr>
+              <w:t xml:space="preserve">bez </w:t>
+            </w:r>
+            <w:r>
+              <w:rPr>
+                <w:i/>
+              </w:rPr>
+              <w:t>udalostí</w:t>
+            </w:r>
           </w:p>
         </w:tc>
         <w:tc>
@@ -22720,18 +23235,31 @@
           <w:highlight w:val="yellow"/>
         </w:rPr>
       </w:pPr>
-      <w:bookmarkStart w:id="136" w:name="_Toc511067128"/>
+      <w:bookmarkStart w:id="136" w:name="_Toc511119903"/>
       <w:r>
         <w:t>Tab. </w:t>
       </w:r>
-      <w:fldSimple w:instr=" SEQ Tab. \* ARABIC ">
-        <w:r>
-          <w:rPr>
-            <w:noProof/>
-          </w:rPr>
-          <w:t>6</w:t>
-        </w:r>
-      </w:fldSimple>
+      <w:r>
+        <w:fldChar w:fldCharType="begin"/>
+      </w:r>
+      <w:r>
+        <w:instrText xml:space="preserve"> SEQ Tab. \* ARABIC </w:instrText>
+      </w:r>
+      <w:r>
+        <w:fldChar w:fldCharType="separate"/>
+      </w:r>
+      <w:r>
+        <w:rPr>
+          <w:noProof/>
+        </w:rPr>
+        <w:t>6</w:t>
+      </w:r>
+      <w:r>
+        <w:rPr>
+          <w:noProof/>
+        </w:rPr>
+        <w:fldChar w:fldCharType="end"/>
+      </w:r>
       <w:r>
         <w:tab/>
         <w:t>Dokumentačná tabuľka komponentu RC 433 prijímač</w:t>
@@ -22906,7 +23434,23 @@
           <w:p>
             <w:pPr>
               <w:pStyle w:val="NormlnyTabuka"/>
+              <w:spacing w:line="276" w:lineRule="auto"/>
+              <w:rPr>
+                <w:i/>
+              </w:rPr>
             </w:pPr>
+            <w:r>
+              <w:rPr>
+                <w:i/>
+              </w:rPr>
+              <w:t xml:space="preserve">bez </w:t>
+            </w:r>
+            <w:r>
+              <w:rPr>
+                <w:i/>
+              </w:rPr>
+              <w:t>aplikačného rozhrania</w:t>
+            </w:r>
           </w:p>
         </w:tc>
       </w:tr>
@@ -23150,7 +23694,28 @@
         <w:annotationRef/>
       </w:r>
       <w:r>
-        <w:t>Použil som tam formulaciu aj vdaka cim nevylucujem dalsie zlepsovaky ake Arduino prinieslo. Iny uvod by mohol byt</w:t>
+        <w:t xml:space="preserve">Použil som tam formulaciu </w:t>
+      </w:r>
+      <w:r>
+        <w:rPr>
+          <w:b/>
+        </w:rPr>
+        <w:t>aj</w:t>
+      </w:r>
+      <w:r>
+        <w:t xml:space="preserve"> </w:t>
+      </w:r>
+      <w:r>
+        <w:rPr>
+          <w:b/>
+        </w:rPr>
+        <w:t>vdaka</w:t>
+      </w:r>
+      <w:r>
+        <w:t xml:space="preserve"> cim nevylucujem dalsie zlepsovaky ake Arduino prinieslo. Iny uvod by mohol byt</w:t>
+      </w:r>
+      <w:r>
+        <w:t>:</w:t>
       </w:r>
     </w:p>
   </w:comment>
@@ -32483,7 +33048,7 @@
 </file>
 
 <file path=customXml/itemProps1.xml><?xml version="1.0" encoding="utf-8"?>
-<ds:datastoreItem xmlns:ds="http://schemas.openxmlformats.org/officeDocument/2006/customXml" ds:itemID="{FCF2B121-74EB-4BC3-94C7-B0F2D89B73BD}">
+<ds:datastoreItem xmlns:ds="http://schemas.openxmlformats.org/officeDocument/2006/customXml" ds:itemID="{1F54B445-D40E-4573-9A5F-E8DF7534BF19}">
   <ds:schemaRefs>
     <ds:schemaRef ds:uri="http://schemas.openxmlformats.org/officeDocument/2006/bibliography"/>
   </ds:schemaRefs>

</xml_diff>

<commit_message>
zapracovane komentare, a opravy textu
</commit_message>
<xml_diff>
--- a/DiplomovkaVSablone.dotx.docx
+++ b/DiplomovkaVSablone.dotx.docx
@@ -1210,7 +1210,7 @@
         <w:tblLook w:val="01E0" w:firstRow="1" w:lastRow="1" w:firstColumn="1" w:lastColumn="1" w:noHBand="0" w:noVBand="0"/>
       </w:tblPr>
       <w:tblGrid>
-        <w:gridCol w:w="8503"/>
+        <w:gridCol w:w="8719"/>
       </w:tblGrid>
       <w:tr>
         <w:tc>
@@ -1250,7 +1250,19 @@
               <w:ind w:firstLine="0"/>
             </w:pPr>
             <w:r>
-              <w:t>Kľúčovým prvkom internetu vecí (IoT) je prepojenie fyzického a digitálneho sveta prostredníctvom senzorov a aktuátorov. Tieto senzory a aktuátory sú riadené mikrokontrolérmi. Najznámejšie mikrokontroléry určené primárne na prototypovanie sú mikrokontroléry Arduino.</w:t>
+              <w:t>Kľúčovým prvkom internetu vecí (IoT) je prepojenie fyzického a digitálneho sveta prostredníctvom senzorov a aktuátorov. Tieto senzory a aktuátory sú riadené mikrokontrolérmi. Najznámejšie mikrokontroléry</w:t>
+            </w:r>
+            <w:r>
+              <w:t>,</w:t>
+            </w:r>
+            <w:r>
+              <w:t xml:space="preserve"> určené primárne na prototypovanie</w:t>
+            </w:r>
+            <w:r>
+              <w:t>,</w:t>
+            </w:r>
+            <w:r>
+              <w:t xml:space="preserve"> sú mikrokontroléry Arduino.</w:t>
             </w:r>
           </w:p>
           <w:p>
@@ -1296,7 +1308,22 @@
               <w:t>Kľúčové slová:</w:t>
             </w:r>
             <w:r>
-              <w:t xml:space="preserve"> Arduino, Komponentové programovanie, Udalosťami orientované programovanie, Integrované vývojové prostredie, Abstraktná syntaktická analýza.</w:t>
+              <w:t xml:space="preserve"> Arduino, komponentové programovanie, u</w:t>
+            </w:r>
+            <w:r>
+              <w:t xml:space="preserve">dalosťami orientované programovanie, </w:t>
+            </w:r>
+            <w:r>
+              <w:t>i</w:t>
+            </w:r>
+            <w:r>
+              <w:t xml:space="preserve">ntegrované vývojové prostredie, </w:t>
+            </w:r>
+            <w:r>
+              <w:t>a</w:t>
+            </w:r>
+            <w:r>
+              <w:t>bstraktná syntaktická analýza.</w:t>
             </w:r>
           </w:p>
         </w:tc>
@@ -1321,7 +1348,7 @@
         <w:tblLook w:val="01E0" w:firstRow="1" w:lastRow="1" w:firstColumn="1" w:lastColumn="1" w:noHBand="0" w:noVBand="0"/>
       </w:tblPr>
       <w:tblGrid>
-        <w:gridCol w:w="8503"/>
+        <w:gridCol w:w="8719"/>
       </w:tblGrid>
       <w:tr>
         <w:tc>
@@ -1365,7 +1392,31 @@
               <w:rPr>
                 <w:lang w:val="en-US"/>
               </w:rPr>
-              <w:t xml:space="preserve">The key element of the Internet of Things is to connect physical and digital world through sensors and actuators. Sensors and actuators are controlled by microcontrollers. The most well-known microcontrollers, primarily designed for prototyping, are </w:t>
+              <w:t>The key element of the Internet of Things is t</w:t>
+            </w:r>
+            <w:r>
+              <w:rPr>
+                <w:lang w:val="en-US"/>
+              </w:rPr>
+              <w:t>he</w:t>
+            </w:r>
+            <w:r>
+              <w:rPr>
+                <w:lang w:val="en-US"/>
+              </w:rPr>
+              <w:t xml:space="preserve"> connect</w:t>
+            </w:r>
+            <w:r>
+              <w:rPr>
+                <w:lang w:val="en-US"/>
+              </w:rPr>
+              <w:t>ion of the</w:t>
+            </w:r>
+            <w:r>
+              <w:rPr>
+                <w:lang w:val="en-US"/>
+              </w:rPr>
+              <w:t xml:space="preserve"> physical and digital world through sensors and actuators. Sensors and actuators are controlled by microcontrollers. The most well-known microcontrollers, primarily designed for prototyping, are </w:t>
             </w:r>
             <w:r>
               <w:rPr>
@@ -1417,7 +1468,31 @@
               <w:rPr>
                 <w:lang w:val="en-US"/>
               </w:rPr>
-              <w:t xml:space="preserve"> based on component and event-driven programming. We know this approach from the world of programming desktop and mobile application</w:t>
+              <w:t xml:space="preserve"> based on component</w:t>
+            </w:r>
+            <w:r>
+              <w:rPr>
+                <w:lang w:val="en-US"/>
+              </w:rPr>
+              <w:t xml:space="preserve"> oriented and event based</w:t>
+            </w:r>
+            <w:r>
+              <w:rPr>
+                <w:lang w:val="en-US"/>
+              </w:rPr>
+              <w:t xml:space="preserve"> programming. We know this approach from the world programming </w:t>
+            </w:r>
+            <w:r>
+              <w:rPr>
+                <w:lang w:val="en-US"/>
+              </w:rPr>
+              <w:t xml:space="preserve">of </w:t>
+            </w:r>
+            <w:r>
+              <w:rPr>
+                <w:lang w:val="en-US"/>
+              </w:rPr>
+              <w:t>desktop and mobile application</w:t>
             </w:r>
             <w:r>
               <w:rPr>
@@ -1429,7 +1504,19 @@
               <w:rPr>
                 <w:lang w:val="en-US"/>
               </w:rPr>
-              <w:t xml:space="preserve">. Direct </w:t>
+              <w:t xml:space="preserve">. </w:t>
+            </w:r>
+            <w:r>
+              <w:rPr>
+                <w:lang w:val="en-US"/>
+              </w:rPr>
+              <w:t>The d</w:t>
+            </w:r>
+            <w:r>
+              <w:rPr>
+                <w:lang w:val="en-US"/>
+              </w:rPr>
+              <w:t xml:space="preserve">irect </w:t>
             </w:r>
             <w:r>
               <w:rPr>
@@ -1469,7 +1556,13 @@
               <w:rPr>
                 <w:lang w:val="en-US"/>
               </w:rPr>
-              <w:t xml:space="preserve">Effective prototyping with this approach requires software support in the form of </w:t>
+              <w:t>The e</w:t>
+            </w:r>
+            <w:r>
+              <w:rPr>
+                <w:lang w:val="en-US"/>
+              </w:rPr>
+              <w:t xml:space="preserve">ffective prototyping with this approach requires software support in the form of </w:t>
             </w:r>
             <w:r>
               <w:rPr>
@@ -1493,7 +1586,19 @@
               <w:rPr>
                 <w:lang w:val="en-US"/>
               </w:rPr>
-              <w:t xml:space="preserve">The main goal of this thesis is to create an IDE that will allow intuitive component creation, configuration and linking to user’s source code based on its syntactic analysis. The main features include </w:t>
+              <w:t>The main goal of this thesis is to create an IDE that allow</w:t>
+            </w:r>
+            <w:r>
+              <w:rPr>
+                <w:lang w:val="en-US"/>
+              </w:rPr>
+              <w:t>s</w:t>
+            </w:r>
+            <w:r>
+              <w:rPr>
+                <w:lang w:val="en-US"/>
+              </w:rPr>
+              <w:t xml:space="preserve"> intuitive component creation, configuration and linking to user’s source code based on its syntactic analysis. The main features include </w:t>
             </w:r>
             <w:r>
               <w:rPr>
@@ -1539,7 +1644,19 @@
               <w:rPr>
                 <w:lang w:val="en-US"/>
               </w:rPr>
-              <w:t xml:space="preserve"> for professional and non-professional developers.</w:t>
+              <w:t xml:space="preserve"> for professional and </w:t>
+            </w:r>
+            <w:r>
+              <w:rPr>
+                <w:lang w:val="en-US"/>
+              </w:rPr>
+              <w:t xml:space="preserve">also </w:t>
+            </w:r>
+            <w:r>
+              <w:rPr>
+                <w:lang w:val="en-US"/>
+              </w:rPr>
+              <w:t>non-professional developers.</w:t>
             </w:r>
           </w:p>
           <w:p>
@@ -1570,7 +1687,13 @@
               <w:rPr>
                 <w:lang w:val="en-US"/>
               </w:rPr>
-              <w:t>Arduino, Component-oriented programming, Event-driven programming, Integrated Development Environment, Abstract Syntax Analysis.</w:t>
+              <w:t>Arduino, Component-oriented Programming, Event-driven P</w:t>
+            </w:r>
+            <w:r>
+              <w:rPr>
+                <w:lang w:val="en-US"/>
+              </w:rPr>
+              <w:t>rogramming, Integrated Development Environment, Abstract Syntax Analysis.</w:t>
             </w:r>
           </w:p>
         </w:tc>
@@ -1603,8 +1726,6 @@
       </w:r>
       <w:bookmarkEnd w:id="15"/>
     </w:p>
-    <w:bookmarkStart w:id="16" w:name="_GoBack"/>
-    <w:bookmarkEnd w:id="16"/>
     <w:p>
       <w:pPr>
         <w:pStyle w:val="Obsah1"/>
@@ -5204,18 +5325,18 @@
           <w:numId w:val="0"/>
         </w:numPr>
       </w:pPr>
-      <w:bookmarkStart w:id="17" w:name="_Toc224306938"/>
+      <w:bookmarkStart w:id="16" w:name="_Toc224306938"/>
+      <w:bookmarkStart w:id="17" w:name="_Toc511119905"/>
       <w:bookmarkStart w:id="18" w:name="_Toc102191181"/>
-      <w:bookmarkStart w:id="19" w:name="_Toc511119905"/>
       <w:r>
         <w:lastRenderedPageBreak/>
         <w:t xml:space="preserve">Zoznam </w:t>
       </w:r>
+      <w:bookmarkEnd w:id="16"/>
+      <w:r>
+        <w:t>ilustrácií</w:t>
+      </w:r>
       <w:bookmarkEnd w:id="17"/>
-      <w:r>
-        <w:t>ilustrácií</w:t>
-      </w:r>
-      <w:bookmarkEnd w:id="19"/>
     </w:p>
     <w:p>
       <w:pPr>
@@ -6874,14 +6995,14 @@
           <w:numId w:val="0"/>
         </w:numPr>
       </w:pPr>
-      <w:bookmarkStart w:id="20" w:name="_Toc224306939"/>
-      <w:bookmarkStart w:id="21" w:name="_Toc511119906"/>
+      <w:bookmarkStart w:id="19" w:name="_Toc224306939"/>
+      <w:bookmarkStart w:id="20" w:name="_Toc511119906"/>
       <w:r>
         <w:lastRenderedPageBreak/>
         <w:t>Zoznam tabuliek</w:t>
       </w:r>
+      <w:bookmarkEnd w:id="19"/>
       <w:bookmarkEnd w:id="20"/>
-      <w:bookmarkEnd w:id="21"/>
     </w:p>
     <w:p>
       <w:pPr>
@@ -7309,22 +7430,22 @@
         <w:lastRenderedPageBreak/>
         <w:fldChar w:fldCharType="end"/>
       </w:r>
-      <w:bookmarkStart w:id="22" w:name="_Toc224306940"/>
-      <w:bookmarkStart w:id="23" w:name="_Toc511119907"/>
+      <w:bookmarkStart w:id="21" w:name="_Toc224306940"/>
+      <w:bookmarkStart w:id="22" w:name="_Toc511119907"/>
       <w:r>
         <w:t>Zoznam skratiek</w:t>
       </w:r>
+      <w:bookmarkEnd w:id="21"/>
+      <w:r>
+        <w:t>,</w:t>
+      </w:r>
+      <w:r>
+        <w:t xml:space="preserve"> značiek</w:t>
+      </w:r>
+      <w:r>
+        <w:t xml:space="preserve"> a termínov</w:t>
+      </w:r>
       <w:bookmarkEnd w:id="22"/>
-      <w:r>
-        <w:t>,</w:t>
-      </w:r>
-      <w:r>
-        <w:t xml:space="preserve"> značiek</w:t>
-      </w:r>
-      <w:r>
-        <w:t xml:space="preserve"> a termínov</w:t>
-      </w:r>
-      <w:bookmarkEnd w:id="23"/>
     </w:p>
     <w:p>
       <w:pPr>
@@ -8490,15 +8611,15 @@
           <w:numId w:val="0"/>
         </w:numPr>
       </w:pPr>
-      <w:bookmarkStart w:id="24" w:name="_Toc224306942"/>
-      <w:bookmarkStart w:id="25" w:name="_Toc511119908"/>
+      <w:bookmarkStart w:id="23" w:name="_Toc224306942"/>
+      <w:bookmarkStart w:id="24" w:name="_Toc511119908"/>
       <w:r>
         <w:lastRenderedPageBreak/>
         <w:t>Úvod</w:t>
       </w:r>
       <w:bookmarkEnd w:id="18"/>
+      <w:bookmarkEnd w:id="23"/>
       <w:bookmarkEnd w:id="24"/>
-      <w:bookmarkEnd w:id="25"/>
     </w:p>
     <w:p>
       <w:pPr>
@@ -8617,11 +8738,11 @@
         <w:t>.</w:t>
       </w:r>
       <w:r>
-        <w:t xml:space="preserve"> Riešenie ACProg sme sa rozhodli doplniť integrovaným vývojovým prostredím. Programátor v prostredí bude môcť s projektom pracovať od vytvorenia až po kompiláciu a spustenie na Arduino zariadení. Integrované vývojové prostredie sme doplnili o verifikáciu </w:t>
+        <w:t xml:space="preserve"> Riešenie ACProg sme sa rozhodli doplniť integrovaným vývojovým prostredím. Programátor v prostredí bude môcť s projektom pracovať od vytvorenia až po kompiláciu a spustenie na Arduino zariadení. Integrované vývojové prostredie sme </w:t>
       </w:r>
       <w:r>
         <w:lastRenderedPageBreak/>
-        <w:t>projektu pomocou abstraktnej syntaktickej analýzy a pravidiel aké musia komponenty aj zdrojový kód spĺňať.</w:t>
+        <w:t>doplnili o verifikáciu projektu pomocou abstraktnej syntaktickej analýzy a pravidiel aké musia komponenty aj zdrojový kód spĺňať.</w:t>
       </w:r>
     </w:p>
     <w:p>
@@ -8701,18 +8822,18 @@
       <w:pPr>
         <w:pStyle w:val="Nadpis1"/>
       </w:pPr>
-      <w:bookmarkStart w:id="26" w:name="_Ref509758086"/>
+      <w:bookmarkStart w:id="25" w:name="_Ref509758086"/>
+      <w:bookmarkStart w:id="26" w:name="_Toc511119909"/>
       <w:bookmarkStart w:id="27" w:name="_Toc102191183"/>
       <w:bookmarkStart w:id="28" w:name="_Ref101960788"/>
       <w:bookmarkStart w:id="29" w:name="_Ref101952784"/>
       <w:bookmarkStart w:id="30" w:name="_Toc224306945"/>
-      <w:bookmarkStart w:id="31" w:name="_Toc511119909"/>
       <w:r>
         <w:lastRenderedPageBreak/>
         <w:t>Internet vecí</w:t>
       </w:r>
+      <w:bookmarkEnd w:id="25"/>
       <w:bookmarkEnd w:id="26"/>
-      <w:bookmarkEnd w:id="31"/>
     </w:p>
     <w:p>
       <w:r>
@@ -8878,7 +8999,7 @@
       <w:pPr>
         <w:pStyle w:val="ObrazokPopis"/>
       </w:pPr>
-      <w:bookmarkStart w:id="32" w:name="_Toc511119874"/>
+      <w:bookmarkStart w:id="31" w:name="_Toc511119874"/>
       <w:r>
         <w:t>Obr. </w:t>
       </w:r>
@@ -8886,7 +9007,10 @@
         <w:fldChar w:fldCharType="begin"/>
       </w:r>
       <w:r>
-        <w:instrText xml:space="preserve"> SEQ Obr. \* ARABIC </w:instrText>
+        <w:instrText xml:space="preserve"> SEQ Obr. \* </w:instrText>
+      </w:r>
+      <w:r>
+        <w:instrText xml:space="preserve">ARABIC </w:instrText>
       </w:r>
       <w:r>
         <w:fldChar w:fldCharType="separate"/>
@@ -8936,7 +9060,7 @@
           </w:r>
         </w:sdtContent>
       </w:sdt>
-      <w:bookmarkEnd w:id="32"/>
+      <w:bookmarkEnd w:id="31"/>
     </w:p>
     <w:p>
       <w:r>
@@ -8972,400 +9096,401 @@
       <w:r>
         <w:t xml:space="preserve"> vykonáva lokálne spracovanie. </w:t>
       </w:r>
+      <w:commentRangeStart w:id="32"/>
       <w:commentRangeStart w:id="33"/>
-      <w:commentRangeStart w:id="34"/>
       <w:r>
         <w:t>Lokálne spracovanie</w:t>
       </w:r>
+      <w:commentRangeEnd w:id="32"/>
+      <w:r>
+        <w:rPr>
+          <w:rStyle w:val="Odkaznakomentr"/>
+        </w:rPr>
+        <w:commentReference w:id="32"/>
+      </w:r>
       <w:commentRangeEnd w:id="33"/>
       <w:r>
+        <w:t xml:space="preserve"> (angl. Local Processing)</w:t>
+      </w:r>
+      <w:r>
         <w:rPr>
           <w:rStyle w:val="Odkaznakomentr"/>
         </w:rPr>
         <w:commentReference w:id="33"/>
       </w:r>
-      <w:commentRangeEnd w:id="34"/>
-      <w:r>
-        <w:t xml:space="preserve"> (angl. Local Processing)</w:t>
+      <w:r>
+        <w:t xml:space="preserve"> spočíva v prevode signálu na digitálne dáta</w:t>
+      </w:r>
+      <w:r>
+        <w:t xml:space="preserve"> a vykonaní analýzy zozbieraných dát. Lokálne spracovanie môže rozhodovať o vykonaní </w:t>
+      </w:r>
+      <w:r>
+        <w:t xml:space="preserve">akcie a ihneď ovplyvňovať fyzický svet. </w:t>
+      </w:r>
+    </w:p>
+    <w:p>
+      <w:r>
+        <w:t>Po lokálnom spracovaní sa dáta</w:t>
+      </w:r>
+      <w:r>
+        <w:t xml:space="preserve"> môžu</w:t>
+      </w:r>
+      <w:r>
+        <w:t xml:space="preserve"> uloži</w:t>
+      </w:r>
+      <w:r>
+        <w:t>ť</w:t>
+      </w:r>
+      <w:r>
+        <w:t xml:space="preserve"> na lokálne úložisko </w:t>
+      </w:r>
+      <w:r>
+        <w:t>s účelom ich budúcej</w:t>
+      </w:r>
+      <w:r>
+        <w:t xml:space="preserve"> analýzy. Keďže hovoríme o internete vecí, tak je na miest</w:t>
+      </w:r>
+      <w:r>
+        <w:t>e</w:t>
+      </w:r>
+      <w:r>
+        <w:t xml:space="preserve"> </w:t>
+      </w:r>
+      <w:r>
+        <w:t xml:space="preserve">uvažovať </w:t>
+      </w:r>
+      <w:r>
+        <w:t xml:space="preserve">o online </w:t>
+      </w:r>
+      <w:r>
+        <w:lastRenderedPageBreak/>
+        <w:t>zdieľaní dát s ostatnými zariadeniami pomocou počítačovej siete</w:t>
+      </w:r>
+      <w:r>
+        <w:t xml:space="preserve"> (angl. network, internet)</w:t>
+      </w:r>
+      <w:r>
+        <w:t>.</w:t>
+      </w:r>
+      <w:r>
+        <w:t xml:space="preserve"> Ostatnými zariadeniami rozumieme</w:t>
+      </w:r>
+      <w:r>
+        <w:t xml:space="preserve"> rovnocenné IoT mikrokontroléry</w:t>
+      </w:r>
+      <w:r>
+        <w:t xml:space="preserve"> alebo IoT </w:t>
+      </w:r>
+      <w:r>
+        <w:t>server</w:t>
+      </w:r>
+      <w:r>
+        <w:t>.</w:t>
+      </w:r>
+      <w:r>
+        <w:t xml:space="preserve"> </w:t>
+      </w:r>
+      <w:r>
+        <w:t xml:space="preserve">IoT server </w:t>
+      </w:r>
+      <w:r>
+        <w:t xml:space="preserve">je zariadenie na </w:t>
+      </w:r>
+      <w:r>
+        <w:t xml:space="preserve">počítačovej </w:t>
+      </w:r>
+      <w:r>
+        <w:t xml:space="preserve">sieti, ktoré prijíma dáta zo všetkých senzorov </w:t>
+      </w:r>
+      <w:r>
+        <w:t>po ich lokálnom spracovaní. Spracovaniu dát na serveri hovoríme cloud spracovanie (angl. Cloud Processing). IoT server po spracovaní dát môže vyvolať vykonanie akcie aktuátormi na mikrokontroléroch v sieti a ovplyvňovať tým fyzický svet.</w:t>
+      </w:r>
+    </w:p>
+    <w:p>
+      <w:r>
+        <w:t xml:space="preserve">Pozícia cloud spracovania je veľmi podobná lokálnemu spracovaniu. Hlavným rozdielom je množstvo spracovávaných dát. Kým pre lokálne spracovanie máme </w:t>
+      </w:r>
+      <w:r>
+        <w:t xml:space="preserve">k dispozícii </w:t>
+      </w:r>
+      <w:r>
+        <w:t>nízke výkonnostné prostriedky</w:t>
+      </w:r>
+      <w:r>
+        <w:t>,</w:t>
+      </w:r>
+      <w:r>
+        <w:t xml:space="preserve"> pri cloud spracovaní </w:t>
+      </w:r>
+      <w:r>
+        <w:t xml:space="preserve">ide o </w:t>
+      </w:r>
+      <w:r>
+        <w:t>gigabajt</w:t>
+      </w:r>
+      <w:r>
+        <w:t xml:space="preserve">y pamäte s výkonnými procesormi. Tie </w:t>
+      </w:r>
+      <w:r>
+        <w:t>nám umožňujú vykonávať náročné spracovania prijatých dát. Všetky spracované dáta sa následne ukladajú na cloud úložisk</w:t>
+      </w:r>
+      <w:r>
+        <w:t>o</w:t>
+      </w:r>
+      <w:r>
+        <w:t>.</w:t>
+      </w:r>
+    </w:p>
+    <w:p>
+      <w:r>
+        <w:t xml:space="preserve">V mnohých IoT projektoch sa však </w:t>
+      </w:r>
+      <w:r>
+        <w:t>stretávame s tým</w:t>
+      </w:r>
+      <w:r>
+        <w:t xml:space="preserve">, </w:t>
+      </w:r>
+      <w:r>
+        <w:t>že loká</w:t>
+      </w:r>
+      <w:r>
+        <w:t>lne spracovanie je úplne vynech</w:t>
+      </w:r>
+      <w:r>
+        <w:t>ané a všetky nazbierané dáta zo senzorov sa priamo odosielajú na cloud spracovanie.</w:t>
+      </w:r>
+    </w:p>
+    <w:p/>
+    <w:p>
+      <w:pPr>
+        <w:pStyle w:val="Nadpis2"/>
+      </w:pPr>
+      <w:bookmarkStart w:id="34" w:name="_Toc511119910"/>
+      <w:r>
+        <w:t>Hardvér</w:t>
+      </w:r>
+      <w:bookmarkEnd w:id="34"/>
+      <w:r>
+        <w:t xml:space="preserve"> </w:t>
+      </w:r>
+    </w:p>
+    <w:p>
+      <w:r>
+        <w:t xml:space="preserve">Základným stavebným prvkom </w:t>
+      </w:r>
+      <w:r>
+        <w:t xml:space="preserve">lokálneho spracovania v </w:t>
+      </w:r>
+      <w:r>
+        <w:t xml:space="preserve">IoT je mikrokontrolér, ktorý riadi prácu zariadenia. Na mikrokontrolér sú pripojené senzory, aktuátory a obvody podporujúce komunikáciu s ďalšími zariadeniami. </w:t>
+      </w:r>
+      <w:r>
+        <w:t xml:space="preserve">Mikrokontrolér je elektronický čip obsahujúci obvody pre </w:t>
+      </w:r>
+      <w:r>
+        <w:t>zavedenie</w:t>
+      </w:r>
+      <w:r>
+        <w:t xml:space="preserve"> a beh softvéru. </w:t>
+      </w:r>
+      <w:r>
+        <w:t xml:space="preserve">Menovite sú </w:t>
+      </w:r>
+      <w:r>
+        <w:t xml:space="preserve">to </w:t>
+      </w:r>
+      <w:r>
+        <w:t>R</w:t>
+      </w:r>
+      <w:r>
+        <w:t xml:space="preserve">AM, ROM a </w:t>
+      </w:r>
+      <w:r>
+        <w:t xml:space="preserve">CPU. </w:t>
+      </w:r>
+    </w:p>
+    <w:p>
+      <w:r>
+        <w:t xml:space="preserve">Avšak </w:t>
+      </w:r>
+      <w:r>
+        <w:t xml:space="preserve">typické </w:t>
+      </w:r>
+      <w:r>
+        <w:t xml:space="preserve">parametre týchto obvodov sú relatívne nízke oproti bežne dostupným počítačom. </w:t>
+      </w:r>
+      <w:r>
+        <w:t>Napríklad</w:t>
+      </w:r>
+      <w:r>
+        <w:t xml:space="preserve"> mikrokontrolér</w:t>
+      </w:r>
+      <w:r>
+        <w:t xml:space="preserve"> ATMEGA328</w:t>
+      </w:r>
+      <w:r>
+        <w:t xml:space="preserve">, ktorý používajú aj dosky Arduino, </w:t>
+      </w:r>
+      <w:r>
+        <w:t>disponuje 32</w:t>
+      </w:r>
+      <w:r>
+        <w:t xml:space="preserve"> </w:t>
+      </w:r>
+      <w:r>
+        <w:t>kB ROM a</w:t>
+      </w:r>
+      <w:r>
+        <w:t> </w:t>
+      </w:r>
+      <w:r>
+        <w:t>2</w:t>
+      </w:r>
+      <w:r>
+        <w:t xml:space="preserve"> </w:t>
+      </w:r>
+      <w:r>
+        <w:t xml:space="preserve">kB RAM so 16-bitovým </w:t>
+      </w:r>
+      <w:r>
+        <w:t>20</w:t>
+      </w:r>
+      <w:r>
+        <w:t xml:space="preserve"> </w:t>
+      </w:r>
+      <w:r>
+        <w:t xml:space="preserve">MHz </w:t>
+      </w:r>
+      <w:r>
+        <w:t>CPU v cene približne dvoch dolárov.</w:t>
+      </w:r>
+    </w:p>
+    <w:p>
+      <w:r>
+        <w:rPr>
+          <w:b/>
+        </w:rPr>
+        <w:t>Senzory</w:t>
+      </w:r>
+      <w:r>
+        <w:t xml:space="preserve"> sú </w:t>
+      </w:r>
+      <w:r>
+        <w:t>elektronické súčiastky</w:t>
+      </w:r>
+      <w:r>
+        <w:t>,</w:t>
+      </w:r>
+      <w:r>
+        <w:t xml:space="preserve"> pomocou ktorých mikrokontrolér získava informácie o fyzickom svete v digitálnej informácii, napr. </w:t>
+      </w:r>
+      <w:r>
+        <w:t>odmeraním</w:t>
+      </w:r>
+      <w:r>
+        <w:t xml:space="preserve"> elektrického odporu</w:t>
+      </w:r>
+      <w:r>
+        <w:t>. Komunikácia senz</w:t>
+      </w:r>
+      <w:r>
+        <w:t>ora s mikrokontrolérom spočíva v</w:t>
+      </w:r>
+      <w:r>
+        <w:t> </w:t>
+      </w:r>
+      <w:r>
+        <w:t>čítaní</w:t>
+      </w:r>
+      <w:r>
+        <w:t xml:space="preserve"> elektrického napätia, ktoré mikrokontrolér </w:t>
+      </w:r>
+      <w:r>
+        <w:t>spracuje</w:t>
+      </w:r>
+      <w:r>
+        <w:t xml:space="preserve"> do digitálnej podoby a</w:t>
+      </w:r>
+      <w:r>
+        <w:t xml:space="preserve"> prevedie </w:t>
+      </w:r>
+      <w:r>
+        <w:t xml:space="preserve">do meraných jednotiek. </w:t>
+      </w:r>
+      <w:r>
+        <w:t>Napríklad p</w:t>
+      </w:r>
+      <w:r>
+        <w:t xml:space="preserve">ri meraní elektrického odporu by sme </w:t>
+      </w:r>
+      <w:r>
+        <w:t>namerané</w:t>
+      </w:r>
+      <w:r>
+        <w:t xml:space="preserve"> elektrické napätie prepočítali na </w:t>
+      </w:r>
+      <w:r>
+        <w:t xml:space="preserve">digitálnu </w:t>
+      </w:r>
+      <w:r>
+        <w:t>informáciu</w:t>
+      </w:r>
+      <w:r>
+        <w:t xml:space="preserve"> v ohmoch</w:t>
+      </w:r>
+      <w:r>
+        <w:t>.</w:t>
       </w:r>
       <w:r>
         <w:rPr>
           <w:rStyle w:val="Odkaznakomentr"/>
         </w:rPr>
-        <w:commentReference w:id="34"/>
-      </w:r>
-      <w:r>
-        <w:t xml:space="preserve"> spočíva v prevode signálu na digitálne dáta</w:t>
-      </w:r>
-      <w:r>
-        <w:t xml:space="preserve"> a vykonaní analýzy zozbieraných dát. Lokálne spracovanie môže rozhodovať o vykonaní </w:t>
-      </w:r>
-      <w:r>
-        <w:t xml:space="preserve">akcie a ihneď ovplyvňovať fyzický svet. </w:t>
-      </w:r>
-    </w:p>
-    <w:p>
-      <w:r>
-        <w:t>Po lokálnom spracovaní sa dáta</w:t>
-      </w:r>
-      <w:r>
-        <w:t xml:space="preserve"> môžu</w:t>
-      </w:r>
-      <w:r>
-        <w:t xml:space="preserve"> uloži</w:t>
-      </w:r>
-      <w:r>
-        <w:t>ť</w:t>
-      </w:r>
-      <w:r>
-        <w:t xml:space="preserve"> na lokálne úložisko </w:t>
-      </w:r>
-      <w:r>
-        <w:t>s účelom ich budúcej</w:t>
-      </w:r>
-      <w:r>
-        <w:t xml:space="preserve"> analýzy. Keďže hovoríme o internete vecí, tak je na miest</w:t>
-      </w:r>
-      <w:r>
-        <w:t>e</w:t>
-      </w:r>
-      <w:r>
-        <w:t xml:space="preserve"> </w:t>
-      </w:r>
-      <w:r>
-        <w:t xml:space="preserve">uvažovať </w:t>
-      </w:r>
-      <w:r>
-        <w:t>o online zdieľaní dát s ostatnými zariadeniami pomocou počítačovej siete</w:t>
-      </w:r>
-      <w:r>
-        <w:t xml:space="preserve"> (angl. network, </w:t>
-      </w:r>
-      <w:r>
+        <w:commentReference w:id="35"/>
+      </w:r>
+      <w:r>
+        <w:rPr>
+          <w:rStyle w:val="Odkaznakomentr"/>
+        </w:rPr>
+        <w:commentReference w:id="36"/>
+      </w:r>
+      <w:r>
+        <w:rPr>
+          <w:rStyle w:val="Odkaznakomentr"/>
+        </w:rPr>
+        <w:commentReference w:id="37"/>
+      </w:r>
+    </w:p>
+    <w:p>
+      <w:r>
+        <w:rPr>
+          <w:b/>
+        </w:rPr>
         <w:lastRenderedPageBreak/>
-        <w:t>internet)</w:t>
-      </w:r>
-      <w:r>
-        <w:t>.</w:t>
-      </w:r>
-      <w:r>
-        <w:t xml:space="preserve"> Ostatnými zariadeniami rozumieme</w:t>
-      </w:r>
-      <w:r>
-        <w:t xml:space="preserve"> rovnocenné IoT mikrokontroléry</w:t>
-      </w:r>
-      <w:r>
-        <w:t xml:space="preserve"> alebo IoT </w:t>
-      </w:r>
-      <w:r>
-        <w:t>server</w:t>
-      </w:r>
-      <w:r>
-        <w:t>.</w:t>
-      </w:r>
-      <w:r>
-        <w:t xml:space="preserve"> </w:t>
-      </w:r>
-      <w:r>
-        <w:t xml:space="preserve">IoT server </w:t>
-      </w:r>
-      <w:r>
-        <w:t xml:space="preserve">je zariadenie na </w:t>
-      </w:r>
-      <w:r>
-        <w:t xml:space="preserve">počítačovej </w:t>
-      </w:r>
-      <w:r>
-        <w:t xml:space="preserve">sieti, ktoré prijíma dáta zo všetkých senzorov </w:t>
-      </w:r>
-      <w:r>
-        <w:t>po ich lokálnom spracovaní. Spracovaniu dát na serveri hovoríme cloud spracovanie (angl. Cloud Processing). IoT server po spracovaní dát môže vyvolať vykonanie akcie aktuátormi na mikrokontroléroch v sieti a ovplyvňovať tým fyzický svet.</w:t>
-      </w:r>
-    </w:p>
-    <w:p>
-      <w:r>
-        <w:t xml:space="preserve">Pozícia cloud spracovania je veľmi podobná lokálnemu spracovaniu. Hlavným rozdielom je množstvo spracovávaných dát. Kým pre lokálne spracovanie máme </w:t>
-      </w:r>
-      <w:r>
-        <w:t xml:space="preserve">k dispozícii </w:t>
-      </w:r>
-      <w:r>
-        <w:t>nízke výkonnostné prostriedky</w:t>
-      </w:r>
-      <w:r>
-        <w:t>,</w:t>
-      </w:r>
-      <w:r>
-        <w:t xml:space="preserve"> pri cloud spracovaní </w:t>
-      </w:r>
-      <w:r>
-        <w:t xml:space="preserve">ide o </w:t>
-      </w:r>
-      <w:r>
-        <w:t>gigabajt</w:t>
-      </w:r>
-      <w:r>
-        <w:t xml:space="preserve">y pamäte s výkonnými procesormi. Tie </w:t>
-      </w:r>
-      <w:r>
-        <w:t>nám umožňujú vykonávať náročné spracovania prijatých dát. Všetky spracované dáta sa následne ukladajú na cloud úložisk</w:t>
-      </w:r>
-      <w:r>
-        <w:t>o</w:t>
-      </w:r>
-      <w:r>
-        <w:t>.</w:t>
-      </w:r>
-    </w:p>
-    <w:p>
-      <w:r>
-        <w:t xml:space="preserve">V mnohých IoT projektoch sa však </w:t>
-      </w:r>
-      <w:r>
-        <w:t>stretávame s tým</w:t>
-      </w:r>
-      <w:r>
-        <w:t xml:space="preserve">, </w:t>
-      </w:r>
-      <w:r>
-        <w:t>že loká</w:t>
-      </w:r>
-      <w:r>
-        <w:t>lne spracovanie je úplne vynech</w:t>
-      </w:r>
-      <w:r>
-        <w:t>ané a všetky nazbierané dáta zo senzorov sa priamo odosielajú na cloud spracovanie.</w:t>
-      </w:r>
-    </w:p>
-    <w:p/>
+        <w:t>Aktuátory</w:t>
+      </w:r>
+      <w:r>
+        <w:t xml:space="preserve"> sú elektronické súčiastky ovplyvňujúce fyzický svet. Zaraďujeme </w:t>
+      </w:r>
+      <w:r>
+        <w:t>sem</w:t>
+      </w:r>
+      <w:r>
+        <w:t xml:space="preserve"> motory, svetlá, reproduktory</w:t>
+      </w:r>
+      <w:r>
+        <w:t xml:space="preserve"> a pod</w:t>
+      </w:r>
+      <w:r>
+        <w:t>. Tieto súčiastky sú riadené informáciami prijatými od mikrokontrolérov.</w:t>
+      </w:r>
+    </w:p>
     <w:p>
       <w:pPr>
         <w:pStyle w:val="Nadpis2"/>
       </w:pPr>
-      <w:bookmarkStart w:id="35" w:name="_Toc511119910"/>
-      <w:r>
-        <w:t>Hardvér</w:t>
-      </w:r>
-      <w:bookmarkEnd w:id="35"/>
-      <w:r>
-        <w:t xml:space="preserve"> </w:t>
-      </w:r>
-    </w:p>
-    <w:p>
-      <w:r>
-        <w:t xml:space="preserve">Základným stavebným prvkom </w:t>
-      </w:r>
-      <w:r>
-        <w:t xml:space="preserve">lokálneho spracovania v </w:t>
-      </w:r>
-      <w:r>
-        <w:t xml:space="preserve">IoT je mikrokontrolér, ktorý riadi prácu zariadenia. Na mikrokontrolér sú pripojené senzory, aktuátory a obvody podporujúce komunikáciu s ďalšími zariadeniami. </w:t>
-      </w:r>
-      <w:r>
-        <w:t xml:space="preserve">Mikrokontrolér je elektronický čip obsahujúci obvody pre </w:t>
-      </w:r>
-      <w:r>
-        <w:t>zavedenie</w:t>
-      </w:r>
-      <w:r>
-        <w:t xml:space="preserve"> a beh softvéru. </w:t>
-      </w:r>
-      <w:r>
-        <w:t xml:space="preserve">Menovite sú </w:t>
-      </w:r>
-      <w:r>
-        <w:t xml:space="preserve">to </w:t>
-      </w:r>
-      <w:r>
-        <w:t>R</w:t>
-      </w:r>
-      <w:r>
-        <w:t xml:space="preserve">AM, ROM a </w:t>
-      </w:r>
-      <w:r>
-        <w:t xml:space="preserve">CPU. </w:t>
-      </w:r>
-    </w:p>
-    <w:p>
-      <w:r>
-        <w:t xml:space="preserve">Avšak </w:t>
-      </w:r>
-      <w:r>
-        <w:t xml:space="preserve">typické </w:t>
-      </w:r>
-      <w:r>
-        <w:t xml:space="preserve">parametre týchto obvodov sú relatívne nízke oproti bežne dostupným počítačom. </w:t>
-      </w:r>
-      <w:r>
-        <w:t>Napríklad</w:t>
-      </w:r>
-      <w:r>
-        <w:t xml:space="preserve"> mikrokontrolér</w:t>
-      </w:r>
-      <w:r>
-        <w:t xml:space="preserve"> ATMEGA328</w:t>
-      </w:r>
-      <w:r>
-        <w:t xml:space="preserve">, ktorý používajú aj dosky Arduino, </w:t>
-      </w:r>
-      <w:r>
-        <w:t>disponuje 32</w:t>
-      </w:r>
-      <w:r>
-        <w:t xml:space="preserve"> </w:t>
-      </w:r>
-      <w:r>
-        <w:t>kB ROM a</w:t>
-      </w:r>
-      <w:r>
-        <w:t> </w:t>
-      </w:r>
-      <w:r>
-        <w:t>2</w:t>
-      </w:r>
-      <w:r>
-        <w:t xml:space="preserve"> </w:t>
-      </w:r>
-      <w:r>
-        <w:t xml:space="preserve">kB RAM so 16-bitovým </w:t>
-      </w:r>
-      <w:r>
-        <w:t>20</w:t>
-      </w:r>
-      <w:r>
-        <w:t xml:space="preserve"> </w:t>
-      </w:r>
-      <w:r>
-        <w:t xml:space="preserve">MHz </w:t>
-      </w:r>
-      <w:r>
-        <w:t>CPU v cene približne dvoch dolárov.</w:t>
-      </w:r>
-    </w:p>
-    <w:p>
-      <w:r>
-        <w:rPr>
-          <w:b/>
-        </w:rPr>
-        <w:t>Senzory</w:t>
-      </w:r>
-      <w:r>
-        <w:t xml:space="preserve"> sú </w:t>
-      </w:r>
-      <w:r>
-        <w:t>elektronické súčiastky</w:t>
-      </w:r>
-      <w:r>
-        <w:t>,</w:t>
-      </w:r>
-      <w:r>
-        <w:t xml:space="preserve"> pomocou ktorých mikrokontrolér získava informácie o fyzickom svete v digitálnej informácii, napr. </w:t>
-      </w:r>
-      <w:r>
-        <w:t>odmeraním</w:t>
-      </w:r>
-      <w:r>
-        <w:t xml:space="preserve"> elektrického odporu</w:t>
-      </w:r>
-      <w:r>
-        <w:t>. Komunikácia senz</w:t>
-      </w:r>
-      <w:r>
-        <w:t>ora s mikrokontrolérom spočíva v</w:t>
-      </w:r>
-      <w:r>
-        <w:t> </w:t>
-      </w:r>
-      <w:r>
-        <w:t>čítaní</w:t>
-      </w:r>
-      <w:r>
-        <w:t xml:space="preserve"> elektrického napätia, ktoré mikrokontrolér </w:t>
-      </w:r>
-      <w:r>
-        <w:t>spracuje</w:t>
-      </w:r>
-      <w:r>
-        <w:t xml:space="preserve"> do digitálnej podoby a</w:t>
-      </w:r>
-      <w:r>
-        <w:t xml:space="preserve"> prevedie </w:t>
-      </w:r>
-      <w:r>
-        <w:t xml:space="preserve">do meraných jednotiek. </w:t>
-      </w:r>
-      <w:r>
-        <w:t>Napríklad p</w:t>
-      </w:r>
-      <w:r>
-        <w:t xml:space="preserve">ri meraní elektrického odporu by sme </w:t>
-      </w:r>
-      <w:r>
-        <w:t>namerané</w:t>
-      </w:r>
-      <w:r>
-        <w:t xml:space="preserve"> elektrické napätie prepočítali na </w:t>
-      </w:r>
-      <w:commentRangeStart w:id="36"/>
-      <w:r>
-        <w:t xml:space="preserve">digitálnu </w:t>
-      </w:r>
-      <w:r>
-        <w:t>informáciu</w:t>
-      </w:r>
-      <w:r>
-        <w:t xml:space="preserve"> </w:t>
-      </w:r>
-      <w:commentRangeEnd w:id="36"/>
-      <w:r>
-        <w:rPr>
-          <w:rStyle w:val="Odkaznakomentr"/>
-        </w:rPr>
-        <w:commentReference w:id="36"/>
-      </w:r>
-      <w:r>
-        <w:t>v ohmoch</w:t>
-      </w:r>
-      <w:r>
-        <w:t>.</w:t>
-      </w:r>
-      <w:r>
-        <w:rPr>
-          <w:rStyle w:val="Odkaznakomentr"/>
-        </w:rPr>
-        <w:commentReference w:id="37"/>
-      </w:r>
-    </w:p>
-    <w:p>
-      <w:r>
-        <w:rPr>
-          <w:b/>
-        </w:rPr>
-        <w:t>Aktuátory</w:t>
-      </w:r>
-      <w:r>
-        <w:t xml:space="preserve"> sú elektronické súčiastky ovplyvňujúce fyzický svet. Zaraďujeme </w:t>
-      </w:r>
-      <w:r>
-        <w:t>sem</w:t>
-      </w:r>
-      <w:r>
-        <w:t xml:space="preserve"> motory, svetlá, reproduktory</w:t>
-      </w:r>
-      <w:r>
-        <w:t xml:space="preserve"> a pod</w:t>
-      </w:r>
-      <w:r>
-        <w:t>. Tieto súčiastky sú riadené informáciami prijatými od mikrokontrolérov.</w:t>
-      </w:r>
-    </w:p>
-    <w:p>
-      <w:pPr>
-        <w:pStyle w:val="Nadpis2"/>
-      </w:pPr>
       <w:bookmarkStart w:id="38" w:name="_Toc511119911"/>
       <w:r>
-        <w:lastRenderedPageBreak/>
         <w:t>Soft</w:t>
       </w:r>
       <w:r>
@@ -11605,6 +11730,7 @@
         <w:t xml:space="preserve">Existujúce riešenia pre platformu </w:t>
       </w:r>
       <w:commentRangeStart w:id="51"/>
+      <w:commentRangeStart w:id="52"/>
       <w:r>
         <w:t>Arduino</w:t>
       </w:r>
@@ -11619,6 +11745,15 @@
         <w:commentReference w:id="51"/>
       </w:r>
       <w:bookmarkEnd w:id="50"/>
+      <w:commentRangeEnd w:id="52"/>
+      <w:r>
+        <w:rPr>
+          <w:rStyle w:val="Odkaznakomentr"/>
+          <w:b w:val="0"/>
+          <w:bCs w:val="0"/>
+        </w:rPr>
+        <w:commentReference w:id="52"/>
+      </w:r>
     </w:p>
     <w:p>
       <w:r>
@@ -11726,11 +11861,11 @@
       <w:pPr>
         <w:pStyle w:val="Nadpis3"/>
       </w:pPr>
-      <w:bookmarkStart w:id="52" w:name="_Toc511119917"/>
+      <w:bookmarkStart w:id="53" w:name="_Toc511119917"/>
       <w:r>
         <w:t>Arduino EventManager</w:t>
       </w:r>
-      <w:bookmarkEnd w:id="52"/>
+      <w:bookmarkEnd w:id="53"/>
     </w:p>
     <w:p>
       <w:r>
@@ -11805,6 +11940,7 @@
         <w:pStyle w:val="ObrzokZdrojovkd"/>
       </w:pPr>
       <w:r>
+        <w:lastRenderedPageBreak/>
         <w:t xml:space="preserve">void myListener( int eventCode, int eventParam ) { </w:t>
       </w:r>
     </w:p>
@@ -11821,7 +11957,6 @@
         <w:pStyle w:val="ObrzokZdrojovkd"/>
       </w:pPr>
       <w:r>
-        <w:lastRenderedPageBreak/>
         <w:t>}</w:t>
       </w:r>
     </w:p>
@@ -11894,7 +12029,7 @@
       <w:pPr>
         <w:pStyle w:val="ObrazokPopis"/>
       </w:pPr>
-      <w:bookmarkStart w:id="53" w:name="_Toc511119878"/>
+      <w:bookmarkStart w:id="54" w:name="_Toc511119878"/>
       <w:r>
         <w:t>Obr. </w:t>
       </w:r>
@@ -11944,17 +12079,17 @@
       <w:r>
         <w:t>.</w:t>
       </w:r>
-      <w:bookmarkEnd w:id="53"/>
+      <w:bookmarkEnd w:id="54"/>
     </w:p>
     <w:p>
       <w:pPr>
         <w:pStyle w:val="Nadpis3"/>
       </w:pPr>
-      <w:bookmarkStart w:id="54" w:name="_Toc511119918"/>
+      <w:bookmarkStart w:id="55" w:name="_Toc511119918"/>
       <w:r>
         <w:t>Quantum Leaps Modeling Tool</w:t>
       </w:r>
-      <w:bookmarkEnd w:id="54"/>
+      <w:bookmarkEnd w:id="55"/>
     </w:p>
     <w:p>
       <w:r>
@@ -12019,11 +12154,11 @@
       <w:pPr>
         <w:pStyle w:val="Nadpis3"/>
       </w:pPr>
-      <w:bookmarkStart w:id="55" w:name="_Toc511119919"/>
+      <w:bookmarkStart w:id="56" w:name="_Toc511119919"/>
       <w:r>
         <w:t>ARTe (Arduino Real-Time extension)</w:t>
       </w:r>
-      <w:bookmarkEnd w:id="55"/>
+      <w:bookmarkEnd w:id="56"/>
     </w:p>
     <w:p>
       <w:r>
@@ -12124,11 +12259,11 @@
       <w:pPr>
         <w:pStyle w:val="Nadpis3"/>
       </w:pPr>
-      <w:bookmarkStart w:id="56" w:name="_Toc511119920"/>
+      <w:bookmarkStart w:id="57" w:name="_Toc511119920"/>
       <w:r>
         <w:t>Cayenne</w:t>
       </w:r>
-      <w:bookmarkEnd w:id="56"/>
+      <w:bookmarkEnd w:id="57"/>
     </w:p>
     <w:p>
       <w:r>
@@ -12216,7 +12351,11 @@
         <w:t>a</w:t>
       </w:r>
       <w:r>
-        <w:t>pnutie výstupných pinov.</w:t>
+        <w:t xml:space="preserve">pnutie </w:t>
+      </w:r>
+      <w:r>
+        <w:lastRenderedPageBreak/>
+        <w:t>výstupných pinov.</w:t>
       </w:r>
       <w:r>
         <w:t xml:space="preserve"> Akcie nastavujeme ako podmieňovacie vety.</w:t>
@@ -12228,11 +12367,7 @@
         <w:t>Nasledujúci príklad</w:t>
       </w:r>
       <w:r>
-        <w:t xml:space="preserve"> zobrazuje zapojený senzor </w:t>
-      </w:r>
-      <w:r>
-        <w:lastRenderedPageBreak/>
-        <w:t xml:space="preserve">(teplomer) s aktuátorom (klimatizácia), ktorý </w:t>
+        <w:t xml:space="preserve"> zobrazuje zapojený senzor (teplomer) s aktuátorom (klimatizácia), ktorý </w:t>
       </w:r>
       <w:r>
         <w:t>realizuje nasledujúcu akciu</w:t>
@@ -12314,7 +12449,7 @@
       <w:pPr>
         <w:pStyle w:val="ObrazokPopis"/>
       </w:pPr>
-      <w:bookmarkStart w:id="57" w:name="_Toc511119879"/>
+      <w:bookmarkStart w:id="58" w:name="_Toc511119879"/>
       <w:r>
         <w:t>Obr. </w:t>
       </w:r>
@@ -12343,18 +12478,18 @@
         <w:tab/>
         <w:t>Akcia zapnutia klimatizácie nastavená vo webovom prostredí Cayenne.</w:t>
       </w:r>
-      <w:bookmarkEnd w:id="57"/>
+      <w:bookmarkEnd w:id="58"/>
     </w:p>
     <w:p>
       <w:pPr>
         <w:pStyle w:val="Nadpis1"/>
       </w:pPr>
-      <w:bookmarkStart w:id="58" w:name="_Toc511119921"/>
+      <w:bookmarkStart w:id="59" w:name="_Toc511119921"/>
       <w:r>
         <w:lastRenderedPageBreak/>
         <w:t>Komponentové a udalosťami orientované programovanie</w:t>
       </w:r>
-      <w:bookmarkEnd w:id="58"/>
+      <w:bookmarkEnd w:id="59"/>
     </w:p>
     <w:p>
       <w:r>
@@ -12666,7 +12801,7 @@
             <v:path o:extrusionok="f" gradientshapeok="t" o:connecttype="rect"/>
             <o:lock v:ext="edit" aspectratio="t"/>
           </v:shapetype>
-          <v:shape id="_x0000_i1025" type="#_x0000_t75" style="width:424.5pt;height:206.35pt" o:bordertopcolor="this" o:borderleftcolor="this" o:borderbottomcolor="this" o:borderrightcolor="this">
+          <v:shape id="_x0000_i1025" type="#_x0000_t75" style="width:425.1pt;height:206.2pt" o:bordertopcolor="this" o:borderleftcolor="this" o:borderbottomcolor="this" o:borderrightcolor="this">
             <v:imagedata r:id="rId25" o:title="component-states"/>
             <w10:bordertop type="single" width="4"/>
             <w10:borderleft type="single" width="4"/>
@@ -12680,7 +12815,7 @@
       <w:pPr>
         <w:pStyle w:val="ObrazokPopis"/>
       </w:pPr>
-      <w:bookmarkStart w:id="59" w:name="_Toc511119880"/>
+      <w:bookmarkStart w:id="60" w:name="_Toc511119880"/>
       <w:r>
         <w:t>Obr. </w:t>
       </w:r>
@@ -12720,7 +12855,7 @@
       <w:r>
         <w:t>.</w:t>
       </w:r>
-      <w:bookmarkEnd w:id="59"/>
+      <w:bookmarkEnd w:id="60"/>
     </w:p>
     <w:p>
       <w:pPr>
@@ -12731,11 +12866,11 @@
       <w:pPr>
         <w:pStyle w:val="Nadpis2"/>
       </w:pPr>
-      <w:bookmarkStart w:id="60" w:name="_Toc511119922"/>
+      <w:bookmarkStart w:id="61" w:name="_Toc511119922"/>
       <w:r>
         <w:t>Spracovanie udalosti</w:t>
       </w:r>
-      <w:bookmarkEnd w:id="60"/>
+      <w:bookmarkEnd w:id="61"/>
     </w:p>
     <w:p>
       <w:r>
@@ -12881,7 +13016,7 @@
       <w:pPr>
         <w:pStyle w:val="ObrazokPopis"/>
       </w:pPr>
-      <w:bookmarkStart w:id="61" w:name="_Toc511119881"/>
+      <w:bookmarkStart w:id="62" w:name="_Toc511119881"/>
       <w:r>
         <w:t>Obr. </w:t>
       </w:r>
@@ -12912,7 +13047,7 @@
       <w:r>
         <w:t>Práca plánovača úloh s registráciou a vyvolaním udalosti</w:t>
       </w:r>
-      <w:bookmarkEnd w:id="61"/>
+      <w:bookmarkEnd w:id="62"/>
     </w:p>
     <w:p>
       <w:r>
@@ -13064,12 +13199,12 @@
       <w:pPr>
         <w:pStyle w:val="Nadpis1"/>
       </w:pPr>
-      <w:bookmarkStart w:id="62" w:name="_Toc511119923"/>
+      <w:bookmarkStart w:id="63" w:name="_Toc511119923"/>
       <w:r>
         <w:lastRenderedPageBreak/>
         <w:t>Integrované vývojové prostredie</w:t>
       </w:r>
-      <w:bookmarkEnd w:id="62"/>
+      <w:bookmarkEnd w:id="63"/>
     </w:p>
     <w:p>
       <w:r>
@@ -13165,7 +13300,13 @@
         <w:t>v ktorom</w:t>
       </w:r>
       <w:r>
-        <w:t xml:space="preserve"> bude kompilovaný.</w:t>
+        <w:t xml:space="preserve"> bude</w:t>
+      </w:r>
+      <w:r>
+        <w:t xml:space="preserve"> kód</w:t>
+      </w:r>
+      <w:r>
+        <w:t xml:space="preserve"> kompilovaný.</w:t>
       </w:r>
     </w:p>
     <w:p>
@@ -13174,7 +13315,7 @@
       </w:pPr>
       <w:r>
         <w:pict w14:anchorId="00134136">
-          <v:shape id="_x0000_i1026" type="#_x0000_t75" style="width:424.5pt;height:225.65pt">
+          <v:shape id="_x0000_i1026" type="#_x0000_t75" style="width:424.5pt;height:225.8pt">
             <v:imagedata r:id="rId27" o:title="ide-example"/>
           </v:shape>
         </w:pict>
@@ -13184,7 +13325,7 @@
       <w:pPr>
         <w:pStyle w:val="ObrazokPopis"/>
       </w:pPr>
-      <w:bookmarkStart w:id="63" w:name="_Toc511119882"/>
+      <w:bookmarkStart w:id="64" w:name="_Toc511119882"/>
       <w:r>
         <w:t>Obr. </w:t>
       </w:r>
@@ -13213,13 +13354,13 @@
         <w:tab/>
         <w:t>Integrované vývojové prostredie NetBeans pre jazyk Java s vizualizáciou automatického dokončovania</w:t>
       </w:r>
-      <w:bookmarkEnd w:id="63"/>
+      <w:bookmarkEnd w:id="64"/>
     </w:p>
     <w:p>
       <w:pPr>
         <w:pStyle w:val="Nadpis2"/>
       </w:pPr>
-      <w:bookmarkStart w:id="64" w:name="_Toc511119924"/>
+      <w:bookmarkStart w:id="65" w:name="_Toc511119924"/>
       <w:r>
         <w:lastRenderedPageBreak/>
         <w:t>Rapid Application D</w:t>
@@ -13227,7 +13368,7 @@
       <w:r>
         <w:t>evelopment</w:t>
       </w:r>
-      <w:bookmarkEnd w:id="64"/>
+      <w:bookmarkEnd w:id="65"/>
     </w:p>
     <w:p>
       <w:r>
@@ -13255,37 +13396,49 @@
         <w:t xml:space="preserve"> </w:t>
       </w:r>
       <w:r>
-        <w:t xml:space="preserve">je Rapid application development (RAD). RAD bol navrhnutý </w:t>
+        <w:t xml:space="preserve">je Rapid </w:t>
+      </w:r>
+      <w:r>
+        <w:t>A</w:t>
+      </w:r>
+      <w:r>
+        <w:t xml:space="preserve">pplication </w:t>
+      </w:r>
+      <w:r>
+        <w:t>D</w:t>
+      </w:r>
+      <w:r>
+        <w:t xml:space="preserve">evelopment (RAD). RAD bol navrhnutý </w:t>
       </w:r>
       <w:r>
         <w:t xml:space="preserve">ako prístup adaptívneho softvérového vývoja. </w:t>
       </w:r>
       <w:r>
-        <w:t>O</w:t>
+        <w:t>RAD vývojárom o</w:t>
       </w:r>
       <w:r>
         <w:t>dporúča</w:t>
       </w:r>
       <w:r>
-        <w:t xml:space="preserve"> sa</w:t>
-      </w:r>
-      <w:r>
         <w:t>,</w:t>
       </w:r>
       <w:r>
-        <w:t xml:space="preserve"> aby sa</w:t>
-      </w:r>
-      <w:r>
-        <w:t xml:space="preserve"> klád</w:t>
-      </w:r>
-      <w:r>
-        <w:t>o</w:t>
-      </w:r>
-      <w:r>
-        <w:t xml:space="preserve">l menší dôraz na plánovanie a väčší na adaptívne zmeny v softvéri. </w:t>
-      </w:r>
-      <w:r>
-        <w:t>Taktiež sa odporúča zvýšené používanie prototypov, pretože tie skôr poskytnú spätnú väzbu o výslednom softvéri.</w:t>
+        <w:t xml:space="preserve"> aby </w:t>
+      </w:r>
+      <w:r>
+        <w:t xml:space="preserve">kládli </w:t>
+      </w:r>
+      <w:r>
+        <w:t xml:space="preserve">menší dôraz na plánovanie a väčší na adaptívne zmeny v softvéri. </w:t>
+      </w:r>
+      <w:r>
+        <w:t xml:space="preserve">Taktiež </w:t>
+      </w:r>
+      <w:r>
+        <w:t xml:space="preserve">im </w:t>
+      </w:r>
+      <w:r>
+        <w:t>odporúča zvýšené používanie prototypov, pretože tie skôr poskytnú spätnú väzbu o výslednom softvéri.</w:t>
       </w:r>
     </w:p>
     <w:p>
@@ -13317,7 +13470,24 @@
         <w:t>editor formulárov z vývojového prostredia programu NetBeans.</w:t>
       </w:r>
       <w:r>
-        <w:t xml:space="preserve"> Hlavným prvkom je Vizuálny editor formulára, v ktorom pomocou drag’n’drop vieme rozmiestniť komponenty ako potrebujeme. Po kliknutí na komponent je zobrazený grafický komponent vlastností komponentov, kde vieme nastaviť všetky inštančné premenné komponentu a priradiť metódy pre spracovanie udalostí. IDE poskytuje aj ponuku všetkých dostupných komponentov, ktoré môžeme vložiť do vytváraného formulára. Použitím tohto vizuálneho editora programátor prenecháva generovanie zdrojového kódu formulára na IDE a môže sa plne sústrediť na správne rozloženie všetkých komponentov.</w:t>
+        <w:t xml:space="preserve"> Hlavným prvkom je Vizuálny editor formulára, v ktorom pomocou drag’n’drop vieme rozmiestniť komponenty</w:t>
+      </w:r>
+      <w:r>
+        <w:t xml:space="preserve"> tak,</w:t>
+      </w:r>
+      <w:r>
+        <w:t xml:space="preserve"> ako potrebujeme. </w:t>
+      </w:r>
+    </w:p>
+    <w:p>
+      <w:r>
+        <w:t xml:space="preserve">Po kliknutí na komponent je zobrazený grafický komponent vlastností komponentov, kde vieme nastaviť všetky inštančné premenné komponentu a priradiť </w:t>
+      </w:r>
+      <w:r>
+        <w:t xml:space="preserve">komponentu </w:t>
+      </w:r>
+      <w:r>
+        <w:t>metódy pre spracovanie udalostí. IDE poskytuje aj ponuku všetkých dostupných komponentov, ktoré môžeme vložiť do vytváraného formulára. Použitím tohto vizuálneho editora programátor prenecháva generovanie zdrojového kódu formulára na IDE a môže sa plne sústrediť na správne rozloženie všetkých komponentov.</w:t>
       </w:r>
     </w:p>
     <w:p>
@@ -13378,7 +13548,7 @@
       <w:pPr>
         <w:pStyle w:val="ObrazokPopis"/>
       </w:pPr>
-      <w:bookmarkStart w:id="65" w:name="_Toc511119883"/>
+      <w:bookmarkStart w:id="66" w:name="_Toc511119883"/>
       <w:r>
         <w:t>Obr. </w:t>
       </w:r>
@@ -13418,15 +13588,15 @@
       <w:r>
         <w:t>ho prostredia NetBeans</w:t>
       </w:r>
-      <w:bookmarkEnd w:id="65"/>
+      <w:bookmarkEnd w:id="66"/>
     </w:p>
     <w:p/>
     <w:p>
       <w:pPr>
         <w:pStyle w:val="Nadpis1"/>
       </w:pPr>
-      <w:bookmarkStart w:id="66" w:name="_Ref508111526"/>
-      <w:bookmarkStart w:id="67" w:name="_Toc511119925"/>
+      <w:bookmarkStart w:id="67" w:name="_Ref508111526"/>
+      <w:bookmarkStart w:id="68" w:name="_Toc511119925"/>
       <w:r>
         <w:lastRenderedPageBreak/>
         <w:t xml:space="preserve">Architektúra </w:t>
@@ -13434,31 +13604,31 @@
       <w:r>
         <w:t>komponentového a </w:t>
       </w:r>
-      <w:commentRangeStart w:id="68"/>
       <w:commentRangeStart w:id="69"/>
+      <w:commentRangeStart w:id="70"/>
       <w:r>
         <w:t>udalosťami</w:t>
       </w:r>
       <w:r>
         <w:t xml:space="preserve"> </w:t>
       </w:r>
-      <w:commentRangeEnd w:id="68"/>
+      <w:commentRangeEnd w:id="69"/>
       <w:r>
         <w:rPr>
           <w:rStyle w:val="Odkaznakomentr"/>
           <w:b w:val="0"/>
           <w:bCs w:val="0"/>
         </w:rPr>
-        <w:commentReference w:id="68"/>
-      </w:r>
-      <w:commentRangeEnd w:id="69"/>
+        <w:commentReference w:id="69"/>
+      </w:r>
+      <w:commentRangeEnd w:id="70"/>
       <w:r>
         <w:rPr>
           <w:rStyle w:val="Odkaznakomentr"/>
           <w:b w:val="0"/>
           <w:bCs w:val="0"/>
         </w:rPr>
-        <w:commentReference w:id="69"/>
+        <w:commentReference w:id="70"/>
       </w:r>
       <w:r>
         <w:t xml:space="preserve">orientovaného </w:t>
@@ -13469,8 +13639,8 @@
       <w:r>
         <w:t xml:space="preserve"> ACProg</w:t>
       </w:r>
-      <w:bookmarkEnd w:id="66"/>
       <w:bookmarkEnd w:id="67"/>
+      <w:bookmarkEnd w:id="68"/>
     </w:p>
     <w:p>
       <w:r>
@@ -13545,8 +13715,34 @@
       <w:r>
         <w:t xml:space="preserve">pomocou priloženého konfiguračného XML súboru. </w:t>
       </w:r>
-      <w:r>
-        <w:t>Konfiguračný XML súbor obsahuje nastavenia modelu Arduina, definovanie projektu ACProg a zoznam komponentov s ich inicializačnými nastaveniami. Komponentami v projekte ACProg primárne rozumieme senzory a aktuátory pripojené k Arduino doske. Na obrázku je príklad zapojenia komponentov spolu s útržkom kódu pre priblíženie dostupnej práce s komponentami pomocou zdrojového kódu.</w:t>
+    </w:p>
+    <w:p>
+      <w:r>
+        <w:t>Konfiguračný XML súbor obsahuje nastavenia modelu Arduin</w:t>
+      </w:r>
+      <w:r>
+        <w:t>o</w:t>
+      </w:r>
+      <w:r>
+        <w:t xml:space="preserve"> definovanie projektu ACProg a zoznam komponentov s ich iniciali</w:t>
+      </w:r>
+      <w:r>
+        <w:t>začnými nastaveniami. Komponent</w:t>
+      </w:r>
+      <w:r>
+        <w:t>mi v projekte ACProg primárne rozumieme senzory a aktuátory pripojené k Arduino doske. Na obrázku je príklad zapojenia komponentov spolu s </w:t>
+      </w:r>
+      <w:r>
+        <w:t>časťou</w:t>
+      </w:r>
+      <w:r>
+        <w:t xml:space="preserve"> kódu pre priblíže</w:t>
+      </w:r>
+      <w:r>
+        <w:t>nie dostupnej práce s komponent</w:t>
+      </w:r>
+      <w:r>
+        <w:t>mi pomocou zdrojového kódu.</w:t>
       </w:r>
     </w:p>
     <w:p/>
@@ -13611,7 +13807,7 @@
       <w:pPr>
         <w:pStyle w:val="ObrazokPopis"/>
       </w:pPr>
-      <w:bookmarkStart w:id="70" w:name="_Toc511119884"/>
+      <w:bookmarkStart w:id="71" w:name="_Toc511119884"/>
       <w:r>
         <w:t>Obr. </w:t>
       </w:r>
@@ -13640,18 +13836,18 @@
         <w:tab/>
         <w:t>Schéma generovania a kompilácie projektu ACProg.</w:t>
       </w:r>
-      <w:bookmarkEnd w:id="70"/>
+      <w:bookmarkEnd w:id="71"/>
     </w:p>
     <w:p/>
     <w:p>
       <w:r>
-        <w:t xml:space="preserve">V nasledujúcej časti tejto kapitoly predstavíme ako </w:t>
-      </w:r>
-      <w:r>
-        <w:t xml:space="preserve">naše komponentové a udalosťami orientované </w:t>
-      </w:r>
-      <w:r>
-        <w:t xml:space="preserve">riešenie ACProg </w:t>
+        <w:t>V nasledujúcej časti tejto kapitoly predstavíme</w:t>
+      </w:r>
+      <w:r>
+        <w:t>,</w:t>
+      </w:r>
+      <w:r>
+        <w:t xml:space="preserve"> ako riešenie ACProg </w:t>
       </w:r>
       <w:r>
         <w:t xml:space="preserve">pracuje </w:t>
@@ -13660,7 +13856,31 @@
         <w:t>a</w:t>
       </w:r>
       <w:r>
-        <w:t> rozširuje dostupný kompilátor Arduino. Na nasledujúcom obrázku je schéma označená krokmi, ktoré budú vysvetlené v nasledujúcich odstavcoch. Kroky schémy sú v poradí akom sa s nimi pracuje.</w:t>
+        <w:t> rozširuje dostupný kompilátor Arduino. Na nasledujúcom obrázku je</w:t>
+      </w:r>
+      <w:r>
+        <w:t xml:space="preserve"> zobrazená</w:t>
+      </w:r>
+      <w:r>
+        <w:t xml:space="preserve"> schéma označená krokmi, ktoré budú vysvetlené v nasledujúcich </w:t>
+      </w:r>
+      <w:r>
+        <w:t>odsekoch</w:t>
+      </w:r>
+      <w:r>
+        <w:t>. Kroky schémy sú v</w:t>
+      </w:r>
+      <w:r>
+        <w:t> </w:t>
+      </w:r>
+      <w:r>
+        <w:t>poradí</w:t>
+      </w:r>
+      <w:r>
+        <w:t>, v</w:t>
+      </w:r>
+      <w:r>
+        <w:t xml:space="preserve"> akom sa s nimi pracuje.</w:t>
       </w:r>
     </w:p>
     <w:p>
@@ -13725,7 +13945,7 @@
       <w:pPr>
         <w:pStyle w:val="ObrazokPopis"/>
       </w:pPr>
-      <w:bookmarkStart w:id="71" w:name="_Toc511119885"/>
+      <w:bookmarkStart w:id="72" w:name="_Toc511119885"/>
       <w:r>
         <w:t>Obr. </w:t>
       </w:r>
@@ -13733,7 +13953,10 @@
         <w:fldChar w:fldCharType="begin"/>
       </w:r>
       <w:r>
-        <w:instrText xml:space="preserve"> SEQ Obr. \* ARABIC </w:instrText>
+        <w:instrText xml:space="preserve"> SEQ Obr. \* ARA</w:instrText>
+      </w:r>
+      <w:r>
+        <w:instrText xml:space="preserve">BIC </w:instrText>
       </w:r>
       <w:r>
         <w:fldChar w:fldCharType="separate"/>
@@ -13754,9 +13977,9 @@
         <w:tab/>
       </w:r>
       <w:r>
-        <w:t>Schéma generovania a kompilácie projektu ACProg.</w:t>
-      </w:r>
-      <w:bookmarkEnd w:id="71"/>
+        <w:t>Schéma generovania a kompilácie projektu ACProg</w:t>
+      </w:r>
+      <w:bookmarkEnd w:id="72"/>
     </w:p>
     <w:p>
       <w:r>
@@ -13995,16 +14218,16 @@
       <w:pPr>
         <w:pStyle w:val="Nadpis2"/>
       </w:pPr>
-      <w:bookmarkStart w:id="72" w:name="_Ref510534516"/>
-      <w:bookmarkStart w:id="73" w:name="_Toc511119926"/>
+      <w:bookmarkStart w:id="73" w:name="_Ref510534516"/>
+      <w:bookmarkStart w:id="74" w:name="_Toc511119926"/>
       <w:r>
         <w:t>XML k</w:t>
       </w:r>
       <w:r>
         <w:t>onfiguračný súbor</w:t>
       </w:r>
-      <w:bookmarkEnd w:id="72"/>
       <w:bookmarkEnd w:id="73"/>
+      <w:bookmarkEnd w:id="74"/>
     </w:p>
     <w:p>
       <w:r>
@@ -14017,7 +14240,13 @@
         <w:t xml:space="preserve"> ako správne vytvoriť konfiguračný súbor pre generátor projektu ACProg. </w:t>
       </w:r>
       <w:r>
-        <w:t xml:space="preserve">Na začiatok ukážeme vo vnorenom zozname všetky elementy, s vysvetlením v nasledujúcich odstavcoch. V poslednej sekcii tejto podkapitoly </w:t>
+        <w:t>Na začiatok ukážeme vo vnorenom zozname všetky elementy, s vysvetlením v nasledujúcich ods</w:t>
+      </w:r>
+      <w:r>
+        <w:t>ek</w:t>
+      </w:r>
+      <w:r>
+        <w:t xml:space="preserve">och. V poslednej sekcii tejto podkapitoly </w:t>
       </w:r>
       <w:r>
         <w:t>sa nachádza</w:t>
@@ -14067,27 +14296,27 @@
         </w:rPr>
         <w:t>&lt;</w:t>
       </w:r>
-      <w:commentRangeStart w:id="74"/>
       <w:commentRangeStart w:id="75"/>
+      <w:commentRangeStart w:id="76"/>
       <w:r>
         <w:rPr>
           <w:rFonts w:ascii="Courier New" w:hAnsi="Courier New" w:cs="Courier New"/>
         </w:rPr>
         <w:t>Project</w:t>
       </w:r>
-      <w:commentRangeEnd w:id="74"/>
+      <w:commentRangeEnd w:id="75"/>
       <w:r>
         <w:rPr>
           <w:rStyle w:val="Odkaznakomentr"/>
         </w:rPr>
-        <w:commentReference w:id="74"/>
-      </w:r>
-      <w:commentRangeEnd w:id="75"/>
+        <w:commentReference w:id="75"/>
+      </w:r>
+      <w:commentRangeEnd w:id="76"/>
       <w:r>
         <w:rPr>
           <w:rStyle w:val="Odkaznakomentr"/>
         </w:rPr>
-        <w:commentReference w:id="75"/>
+        <w:commentReference w:id="76"/>
       </w:r>
       <w:r>
         <w:rPr>
@@ -14982,6 +15211,7 @@
         <w:pStyle w:val="ObrzokZdrojovkd"/>
       </w:pPr>
       <w:r>
+        <w:lastRenderedPageBreak/>
         <w:t xml:space="preserve">    </w:t>
       </w:r>
       <w:r>
@@ -14993,456 +15223,458 @@
         <w:pStyle w:val="ObrzokZdrojovkd"/>
       </w:pPr>
       <w:r>
+        <w:t xml:space="preserve">  </w:t>
+      </w:r>
+      <w:r>
+        <w:t>&lt;/program&gt;</w:t>
+      </w:r>
+    </w:p>
+    <w:p>
+      <w:pPr>
+        <w:pStyle w:val="ObrzokZdrojovkd"/>
+      </w:pPr>
+      <w:r>
+        <w:t xml:space="preserve">  </w:t>
+      </w:r>
+      <w:r>
+        <w:t>&lt;</w:t>
+      </w:r>
+      <w:r>
+        <w:rPr>
+          <w:b/>
+        </w:rPr>
+        <w:t>components</w:t>
+      </w:r>
+      <w:r>
+        <w:t>&gt;</w:t>
+      </w:r>
+    </w:p>
+    <w:p>
+      <w:pPr>
+        <w:pStyle w:val="ObrzokZdrojovkd"/>
+      </w:pPr>
+      <w:r>
+        <w:t xml:space="preserve">    </w:t>
+      </w:r>
+      <w:r>
+        <w:t>&lt;</w:t>
+      </w:r>
+      <w:r>
+        <w:rPr>
+          <w:b/>
+        </w:rPr>
+        <w:t>component</w:t>
+      </w:r>
+      <w:r>
+        <w:t>&gt;</w:t>
+      </w:r>
+    </w:p>
+    <w:p>
+      <w:pPr>
+        <w:pStyle w:val="ObrzokZdrojovkd"/>
+      </w:pPr>
+      <w:r>
+        <w:t xml:space="preserve">      </w:t>
+      </w:r>
+      <w:r>
+        <w:t>&lt;</w:t>
+      </w:r>
+      <w:r>
+        <w:rPr>
+          <w:b/>
+        </w:rPr>
+        <w:t>name</w:t>
+      </w:r>
+      <w:r>
+        <w:t>&gt;blinkTimer&lt;/name&gt;</w:t>
+      </w:r>
+    </w:p>
+    <w:p>
+      <w:pPr>
+        <w:pStyle w:val="ObrzokZdrojovkd"/>
+      </w:pPr>
+      <w:r>
+        <w:t xml:space="preserve">      </w:t>
+      </w:r>
+      <w:r>
+        <w:t>&lt;</w:t>
+      </w:r>
+      <w:r>
+        <w:rPr>
+          <w:b/>
+        </w:rPr>
+        <w:t>type</w:t>
+      </w:r>
+      <w:r>
+        <w:t>&gt;acp.common.timer&lt;/type&gt;</w:t>
+      </w:r>
+    </w:p>
+    <w:p>
+      <w:pPr>
+        <w:pStyle w:val="ObrzokZdrojovkd"/>
+      </w:pPr>
+      <w:r>
+        <w:t xml:space="preserve">      </w:t>
+      </w:r>
+      <w:r>
+        <w:t>&lt;</w:t>
+      </w:r>
+      <w:r>
+        <w:rPr>
+          <w:b/>
+        </w:rPr>
+        <w:t>properties</w:t>
+      </w:r>
+      <w:r>
+        <w:t>&gt;</w:t>
+      </w:r>
+    </w:p>
+    <w:p>
+      <w:pPr>
+        <w:pStyle w:val="ObrzokZdrojovkd"/>
+      </w:pPr>
+      <w:r>
+        <w:t xml:space="preserve">        </w:t>
+      </w:r>
+      <w:r>
+        <w:t>&lt;property name=</w:t>
+      </w:r>
+      <w:r>
+        <w:rPr>
+          <w:rFonts w:cs="Courier New"/>
+        </w:rPr>
+        <w:t>"</w:t>
+      </w:r>
+      <w:r>
+        <w:t>Enabled</w:t>
+      </w:r>
+      <w:r>
+        <w:rPr>
+          <w:rFonts w:cs="Courier New"/>
+        </w:rPr>
+        <w:t>"</w:t>
+      </w:r>
+      <w:r>
+        <w:t>&gt;true&lt;/property&gt;</w:t>
+      </w:r>
+    </w:p>
+    <w:p>
+      <w:pPr>
+        <w:pStyle w:val="ObrzokZdrojovkd"/>
+      </w:pPr>
+      <w:r>
+        <w:t xml:space="preserve">        </w:t>
+      </w:r>
+      <w:r>
+        <w:t>&lt;property name=</w:t>
+      </w:r>
+      <w:r>
+        <w:rPr>
+          <w:rFonts w:cs="Courier New"/>
+        </w:rPr>
+        <w:t>"</w:t>
+      </w:r>
+      <w:r>
+        <w:t>Interval</w:t>
+      </w:r>
+      <w:r>
+        <w:rPr>
+          <w:rFonts w:cs="Courier New"/>
+        </w:rPr>
+        <w:t>"</w:t>
+      </w:r>
+      <w:r>
+        <w:t>&gt;1000&lt;/property&gt;</w:t>
+      </w:r>
+    </w:p>
+    <w:p>
+      <w:pPr>
+        <w:pStyle w:val="ObrzokZdrojovkd"/>
+      </w:pPr>
+      <w:r>
+        <w:t xml:space="preserve">      </w:t>
+      </w:r>
+      <w:r>
+        <w:t>&lt;/properties&gt;</w:t>
+      </w:r>
+    </w:p>
+    <w:p>
+      <w:pPr>
+        <w:pStyle w:val="ObrzokZdrojovkd"/>
+      </w:pPr>
+      <w:r>
+        <w:t xml:space="preserve">      </w:t>
+      </w:r>
+      <w:r>
+        <w:t>&lt;</w:t>
+      </w:r>
+      <w:r>
+        <w:rPr>
+          <w:b/>
+        </w:rPr>
+        <w:t>events</w:t>
+      </w:r>
+      <w:r>
+        <w:t>&gt;</w:t>
+      </w:r>
+    </w:p>
+    <w:p>
+      <w:pPr>
+        <w:pStyle w:val="ObrzokZdrojovkd"/>
+      </w:pPr>
+      <w:r>
+        <w:t xml:space="preserve">        </w:t>
+      </w:r>
+      <w:r>
+        <w:t>&lt;</w:t>
+      </w:r>
+      <w:r>
+        <w:rPr>
+          <w:b/>
+        </w:rPr>
+        <w:t>event</w:t>
+      </w:r>
+      <w:r>
+        <w:t xml:space="preserve"> name=</w:t>
+      </w:r>
+      <w:r>
+        <w:rPr>
+          <w:rFonts w:cs="Courier New"/>
+        </w:rPr>
+        <w:t>"</w:t>
+      </w:r>
+      <w:r>
+        <w:t>OnTick</w:t>
+      </w:r>
+      <w:r>
+        <w:rPr>
+          <w:rFonts w:cs="Courier New"/>
+        </w:rPr>
+        <w:t>"</w:t>
+      </w:r>
+      <w:r>
+        <w:t>&gt;mojeTajneKliknutie&lt;/event&gt;</w:t>
+      </w:r>
+    </w:p>
+    <w:p>
+      <w:pPr>
+        <w:pStyle w:val="ObrzokZdrojovkd"/>
+      </w:pPr>
+      <w:r>
+        <w:t xml:space="preserve">      </w:t>
+      </w:r>
+      <w:r>
+        <w:t>&lt;/events&gt;</w:t>
+      </w:r>
+    </w:p>
+    <w:p>
+      <w:pPr>
+        <w:pStyle w:val="ObrzokZdrojovkd"/>
+      </w:pPr>
+      <w:r>
+        <w:t xml:space="preserve">    </w:t>
+      </w:r>
+      <w:r>
+        <w:t>&lt;/component&gt;</w:t>
+      </w:r>
+    </w:p>
+    <w:p>
+      <w:pPr>
+        <w:pStyle w:val="ObrzokZdrojovkd"/>
+      </w:pPr>
+      <w:r>
+        <w:t xml:space="preserve">  </w:t>
+      </w:r>
+      <w:r>
+        <w:t>&lt;/components&gt;</w:t>
+      </w:r>
+    </w:p>
+    <w:p>
+      <w:pPr>
+        <w:pStyle w:val="ObrzokZdrojovkd"/>
+      </w:pPr>
+      <w:r>
+        <w:t>&lt;/project&gt;</w:t>
+      </w:r>
+    </w:p>
+    <w:p>
+      <w:pPr>
+        <w:pStyle w:val="ObrazokPopis"/>
+      </w:pPr>
+      <w:bookmarkStart w:id="77" w:name="_Toc511119886"/>
+      <w:r>
+        <w:t>Obr. </w:t>
+      </w:r>
+      <w:r>
+        <w:fldChar w:fldCharType="begin"/>
+      </w:r>
+      <w:r>
+        <w:instrText xml:space="preserve"> SEQ Obr. \* ARABIC </w:instrText>
+      </w:r>
+      <w:r>
+        <w:fldChar w:fldCharType="separate"/>
+      </w:r>
+      <w:r>
+        <w:rPr>
+          <w:noProof/>
+        </w:rPr>
+        <w:t>13</w:t>
+      </w:r>
+      <w:r>
+        <w:rPr>
+          <w:noProof/>
+        </w:rPr>
+        <w:fldChar w:fldCharType="end"/>
+      </w:r>
+      <w:r>
+        <w:tab/>
+      </w:r>
+      <w:r>
+        <w:t>Príklad XML súboru projektu ACProg.</w:t>
+      </w:r>
+      <w:bookmarkEnd w:id="77"/>
+    </w:p>
+    <w:p/>
+    <w:p>
+      <w:pPr>
+        <w:pStyle w:val="Nadpis2"/>
+      </w:pPr>
+      <w:bookmarkStart w:id="78" w:name="_Toc511119927"/>
+      <w:r>
+        <w:t>Generátor knižnice pre Arduino</w:t>
+      </w:r>
+      <w:bookmarkEnd w:id="78"/>
+      <w:r>
+        <w:t xml:space="preserve"> </w:t>
+      </w:r>
+    </w:p>
+    <w:p>
+      <w:r>
+        <w:t xml:space="preserve">Naše riešenie ACProg nedefinuje nový programovací jazyk. ACProg ide cestou Arduino knižnice vytvorenej </w:t>
+      </w:r>
+      <w:r>
+        <w:t>podľa popisu komponentov</w:t>
+      </w:r>
+      <w:r>
+        <w:t xml:space="preserve"> v XML súbore</w:t>
+      </w:r>
+      <w:r>
+        <w:t xml:space="preserve">. Toto vytvorenie sa nazýva generovanie zdrojového kódu. </w:t>
+      </w:r>
+    </w:p>
+    <w:p>
+      <w:r>
+        <w:t xml:space="preserve">Generátor dostáva na vstupe zoznam komponentov, </w:t>
+      </w:r>
+      <w:r>
+        <w:t xml:space="preserve">ktoré </w:t>
+      </w:r>
+      <w:r>
+        <w:t xml:space="preserve">majú určený typ (modul). Generátor pridá do výslednej knižnice zdrojové kódy </w:t>
+      </w:r>
+      <w:r>
+        <w:t>komponentu</w:t>
+      </w:r>
+      <w:r>
+        <w:t>, ak tam ešte nie sú, a</w:t>
+      </w:r>
+      <w:r>
+        <w:t xml:space="preserve"> pri zavedení vytvorí kód vytvorenia </w:t>
+      </w:r>
+      <w:r>
+        <w:t>inštanci</w:t>
+      </w:r>
+      <w:r>
+        <w:t>e</w:t>
+      </w:r>
+      <w:r>
+        <w:t xml:space="preserve">. Inštancie komponentov </w:t>
+      </w:r>
+      <w:r>
+        <w:t>sú</w:t>
+      </w:r>
+      <w:r>
+        <w:t xml:space="preserve"> globálne a používateľ </w:t>
+      </w:r>
+      <w:r>
+        <w:t>ich môže upravovať počas behu programu</w:t>
+      </w:r>
+      <w:r>
+        <w:t xml:space="preserve">. Okrem komponentov generátor vytvorí aj jadro nášho riešenia. Jadro spočíva v inicializácii komponentov a následnom plánovaní vykonávania jednotlivých udalostí. </w:t>
+      </w:r>
+      <w:r>
+        <w:t>Taktiež</w:t>
+      </w:r>
+      <w:r>
+        <w:t xml:space="preserve"> poskytuje programátorovi aj aplikačné rozhranie na komunikáciu so stálou pamäťou EE</w:t>
+      </w:r>
+      <w:r>
+        <w:t>PROM.</w:t>
+      </w:r>
+    </w:p>
+    <w:p/>
+    <w:p>
+      <w:pPr>
+        <w:pStyle w:val="Nadpis2"/>
+      </w:pPr>
+      <w:bookmarkStart w:id="79" w:name="_Ref509410869"/>
+      <w:bookmarkStart w:id="80" w:name="_Toc511119928"/>
+      <w:r>
+        <w:t>Typy komponentov (moduly)</w:t>
+      </w:r>
+      <w:bookmarkEnd w:id="79"/>
+      <w:bookmarkEnd w:id="80"/>
+    </w:p>
+    <w:p>
+      <w:r>
+        <w:t xml:space="preserve">Predpisy typov komponentov sú uložené v repozitári generátora. Repozitár je priečinok uložený na disku. Názov typu komponentu využíva </w:t>
+      </w:r>
+      <w:r>
+        <w:t xml:space="preserve">generátor </w:t>
+      </w:r>
+      <w:r>
+        <w:t>na nájdenie definičného súboru komponentu v súborovej štruktúre repozitára. Názov je delený bodkami</w:t>
+      </w:r>
+      <w:r>
+        <w:t>,</w:t>
+      </w:r>
+      <w:r>
+        <w:t xml:space="preserve"> čo pre repozitár znamená delenie p</w:t>
+      </w:r>
+      <w:r>
+        <w:t>o priečinkoch.</w:t>
+      </w:r>
+    </w:p>
+    <w:p>
+      <w:r>
+        <w:t>Každý typ komponentu potrebuje definičný XML súbor pre generátor. Definičný súbor okrem rozšírenej poznámky o komponente obsahuje</w:t>
+      </w:r>
+      <w:r>
+        <w:t xml:space="preserve"> aj</w:t>
+      </w:r>
+      <w:r>
+        <w:t xml:space="preserve"> informácie </w:t>
+      </w:r>
+      <w:r>
         <w:lastRenderedPageBreak/>
-        <w:t xml:space="preserve">  </w:t>
-      </w:r>
-      <w:r>
-        <w:t>&lt;/program&gt;</w:t>
-      </w:r>
-    </w:p>
-    <w:p>
-      <w:pPr>
-        <w:pStyle w:val="ObrzokZdrojovkd"/>
-      </w:pPr>
-      <w:r>
-        <w:t xml:space="preserve">  </w:t>
-      </w:r>
-      <w:r>
-        <w:t>&lt;</w:t>
-      </w:r>
-      <w:r>
-        <w:rPr>
-          <w:b/>
-        </w:rPr>
-        <w:t>components</w:t>
-      </w:r>
-      <w:r>
-        <w:t>&gt;</w:t>
-      </w:r>
-    </w:p>
-    <w:p>
-      <w:pPr>
-        <w:pStyle w:val="ObrzokZdrojovkd"/>
-      </w:pPr>
-      <w:r>
-        <w:t xml:space="preserve">    </w:t>
-      </w:r>
-      <w:r>
-        <w:t>&lt;</w:t>
-      </w:r>
-      <w:r>
-        <w:rPr>
-          <w:b/>
-        </w:rPr>
-        <w:t>component</w:t>
-      </w:r>
-      <w:r>
-        <w:t>&gt;</w:t>
-      </w:r>
-    </w:p>
-    <w:p>
-      <w:pPr>
-        <w:pStyle w:val="ObrzokZdrojovkd"/>
-      </w:pPr>
-      <w:r>
-        <w:t xml:space="preserve">      </w:t>
-      </w:r>
-      <w:r>
-        <w:t>&lt;</w:t>
-      </w:r>
-      <w:r>
-        <w:rPr>
-          <w:b/>
-        </w:rPr>
-        <w:t>name</w:t>
-      </w:r>
-      <w:r>
-        <w:t>&gt;blinkTimer&lt;/name&gt;</w:t>
-      </w:r>
-    </w:p>
-    <w:p>
-      <w:pPr>
-        <w:pStyle w:val="ObrzokZdrojovkd"/>
-      </w:pPr>
-      <w:r>
-        <w:t xml:space="preserve">      </w:t>
-      </w:r>
-      <w:r>
-        <w:t>&lt;</w:t>
-      </w:r>
-      <w:r>
-        <w:rPr>
-          <w:b/>
-        </w:rPr>
-        <w:t>type</w:t>
-      </w:r>
-      <w:r>
-        <w:t>&gt;acp.common.timer&lt;/type&gt;</w:t>
-      </w:r>
-    </w:p>
-    <w:p>
-      <w:pPr>
-        <w:pStyle w:val="ObrzokZdrojovkd"/>
-      </w:pPr>
-      <w:r>
-        <w:t xml:space="preserve">      </w:t>
-      </w:r>
-      <w:r>
-        <w:t>&lt;</w:t>
-      </w:r>
-      <w:r>
-        <w:rPr>
-          <w:b/>
-        </w:rPr>
-        <w:t>properties</w:t>
-      </w:r>
-      <w:r>
-        <w:t>&gt;</w:t>
-      </w:r>
-    </w:p>
-    <w:p>
-      <w:pPr>
-        <w:pStyle w:val="ObrzokZdrojovkd"/>
-      </w:pPr>
-      <w:r>
-        <w:t xml:space="preserve">        </w:t>
-      </w:r>
-      <w:r>
-        <w:t>&lt;property name=</w:t>
-      </w:r>
-      <w:r>
-        <w:rPr>
-          <w:rFonts w:cs="Courier New"/>
-        </w:rPr>
-        <w:t>"</w:t>
-      </w:r>
-      <w:r>
-        <w:t>Enabled</w:t>
-      </w:r>
-      <w:r>
-        <w:rPr>
-          <w:rFonts w:cs="Courier New"/>
-        </w:rPr>
-        <w:t>"</w:t>
-      </w:r>
-      <w:r>
-        <w:t>&gt;true&lt;/property&gt;</w:t>
-      </w:r>
-    </w:p>
-    <w:p>
-      <w:pPr>
-        <w:pStyle w:val="ObrzokZdrojovkd"/>
-      </w:pPr>
-      <w:r>
-        <w:t xml:space="preserve">        </w:t>
-      </w:r>
-      <w:r>
-        <w:t>&lt;property name=</w:t>
-      </w:r>
-      <w:r>
-        <w:rPr>
-          <w:rFonts w:cs="Courier New"/>
-        </w:rPr>
-        <w:t>"</w:t>
-      </w:r>
-      <w:r>
-        <w:t>Interval</w:t>
-      </w:r>
-      <w:r>
-        <w:rPr>
-          <w:rFonts w:cs="Courier New"/>
-        </w:rPr>
-        <w:t>"</w:t>
-      </w:r>
-      <w:r>
-        <w:t>&gt;1000&lt;/property&gt;</w:t>
-      </w:r>
-    </w:p>
-    <w:p>
-      <w:pPr>
-        <w:pStyle w:val="ObrzokZdrojovkd"/>
-      </w:pPr>
-      <w:r>
-        <w:t xml:space="preserve">      </w:t>
-      </w:r>
-      <w:r>
-        <w:t>&lt;/properties&gt;</w:t>
-      </w:r>
-    </w:p>
-    <w:p>
-      <w:pPr>
-        <w:pStyle w:val="ObrzokZdrojovkd"/>
-      </w:pPr>
-      <w:r>
-        <w:t xml:space="preserve">      </w:t>
-      </w:r>
-      <w:r>
-        <w:t>&lt;</w:t>
-      </w:r>
-      <w:r>
-        <w:rPr>
-          <w:b/>
-        </w:rPr>
-        <w:t>events</w:t>
-      </w:r>
-      <w:r>
-        <w:t>&gt;</w:t>
-      </w:r>
-    </w:p>
-    <w:p>
-      <w:pPr>
-        <w:pStyle w:val="ObrzokZdrojovkd"/>
-      </w:pPr>
-      <w:r>
-        <w:t xml:space="preserve">        </w:t>
-      </w:r>
-      <w:r>
-        <w:t>&lt;</w:t>
-      </w:r>
-      <w:r>
-        <w:rPr>
-          <w:b/>
-        </w:rPr>
-        <w:t>event</w:t>
-      </w:r>
-      <w:r>
-        <w:t xml:space="preserve"> name=</w:t>
-      </w:r>
-      <w:r>
-        <w:rPr>
-          <w:rFonts w:cs="Courier New"/>
-        </w:rPr>
-        <w:t>"</w:t>
-      </w:r>
-      <w:r>
-        <w:t>OnTick</w:t>
-      </w:r>
-      <w:r>
-        <w:rPr>
-          <w:rFonts w:cs="Courier New"/>
-        </w:rPr>
-        <w:t>"</w:t>
-      </w:r>
-      <w:r>
-        <w:t>&gt;mojeTajneKliknutie&lt;/event&gt;</w:t>
-      </w:r>
-    </w:p>
-    <w:p>
-      <w:pPr>
-        <w:pStyle w:val="ObrzokZdrojovkd"/>
-      </w:pPr>
-      <w:r>
-        <w:t xml:space="preserve">      </w:t>
-      </w:r>
-      <w:r>
-        <w:t>&lt;/events&gt;</w:t>
-      </w:r>
-    </w:p>
-    <w:p>
-      <w:pPr>
-        <w:pStyle w:val="ObrzokZdrojovkd"/>
-      </w:pPr>
-      <w:r>
-        <w:t xml:space="preserve">    </w:t>
-      </w:r>
-      <w:r>
-        <w:t>&lt;/component&gt;</w:t>
-      </w:r>
-    </w:p>
-    <w:p>
-      <w:pPr>
-        <w:pStyle w:val="ObrzokZdrojovkd"/>
-      </w:pPr>
-      <w:r>
-        <w:t xml:space="preserve">  </w:t>
-      </w:r>
-      <w:r>
-        <w:t>&lt;/components&gt;</w:t>
-      </w:r>
-    </w:p>
-    <w:p>
-      <w:pPr>
-        <w:pStyle w:val="ObrzokZdrojovkd"/>
-      </w:pPr>
-      <w:r>
-        <w:t>&lt;/project&gt;</w:t>
-      </w:r>
-    </w:p>
-    <w:p>
-      <w:pPr>
-        <w:pStyle w:val="ObrazokPopis"/>
-      </w:pPr>
-      <w:bookmarkStart w:id="76" w:name="_Toc511119886"/>
-      <w:r>
-        <w:t>Obr. </w:t>
-      </w:r>
-      <w:r>
-        <w:fldChar w:fldCharType="begin"/>
-      </w:r>
-      <w:r>
-        <w:instrText xml:space="preserve"> SEQ Obr. \* ARABIC </w:instrText>
-      </w:r>
-      <w:r>
-        <w:fldChar w:fldCharType="separate"/>
-      </w:r>
-      <w:r>
-        <w:rPr>
-          <w:noProof/>
-        </w:rPr>
-        <w:t>13</w:t>
-      </w:r>
-      <w:r>
-        <w:rPr>
-          <w:noProof/>
-        </w:rPr>
-        <w:fldChar w:fldCharType="end"/>
-      </w:r>
-      <w:r>
-        <w:tab/>
-      </w:r>
-      <w:r>
-        <w:t>Príklad XML súboru projektu ACProg.</w:t>
-      </w:r>
-      <w:bookmarkEnd w:id="76"/>
-    </w:p>
-    <w:p/>
-    <w:p>
-      <w:pPr>
-        <w:pStyle w:val="Nadpis2"/>
-      </w:pPr>
-      <w:bookmarkStart w:id="77" w:name="_Toc511119927"/>
-      <w:r>
-        <w:t>Generátor knižnice pre Arduino</w:t>
-      </w:r>
-      <w:bookmarkEnd w:id="77"/>
-      <w:r>
-        <w:t xml:space="preserve"> </w:t>
-      </w:r>
-    </w:p>
-    <w:p>
-      <w:r>
-        <w:t xml:space="preserve">Naše riešenie ACProg nedefinuje nový programovací jazyk. ACProg ide cestou Arduino knižnice vytvorenej </w:t>
-      </w:r>
-      <w:r>
-        <w:t>podľa popisu komponentov</w:t>
-      </w:r>
-      <w:r>
-        <w:t xml:space="preserve"> v XML súbore</w:t>
-      </w:r>
-      <w:r>
-        <w:t xml:space="preserve">. Toto vytvorenie sa nazýva generovanie zdrojového kódu. </w:t>
-      </w:r>
-    </w:p>
-    <w:p>
-      <w:r>
-        <w:t xml:space="preserve">Generátor dostáva na vstupe zoznam komponentov, </w:t>
-      </w:r>
-      <w:r>
-        <w:t xml:space="preserve">ktoré </w:t>
-      </w:r>
-      <w:r>
-        <w:t xml:space="preserve">majú určený typ (modul). Generátor pridá do výslednej knižnice zdrojové kódy </w:t>
-      </w:r>
-      <w:r>
-        <w:t>komponentu</w:t>
-      </w:r>
-      <w:r>
-        <w:t>, ak tam ešte nie sú, a</w:t>
-      </w:r>
-      <w:r>
-        <w:t xml:space="preserve"> pri zavedení vytvorí kód vytvorenia </w:t>
-      </w:r>
-      <w:r>
-        <w:t>inštanci</w:t>
-      </w:r>
-      <w:r>
-        <w:t>e</w:t>
-      </w:r>
-      <w:r>
-        <w:t xml:space="preserve">. Inštancie komponentov </w:t>
-      </w:r>
-      <w:r>
-        <w:t>sú</w:t>
-      </w:r>
-      <w:r>
-        <w:t xml:space="preserve"> globálne a používateľ </w:t>
-      </w:r>
-      <w:r>
-        <w:t>ich môže upravovať počas behu programu</w:t>
-      </w:r>
-      <w:r>
-        <w:t xml:space="preserve">. Okrem komponentov generátor vytvorí aj jadro nášho riešenia. Jadro spočíva v inicializácii komponentov a následnom plánovaní vykonávania jednotlivých udalostí. </w:t>
-      </w:r>
-      <w:r>
-        <w:t>Taktiež</w:t>
-      </w:r>
-      <w:r>
-        <w:t xml:space="preserve"> poskytuje programátorovi aj aplikačné rozhranie na komunikáciu so stálou pamäťou EE</w:t>
-      </w:r>
-      <w:r>
-        <w:t>PROM.</w:t>
-      </w:r>
-    </w:p>
-    <w:p/>
-    <w:p>
-      <w:pPr>
-        <w:pStyle w:val="Nadpis2"/>
-      </w:pPr>
-      <w:bookmarkStart w:id="78" w:name="_Ref509410869"/>
-      <w:bookmarkStart w:id="79" w:name="_Toc511119928"/>
-      <w:r>
-        <w:t>Typy komponentov (moduly)</w:t>
-      </w:r>
-      <w:bookmarkEnd w:id="78"/>
-      <w:bookmarkEnd w:id="79"/>
-    </w:p>
-    <w:p>
-      <w:r>
-        <w:t xml:space="preserve">Predpisy typov komponentov sú uložené v repozitári generátora. Repozitár je priečinok uložený na disku. Názov typu komponentu využíva </w:t>
-      </w:r>
-      <w:r>
-        <w:t xml:space="preserve">generátor </w:t>
-      </w:r>
-      <w:r>
-        <w:t>na nájdenie definičného súboru komponentu v súborovej štruktúre repozitára. Názov je delený bodkami</w:t>
+        <w:t xml:space="preserve">o súboroch </w:t>
+      </w:r>
+      <w:r>
+        <w:t xml:space="preserve">s triedou komponentu a </w:t>
+      </w:r>
+      <w:r>
+        <w:t>so zoznamom parametrov konštruktora. Ďalej sú v tomto súbore definované názvy všetkých vlastností komponentov a</w:t>
+      </w:r>
+      <w:r>
+        <w:t> </w:t>
+      </w:r>
+      <w:r>
+        <w:t>udalostí</w:t>
       </w:r>
       <w:r>
         <w:t>,</w:t>
       </w:r>
       <w:r>
-        <w:t xml:space="preserve"> čo pre repozitár znamená delenie p</w:t>
-      </w:r>
-      <w:r>
-        <w:t>o priečinkoch.</w:t>
-      </w:r>
-    </w:p>
-    <w:p>
-      <w:r>
-        <w:t>Každý typ komponentu potrebuje definičný XML súbor pre generátor. Definičný súbor okrem rozšírenej poznámky o komponente obsahuje</w:t>
-      </w:r>
-      <w:r>
-        <w:t xml:space="preserve"> aj</w:t>
-      </w:r>
-      <w:r>
-        <w:t xml:space="preserve"> informácie o súboroch </w:t>
-      </w:r>
-      <w:r>
-        <w:lastRenderedPageBreak/>
-        <w:t xml:space="preserve">s triedou komponentu a </w:t>
-      </w:r>
-      <w:r>
-        <w:t>so zoznamom parametrov konštruktora. Ďalej sú v tomto súbore definované názvy všetkých vlastností komponentov a</w:t>
-      </w:r>
-      <w:r>
-        <w:t> </w:t>
-      </w:r>
-      <w:r>
-        <w:t>udalostí</w:t>
-      </w:r>
-      <w:r>
-        <w:t>,</w:t>
-      </w:r>
-      <w:r>
         <w:t xml:space="preserve"> ktoré definovaný komponent dokáže vyvolať.</w:t>
       </w:r>
     </w:p>
@@ -15450,43 +15682,43 @@
       <w:pPr>
         <w:pStyle w:val="Nadpis1"/>
       </w:pPr>
-      <w:bookmarkStart w:id="80" w:name="_Toc511119929"/>
+      <w:bookmarkStart w:id="81" w:name="_Toc511119929"/>
       <w:r>
         <w:lastRenderedPageBreak/>
         <w:t>IDE pre projekt ACProg</w:t>
       </w:r>
-      <w:bookmarkEnd w:id="80"/>
+      <w:bookmarkEnd w:id="81"/>
     </w:p>
     <w:p>
       <w:r>
         <w:t xml:space="preserve">Projekt Arduino bol úspešný aj vďaka svojmu </w:t>
       </w:r>
-      <w:commentRangeStart w:id="81"/>
       <w:commentRangeStart w:id="82"/>
       <w:commentRangeStart w:id="83"/>
+      <w:commentRangeStart w:id="84"/>
       <w:r>
         <w:t>používateľsky prívetivému prostrediu</w:t>
       </w:r>
-      <w:commentRangeEnd w:id="81"/>
+      <w:commentRangeEnd w:id="82"/>
       <w:r>
         <w:rPr>
           <w:rStyle w:val="Odkaznakomentr"/>
         </w:rPr>
-        <w:commentReference w:id="81"/>
-      </w:r>
-      <w:commentRangeEnd w:id="82"/>
+        <w:commentReference w:id="82"/>
+      </w:r>
+      <w:commentRangeEnd w:id="83"/>
       <w:r>
         <w:rPr>
           <w:rStyle w:val="Odkaznakomentr"/>
         </w:rPr>
-        <w:commentReference w:id="82"/>
-      </w:r>
-      <w:commentRangeEnd w:id="83"/>
+        <w:commentReference w:id="83"/>
+      </w:r>
+      <w:commentRangeEnd w:id="84"/>
       <w:r>
         <w:rPr>
           <w:rStyle w:val="Odkaznakomentr"/>
         </w:rPr>
-        <w:commentReference w:id="83"/>
+        <w:commentReference w:id="84"/>
       </w:r>
       <w:r>
         <w:t>. Preto sme sa rozhodli nasledovať jeho príklad a vytvoriť prostredie, v ktorom programátor ni</w:t>
@@ -15556,13 +15788,13 @@
       <w:pPr>
         <w:pStyle w:val="Nadpis2"/>
       </w:pPr>
-      <w:bookmarkStart w:id="84" w:name="_Ref509690349"/>
-      <w:bookmarkStart w:id="85" w:name="_Toc511119930"/>
+      <w:bookmarkStart w:id="85" w:name="_Ref509690349"/>
+      <w:bookmarkStart w:id="86" w:name="_Toc511119930"/>
       <w:r>
         <w:t>Používateľské požiadavky</w:t>
       </w:r>
-      <w:bookmarkEnd w:id="84"/>
       <w:bookmarkEnd w:id="85"/>
+      <w:bookmarkEnd w:id="86"/>
     </w:p>
     <w:p>
       <w:r>
@@ -15778,7 +16010,11 @@
         <w:t>,</w:t>
       </w:r>
       <w:r>
-        <w:t xml:space="preserve"> v ktorom po výbere komponentu nám budú ponúknuté len tie vlastnosti a udalosti, aké </w:t>
+        <w:t xml:space="preserve"> v ktorom po výbere komponentu nám budú ponúknuté len tie </w:t>
+      </w:r>
+      <w:r>
+        <w:lastRenderedPageBreak/>
+        <w:t xml:space="preserve">vlastnosti a udalosti, aké </w:t>
       </w:r>
       <w:r>
         <w:t xml:space="preserve">môže </w:t>
@@ -15793,11 +16029,7 @@
         <w:t xml:space="preserve">. </w:t>
       </w:r>
       <w:r>
-        <w:t xml:space="preserve">Keď </w:t>
-      </w:r>
-      <w:r>
-        <w:lastRenderedPageBreak/>
-        <w:t>hovoríme o typoch komponentov, tak potrebujeme používateľovi ukázať aj ponuku všetkých dostupných komponentov z ACProg repozitára (</w:t>
+        <w:t>Keď hovoríme o typoch komponentov, tak potrebujeme používateľovi ukázať aj ponuku všetkých dostupných komponentov z ACProg repozitára (</w:t>
       </w:r>
       <w:r>
         <w:t xml:space="preserve">3. </w:t>
@@ -15922,14 +16154,14 @@
       <w:pPr>
         <w:pStyle w:val="Nadpis3"/>
       </w:pPr>
-      <w:bookmarkStart w:id="86" w:name="_Toc511119931"/>
+      <w:bookmarkStart w:id="87" w:name="_Toc511119931"/>
       <w:r>
         <w:t>Grafický n</w:t>
       </w:r>
       <w:r>
         <w:t>ávrh IDE</w:t>
       </w:r>
-      <w:bookmarkEnd w:id="86"/>
+      <w:bookmarkEnd w:id="87"/>
     </w:p>
     <w:p>
       <w:r>
@@ -16031,7 +16263,7 @@
           <w:lang w:val="en-US"/>
         </w:rPr>
       </w:pPr>
-      <w:bookmarkStart w:id="87" w:name="_Toc511119887"/>
+      <w:bookmarkStart w:id="88" w:name="_Toc511119887"/>
       <w:r>
         <w:t>Obr. </w:t>
       </w:r>
@@ -16060,7 +16292,7 @@
         <w:tab/>
         <w:t>Prototyp integrovaného vývojového prostredia pre ACProg</w:t>
       </w:r>
-      <w:bookmarkEnd w:id="87"/>
+      <w:bookmarkEnd w:id="88"/>
     </w:p>
     <w:p>
       <w:r>
@@ -16078,7 +16310,7 @@
       <w:r>
         <w:t xml:space="preserve"> číslo </w:t>
       </w:r>
-      <w:commentRangeStart w:id="88"/>
+      <w:commentRangeStart w:id="89"/>
       <w:r>
         <w:t>1</w:t>
       </w:r>
@@ -16088,12 +16320,12 @@
       <w:r>
         <w:t xml:space="preserve"> </w:t>
       </w:r>
-      <w:commentRangeEnd w:id="88"/>
+      <w:commentRangeEnd w:id="89"/>
       <w:r>
         <w:rPr>
           <w:rStyle w:val="Odkaznakomentr"/>
         </w:rPr>
-        <w:commentReference w:id="88"/>
+        <w:commentReference w:id="89"/>
       </w:r>
       <w:r>
         <w:t>je</w:t>
@@ -16338,11 +16570,11 @@
       <w:pPr>
         <w:pStyle w:val="Nadpis2"/>
       </w:pPr>
-      <w:bookmarkStart w:id="89" w:name="_Toc511119932"/>
+      <w:bookmarkStart w:id="90" w:name="_Toc511119932"/>
       <w:r>
         <w:t>Technologický návrh</w:t>
       </w:r>
-      <w:bookmarkEnd w:id="89"/>
+      <w:bookmarkEnd w:id="90"/>
     </w:p>
     <w:p>
       <w:r>
@@ -16436,14 +16668,14 @@
       <w:pPr>
         <w:pStyle w:val="Nadpis3"/>
       </w:pPr>
-      <w:bookmarkStart w:id="90" w:name="_Toc511119933"/>
+      <w:bookmarkStart w:id="91" w:name="_Toc511119933"/>
       <w:r>
         <w:t>Grafický f</w:t>
       </w:r>
       <w:r>
         <w:t>ramework Java Swing</w:t>
       </w:r>
-      <w:bookmarkEnd w:id="90"/>
+      <w:bookmarkEnd w:id="91"/>
     </w:p>
     <w:p>
       <w:r>
@@ -16612,7 +16844,7 @@
       <w:pPr>
         <w:pStyle w:val="Nadpis3"/>
       </w:pPr>
-      <w:bookmarkStart w:id="91" w:name="_Toc511119934"/>
+      <w:bookmarkStart w:id="92" w:name="_Toc511119934"/>
       <w:r>
         <w:lastRenderedPageBreak/>
         <w:t>Rozloženie aplikácie –</w:t>
@@ -16623,7 +16855,7 @@
       <w:r>
         <w:t>Docking framework</w:t>
       </w:r>
-      <w:bookmarkEnd w:id="91"/>
+      <w:bookmarkEnd w:id="92"/>
     </w:p>
     <w:p>
       <w:r>
@@ -16891,7 +17123,7 @@
       <w:pPr>
         <w:pStyle w:val="ObrazokPopis"/>
       </w:pPr>
-      <w:bookmarkStart w:id="92" w:name="_Toc511119888"/>
+      <w:bookmarkStart w:id="93" w:name="_Toc511119888"/>
       <w:r>
         <w:t>Obr. </w:t>
       </w:r>
@@ -16947,17 +17179,17 @@
           </w:r>
         </w:sdtContent>
       </w:sdt>
-      <w:bookmarkEnd w:id="92"/>
+      <w:bookmarkEnd w:id="93"/>
     </w:p>
     <w:p>
       <w:pPr>
         <w:pStyle w:val="Nadpis3"/>
       </w:pPr>
-      <w:bookmarkStart w:id="93" w:name="_Toc511119935"/>
+      <w:bookmarkStart w:id="94" w:name="_Toc511119935"/>
       <w:r>
         <w:t>Editor zdrojového kódu</w:t>
       </w:r>
-      <w:bookmarkEnd w:id="93"/>
+      <w:bookmarkEnd w:id="94"/>
     </w:p>
     <w:p>
       <w:r>
@@ -17236,7 +17468,7 @@
       <w:pPr>
         <w:pStyle w:val="ObrazokPopis"/>
       </w:pPr>
-      <w:bookmarkStart w:id="94" w:name="_Toc511119889"/>
+      <w:bookmarkStart w:id="95" w:name="_Toc511119889"/>
       <w:r>
         <w:t>Obr. </w:t>
       </w:r>
@@ -17265,14 +17497,14 @@
         <w:tab/>
         <w:t>Editor zdrojového kódu s ilustrovaním vyznačenia chyby.</w:t>
       </w:r>
-      <w:bookmarkEnd w:id="94"/>
+      <w:bookmarkEnd w:id="95"/>
     </w:p>
     <w:p>
       <w:pPr>
         <w:pStyle w:val="Nadpis3"/>
       </w:pPr>
-      <w:bookmarkStart w:id="95" w:name="_Ref509772235"/>
-      <w:bookmarkStart w:id="96" w:name="_Toc511119936"/>
+      <w:bookmarkStart w:id="96" w:name="_Ref509772235"/>
+      <w:bookmarkStart w:id="97" w:name="_Toc511119936"/>
       <w:r>
         <w:t>Ponuka komponentov</w:t>
       </w:r>
@@ -17285,8 +17517,8 @@
       <w:r>
         <w:t> inštancie komponentov</w:t>
       </w:r>
-      <w:bookmarkEnd w:id="95"/>
       <w:bookmarkEnd w:id="96"/>
+      <w:bookmarkEnd w:id="97"/>
     </w:p>
     <w:p>
       <w:r>
@@ -17559,7 +17791,7 @@
       <w:pPr>
         <w:pStyle w:val="ObrazokPopis"/>
       </w:pPr>
-      <w:bookmarkStart w:id="97" w:name="_Toc511119890"/>
+      <w:bookmarkStart w:id="98" w:name="_Toc511119890"/>
       <w:r>
         <w:t>Obr. </w:t>
       </w:r>
@@ -17594,13 +17826,13 @@
       <w:r>
         <w:t>nštancie komponentov (vpravo).</w:t>
       </w:r>
-      <w:bookmarkEnd w:id="97"/>
+      <w:bookmarkEnd w:id="98"/>
     </w:p>
     <w:p>
       <w:pPr>
         <w:pStyle w:val="Nadpis3"/>
       </w:pPr>
-      <w:bookmarkStart w:id="98" w:name="_Toc511119937"/>
+      <w:bookmarkStart w:id="99" w:name="_Toc511119937"/>
       <w:r>
         <w:t>Vlastnosti inštancie komponentu (</w:t>
       </w:r>
@@ -17610,7 +17842,7 @@
       <w:r>
         <w:t>properties)</w:t>
       </w:r>
-      <w:bookmarkEnd w:id="98"/>
+      <w:bookmarkEnd w:id="99"/>
     </w:p>
     <w:p>
       <w:r>
@@ -17673,24 +17905,24 @@
       <w:r>
         <w:t xml:space="preserve">dátových </w:t>
       </w:r>
-      <w:commentRangeStart w:id="99"/>
       <w:commentRangeStart w:id="100"/>
+      <w:commentRangeStart w:id="101"/>
       <w:r>
         <w:t>typov</w:t>
       </w:r>
-      <w:commentRangeEnd w:id="99"/>
+      <w:commentRangeEnd w:id="100"/>
       <w:r>
         <w:rPr>
           <w:rStyle w:val="Odkaznakomentr"/>
         </w:rPr>
-        <w:commentReference w:id="99"/>
-      </w:r>
-      <w:commentRangeEnd w:id="100"/>
+        <w:commentReference w:id="100"/>
+      </w:r>
+      <w:commentRangeEnd w:id="101"/>
       <w:r>
         <w:rPr>
           <w:rStyle w:val="Odkaznakomentr"/>
         </w:rPr>
-        <w:commentReference w:id="100"/>
+        <w:commentReference w:id="101"/>
       </w:r>
       <w:r>
         <w:t xml:space="preserve"> (uvedené sú najbežnejšie používané dátové typy)</w:t>
@@ -17962,11 +18194,11 @@
       <w:pPr>
         <w:pStyle w:val="Nadpis2"/>
       </w:pPr>
-      <w:bookmarkStart w:id="101" w:name="_Toc511119938"/>
+      <w:bookmarkStart w:id="102" w:name="_Toc511119938"/>
       <w:r>
         <w:t>Architektúra IDE</w:t>
       </w:r>
-      <w:bookmarkEnd w:id="101"/>
+      <w:bookmarkEnd w:id="102"/>
     </w:p>
     <w:p>
       <w:r>
@@ -18227,11 +18459,11 @@
         <w:t>EditorFrame</w:t>
       </w:r>
       <w:r>
-        <w:t xml:space="preserve"> integrovaného vývojového prostredia, ktorý priamo obsahuje len jeden komponent frameworku DockingFrames, pri inicializácii vytvorí inštancie pre všetky grafické komponenty záložiek. Záložky sú samostatné grafické komponenty, ktoré </w:t>
+        <w:t xml:space="preserve"> integrovaného vývojového prostredia, ktorý priamo obsahuje len jeden komponent frameworku DockingFrames, pri inicializácii vytvorí inštancie pre všetky grafické komponenty záložiek. Záložky sú samostatné grafické komponenty, </w:t>
       </w:r>
       <w:r>
         <w:lastRenderedPageBreak/>
-        <w:t xml:space="preserve">od EditorFrame získajú </w:t>
+        <w:t xml:space="preserve">ktoré od EditorFrame získajú </w:t>
       </w:r>
       <w:r>
         <w:t>dáta</w:t>
@@ -18532,13 +18764,13 @@
       <w:pPr>
         <w:pStyle w:val="Nadpis2"/>
       </w:pPr>
-      <w:bookmarkStart w:id="102" w:name="_Ref510535011"/>
-      <w:bookmarkStart w:id="103" w:name="_Toc511119939"/>
+      <w:bookmarkStart w:id="103" w:name="_Ref510535011"/>
+      <w:bookmarkStart w:id="104" w:name="_Toc511119939"/>
       <w:r>
         <w:t>Implementácia IDE</w:t>
       </w:r>
-      <w:bookmarkEnd w:id="102"/>
       <w:bookmarkEnd w:id="103"/>
+      <w:bookmarkEnd w:id="104"/>
     </w:p>
     <w:p>
       <w:r>
@@ -18579,11 +18811,11 @@
       <w:pPr>
         <w:pStyle w:val="Nadpis3"/>
       </w:pPr>
-      <w:bookmarkStart w:id="104" w:name="_Toc511119940"/>
+      <w:bookmarkStart w:id="105" w:name="_Toc511119940"/>
       <w:r>
         <w:t>Ponuka dostupných komponentov</w:t>
       </w:r>
-      <w:bookmarkEnd w:id="104"/>
+      <w:bookmarkEnd w:id="105"/>
     </w:p>
     <w:p>
       <w:r>
@@ -18690,7 +18922,7 @@
       <w:pPr>
         <w:pStyle w:val="ObrazokPopis"/>
       </w:pPr>
-      <w:bookmarkStart w:id="105" w:name="_Toc511119891"/>
+      <w:bookmarkStart w:id="106" w:name="_Toc511119891"/>
       <w:r>
         <w:t>Obr. </w:t>
       </w:r>
@@ -18698,10 +18930,7 @@
         <w:fldChar w:fldCharType="begin"/>
       </w:r>
       <w:r>
-        <w:instrText xml:space="preserve"> SEQ Obr. \* ARABIC</w:instrText>
-      </w:r>
-      <w:r>
-        <w:instrText xml:space="preserve"> </w:instrText>
+        <w:instrText xml:space="preserve"> SEQ Obr. \* ARABIC </w:instrText>
       </w:r>
       <w:r>
         <w:fldChar w:fldCharType="separate"/>
@@ -18725,19 +18954,19 @@
       <w:r>
         <w:t>JTree so zdrojovým kódom.</w:t>
       </w:r>
-      <w:bookmarkEnd w:id="105"/>
+      <w:bookmarkEnd w:id="106"/>
     </w:p>
     <w:p>
       <w:pPr>
         <w:pStyle w:val="Nadpis3"/>
       </w:pPr>
-      <w:bookmarkStart w:id="106" w:name="_Ref509772226"/>
-      <w:bookmarkStart w:id="107" w:name="_Toc511119941"/>
+      <w:bookmarkStart w:id="107" w:name="_Ref509772226"/>
+      <w:bookmarkStart w:id="108" w:name="_Toc511119941"/>
       <w:r>
         <w:t>Skupinové zobrazenie inštancií komponentov</w:t>
       </w:r>
-      <w:bookmarkEnd w:id="106"/>
       <w:bookmarkEnd w:id="107"/>
+      <w:bookmarkEnd w:id="108"/>
     </w:p>
     <w:p>
       <w:r>
@@ -18919,7 +19148,7 @@
       <w:pPr>
         <w:pStyle w:val="ObrazokPopis"/>
       </w:pPr>
-      <w:bookmarkStart w:id="108" w:name="_Toc511119892"/>
+      <w:bookmarkStart w:id="109" w:name="_Toc511119892"/>
       <w:r>
         <w:t>Obr. </w:t>
       </w:r>
@@ -18953,7 +19182,7 @@
       <w:r>
         <w:t>.</w:t>
       </w:r>
-      <w:bookmarkEnd w:id="108"/>
+      <w:bookmarkEnd w:id="109"/>
     </w:p>
     <w:p>
       <w:pPr>
@@ -19163,11 +19392,11 @@
       <w:pPr>
         <w:pStyle w:val="Nadpis3"/>
       </w:pPr>
-      <w:bookmarkStart w:id="109" w:name="_Toc511119942"/>
+      <w:bookmarkStart w:id="110" w:name="_Toc511119942"/>
       <w:r>
         <w:t>Kompilácia a spustenie projektu</w:t>
       </w:r>
-      <w:bookmarkEnd w:id="109"/>
+      <w:bookmarkEnd w:id="110"/>
     </w:p>
     <w:p>
       <w:r>
@@ -19230,6 +19459,7 @@
         <w:rPr>
           <w:rFonts w:ascii="Courier New" w:hAnsi="Courier New" w:cs="Courier New"/>
         </w:rPr>
+        <w:lastRenderedPageBreak/>
         <w:t>Runtime</w:t>
       </w:r>
       <w:r>
@@ -19239,7 +19469,6 @@
         <w:t xml:space="preserve"> </w:t>
       </w:r>
       <w:r>
-        <w:lastRenderedPageBreak/>
         <w:t>z package-u</w:t>
       </w:r>
       <w:r>
@@ -19437,7 +19666,7 @@
       <w:pPr>
         <w:pStyle w:val="ObrazokPopis"/>
       </w:pPr>
-      <w:bookmarkStart w:id="110" w:name="_Toc511119893"/>
+      <w:bookmarkStart w:id="111" w:name="_Toc511119893"/>
       <w:r>
         <w:t>Obr. </w:t>
       </w:r>
@@ -19475,7 +19704,7 @@
       <w:r>
         <w:t>.</w:t>
       </w:r>
-      <w:bookmarkEnd w:id="110"/>
+      <w:bookmarkEnd w:id="111"/>
     </w:p>
     <w:p>
       <w:r>
@@ -19493,11 +19722,11 @@
       <w:pPr>
         <w:pStyle w:val="Nadpis3"/>
       </w:pPr>
-      <w:bookmarkStart w:id="111" w:name="_Toc511119943"/>
+      <w:bookmarkStart w:id="112" w:name="_Toc511119943"/>
       <w:r>
         <w:t>Syntaktická analýza kódu</w:t>
       </w:r>
-      <w:bookmarkEnd w:id="111"/>
+      <w:bookmarkEnd w:id="112"/>
     </w:p>
     <w:p>
       <w:r>
@@ -19685,14 +19914,14 @@
         <w:t xml:space="preserve"> či sa rôzne inštancie komponentov nepokúšajú pristupovať k rovnakým hardvérovým prostriedkom. </w:t>
       </w:r>
       <w:r>
-        <w:t>Na nasledujúcom obrázku môžem</w:t>
-      </w:r>
-      <w:r>
-        <w:t xml:space="preserve">e </w:t>
+        <w:t xml:space="preserve">Na nasledujúcom obrázku </w:t>
       </w:r>
       <w:r>
         <w:lastRenderedPageBreak/>
-        <w:t>vidieť chybnú konfiguráciu</w:t>
+        <w:t>môžem</w:t>
+      </w:r>
+      <w:r>
+        <w:t>e vidieť chybnú konfiguráciu</w:t>
       </w:r>
       <w:r>
         <w:t xml:space="preserve"> spolu s upozorneniami, ktoré dáme programátorovi po analýze inštancií komponentov.</w:t>
@@ -19759,7 +19988,7 @@
       <w:pPr>
         <w:pStyle w:val="ObrazokPopis"/>
       </w:pPr>
-      <w:bookmarkStart w:id="112" w:name="_Toc511119894"/>
+      <w:bookmarkStart w:id="113" w:name="_Toc511119894"/>
       <w:r>
         <w:t>Obr. </w:t>
       </w:r>
@@ -19791,7 +20020,7 @@
         <w:tab/>
         <w:t>Ilustrácia chybnej konfigurácie inštancií komponentov.</w:t>
       </w:r>
-      <w:bookmarkEnd w:id="112"/>
+      <w:bookmarkEnd w:id="113"/>
     </w:p>
     <w:p>
       <w:r>
@@ -20011,7 +20240,7 @@
       <w:pPr>
         <w:pStyle w:val="ObrazokPopis"/>
       </w:pPr>
-      <w:bookmarkStart w:id="113" w:name="_Toc511119895"/>
+      <w:bookmarkStart w:id="114" w:name="_Toc511119895"/>
       <w:r>
         <w:t>Obr. </w:t>
       </w:r>
@@ -20019,7 +20248,10 @@
         <w:fldChar w:fldCharType="begin"/>
       </w:r>
       <w:r>
-        <w:instrText xml:space="preserve"> SEQ Obr. \* ARABIC </w:instrText>
+        <w:instrText xml:space="preserve"> SEQ Obr.</w:instrText>
+      </w:r>
+      <w:r>
+        <w:instrText xml:space="preserve"> \* ARABIC </w:instrText>
       </w:r>
       <w:r>
         <w:fldChar w:fldCharType="separate"/>
@@ -20040,7 +20272,7 @@
         <w:tab/>
         <w:t>Ilustrácia AST (vpravo) zo zdrojového kódu (vľavo).</w:t>
       </w:r>
-      <w:bookmarkEnd w:id="113"/>
+      <w:bookmarkEnd w:id="114"/>
     </w:p>
     <w:p>
       <w:pPr>
@@ -20138,7 +20370,7 @@
       <w:pPr>
         <w:pStyle w:val="Nadpis3"/>
       </w:pPr>
-      <w:bookmarkStart w:id="114" w:name="_Toc511119944"/>
+      <w:bookmarkStart w:id="115" w:name="_Toc511119944"/>
       <w:r>
         <w:t>Voliteľné</w:t>
       </w:r>
@@ -20154,7 +20386,7 @@
       <w:r>
         <w:t xml:space="preserve"> pre programátora</w:t>
       </w:r>
-      <w:bookmarkEnd w:id="114"/>
+      <w:bookmarkEnd w:id="115"/>
     </w:p>
     <w:p>
       <w:r>
@@ -20346,7 +20578,7 @@
       <w:pPr>
         <w:pStyle w:val="ObrazokPopis"/>
       </w:pPr>
-      <w:bookmarkStart w:id="115" w:name="_Toc511119896"/>
+      <w:bookmarkStart w:id="116" w:name="_Toc511119896"/>
       <w:r>
         <w:t>Obr. </w:t>
       </w:r>
@@ -20380,13 +20612,13 @@
       <w:r>
         <w:t>.</w:t>
       </w:r>
-      <w:bookmarkEnd w:id="115"/>
+      <w:bookmarkEnd w:id="116"/>
     </w:p>
     <w:p>
       <w:pPr>
         <w:pStyle w:val="Nadpis1"/>
       </w:pPr>
-      <w:bookmarkStart w:id="116" w:name="_Toc511119945"/>
+      <w:bookmarkStart w:id="117" w:name="_Toc511119945"/>
       <w:r>
         <w:rPr>
           <w:rStyle w:val="Odkaznakomentr"/>
@@ -20394,7 +20626,15 @@
           <w:bCs w:val="0"/>
         </w:rPr>
         <w:lastRenderedPageBreak/>
-        <w:commentReference w:id="117"/>
+        <w:commentReference w:id="118"/>
+      </w:r>
+      <w:r>
+        <w:rPr>
+          <w:rStyle w:val="Odkaznakomentr"/>
+          <w:b w:val="0"/>
+          <w:bCs w:val="0"/>
+        </w:rPr>
+        <w:commentReference w:id="119"/>
       </w:r>
       <w:r>
         <w:t>K</w:t>
@@ -20402,7 +20642,7 @@
       <w:r>
         <w:t>omponenty pre ACProg</w:t>
       </w:r>
-      <w:bookmarkEnd w:id="116"/>
+      <w:bookmarkEnd w:id="117"/>
     </w:p>
     <w:p>
       <w:r>
@@ -20433,7 +20673,7 @@
         <w:t>lili fungovanie ACProg riešenia a</w:t>
       </w:r>
       <w:r>
-        <w:t xml:space="preserve"> v jej podkapitole </w:t>
+        <w:t xml:space="preserve"> v podkapitole </w:t>
       </w:r>
       <w:r>
         <w:fldChar w:fldCharType="begin"/>
@@ -20454,174 +20694,246 @@
         <w:t xml:space="preserve"> sme </w:t>
       </w:r>
       <w:r>
-        <w:t xml:space="preserve">priblížili typy komponentov. Táto kapitola sa bude venovať </w:t>
-      </w:r>
-      <w:r>
-        <w:t>vytváraniu nových typov komponentov</w:t>
+        <w:t xml:space="preserve">priblížili typy komponentov. </w:t>
+      </w:r>
+      <w:r>
+        <w:t>V úvodnej časti kapitoly</w:t>
+      </w:r>
+      <w:r>
+        <w:t xml:space="preserve"> priblížime spôsob tvorby nových typov komponentov</w:t>
+      </w:r>
+      <w:r>
+        <w:t>. V nasledujúcej časti sa budeme venovať novému komunikačnému typu komponentu pre komunikáciu cez 433 MHz.</w:t>
+      </w:r>
+    </w:p>
+    <w:p>
+      <w:r>
+        <w:t xml:space="preserve">Pre vytvorenie nového typu komponentu potrebujeme vytvoriť definičný XML súbor (definition.xml). Definičný súbor </w:t>
+      </w:r>
+      <w:r>
+        <w:t xml:space="preserve">obsahuje </w:t>
+      </w:r>
+      <w:r>
+        <w:t xml:space="preserve">nutné </w:t>
+      </w:r>
+      <w:r>
+        <w:t xml:space="preserve">popisné </w:t>
+      </w:r>
+      <w:r>
+        <w:t>informácie o novom type komponentu</w:t>
+      </w:r>
+      <w:r>
+        <w:t>, počnúc jeho názvom a poznámky</w:t>
+      </w:r>
+      <w:r>
+        <w:t xml:space="preserve"> až po implementačné informácie </w:t>
+      </w:r>
+      <w:r>
+        <w:t>pre generátor zdrojového kódu.</w:t>
+      </w:r>
+      <w:r>
+        <w:t xml:space="preserve"> </w:t>
+      </w:r>
+      <w:r>
+        <w:t xml:space="preserve">Pre tvorbu typov komponentov sme sa rozhodli využiť návrhový vzor View-Controller, ktorý prehľadne a efektívne rozdeľuje zdrojový kód. </w:t>
+      </w:r>
+      <w:r>
+        <w:t xml:space="preserve">Zdrojový kód pre každý typ komponentu </w:t>
+      </w:r>
+      <w:r>
+        <w:t>je uložený</w:t>
+      </w:r>
+      <w:r>
+        <w:t xml:space="preserve"> vo vlastnom </w:t>
+      </w:r>
+      <w:r>
+        <w:rPr>
+          <w:rFonts w:ascii="Courier New" w:hAnsi="Courier New" w:cs="Courier New"/>
+        </w:rPr>
+        <w:t>namespace</w:t>
+      </w:r>
+      <w:r>
+        <w:t>, ktor</w:t>
+      </w:r>
+      <w:r>
+        <w:t xml:space="preserve">ého názov kopíruje uloženie komponentu v repozitári. </w:t>
+      </w:r>
+      <w:r>
+        <w:t xml:space="preserve">Každý typ komponentu povinne obsahuje </w:t>
+      </w:r>
+      <w:r>
+        <w:rPr>
+          <w:rFonts w:ascii="Courier New" w:hAnsi="Courier New" w:cs="Courier New"/>
+        </w:rPr>
+        <w:t>View</w:t>
+      </w:r>
+      <w:r>
+        <w:t xml:space="preserve"> </w:t>
+      </w:r>
+      <w:r>
+        <w:t xml:space="preserve">triedu. </w:t>
+      </w:r>
+      <w:r>
+        <w:t>Programátor má</w:t>
+      </w:r>
+      <w:r>
+        <w:t xml:space="preserve"> k dispozícii</w:t>
+      </w:r>
+      <w:r>
+        <w:t xml:space="preserve"> inštanciu tejto triedy pre </w:t>
+      </w:r>
+      <w:r>
+        <w:t xml:space="preserve">svoj </w:t>
+      </w:r>
+      <w:r>
+        <w:t xml:space="preserve">projekt. Pomocou aplikačného rozhrania môže meniť stavy komponentu alebo čítať aktuálnu hodnotu stavu. Trieda </w:t>
+      </w:r>
+      <w:r>
+        <w:rPr>
+          <w:rFonts w:ascii="Courier New" w:hAnsi="Courier New" w:cs="Courier New"/>
+        </w:rPr>
+        <w:t>Controller</w:t>
+      </w:r>
+      <w:r>
+        <w:t xml:space="preserve"> slúži </w:t>
+      </w:r>
+      <w:r>
+        <w:t>na</w:t>
+      </w:r>
+      <w:r>
+        <w:t xml:space="preserve"> komplikovanejšiu logickú vrstvu typu komponentu. Riešenie ACProg pre interné plánovanie úloh cyklicky spúšťa obslužné metódy komponentov, ak </w:t>
+      </w:r>
+      <w:r>
+        <w:t xml:space="preserve">tie </w:t>
+      </w:r>
+      <w:r>
+        <w:t xml:space="preserve">sú povolené. </w:t>
+      </w:r>
+      <w:r>
+        <w:t>Spomínané</w:t>
+      </w:r>
+      <w:r>
+        <w:t xml:space="preserve"> cyklicky spustiteľné metódy nazývame </w:t>
+      </w:r>
+      <w:r>
+        <w:rPr>
+          <w:rFonts w:ascii="Courier New" w:hAnsi="Courier New" w:cs="Courier New"/>
+        </w:rPr>
+        <w:t>looper</w:t>
+      </w:r>
+      <w:r>
+        <w:t xml:space="preserve"> a ich nastavenie je potrebné</w:t>
+      </w:r>
+      <w:r>
+        <w:t xml:space="preserve"> v definičnom súbore typu komponentu. </w:t>
+      </w:r>
+      <w:r>
+        <w:t xml:space="preserve">Metóda </w:t>
+      </w:r>
+      <w:r>
+        <w:rPr>
+          <w:rFonts w:ascii="Courier New" w:hAnsi="Courier New" w:cs="Courier New"/>
+        </w:rPr>
+        <w:t>looper</w:t>
+      </w:r>
+      <w:r>
+        <w:t xml:space="preserve"> je spravidla implementovaná v triede </w:t>
+      </w:r>
+      <w:r>
+        <w:rPr>
+          <w:rFonts w:ascii="Courier New" w:hAnsi="Courier New" w:cs="Courier New"/>
+        </w:rPr>
+        <w:t>Controller</w:t>
+      </w:r>
+      <w:r>
+        <w:t>. Ak by bola trieda</w:t>
+      </w:r>
+      <w:r>
+        <w:t>, do ktorej patrí</w:t>
+      </w:r>
+      <w:r>
+        <w:t xml:space="preserve"> </w:t>
+      </w:r>
+      <w:r>
+        <w:rPr>
+          <w:rFonts w:ascii="Courier New" w:hAnsi="Courier New" w:cs="Courier New"/>
+        </w:rPr>
+        <w:t>looper</w:t>
+      </w:r>
+      <w:r>
+        <w:t xml:space="preserve"> vo </w:t>
+      </w:r>
+      <w:r>
+        <w:rPr>
+          <w:rFonts w:ascii="Courier New" w:hAnsi="Courier New" w:cs="Courier New"/>
+        </w:rPr>
+        <w:t>View</w:t>
+      </w:r>
+      <w:r>
+        <w:rPr>
+          <w:rFonts w:ascii="Courier New" w:hAnsi="Courier New" w:cs="Courier New"/>
+        </w:rPr>
+        <w:t>,</w:t>
+      </w:r>
+      <w:r>
+        <w:t xml:space="preserve"> tak by k nej mohol programátor pristupovať a negatívne tak ovplyvňovať beh projektu. </w:t>
+      </w:r>
+      <w:r>
+        <w:t xml:space="preserve">Typy komponentov obsahujúce udalosti potrebujú v zdrojovom kóde triedy </w:t>
+      </w:r>
+      <w:r>
+        <w:rPr>
+          <w:rFonts w:ascii="Courier New" w:hAnsi="Courier New" w:cs="Courier New"/>
+        </w:rPr>
+        <w:t>Controller</w:t>
+      </w:r>
+      <w:r>
+        <w:t xml:space="preserve"> definovať udalosti ako verejné inštančné premenné typu </w:t>
+      </w:r>
+      <w:r>
+        <w:rPr>
+          <w:rFonts w:ascii="Courier New" w:hAnsi="Courier New" w:cs="Courier New"/>
+        </w:rPr>
+        <w:t>ACPEventHandler</w:t>
       </w:r>
       <w:r>
         <w:t>.</w:t>
       </w:r>
       <w:r>
-        <w:t xml:space="preserve"> V úvodnej časti kapitoly</w:t>
-      </w:r>
-      <w:r>
-        <w:t xml:space="preserve"> priblížime spôsob tvorby nových typov komponentov</w:t>
-      </w:r>
-      <w:r>
-        <w:t>. V nasledujúcej časti sa budeme venovať novému komunikačnému typu komponentu pre komunikáciu cez 433 MHz.</w:t>
-      </w:r>
-    </w:p>
-    <w:p>
-      <w:r>
-        <w:t xml:space="preserve">Pre vytvorenie nového typu komponentu potrebujeme vytvoriť definičný XML súbor (definition.xml). Definičný súbor </w:t>
-      </w:r>
-      <w:r>
-        <w:t xml:space="preserve">obsahuje </w:t>
-      </w:r>
-      <w:r>
-        <w:t xml:space="preserve">nutné </w:t>
-      </w:r>
-      <w:r>
-        <w:t xml:space="preserve">popisné </w:t>
-      </w:r>
-      <w:r>
-        <w:t xml:space="preserve">informácie o novom type komponentu počnúc jeho názvom a poznámky, až po implementačné informácie </w:t>
-      </w:r>
-      <w:r>
-        <w:t>pre generátor zdrojového kódu.</w:t>
-      </w:r>
-      <w:r>
         <w:t xml:space="preserve"> </w:t>
       </w:r>
       <w:r>
-        <w:t xml:space="preserve">Pre tvorbu typov komponentov sme sa rozhodli využiť návrhový vzor View-Controller, ktorý prehľadne a efektívne rozdeľuje zdrojový kód. </w:t>
-      </w:r>
-      <w:r>
-        <w:t xml:space="preserve">Zdrojový kód pre každý typ komponentu bude vo vlastnom </w:t>
+        <w:t>Do inštančných premenných generátor vloží názvy obslužných tried pri generovaní</w:t>
+      </w:r>
+      <w:r>
+        <w:t>.</w:t>
+      </w:r>
+      <w:r>
+        <w:t xml:space="preserve"> Pre vyvolanie udalosti stačí</w:t>
+      </w:r>
+      <w:r>
+        <w:t>,</w:t>
+      </w:r>
+      <w:r>
+        <w:t xml:space="preserve"> ak zavoláme triedu typu </w:t>
       </w:r>
       <w:r>
         <w:rPr>
           <w:rFonts w:ascii="Courier New" w:hAnsi="Courier New" w:cs="Courier New"/>
         </w:rPr>
-        <w:t>namespace</w:t>
-      </w:r>
-      <w:r>
-        <w:t>, ktor</w:t>
-      </w:r>
-      <w:r>
-        <w:t xml:space="preserve">ého názov kopíruje uloženie komponentu v repozitári. </w:t>
-      </w:r>
-      <w:r>
-        <w:t xml:space="preserve">Každý typ komponentu povinne obsahuje </w:t>
-      </w:r>
-      <w:r>
-        <w:rPr>
-          <w:rFonts w:ascii="Courier New" w:hAnsi="Courier New" w:cs="Courier New"/>
-        </w:rPr>
-        <w:t>View</w:t>
-      </w:r>
-      <w:r>
-        <w:t xml:space="preserve"> </w:t>
-      </w:r>
-      <w:r>
-        <w:t xml:space="preserve">triedu. </w:t>
-      </w:r>
-      <w:r>
-        <w:t xml:space="preserve">Programátor má inštanciu tejto triedy k dispozícii pre jeho projekt. Pomocou aplikačného rozhrania môže meniť stavy komponentu alebo čítať aktuálnu hodnotu stavu. Trieda </w:t>
-      </w:r>
-      <w:r>
-        <w:rPr>
-          <w:rFonts w:ascii="Courier New" w:hAnsi="Courier New" w:cs="Courier New"/>
-        </w:rPr>
-        <w:t>Controller</w:t>
-      </w:r>
-      <w:r>
-        <w:t xml:space="preserve"> slúži pre komplikovanejšiu logickú vrstvu typu komponentu. Riešenie ACProg pre interné plánovanie úloh cyklicky spúšťa obslužné metódy komponentov, ak sú povolené. Tieto cyklicky spustiteľné metódy nazývame </w:t>
-      </w:r>
-      <w:r>
-        <w:rPr>
-          <w:rFonts w:ascii="Courier New" w:hAnsi="Courier New" w:cs="Courier New"/>
-        </w:rPr>
-        <w:t>looper</w:t>
-      </w:r>
-      <w:r>
-        <w:t xml:space="preserve"> a ich nastavenie je potrebne v definičnom súbore typu komponentu. </w:t>
-      </w:r>
-      <w:r>
-        <w:t xml:space="preserve">Metóda </w:t>
-      </w:r>
-      <w:r>
-        <w:rPr>
-          <w:rFonts w:ascii="Courier New" w:hAnsi="Courier New" w:cs="Courier New"/>
-        </w:rPr>
-        <w:t>looper</w:t>
-      </w:r>
-      <w:r>
-        <w:t xml:space="preserve"> je spravidla implementovaná v triede </w:t>
-      </w:r>
-      <w:r>
-        <w:rPr>
-          <w:rFonts w:ascii="Courier New" w:hAnsi="Courier New" w:cs="Courier New"/>
-        </w:rPr>
-        <w:t>Controller</w:t>
-      </w:r>
-      <w:r>
-        <w:t xml:space="preserve">. Ak by bola trieda </w:t>
-      </w:r>
-      <w:r>
-        <w:rPr>
-          <w:rFonts w:ascii="Courier New" w:hAnsi="Courier New" w:cs="Courier New"/>
-        </w:rPr>
-        <w:t>looper</w:t>
-      </w:r>
-      <w:r>
-        <w:t xml:space="preserve">-a vo </w:t>
-      </w:r>
-      <w:r>
-        <w:rPr>
-          <w:rFonts w:ascii="Courier New" w:hAnsi="Courier New" w:cs="Courier New"/>
-        </w:rPr>
-        <w:t>View</w:t>
-      </w:r>
-      <w:r>
-        <w:t xml:space="preserve"> tak by k nej mohol programátor pristupovať a negatívne tak ovplyvňovať beh projektu. </w:t>
-      </w:r>
-      <w:r>
-        <w:t xml:space="preserve">Typy komponentov obsahujúce udalosti potrebujú v zdrojovom kóde triedy Controller definovať udalosti ako verejné inštančné premenné typu </w:t>
-      </w:r>
-      <w:r>
-        <w:rPr>
-          <w:rFonts w:ascii="Courier New" w:hAnsi="Courier New" w:cs="Courier New"/>
-        </w:rPr>
         <w:t>ACPEventHandler</w:t>
       </w:r>
       <w:r>
         <w:t>.</w:t>
       </w:r>
       <w:r>
-        <w:t xml:space="preserve"> </w:t>
-      </w:r>
-      <w:r>
-        <w:t>Do inštančných premenných generátor vloží názvy obslužných tried pri generovaní</w:t>
-      </w:r>
-      <w:r>
-        <w:t>.</w:t>
-      </w:r>
-      <w:r>
-        <w:t xml:space="preserve"> Pre vyvolanie udalosti stačí ak zavoláme triedu typu </w:t>
-      </w:r>
-      <w:r>
-        <w:rPr>
-          <w:rFonts w:ascii="Courier New" w:hAnsi="Courier New" w:cs="Courier New"/>
-        </w:rPr>
-        <w:t>ACPEventHandler</w:t>
-      </w:r>
-      <w:r>
-        <w:t>.</w:t>
-      </w:r>
-      <w:r>
-        <w:t xml:space="preserve"> V definičnom súbore potrebujeme zadefinovať udalosti tiež. Nasledujúci zdrojový kód predstavuje definičný XML súbor pre typ komponentu digitálneho vstupu.</w:t>
+        <w:t xml:space="preserve"> V definičnom súbore potrebujeme </w:t>
+      </w:r>
+      <w:r>
+        <w:t xml:space="preserve">tiež </w:t>
+      </w:r>
+      <w:r>
+        <w:t>zadefinovať udalosti. Nasledujúci zdrojový kód predstavuje definičný XML súbor pre typ komponentu digitálneho vstupu.</w:t>
       </w:r>
     </w:p>
     <w:p>
@@ -21300,7 +21612,7 @@
       <w:pPr>
         <w:pStyle w:val="ObrazokPopis"/>
       </w:pPr>
-      <w:bookmarkStart w:id="118" w:name="_Toc511119897"/>
+      <w:bookmarkStart w:id="121" w:name="_Toc511119897"/>
       <w:r>
         <w:t>Obr. </w:t>
       </w:r>
@@ -21327,35 +21639,38 @@
       </w:r>
       <w:r>
         <w:tab/>
-        <w:t>Konzolové príkazy poskytované v Arduino IDE.</w:t>
-      </w:r>
-      <w:bookmarkEnd w:id="118"/>
+        <w:t>Konzolové príkazy poskytované v Arduino IDE</w:t>
+      </w:r>
+      <w:bookmarkEnd w:id="121"/>
     </w:p>
     <w:p>
       <w:pPr>
         <w:pStyle w:val="Nadpis2"/>
       </w:pPr>
-      <w:bookmarkStart w:id="119" w:name="_Toc511119946"/>
+      <w:bookmarkStart w:id="122" w:name="_Toc511119946"/>
       <w:r>
         <w:lastRenderedPageBreak/>
         <w:t>Digitálny vstup</w:t>
       </w:r>
-      <w:bookmarkEnd w:id="119"/>
-    </w:p>
-    <w:p>
-      <w:r>
-        <w:t xml:space="preserve">Na zdrojovom kóde č. </w:t>
-      </w:r>
-      <w:commentRangeStart w:id="120"/>
+      <w:bookmarkEnd w:id="122"/>
+    </w:p>
+    <w:p>
+      <w:r>
+        <w:t>V</w:t>
+      </w:r>
+      <w:r>
+        <w:t xml:space="preserve"> zdrojovom kóde č. </w:t>
+      </w:r>
+      <w:commentRangeStart w:id="123"/>
       <w:r>
         <w:t>24</w:t>
       </w:r>
-      <w:commentRangeEnd w:id="120"/>
+      <w:commentRangeEnd w:id="123"/>
       <w:r>
         <w:rPr>
           <w:rStyle w:val="Odkaznakomentr"/>
         </w:rPr>
-        <w:commentReference w:id="120"/>
+        <w:commentReference w:id="123"/>
       </w:r>
       <w:r>
         <w:t xml:space="preserve"> je zobrazený definičný XML súbor typu komponentu digitálneho vstupu. </w:t>
@@ -21364,7 +21679,10 @@
         <w:t>Úloha typu komponentu je načítavať hodnotu na digitálnom pine (</w:t>
       </w:r>
       <w:r>
-        <w:t>zadaný vlastnostou</w:t>
+        <w:t xml:space="preserve">zadaný </w:t>
+      </w:r>
+      <w:r>
+        <w:t>vlastnosťou</w:t>
       </w:r>
       <w:r>
         <w:t xml:space="preserve"> Pin). </w:t>
@@ -21379,7 +21697,13 @@
         <w:t>looper</w:t>
       </w:r>
       <w:r>
-        <w:t xml:space="preserve">-a, ktorý okrem samotného čítania informácie na pine vykonáva aj overenie zmeny novo načítanej hodnoty. Ak nastane zmena načítanej hodnoty, tak bude vyvolaná udalosť </w:t>
+        <w:t xml:space="preserve">-a, ktorý okrem samotného čítania informácie na pine vykonáva aj overenie zmeny </w:t>
+      </w:r>
+      <w:r>
+        <w:t>novo</w:t>
+      </w:r>
+      <w:r>
+        <w:t xml:space="preserve">načítanej hodnoty. Ak nastane zmena načítanej hodnoty, tak bude vyvolaná udalosť </w:t>
       </w:r>
       <w:r>
         <w:rPr>
@@ -21393,7 +21717,19 @@
     </w:p>
     <w:p>
       <w:r>
-        <w:t>Tento typ komponentu zaradzujeme medzi hlavné typy komponentov riešenia ACProg. Okrem neho k hlavným typom komopnentov patria aj:</w:t>
+        <w:t>Tento typ komponentu zaradzujeme medzi hlavné typy komponentov riešenia ACProg. Okrem neho k hlavným typo</w:t>
+      </w:r>
+      <w:r>
+        <w:t>m kom</w:t>
+      </w:r>
+      <w:r>
+        <w:t>p</w:t>
+      </w:r>
+      <w:r>
+        <w:t>onentov patrí</w:t>
+      </w:r>
+      <w:r>
+        <w:t xml:space="preserve"> aj:</w:t>
       </w:r>
     </w:p>
     <w:p>
@@ -21405,7 +21741,28 @@
         </w:numPr>
       </w:pPr>
       <w:r>
-        <w:t>Analógový vstup – typ komponentu je podobný digitálnemu vstupu. Hlavným rozdielom je načítanie viacerých hodnôt čo sa odzrkadluje v rozšírenej definícii komponentu o možnosť nastavenia hranice po ktorej prekročení bude vyvolaná udalosť.</w:t>
+        <w:t>Analógový vstup – typ komponent</w:t>
+      </w:r>
+      <w:r>
+        <w:t>u na rozdiel od digitálneho vstupu, ktorý načítava 2 hodnoty (5</w:t>
+      </w:r>
+      <w:r>
+        <w:t> </w:t>
+      </w:r>
+      <w:r>
+        <w:t>V alebo 0</w:t>
+      </w:r>
+      <w:r>
+        <w:t> </w:t>
+      </w:r>
+      <w:r>
+        <w:t>V), tento typ komponentu načíta konkrétne napätie</w:t>
+      </w:r>
+      <w:r>
+        <w:t xml:space="preserve"> (napr. 3,2 V)</w:t>
+      </w:r>
+      <w:r>
+        <w:t>.</w:t>
       </w:r>
     </w:p>
     <w:p>
@@ -21417,12 +21774,24 @@
         </w:numPr>
       </w:pPr>
       <w:r>
-        <w:t>Digitálny výstup – typ komponentu slúžiaci na ovplyvňovanie fyzického sveta, obsahujúci iba aplikačné rozhranie. Udalosti v tomto type nie sú. Základným príkladom tohto typu komponentu je ovládanie LED diódy.</w:t>
-      </w:r>
-    </w:p>
-    <w:p>
-      <w:r>
-        <w:t>V prílohe A sú vypísané dokumentačné tabuľky pre vyššie spomenuté typy komponentov.</w:t>
+        <w:t xml:space="preserve">Digitálny výstup – typ komponentu slúžiaci na ovplyvňovanie fyzického sveta, obsahujúci iba aplikačné rozhranie. </w:t>
+      </w:r>
+      <w:r>
+        <w:t>Tento typ komponentov nevytvára žiadne udalosti</w:t>
+      </w:r>
+      <w:r>
+        <w:t>. Základným príkladom komponentu je ovládanie LED diódy.</w:t>
+      </w:r>
+    </w:p>
+    <w:p>
+      <w:r>
+        <w:t>V prílohe A</w:t>
+      </w:r>
+      <w:r>
+        <w:t> sa nachádzajú</w:t>
+      </w:r>
+      <w:r>
+        <w:t xml:space="preserve"> dokumentačné tabuľky pre vyššie spomenuté typy komponentov.</w:t>
       </w:r>
     </w:p>
     <w:p/>
@@ -21430,7 +21799,7 @@
       <w:pPr>
         <w:pStyle w:val="Nadpis2"/>
       </w:pPr>
-      <w:bookmarkStart w:id="121" w:name="_Toc511119947"/>
+      <w:bookmarkStart w:id="124" w:name="_Toc511119947"/>
       <w:r>
         <w:t>Rádiová komunikácia pomocou 433</w:t>
       </w:r>
@@ -21440,17 +21809,41 @@
       <w:r>
         <w:t>MHz</w:t>
       </w:r>
-      <w:bookmarkEnd w:id="121"/>
-    </w:p>
-    <w:p>
-      <w:r>
-        <w:t>Jedným z komunikačných typov komponentov, ktorý sme implementovali v riešení ACProg je komponent rádiovej komunikácie pomocou frekvencie 433MHz. Hardvérové zariadenie spočíva v dvoch integrovaných doskách. Jedna pre prijímanie a druhá pre vysielanie signálu, z čoho vyplýva, že táto komunikácia je jednosmerná.</w:t>
+      <w:bookmarkEnd w:id="124"/>
+    </w:p>
+    <w:p>
+      <w:r>
+        <w:t>Jedným z komunikačných typov komponentov, ktorý sme implementovali v riešení ACProg je komponent rádiovej komunikácie pomocou frekvencie 433</w:t>
+      </w:r>
+      <w:r>
+        <w:t> </w:t>
+      </w:r>
+      <w:r>
+        <w:t xml:space="preserve">MHz. Hardvérové zariadenie spočíva v dvoch integrovaných doskách. Jedna </w:t>
+      </w:r>
+      <w:r>
+        <w:t>slúži na</w:t>
+      </w:r>
+      <w:r>
+        <w:t xml:space="preserve"> prijímanie a druhá </w:t>
+      </w:r>
+      <w:r>
+        <w:t>na</w:t>
+      </w:r>
+      <w:r>
+        <w:t xml:space="preserve"> vysielanie signálu, z čoho vyplýva, že táto komunikácia je jednosmerná.</w:t>
       </w:r>
       <w:r>
         <w:t xml:space="preserve"> Preto sme vytvorili 2 typy komponentov (prijímač, vysielač). </w:t>
       </w:r>
       <w:r>
-        <w:t xml:space="preserve">Ako vzor sme vytvorenie komponentu sme použili Arduino knižnicu RCSwitch </w:t>
+        <w:t xml:space="preserve">Ako vzor </w:t>
+      </w:r>
+      <w:r>
+        <w:t>na</w:t>
+      </w:r>
+      <w:r>
+        <w:t xml:space="preserve"> vytvorenie komponentu sme použili Arduino knižnicu RCSwitch </w:t>
       </w:r>
       <w:sdt>
         <w:sdtPr>
@@ -21480,7 +21873,7 @@
         </w:sdtContent>
       </w:sdt>
       <w:r>
-        <w:t xml:space="preserve">, pretože efektívne implementuje komunikáciu s týmito integrovanými doskami. </w:t>
+        <w:t xml:space="preserve">, pretože efektívne implementuje komunikáciu s integrovanými doskami. </w:t>
       </w:r>
     </w:p>
     <w:p>
@@ -21491,7 +21884,13 @@
         <w:t xml:space="preserve">typu </w:t>
       </w:r>
       <w:r>
-        <w:t>komponentu je analýza vlastností komponentov a možných udalostí. Nasledovať bude návrh potrebných metód aplikačného rozhrania.</w:t>
+        <w:t>komponentu je analýza vlastností komponentov</w:t>
+      </w:r>
+      <w:r>
+        <w:t xml:space="preserve"> a možných udalostí. Nasleduje </w:t>
+      </w:r>
+      <w:r>
+        <w:t>návrh potrebných metód aplikačného rozhrania.</w:t>
       </w:r>
       <w:r>
         <w:t xml:space="preserve"> </w:t>
@@ -21500,22 +21899,43 @@
         <w:t>H</w:t>
       </w:r>
       <w:r>
-        <w:t xml:space="preserve">lavnou vlastnosťou je pin </w:t>
+        <w:t xml:space="preserve">lavnou vlastnosťou </w:t>
+      </w:r>
+      <w:r>
+        <w:t xml:space="preserve">typu komponentu </w:t>
+      </w:r>
+      <w:r>
+        <w:t xml:space="preserve">je pin </w:t>
       </w:r>
       <w:r>
         <w:t xml:space="preserve">pripojenia </w:t>
       </w:r>
       <w:r>
-        <w:t xml:space="preserve">komponentu. </w:t>
+        <w:t>integrovanej dosky k Arduinu</w:t>
+      </w:r>
+      <w:r>
+        <w:t xml:space="preserve">. </w:t>
       </w:r>
       <w:r>
         <w:t>Medzi ďalšie vlast</w:t>
       </w:r>
       <w:r>
-        <w:t>nosti potrebné pre komunikáciu</w:t>
-      </w:r>
-      <w:r>
-        <w:t xml:space="preserve"> patria tieto:</w:t>
+        <w:t>nosti</w:t>
+      </w:r>
+      <w:r>
+        <w:t>,</w:t>
+      </w:r>
+      <w:r>
+        <w:t xml:space="preserve"> potrebné pre komunikáciu</w:t>
+      </w:r>
+      <w:r>
+        <w:t>,</w:t>
+      </w:r>
+      <w:r>
+        <w:t xml:space="preserve"> patrí</w:t>
+      </w:r>
+      <w:r>
+        <w:t>:</w:t>
       </w:r>
     </w:p>
     <w:p>
@@ -21552,7 +21972,13 @@
         </w:numPr>
       </w:pPr>
       <w:r>
-        <w:t>Počet opakovaní odosielania – opakované odoslania</w:t>
+        <w:t xml:space="preserve">Počet opakovaní odosielania – </w:t>
+      </w:r>
+      <w:r>
+        <w:t xml:space="preserve">vykonáva </w:t>
+      </w:r>
+      <w:r>
+        <w:t>opakované odoslania</w:t>
       </w:r>
       <w:r>
         <w:t>.</w:t>
@@ -21560,7 +21986,19 @@
     </w:p>
     <w:p>
       <w:r>
-        <w:t xml:space="preserve">Spomenuté vlastnosti platia rovnako pre prijímač aj pre vysielač. Udalosti aj aplikačné rozhranie sa už odlišujú pre oba typy komponentov. Typ komponentu vysielač bude obsahovať iba aplikačné rozhranie spočívajúce jedinej metóde </w:t>
+        <w:t>Spomenuté vlastnosti platia rovnako pre prijímač</w:t>
+      </w:r>
+      <w:r>
+        <w:t>,</w:t>
+      </w:r>
+      <w:r>
+        <w:t xml:space="preserve"> aj pre vysielač. Udalosti aj aplikačné rozhranie sa už odlišujú. Typ komponentu vysielač bude obsahovať iba aplikačné rozhranie spočívajúce </w:t>
+      </w:r>
+      <w:r>
+        <w:t xml:space="preserve">v </w:t>
+      </w:r>
+      <w:r>
+        <w:t xml:space="preserve">jedinej metóde </w:t>
       </w:r>
       <w:r>
         <w:rPr>
@@ -21601,20 +22039,10 @@
       <w:r>
         <w:t>.</w:t>
       </w:r>
-      <w:r>
-        <w:t xml:space="preserve"> Nasledujúce tabuľky zhrňujú navrhnuté vlastnosti, udalosti a aplikačné rozhranie typov komponentov.</w:t>
-      </w:r>
-    </w:p>
-    <w:bookmarkEnd w:id="27"/>
-    <w:bookmarkEnd w:id="28"/>
-    <w:bookmarkEnd w:id="29"/>
-    <w:bookmarkEnd w:id="30"/>
-    <w:p>
-      <w:pPr>
-        <w:pStyle w:val="ZPNormalnyText"/>
-        <w:ind w:firstLine="0"/>
-        <w:jc w:val="left"/>
-      </w:pPr>
+      <w:bookmarkEnd w:id="27"/>
+      <w:bookmarkEnd w:id="28"/>
+      <w:bookmarkEnd w:id="29"/>
+      <w:bookmarkEnd w:id="30"/>
     </w:p>
     <w:p>
       <w:pPr>
@@ -21625,16 +22053,16 @@
         </w:numPr>
         <w:ind w:left="432" w:hanging="432"/>
       </w:pPr>
-      <w:bookmarkStart w:id="122" w:name="_Toc224306955"/>
-      <w:bookmarkStart w:id="123" w:name="_Toc102191192"/>
-      <w:bookmarkStart w:id="124" w:name="_Toc511119948"/>
+      <w:bookmarkStart w:id="125" w:name="_Toc224306955"/>
+      <w:bookmarkStart w:id="126" w:name="_Toc102191192"/>
+      <w:bookmarkStart w:id="127" w:name="_Toc511119948"/>
       <w:r>
         <w:lastRenderedPageBreak/>
         <w:t>Záver</w:t>
       </w:r>
-      <w:bookmarkEnd w:id="122"/>
-      <w:bookmarkEnd w:id="123"/>
-      <w:bookmarkEnd w:id="124"/>
+      <w:bookmarkEnd w:id="125"/>
+      <w:bookmarkEnd w:id="126"/>
+      <w:bookmarkEnd w:id="127"/>
     </w:p>
     <w:p>
       <w:pPr>
@@ -21647,7 +22075,30 @@
         <w:t xml:space="preserve">príchodom na IoT scénu sprístupnilo drobnú elektroniku a jej prototypovanie širšej verejnosti. </w:t>
       </w:r>
       <w:r>
-        <w:t xml:space="preserve">Výpočtové parametre týchto zariadení nepodporujú spustenie operačných systémov a s pravidla sú limitované jedným výpočtovým vláknom. Toto obmedzenie môže byť problémom pre programátorov, ktorí prišli k drobnej elektroniky zo sveta programovania desktopových a mobilných aplikácií. V práci sme ukázali naše riešenie ACProg, ktoré prináša komponentovo orientované a udalosťami riadené programovanie Arduino zariadení. </w:t>
+        <w:t>Výpočtové parametre týchto zariadení nepodporujú sp</w:t>
+      </w:r>
+      <w:r>
+        <w:t>ustenie operačných systémov a s</w:t>
+      </w:r>
+      <w:r>
+        <w:t>pravidla sú limitované jedným výpočtovým vláknom. Toto obmedzenie môže byť problémom pre programátorov, ktorí prišli k drobnej elektronik</w:t>
+      </w:r>
+      <w:r>
+        <w:t>e</w:t>
+      </w:r>
+      <w:r>
+        <w:t xml:space="preserve"> zo sveta programovania desk</w:t>
+      </w:r>
+      <w:r>
+        <w:t>topových a mobilných aplikácií.</w:t>
+      </w:r>
+    </w:p>
+    <w:p>
+      <w:pPr>
+        <w:pStyle w:val="ZPNormalnyText"/>
+      </w:pPr>
+      <w:r>
+        <w:t xml:space="preserve">V práci sme ukázali naše riešenie ACProg, ktoré prináša komponentovo orientované a udalosťami riadené programovanie Arduino zariadení. </w:t>
       </w:r>
       <w:r>
         <w:t>Dôležitou súčasťou nového riešenia ACProg je integrované vývojové prostredie. Pre programátorov je toto riešenie rovnako jednoduché ako tvorba desktopových alebo mobilných aplikácií.</w:t>
@@ -21658,10 +22109,28 @@
         <w:pStyle w:val="ZPNormalnyText"/>
       </w:pPr>
       <w:r>
-        <w:t>Integrované vývojové prostredie sme obohatili abstraktnou syntaktickou analýzou c++ zdrojového kódu, vďaka čomu dokážeme zo zdrojového kódu vyňať funkcie, premenné a pod.</w:t>
-      </w:r>
-      <w:r>
-        <w:t xml:space="preserve"> Pomocou týchto informácií vieme kde v kóde sa funkcie nachádzajú a programátorovi ich vieme ponúknuť pri nastavovaní udalostí. Pomocou takto zozbieraných informácií vykonávame verifikáciu projektu a na prípadné chyby upozorníme programátora ešte skôr ako spustí projekt na svojom Arduino zariadení.</w:t>
+        <w:t>Integrované vývojové prostredie sme obohatili abs</w:t>
+      </w:r>
+      <w:r>
+        <w:t>traktnou syntaktickou analýzou C</w:t>
+      </w:r>
+      <w:r>
+        <w:t>++ zdrojového kódu, vďaka čomu dokážeme z</w:t>
+      </w:r>
+      <w:r>
+        <w:t> neho</w:t>
+      </w:r>
+      <w:r>
+        <w:t xml:space="preserve"> vyňať funkcie, premenné a pod.</w:t>
+      </w:r>
+      <w:r>
+        <w:t xml:space="preserve"> Pomocou týchto informácií vieme</w:t>
+      </w:r>
+      <w:r>
+        <w:t>,</w:t>
+      </w:r>
+      <w:r>
+        <w:t xml:space="preserve"> kde v kóde sa funkcie nachádzajú a programátorovi ich vieme ponúknuť pri nastavovaní udalostí. Pomocou takto zozbieraných informácií vykonávame verifikáciu projektu a na prípadné chyby upozorníme programátora ešte skôr ako spustí projekt na svojom Arduino zariadení.</w:t>
       </w:r>
     </w:p>
     <w:p>
@@ -21669,7 +22138,19 @@
         <w:pStyle w:val="ZPNormalnyText"/>
       </w:pPr>
       <w:r>
-        <w:t>Poslednou no dôležitou úlohou bolo vytvoriť základné typy komponentov, s akými sa programátori bežne stretnú pri prototypovaní ich zariadení. Vytvorili sme základne typy komponentov pre digitálny vstup, digitálny výstup, analógový vstup. Okrem týchto sme sa venovali aj rádiovej komunikácii 433 MHz a vytvorili sme taktiež typ komponentu aký môžu programátori použiť bez potreby poznať komunikačný protokol s integrovanými obvodmi pre túto rádiovú komunikáciu.</w:t>
+        <w:t>Poslednou</w:t>
+      </w:r>
+      <w:r>
+        <w:t>,</w:t>
+      </w:r>
+      <w:r>
+        <w:t xml:space="preserve"> no dôležitou úlohou bolo vytvoriť základné typy komponentov, s akými sa programátori bežne stretnú pri prototypovaní ich zariadení. Vytvorili sme základne typy komponentov pre digitálny vstup, digitálny výstup, analógový vstup. Okrem týchto sme sa venovali aj rádiovej komunikácii 433 MHz a vytvorili sme taktiež typ komponentu</w:t>
+      </w:r>
+      <w:r>
+        <w:t>,</w:t>
+      </w:r>
+      <w:r>
+        <w:t xml:space="preserve"> aký môžu programátori použiť bez potreby poznať komunikačný protokol s integrovanými obvodmi pre túto rádiovú komunikáciu.</w:t>
       </w:r>
     </w:p>
     <w:p>
@@ -21686,9 +22167,9 @@
           <w:rFonts w:ascii="Times New Roman" w:hAnsi="Times New Roman"/>
         </w:rPr>
       </w:pPr>
-      <w:bookmarkStart w:id="125" w:name="_Toc224306956"/>
-      <w:bookmarkStart w:id="126" w:name="_Toc102191193"/>
-      <w:bookmarkStart w:id="127" w:name="_Toc511119949"/>
+      <w:bookmarkStart w:id="128" w:name="_Toc224306956"/>
+      <w:bookmarkStart w:id="129" w:name="_Toc102191193"/>
+      <w:bookmarkStart w:id="130" w:name="_Toc511119949"/>
       <w:r>
         <w:rPr>
           <w:rFonts w:ascii="Times New Roman" w:hAnsi="Times New Roman"/>
@@ -21696,9 +22177,9 @@
         <w:lastRenderedPageBreak/>
         <w:t>Zoznam použitej literatúry</w:t>
       </w:r>
-      <w:bookmarkEnd w:id="125"/>
-      <w:bookmarkEnd w:id="126"/>
-      <w:bookmarkEnd w:id="127"/>
+      <w:bookmarkEnd w:id="128"/>
+      <w:bookmarkEnd w:id="129"/>
+      <w:bookmarkEnd w:id="130"/>
     </w:p>
     <w:p>
       <w:pPr>
@@ -21734,7 +22215,7 @@
       </w:tblPr>
       <w:tblGrid>
         <w:gridCol w:w="475"/>
-        <w:gridCol w:w="8028"/>
+        <w:gridCol w:w="8118"/>
       </w:tblGrid>
       <w:tr>
         <w:trPr>
@@ -22193,6 +22674,7 @@
               <w:pStyle w:val="Citacie"/>
             </w:pPr>
             <w:r>
+              <w:lastRenderedPageBreak/>
               <w:t xml:space="preserve">[14] </w:t>
             </w:r>
           </w:p>
@@ -22238,9 +22720,9 @@
           <w:rFonts w:ascii="Times New Roman" w:hAnsi="Times New Roman"/>
         </w:rPr>
       </w:pPr>
-      <w:bookmarkStart w:id="128" w:name="_Toc224306957"/>
-      <w:bookmarkStart w:id="129" w:name="_Toc102191194"/>
-      <w:bookmarkStart w:id="130" w:name="_Toc511119950"/>
+      <w:bookmarkStart w:id="131" w:name="_Toc224306957"/>
+      <w:bookmarkStart w:id="132" w:name="_Toc102191194"/>
+      <w:bookmarkStart w:id="133" w:name="_Toc511119950"/>
       <w:r>
         <w:rPr>
           <w:rFonts w:ascii="Times New Roman" w:hAnsi="Times New Roman"/>
@@ -22248,9 +22730,9 @@
         <w:lastRenderedPageBreak/>
         <w:t>Prílohy</w:t>
       </w:r>
-      <w:bookmarkEnd w:id="128"/>
-      <w:bookmarkEnd w:id="129"/>
-      <w:bookmarkEnd w:id="130"/>
+      <w:bookmarkEnd w:id="131"/>
+      <w:bookmarkEnd w:id="132"/>
+      <w:bookmarkEnd w:id="133"/>
     </w:p>
     <w:p>
       <w:pPr>
@@ -22320,7 +22802,7 @@
           <w:rFonts w:ascii="Times New Roman" w:hAnsi="Times New Roman"/>
         </w:rPr>
       </w:pPr>
-      <w:bookmarkStart w:id="131" w:name="_Toc511119951"/>
+      <w:bookmarkStart w:id="134" w:name="_Toc511119951"/>
       <w:r>
         <w:rPr>
           <w:rFonts w:ascii="Times New Roman" w:hAnsi="Times New Roman"/>
@@ -22328,7 +22810,7 @@
         <w:lastRenderedPageBreak/>
         <w:t>Príloha A</w:t>
       </w:r>
-      <w:bookmarkEnd w:id="131"/>
+      <w:bookmarkEnd w:id="134"/>
     </w:p>
     <w:p>
       <w:pPr>
@@ -22337,7 +22819,7 @@
           <w:highlight w:val="yellow"/>
         </w:rPr>
       </w:pPr>
-      <w:bookmarkStart w:id="132" w:name="_Toc511119899"/>
+      <w:bookmarkStart w:id="135" w:name="_Toc511119899"/>
       <w:r>
         <w:t>Tab. </w:t>
       </w:r>
@@ -22366,7 +22848,7 @@
         <w:tab/>
         <w:t>Dokumentačná tabuľka komponentu digitálny vstup</w:t>
       </w:r>
-      <w:bookmarkEnd w:id="132"/>
+      <w:bookmarkEnd w:id="135"/>
     </w:p>
     <w:tbl>
       <w:tblPr>
@@ -22553,7 +23035,7 @@
           <w:highlight w:val="yellow"/>
         </w:rPr>
       </w:pPr>
-      <w:bookmarkStart w:id="133" w:name="_Toc511119900"/>
+      <w:bookmarkStart w:id="136" w:name="_Toc511119900"/>
       <w:r>
         <w:t>Tab. </w:t>
       </w:r>
@@ -22582,7 +23064,7 @@
         <w:tab/>
         <w:t>Dokumentačná tabuľka komponentu analógový vstup</w:t>
       </w:r>
-      <w:bookmarkEnd w:id="133"/>
+      <w:bookmarkEnd w:id="136"/>
     </w:p>
     <w:tbl>
       <w:tblPr>
@@ -22768,7 +23250,7 @@
           <w:highlight w:val="yellow"/>
         </w:rPr>
       </w:pPr>
-      <w:bookmarkStart w:id="134" w:name="_Toc511119901"/>
+      <w:bookmarkStart w:id="137" w:name="_Toc511119901"/>
       <w:r>
         <w:t>Tab. </w:t>
       </w:r>
@@ -22800,7 +23282,7 @@
       <w:r>
         <w:t>výstup</w:t>
       </w:r>
-      <w:bookmarkEnd w:id="134"/>
+      <w:bookmarkEnd w:id="137"/>
     </w:p>
     <w:tbl>
       <w:tblPr>
@@ -23011,7 +23493,7 @@
           <w:highlight w:val="yellow"/>
         </w:rPr>
       </w:pPr>
-      <w:bookmarkStart w:id="135" w:name="_Toc511119902"/>
+      <w:bookmarkStart w:id="138" w:name="_Toc511119902"/>
       <w:r>
         <w:t>Tab. </w:t>
       </w:r>
@@ -23040,7 +23522,7 @@
         <w:tab/>
         <w:t>Dokumentačná tabuľka komponentu RC 433 vysielač</w:t>
       </w:r>
-      <w:bookmarkEnd w:id="135"/>
+      <w:bookmarkEnd w:id="138"/>
     </w:p>
     <w:tbl>
       <w:tblPr>
@@ -23235,7 +23717,7 @@
           <w:highlight w:val="yellow"/>
         </w:rPr>
       </w:pPr>
-      <w:bookmarkStart w:id="136" w:name="_Toc511119903"/>
+      <w:bookmarkStart w:id="139" w:name="_Toc511119903"/>
       <w:r>
         <w:t>Tab. </w:t>
       </w:r>
@@ -23264,7 +23746,7 @@
         <w:tab/>
         <w:t>Dokumentačná tabuľka komponentu RC 433 prijímač</w:t>
       </w:r>
-      <w:bookmarkEnd w:id="136"/>
+      <w:bookmarkEnd w:id="139"/>
     </w:p>
     <w:tbl>
       <w:tblPr>
@@ -23475,7 +23957,7 @@
 
 <file path=word/comments.xml><?xml version="1.0" encoding="utf-8"?>
 <w:comments xmlns:wpc="http://schemas.microsoft.com/office/word/2010/wordprocessingCanvas" xmlns:cx="http://schemas.microsoft.com/office/drawing/2014/chartex" xmlns:mc="http://schemas.openxmlformats.org/markup-compatibility/2006" xmlns:o="urn:schemas-microsoft-com:office:office" xmlns:r="http://schemas.openxmlformats.org/officeDocument/2006/relationships" xmlns:m="http://schemas.openxmlformats.org/officeDocument/2006/math" xmlns:v="urn:schemas-microsoft-com:vml" xmlns:wp14="http://schemas.microsoft.com/office/word/2010/wordprocessingDrawing" xmlns:wp="http://schemas.openxmlformats.org/drawingml/2006/wordprocessingDrawing" xmlns:w10="urn:schemas-microsoft-com:office:word" xmlns:w="http://schemas.openxmlformats.org/wordprocessingml/2006/main" xmlns:w14="http://schemas.microsoft.com/office/word/2010/wordml" xmlns:w15="http://schemas.microsoft.com/office/word/2012/wordml" xmlns:w16se="http://schemas.microsoft.com/office/word/2015/wordml/symex" xmlns:wpg="http://schemas.microsoft.com/office/word/2010/wordprocessingGroup" xmlns:wpi="http://schemas.microsoft.com/office/word/2010/wordprocessingInk" xmlns:wne="http://schemas.microsoft.com/office/word/2006/wordml" xmlns:wps="http://schemas.microsoft.com/office/word/2010/wordprocessingShape" mc:Ignorable="w14 w15 w16se wp14">
-  <w:comment w:id="33" w:author="RNDr. František Galčík PhD." w:date="2018-04-07T16:38:00Z" w:initials="RFGP">
+  <w:comment w:id="32" w:author="RNDr. František Galčík PhD." w:date="2018-04-07T16:38:00Z" w:initials="RFGP">
     <w:p>
       <w:pPr>
         <w:pStyle w:val="Textkomentra"/>
@@ -23500,29 +23982,43 @@
       </w:r>
     </w:p>
   </w:comment>
-  <w:comment w:id="34" w:author="patrik fm" w:date="2018-04-07T22:45:00Z" w:initials="pf">
+  <w:comment w:id="33" w:author="patrik fm" w:date="2018-04-07T22:45:00Z" w:initials="pf">
     <w:p>
       <w:pPr>
         <w:pStyle w:val="Textkomentra"/>
-      </w:pPr>
-      <w:r>
         <w:rPr>
           <w:rStyle w:val="Odkaznakomentr"/>
         </w:rPr>
+      </w:pPr>
+      <w:r>
+        <w:rPr>
+          <w:rStyle w:val="Odkaznakomentr"/>
+        </w:rPr>
         <w:annotationRef/>
       </w:r>
       <w:r>
-        <w:t>Done</w:t>
+        <w:rPr>
+          <w:rStyle w:val="Odkaznakomentr"/>
+        </w:rPr>
+        <w:t xml:space="preserve">Rozpisal som informaciu o analyze. </w:t>
+      </w:r>
+    </w:p>
+    <w:p>
+      <w:pPr>
+        <w:pStyle w:val="Textkomentra"/>
+      </w:pPr>
+      <w:r>
+        <w:rPr>
+          <w:rStyle w:val="Odkaznakomentr"/>
+        </w:rPr>
+        <w:t>Digitalne senzory su digitalnymi, pretoze na sebe maju iny mikrokontroler ktory spracovanie urobi za nas, je to tak?</w:t>
       </w:r>
     </w:p>
   </w:comment>
-  <w:comment w:id="36" w:author="RNDr. František Galčík PhD." w:date="2018-04-07T16:44:00Z" w:initials="RFGP">
+  <w:comment w:id="35" w:author="RNDr. František Galčík PhD." w:date="2018-04-07T16:45:00Z" w:initials="RFGP">
     <w:p>
       <w:pPr>
         <w:pStyle w:val="Textkomentra"/>
-        <w:rPr>
-          <w:lang w:val="pl-PL"/>
-        </w:rPr>
       </w:pPr>
       <w:r>
         <w:rPr>
@@ -23531,14 +24027,11 @@
         <w:annotationRef/>
       </w:r>
       <w:r>
-        <w:rPr>
-          <w:lang w:val="pl-PL"/>
-        </w:rPr>
-        <w:t>???</w:t>
+        <w:t>Digitalne senzory?</w:t>
       </w:r>
     </w:p>
   </w:comment>
-  <w:comment w:id="37" w:author="RNDr. František Galčík PhD." w:date="2018-04-07T16:45:00Z" w:initials="RFGP">
+  <w:comment w:id="36" w:author="patrik fm" w:date="2018-04-11T12:30:00Z" w:initials="pf">
     <w:p>
       <w:pPr>
         <w:pStyle w:val="Textkomentra"/>
@@ -23550,7 +24043,26 @@
         <w:annotationRef/>
       </w:r>
       <w:r>
-        <w:t>Digitalne senzory?</w:t>
+        <w:t>Mohol by som dopisat nieco take:</w:t>
+      </w:r>
+    </w:p>
+  </w:comment>
+  <w:comment w:id="37" w:author="patrik fm" w:date="2018-04-11T12:30:00Z" w:initials="pf">
+    <w:p>
+      <w:pPr>
+        <w:pStyle w:val="Textkomentra"/>
+      </w:pPr>
+      <w:r>
+        <w:rPr>
+          <w:rStyle w:val="Odkaznakomentr"/>
+        </w:rPr>
+        <w:annotationRef/>
+      </w:r>
+      <w:r>
+        <w:rPr>
+          <w:rStyle w:val="Odkaznakomentr"/>
+        </w:rPr>
+        <w:t>Ak by sme použili digitálne senzory, tak digitálnu informáciu prečítame príslušným komunikačným protokolom z mikrokontroléra digitálneho senzora.</w:t>
       </w:r>
     </w:p>
   </w:comment>
@@ -23602,7 +24114,7 @@
       </w:r>
     </w:p>
   </w:comment>
-  <w:comment w:id="68" w:author="RNDr. František Galčík PhD." w:date="2018-04-07T17:20:00Z" w:initials="RFGP">
+  <w:comment w:id="52" w:author="patrik fm" w:date="2018-04-11T12:34:00Z" w:initials="pf">
     <w:p>
       <w:pPr>
         <w:pStyle w:val="Textkomentra"/>
@@ -23614,11 +24126,27 @@
         <w:annotationRef/>
       </w:r>
       <w:r>
+        <w:t>Toto by som ešte doplnil do diplomovky, teraz pre ucely SVK to nechajme tak.</w:t>
+      </w:r>
+    </w:p>
+  </w:comment>
+  <w:comment w:id="69" w:author="RNDr. František Galčík PhD." w:date="2018-04-07T17:20:00Z" w:initials="RFGP">
+    <w:p>
+      <w:pPr>
+        <w:pStyle w:val="Textkomentra"/>
+      </w:pPr>
+      <w:r>
+        <w:rPr>
+          <w:rStyle w:val="Odkaznakomentr"/>
+        </w:rPr>
+        <w:annotationRef/>
+      </w:r>
+      <w:r>
         <w:t>Chyba mi tu big picture – neviem, ci si to oponent/citatel bude vediet domysliet.</w:t>
       </w:r>
     </w:p>
   </w:comment>
-  <w:comment w:id="69" w:author="patrik fm" w:date="2018-04-09T13:20:00Z" w:initials="pf">
+  <w:comment w:id="70" w:author="patrik fm" w:date="2018-04-09T13:20:00Z" w:initials="pf">
     <w:p>
       <w:pPr>
         <w:pStyle w:val="Textkomentra"/>
@@ -23634,7 +24162,7 @@
       </w:r>
     </w:p>
   </w:comment>
-  <w:comment w:id="74" w:author="RNDr. František Galčík PhD." w:date="2018-04-07T17:16:00Z" w:initials="RFGP">
+  <w:comment w:id="75" w:author="RNDr. František Galčík PhD." w:date="2018-04-07T17:16:00Z" w:initials="RFGP">
     <w:p>
       <w:pPr>
         <w:pStyle w:val="Textkomentra"/>
@@ -23650,7 +24178,7 @@
       </w:r>
     </w:p>
   </w:comment>
-  <w:comment w:id="75" w:author="patrik fm" w:date="2018-04-09T13:20:00Z" w:initials="pf">
+  <w:comment w:id="76" w:author="patrik fm" w:date="2018-04-09T13:20:00Z" w:initials="pf">
     <w:p>
       <w:pPr>
         <w:pStyle w:val="Textkomentra"/>
@@ -23666,7 +24194,7 @@
       </w:r>
     </w:p>
   </w:comment>
-  <w:comment w:id="81" w:author="RNDr. František Galčík PhD." w:date="2018-04-07T17:21:00Z" w:initials="RFGP">
+  <w:comment w:id="82" w:author="RNDr. František Galčík PhD." w:date="2018-04-07T17:21:00Z" w:initials="RFGP">
     <w:p>
       <w:pPr>
         <w:pStyle w:val="Textkomentra"/>
@@ -23682,7 +24210,7 @@
       </w:r>
     </w:p>
   </w:comment>
-  <w:comment w:id="82" w:author="patrik fm" w:date="2018-04-09T13:07:00Z" w:initials="pf">
+  <w:comment w:id="83" w:author="patrik fm" w:date="2018-04-09T13:07:00Z" w:initials="pf">
     <w:p>
       <w:pPr>
         <w:pStyle w:val="Textkomentra"/>
@@ -23712,14 +24240,11 @@
         <w:t>vdaka</w:t>
       </w:r>
       <w:r>
-        <w:t xml:space="preserve"> cim nevylucujem dalsie zlepsovaky ake Arduino prinieslo. Iny uvod by mohol byt</w:t>
-      </w:r>
-      <w:r>
-        <w:t>:</w:t>
+        <w:t xml:space="preserve"> cim nevylucujem dalsie zlepsovaky ake Arduino prinieslo. Iny uvod by mohol byt:</w:t>
       </w:r>
     </w:p>
   </w:comment>
-  <w:comment w:id="83" w:author="patrik fm" w:date="2018-04-09T13:08:00Z" w:initials="pf">
+  <w:comment w:id="84" w:author="patrik fm" w:date="2018-04-09T13:08:00Z" w:initials="pf">
     <w:p>
       <w:pPr>
         <w:pStyle w:val="Textkomentra"/>
@@ -23735,7 +24260,7 @@
       </w:r>
     </w:p>
   </w:comment>
-  <w:comment w:id="88" w:author="patrik fm" w:date="2018-04-02T13:49:00Z" w:initials="pf">
+  <w:comment w:id="89" w:author="patrik fm" w:date="2018-04-02T13:49:00Z" w:initials="pf">
     <w:p>
       <w:pPr>
         <w:pStyle w:val="Textkomentra"/>
@@ -23751,7 +24276,7 @@
       </w:r>
     </w:p>
   </w:comment>
-  <w:comment w:id="99" w:author="RNDr. František Galčík PhD." w:date="2018-04-07T17:37:00Z" w:initials="RFGP">
+  <w:comment w:id="100" w:author="RNDr. František Galčík PhD." w:date="2018-04-07T17:37:00Z" w:initials="RFGP">
     <w:p>
       <w:pPr>
         <w:pStyle w:val="Textkomentra"/>
@@ -23767,7 +24292,7 @@
       </w:r>
     </w:p>
   </w:comment>
-  <w:comment w:id="100" w:author="patrik fm" w:date="2018-04-09T13:14:00Z" w:initials="pf">
+  <w:comment w:id="101" w:author="patrik fm" w:date="2018-04-09T13:14:00Z" w:initials="pf">
     <w:p>
       <w:pPr>
         <w:pStyle w:val="Textkomentra"/>
@@ -23783,7 +24308,7 @@
       </w:r>
     </w:p>
   </w:comment>
-  <w:comment w:id="117" w:author="RNDr. František Galčík PhD." w:date="2018-04-07T17:57:00Z" w:initials="RFGP">
+  <w:comment w:id="118" w:author="RNDr. František Galčík PhD." w:date="2018-04-07T17:57:00Z" w:initials="RFGP">
     <w:p>
       <w:pPr>
         <w:pStyle w:val="Textkomentra"/>
@@ -23831,7 +24356,25 @@
       </w:r>
     </w:p>
   </w:comment>
-  <w:comment w:id="120" w:author="patrik fm" w:date="2018-04-09T19:08:00Z" w:initials="pf">
+  <w:comment w:id="119" w:author="patrik fm" w:date="2018-04-11T12:36:00Z" w:initials="pf">
+    <w:p>
+      <w:pPr>
+        <w:pStyle w:val="Textkomentra"/>
+      </w:pPr>
+      <w:r>
+        <w:rPr>
+          <w:rStyle w:val="Odkaznakomentr"/>
+        </w:rPr>
+        <w:annotationRef/>
+      </w:r>
+      <w:r>
+        <w:t>Prepisal so kapitolu.</w:t>
+      </w:r>
+      <w:bookmarkStart w:id="120" w:name="_GoBack"/>
+      <w:bookmarkEnd w:id="120"/>
+    </w:p>
+  </w:comment>
+  <w:comment w:id="123" w:author="patrik fm" w:date="2018-04-09T19:08:00Z" w:initials="pf">
     <w:p>
       <w:pPr>
         <w:pStyle w:val="Textkomentra"/>
@@ -23854,11 +24397,13 @@
 <w15:commentsEx xmlns:wpc="http://schemas.microsoft.com/office/word/2010/wordprocessingCanvas" xmlns:cx="http://schemas.microsoft.com/office/drawing/2014/chartex" xmlns:mc="http://schemas.openxmlformats.org/markup-compatibility/2006" xmlns:o="urn:schemas-microsoft-com:office:office" xmlns:r="http://schemas.openxmlformats.org/officeDocument/2006/relationships" xmlns:m="http://schemas.openxmlformats.org/officeDocument/2006/math" xmlns:v="urn:schemas-microsoft-com:vml" xmlns:wp14="http://schemas.microsoft.com/office/word/2010/wordprocessingDrawing" xmlns:wp="http://schemas.openxmlformats.org/drawingml/2006/wordprocessingDrawing" xmlns:w10="urn:schemas-microsoft-com:office:word" xmlns:w="http://schemas.openxmlformats.org/wordprocessingml/2006/main" xmlns:w14="http://schemas.microsoft.com/office/word/2010/wordml" xmlns:w15="http://schemas.microsoft.com/office/word/2012/wordml" xmlns:w16se="http://schemas.microsoft.com/office/word/2015/wordml/symex" xmlns:wpg="http://schemas.microsoft.com/office/word/2010/wordprocessingGroup" xmlns:wpi="http://schemas.microsoft.com/office/word/2010/wordprocessingInk" xmlns:wne="http://schemas.microsoft.com/office/word/2006/wordml" xmlns:wps="http://schemas.microsoft.com/office/word/2010/wordprocessingShape" mc:Ignorable="w14 w15 w16se wp14">
   <w15:commentEx w15:paraId="607B0923" w15:done="0"/>
   <w15:commentEx w15:paraId="2EC1F8FD" w15:paraIdParent="607B0923" w15:done="0"/>
-  <w15:commentEx w15:paraId="0430CAB2" w15:done="0"/>
   <w15:commentEx w15:paraId="7362CB9A" w15:done="0"/>
+  <w15:commentEx w15:paraId="7480B63F" w15:paraIdParent="7362CB9A" w15:done="0"/>
+  <w15:commentEx w15:paraId="69F687D2" w15:paraIdParent="7362CB9A" w15:done="0"/>
   <w15:commentEx w15:paraId="2FDD5383" w15:done="0"/>
   <w15:commentEx w15:paraId="17F574CE" w15:paraIdParent="2FDD5383" w15:done="0"/>
   <w15:commentEx w15:paraId="40B34DCC" w15:done="0"/>
+  <w15:commentEx w15:paraId="6B5EAC62" w15:paraIdParent="40B34DCC" w15:done="0"/>
   <w15:commentEx w15:paraId="12C94B0A" w15:done="0"/>
   <w15:commentEx w15:paraId="675F7643" w15:paraIdParent="12C94B0A" w15:done="0"/>
   <w15:commentEx w15:paraId="7ED10219" w15:done="0"/>
@@ -23870,6 +24415,7 @@
   <w15:commentEx w15:paraId="77D63119" w15:done="0"/>
   <w15:commentEx w15:paraId="34448E49" w15:paraIdParent="77D63119" w15:done="0"/>
   <w15:commentEx w15:paraId="2A2B8175" w15:done="0"/>
+  <w15:commentEx w15:paraId="2F8B3BD0" w15:paraIdParent="2A2B8175" w15:done="0"/>
   <w15:commentEx w15:paraId="1C33FF86" w15:done="0"/>
 </w15:commentsEx>
 </file>
@@ -23952,7 +24498,7 @@
       <w:rPr>
         <w:noProof/>
       </w:rPr>
-      <w:t>20</w:t>
+      <w:t>51</w:t>
     </w:r>
     <w:r>
       <w:rPr>
@@ -33048,7 +33594,7 @@
 </file>
 
 <file path=customXml/itemProps1.xml><?xml version="1.0" encoding="utf-8"?>
-<ds:datastoreItem xmlns:ds="http://schemas.openxmlformats.org/officeDocument/2006/customXml" ds:itemID="{1F54B445-D40E-4573-9A5F-E8DF7534BF19}">
+<ds:datastoreItem xmlns:ds="http://schemas.openxmlformats.org/officeDocument/2006/customXml" ds:itemID="{EE5012F4-BD89-4550-8E69-C1DA2AFBB49C}">
   <ds:schemaRefs>
     <ds:schemaRef ds:uri="http://schemas.openxmlformats.org/officeDocument/2006/bibliography"/>
   </ds:schemaRefs>

</xml_diff>

<commit_message>
praca pripravena na tlac pre SVK - vlozena skica prezentacie
</commit_message>
<xml_diff>
--- a/DiplomovkaVSablone.dotx.docx
+++ b/DiplomovkaVSablone.dotx.docx
@@ -411,11 +411,21 @@
             <w:r>
               <w:fldChar w:fldCharType="end"/>
             </w:r>
-            <w:fldSimple w:instr=" REF Univerzita \* MERGEFORMAT ">
-              <w:r>
-                <w:t>Univerzita Pavla Jozefa Šafárika v Košiciach</w:t>
-              </w:r>
-            </w:fldSimple>
+            <w:r>
+              <w:fldChar w:fldCharType="begin"/>
+            </w:r>
+            <w:r>
+              <w:instrText xml:space="preserve"> REF Univerzita \* MERGEFORMAT </w:instrText>
+            </w:r>
+            <w:r>
+              <w:fldChar w:fldCharType="separate"/>
+            </w:r>
+            <w:r>
+              <w:t>Univerzita Pavla Jozefa Šafárika v Košiciach</w:t>
+            </w:r>
+            <w:r>
+              <w:fldChar w:fldCharType="end"/>
+            </w:r>
           </w:p>
           <w:p>
             <w:pPr>
@@ -8638,12 +8648,7 @@
         <w:pStyle w:val="ZPNormalnyText"/>
       </w:pPr>
       <w:r>
-        <w:t>Najvýraznejšej popularizácii internetu vecí pomohol prí</w:t>
-      </w:r>
-      <w:bookmarkStart w:id="25" w:name="_GoBack"/>
-      <w:bookmarkEnd w:id="25"/>
-      <w:r>
-        <w:t xml:space="preserve">chod zariadení </w:t>
+        <w:t xml:space="preserve">Najvýraznejšej popularizácii internetu vecí pomohol príchod zariadení </w:t>
       </w:r>
       <w:r>
         <w:t>Arduino</w:t>
@@ -8992,18 +8997,18 @@
       <w:pPr>
         <w:pStyle w:val="Nadpis1"/>
       </w:pPr>
-      <w:bookmarkStart w:id="26" w:name="_Ref509758086"/>
-      <w:bookmarkStart w:id="27" w:name="_Toc511119909"/>
-      <w:bookmarkStart w:id="28" w:name="_Toc102191183"/>
-      <w:bookmarkStart w:id="29" w:name="_Ref101960788"/>
-      <w:bookmarkStart w:id="30" w:name="_Ref101952784"/>
-      <w:bookmarkStart w:id="31" w:name="_Toc224306945"/>
+      <w:bookmarkStart w:id="25" w:name="_Ref509758086"/>
+      <w:bookmarkStart w:id="26" w:name="_Toc511119909"/>
+      <w:bookmarkStart w:id="27" w:name="_Toc102191183"/>
+      <w:bookmarkStart w:id="28" w:name="_Ref101960788"/>
+      <w:bookmarkStart w:id="29" w:name="_Ref101952784"/>
+      <w:bookmarkStart w:id="30" w:name="_Toc224306945"/>
       <w:r>
         <w:lastRenderedPageBreak/>
         <w:t>Internet vecí</w:t>
       </w:r>
+      <w:bookmarkEnd w:id="25"/>
       <w:bookmarkEnd w:id="26"/>
-      <w:bookmarkEnd w:id="27"/>
     </w:p>
     <w:p>
       <w:r>
@@ -9082,6 +9087,7 @@
           <w:id w:val="353312381"/>
           <w:citation/>
         </w:sdtPr>
+        <w:sdtEndPr/>
         <w:sdtContent>
           <w:r>
             <w:fldChar w:fldCharType="begin"/>
@@ -9168,18 +9174,31 @@
       <w:pPr>
         <w:pStyle w:val="ObrazokPopis"/>
       </w:pPr>
-      <w:bookmarkStart w:id="32" w:name="_Toc511119874"/>
+      <w:bookmarkStart w:id="31" w:name="_Toc511119874"/>
       <w:r>
         <w:t>Obr. </w:t>
       </w:r>
-      <w:fldSimple w:instr=" SEQ Obr. \* ARABIC ">
-        <w:r>
-          <w:rPr>
-            <w:noProof/>
-          </w:rPr>
-          <w:t>1</w:t>
-        </w:r>
-      </w:fldSimple>
+      <w:r>
+        <w:fldChar w:fldCharType="begin"/>
+      </w:r>
+      <w:r>
+        <w:instrText xml:space="preserve"> SEQ Obr. \* ARABIC </w:instrText>
+      </w:r>
+      <w:r>
+        <w:fldChar w:fldCharType="separate"/>
+      </w:r>
+      <w:r>
+        <w:rPr>
+          <w:noProof/>
+        </w:rPr>
+        <w:t>1</w:t>
+      </w:r>
+      <w:r>
+        <w:rPr>
+          <w:noProof/>
+        </w:rPr>
+        <w:fldChar w:fldCharType="end"/>
+      </w:r>
       <w:r>
         <w:tab/>
       </w:r>
@@ -9191,6 +9210,7 @@
           <w:id w:val="325721473"/>
           <w:citation/>
         </w:sdtPr>
+        <w:sdtEndPr/>
         <w:sdtContent>
           <w:r>
             <w:fldChar w:fldCharType="begin"/>
@@ -9212,7 +9232,7 @@
           </w:r>
         </w:sdtContent>
       </w:sdt>
-      <w:bookmarkEnd w:id="32"/>
+      <w:bookmarkEnd w:id="31"/>
     </w:p>
     <w:p>
       <w:r>
@@ -9246,29 +9266,10 @@
         <w:t>ktorý</w:t>
       </w:r>
       <w:r>
-        <w:t xml:space="preserve"> vykonáva lokálne spracovanie. </w:t>
-      </w:r>
-      <w:commentRangeStart w:id="33"/>
-      <w:commentRangeStart w:id="34"/>
-      <w:r>
-        <w:t>Lokálne spracovanie</w:t>
-      </w:r>
-      <w:commentRangeEnd w:id="33"/>
-      <w:r>
-        <w:rPr>
-          <w:rStyle w:val="Odkaznakomentr"/>
-        </w:rPr>
-        <w:commentReference w:id="33"/>
-      </w:r>
-      <w:commentRangeEnd w:id="34"/>
+        <w:t xml:space="preserve"> vykonáva lokálne spracovanie. Lokálne spracovanie</w:t>
+      </w:r>
       <w:r>
         <w:t xml:space="preserve"> (angl. Local Processing)</w:t>
-      </w:r>
-      <w:r>
-        <w:rPr>
-          <w:rStyle w:val="Odkaznakomentr"/>
-        </w:rPr>
-        <w:commentReference w:id="34"/>
       </w:r>
       <w:r>
         <w:t xml:space="preserve"> spočíva v prevode signálu na digitálne dáta</w:t>
@@ -9418,11 +9419,11 @@
       <w:pPr>
         <w:pStyle w:val="Nadpis2"/>
       </w:pPr>
-      <w:bookmarkStart w:id="35" w:name="_Toc511119910"/>
+      <w:bookmarkStart w:id="32" w:name="_Toc511119910"/>
       <w:r>
         <w:t>Hardvér</w:t>
       </w:r>
-      <w:bookmarkEnd w:id="35"/>
+      <w:bookmarkEnd w:id="32"/>
       <w:r>
         <w:t xml:space="preserve"> </w:t>
       </w:r>
@@ -9598,19 +9599,19 @@
         <w:rPr>
           <w:rStyle w:val="Odkaznakomentr"/>
         </w:rPr>
-        <w:commentReference w:id="36"/>
+        <w:commentReference w:id="33"/>
       </w:r>
       <w:r>
         <w:rPr>
           <w:rStyle w:val="Odkaznakomentr"/>
         </w:rPr>
-        <w:commentReference w:id="37"/>
+        <w:commentReference w:id="34"/>
       </w:r>
       <w:r>
         <w:rPr>
           <w:rStyle w:val="Odkaznakomentr"/>
         </w:rPr>
-        <w:commentReference w:id="38"/>
+        <w:commentReference w:id="35"/>
       </w:r>
     </w:p>
     <w:p>
@@ -9641,14 +9642,14 @@
       <w:pPr>
         <w:pStyle w:val="Nadpis2"/>
       </w:pPr>
-      <w:bookmarkStart w:id="39" w:name="_Toc511119911"/>
+      <w:bookmarkStart w:id="36" w:name="_Toc511119911"/>
       <w:r>
         <w:t>Soft</w:t>
       </w:r>
       <w:r>
         <w:t>vér</w:t>
       </w:r>
-      <w:bookmarkEnd w:id="39"/>
+      <w:bookmarkEnd w:id="36"/>
     </w:p>
     <w:p>
       <w:r>
@@ -9763,11 +9764,11 @@
       <w:r>
         <w:t xml:space="preserve"> </w:t>
       </w:r>
-      <w:bookmarkStart w:id="40" w:name="_Toc511119912"/>
+      <w:bookmarkStart w:id="37" w:name="_Toc511119912"/>
       <w:r>
         <w:t>Mikrokontrolér v porovnaní so single-board počítačom</w:t>
       </w:r>
-      <w:bookmarkEnd w:id="40"/>
+      <w:bookmarkEnd w:id="37"/>
     </w:p>
     <w:p>
       <w:r>
@@ -9893,7 +9894,7 @@
       <w:pPr>
         <w:pStyle w:val="Nadpis1"/>
       </w:pPr>
-      <w:bookmarkStart w:id="41" w:name="_Toc511119913"/>
+      <w:bookmarkStart w:id="38" w:name="_Toc511119913"/>
       <w:r>
         <w:lastRenderedPageBreak/>
         <w:t>Platforma</w:t>
@@ -9901,7 +9902,7 @@
       <w:r>
         <w:t xml:space="preserve"> Arduino</w:t>
       </w:r>
-      <w:bookmarkEnd w:id="41"/>
+      <w:bookmarkEnd w:id="38"/>
     </w:p>
     <w:p>
       <w:r>
@@ -10126,18 +10127,31 @@
       <w:pPr>
         <w:pStyle w:val="ObrazokPopis"/>
       </w:pPr>
-      <w:bookmarkStart w:id="42" w:name="_Toc511119875"/>
+      <w:bookmarkStart w:id="39" w:name="_Toc511119875"/>
       <w:r>
         <w:t>Obr. </w:t>
       </w:r>
-      <w:fldSimple w:instr=" SEQ Obr. \* ARABIC ">
-        <w:r>
-          <w:rPr>
-            <w:noProof/>
-          </w:rPr>
-          <w:t>2</w:t>
-        </w:r>
-      </w:fldSimple>
+      <w:r>
+        <w:fldChar w:fldCharType="begin"/>
+      </w:r>
+      <w:r>
+        <w:instrText xml:space="preserve"> SEQ Obr. \* ARABIC </w:instrText>
+      </w:r>
+      <w:r>
+        <w:fldChar w:fldCharType="separate"/>
+      </w:r>
+      <w:r>
+        <w:rPr>
+          <w:noProof/>
+        </w:rPr>
+        <w:t>2</w:t>
+      </w:r>
+      <w:r>
+        <w:rPr>
+          <w:noProof/>
+        </w:rPr>
+        <w:fldChar w:fldCharType="end"/>
+      </w:r>
       <w:r>
         <w:tab/>
         <w:t>Doska Arduino (vľavo)</w:t>
@@ -10147,6 +10161,7 @@
           <w:id w:val="-1693914057"/>
           <w:citation/>
         </w:sdtPr>
+        <w:sdtEndPr/>
         <w:sdtContent>
           <w:r>
             <w:fldChar w:fldCharType="begin"/>
@@ -10179,6 +10194,7 @@
           <w:id w:val="-1218961779"/>
           <w:citation/>
         </w:sdtPr>
+        <w:sdtEndPr/>
         <w:sdtContent>
           <w:r>
             <w:fldChar w:fldCharType="begin"/>
@@ -10200,7 +10216,7 @@
           </w:r>
         </w:sdtContent>
       </w:sdt>
-      <w:bookmarkEnd w:id="42"/>
+      <w:bookmarkEnd w:id="39"/>
     </w:p>
     <w:p/>
     <w:p>
@@ -10333,18 +10349,31 @@
       <w:pPr>
         <w:pStyle w:val="ObrazokPopis"/>
       </w:pPr>
-      <w:bookmarkStart w:id="43" w:name="_Toc511119876"/>
+      <w:bookmarkStart w:id="40" w:name="_Toc511119876"/>
       <w:r>
         <w:t>Obr. </w:t>
       </w:r>
-      <w:fldSimple w:instr=" SEQ Obr. \* ARABIC ">
-        <w:r>
-          <w:rPr>
-            <w:noProof/>
-          </w:rPr>
-          <w:t>3</w:t>
-        </w:r>
-      </w:fldSimple>
+      <w:r>
+        <w:fldChar w:fldCharType="begin"/>
+      </w:r>
+      <w:r>
+        <w:instrText xml:space="preserve"> SEQ Obr. \* ARABIC </w:instrText>
+      </w:r>
+      <w:r>
+        <w:fldChar w:fldCharType="separate"/>
+      </w:r>
+      <w:r>
+        <w:rPr>
+          <w:noProof/>
+        </w:rPr>
+        <w:t>3</w:t>
+      </w:r>
+      <w:r>
+        <w:rPr>
+          <w:noProof/>
+        </w:rPr>
+        <w:fldChar w:fldCharType="end"/>
+      </w:r>
       <w:r>
         <w:tab/>
         <w:t>Arduino IDE</w:t>
@@ -10352,21 +10381,21 @@
       <w:r>
         <w:t xml:space="preserve"> s vyznačením kompilácie a spustenie.</w:t>
       </w:r>
-      <w:bookmarkEnd w:id="43"/>
+      <w:bookmarkEnd w:id="40"/>
     </w:p>
     <w:p/>
     <w:p>
       <w:pPr>
         <w:pStyle w:val="Nadpis2"/>
       </w:pPr>
-      <w:bookmarkStart w:id="44" w:name="_Toc511119914"/>
+      <w:bookmarkStart w:id="41" w:name="_Toc511119914"/>
       <w:r>
         <w:t xml:space="preserve">Parametre </w:t>
       </w:r>
       <w:r>
         <w:t>mikrokontroléra</w:t>
       </w:r>
-      <w:bookmarkEnd w:id="44"/>
+      <w:bookmarkEnd w:id="41"/>
     </w:p>
     <w:p>
       <w:r>
@@ -10473,49 +10502,62 @@
           <w:highlight w:val="yellow"/>
         </w:rPr>
       </w:pPr>
-      <w:bookmarkStart w:id="45" w:name="_Toc511119898"/>
-      <w:commentRangeStart w:id="46"/>
-      <w:commentRangeStart w:id="47"/>
+      <w:bookmarkStart w:id="42" w:name="_Toc511119898"/>
+      <w:commentRangeStart w:id="43"/>
+      <w:commentRangeStart w:id="44"/>
       <w:r>
         <w:lastRenderedPageBreak/>
         <w:t>Tab</w:t>
       </w:r>
-      <w:commentRangeEnd w:id="46"/>
+      <w:commentRangeEnd w:id="43"/>
       <w:r>
         <w:rPr>
           <w:rStyle w:val="Odkaznakomentr"/>
           <w:b w:val="0"/>
           <w:bCs w:val="0"/>
         </w:rPr>
-        <w:commentReference w:id="46"/>
-      </w:r>
-      <w:commentRangeEnd w:id="47"/>
+        <w:commentReference w:id="43"/>
+      </w:r>
+      <w:commentRangeEnd w:id="44"/>
       <w:r>
         <w:rPr>
           <w:rStyle w:val="Odkaznakomentr"/>
           <w:b w:val="0"/>
           <w:bCs w:val="0"/>
         </w:rPr>
-        <w:commentReference w:id="47"/>
+        <w:commentReference w:id="44"/>
       </w:r>
       <w:r>
         <w:t>. </w:t>
       </w:r>
-      <w:fldSimple w:instr=" SEQ Tab. \* ARABIC ">
-        <w:r>
-          <w:rPr>
-            <w:noProof/>
-          </w:rPr>
-          <w:t>1</w:t>
-        </w:r>
-      </w:fldSimple>
+      <w:r>
+        <w:fldChar w:fldCharType="begin"/>
+      </w:r>
+      <w:r>
+        <w:instrText xml:space="preserve"> SEQ Tab. \* ARABIC </w:instrText>
+      </w:r>
+      <w:r>
+        <w:fldChar w:fldCharType="separate"/>
+      </w:r>
+      <w:r>
+        <w:rPr>
+          <w:noProof/>
+        </w:rPr>
+        <w:t>1</w:t>
+      </w:r>
+      <w:r>
+        <w:rPr>
+          <w:noProof/>
+        </w:rPr>
+        <w:fldChar w:fldCharType="end"/>
+      </w:r>
       <w:r>
         <w:tab/>
       </w:r>
       <w:r>
         <w:t>Porovnanie parametrov pre rôzne modely dosiek Arduino</w:t>
       </w:r>
-      <w:bookmarkEnd w:id="45"/>
+      <w:bookmarkEnd w:id="42"/>
     </w:p>
     <w:tbl>
       <w:tblPr>
@@ -11588,14 +11630,14 @@
       <w:pPr>
         <w:pStyle w:val="Nadpis2"/>
       </w:pPr>
-      <w:bookmarkStart w:id="48" w:name="_Toc511119915"/>
+      <w:bookmarkStart w:id="45" w:name="_Toc511119915"/>
       <w:r>
         <w:t>Programovanie pre mikrokontrolér</w:t>
       </w:r>
       <w:r>
         <w:t>y</w:t>
       </w:r>
-      <w:bookmarkEnd w:id="48"/>
+      <w:bookmarkEnd w:id="45"/>
     </w:p>
     <w:p>
       <w:r>
@@ -11697,23 +11739,36 @@
       <w:pPr>
         <w:pStyle w:val="ObrazokPopis"/>
       </w:pPr>
-      <w:bookmarkStart w:id="49" w:name="_Toc511119877"/>
+      <w:bookmarkStart w:id="46" w:name="_Toc511119877"/>
       <w:r>
         <w:t>Obr. </w:t>
       </w:r>
-      <w:fldSimple w:instr=" SEQ Obr. \* ARABIC ">
-        <w:r>
-          <w:rPr>
-            <w:noProof/>
-          </w:rPr>
-          <w:t>4</w:t>
-        </w:r>
-      </w:fldSimple>
+      <w:r>
+        <w:fldChar w:fldCharType="begin"/>
+      </w:r>
+      <w:r>
+        <w:instrText xml:space="preserve"> SEQ Obr. \* ARABIC </w:instrText>
+      </w:r>
+      <w:r>
+        <w:fldChar w:fldCharType="separate"/>
+      </w:r>
+      <w:r>
+        <w:rPr>
+          <w:noProof/>
+        </w:rPr>
+        <w:t>4</w:t>
+      </w:r>
+      <w:r>
+        <w:rPr>
+          <w:noProof/>
+        </w:rPr>
+        <w:fldChar w:fldCharType="end"/>
+      </w:r>
       <w:r>
         <w:tab/>
         <w:t>Rozdelenie zdrojového kódu Arduino príkladového programu</w:t>
       </w:r>
-      <w:bookmarkEnd w:id="49"/>
+      <w:bookmarkEnd w:id="46"/>
     </w:p>
     <w:p>
       <w:r>
@@ -11822,35 +11877,35 @@
       <w:pPr>
         <w:pStyle w:val="Nadpis2"/>
       </w:pPr>
-      <w:bookmarkStart w:id="50" w:name="_Ref507961170"/>
-      <w:bookmarkStart w:id="51" w:name="_Toc511119916"/>
+      <w:bookmarkStart w:id="47" w:name="_Ref507961170"/>
+      <w:bookmarkStart w:id="48" w:name="_Toc511119916"/>
       <w:r>
         <w:t xml:space="preserve">Existujúce riešenia pre platformu </w:t>
       </w:r>
-      <w:commentRangeStart w:id="52"/>
-      <w:commentRangeStart w:id="53"/>
+      <w:commentRangeStart w:id="49"/>
+      <w:commentRangeStart w:id="50"/>
       <w:r>
         <w:t>Arduino</w:t>
       </w:r>
-      <w:bookmarkEnd w:id="50"/>
-      <w:commentRangeEnd w:id="52"/>
+      <w:bookmarkEnd w:id="47"/>
+      <w:commentRangeEnd w:id="49"/>
       <w:r>
         <w:rPr>
           <w:rStyle w:val="Odkaznakomentr"/>
           <w:b w:val="0"/>
           <w:bCs w:val="0"/>
         </w:rPr>
-        <w:commentReference w:id="52"/>
-      </w:r>
-      <w:bookmarkEnd w:id="51"/>
-      <w:commentRangeEnd w:id="53"/>
+        <w:commentReference w:id="49"/>
+      </w:r>
+      <w:bookmarkEnd w:id="48"/>
+      <w:commentRangeEnd w:id="50"/>
       <w:r>
         <w:rPr>
           <w:rStyle w:val="Odkaznakomentr"/>
           <w:b w:val="0"/>
           <w:bCs w:val="0"/>
         </w:rPr>
-        <w:commentReference w:id="53"/>
+        <w:commentReference w:id="50"/>
       </w:r>
     </w:p>
     <w:p>
@@ -11959,11 +12014,11 @@
       <w:pPr>
         <w:pStyle w:val="Nadpis3"/>
       </w:pPr>
-      <w:bookmarkStart w:id="54" w:name="_Toc511119917"/>
+      <w:bookmarkStart w:id="51" w:name="_Toc511119917"/>
       <w:r>
         <w:t>Arduino EventManager</w:t>
       </w:r>
-      <w:bookmarkEnd w:id="54"/>
+      <w:bookmarkEnd w:id="51"/>
     </w:p>
     <w:p>
       <w:r>
@@ -11974,6 +12029,7 @@
           <w:id w:val="-275025574"/>
           <w:citation/>
         </w:sdtPr>
+        <w:sdtEndPr/>
         <w:sdtContent>
           <w:r>
             <w:fldChar w:fldCharType="begin"/>
@@ -12126,18 +12182,31 @@
       <w:pPr>
         <w:pStyle w:val="ObrazokPopis"/>
       </w:pPr>
-      <w:bookmarkStart w:id="55" w:name="_Toc511119878"/>
+      <w:bookmarkStart w:id="52" w:name="_Toc511119878"/>
       <w:r>
         <w:t>Obr. </w:t>
       </w:r>
-      <w:fldSimple w:instr=" SEQ Obr. \* ARABIC ">
-        <w:r>
-          <w:rPr>
-            <w:noProof/>
-          </w:rPr>
-          <w:t>5</w:t>
-        </w:r>
-      </w:fldSimple>
+      <w:r>
+        <w:fldChar w:fldCharType="begin"/>
+      </w:r>
+      <w:r>
+        <w:instrText xml:space="preserve"> SEQ Obr. \* ARABIC </w:instrText>
+      </w:r>
+      <w:r>
+        <w:fldChar w:fldCharType="separate"/>
+      </w:r>
+      <w:r>
+        <w:rPr>
+          <w:noProof/>
+        </w:rPr>
+        <w:t>5</w:t>
+      </w:r>
+      <w:r>
+        <w:rPr>
+          <w:noProof/>
+        </w:rPr>
+        <w:fldChar w:fldCharType="end"/>
+      </w:r>
       <w:r>
         <w:tab/>
         <w:t xml:space="preserve">Zaregistrovanie udalosti na </w:t>
@@ -12163,17 +12232,17 @@
       <w:r>
         <w:t>.</w:t>
       </w:r>
-      <w:bookmarkEnd w:id="55"/>
+      <w:bookmarkEnd w:id="52"/>
     </w:p>
     <w:p>
       <w:pPr>
         <w:pStyle w:val="Nadpis3"/>
       </w:pPr>
-      <w:bookmarkStart w:id="56" w:name="_Toc511119918"/>
+      <w:bookmarkStart w:id="53" w:name="_Toc511119918"/>
       <w:r>
         <w:t>Quantum Leaps Modeling Tool</w:t>
       </w:r>
-      <w:bookmarkEnd w:id="56"/>
+      <w:bookmarkEnd w:id="53"/>
     </w:p>
     <w:p>
       <w:r>
@@ -12184,6 +12253,7 @@
           <w:id w:val="305136765"/>
           <w:citation/>
         </w:sdtPr>
+        <w:sdtEndPr/>
         <w:sdtContent>
           <w:r>
             <w:fldChar w:fldCharType="begin"/>
@@ -12237,11 +12307,11 @@
       <w:pPr>
         <w:pStyle w:val="Nadpis3"/>
       </w:pPr>
-      <w:bookmarkStart w:id="57" w:name="_Toc511119919"/>
+      <w:bookmarkStart w:id="54" w:name="_Toc511119919"/>
       <w:r>
         <w:t>ARTe (Arduino Real-Time extension)</w:t>
       </w:r>
-      <w:bookmarkEnd w:id="57"/>
+      <w:bookmarkEnd w:id="54"/>
     </w:p>
     <w:p>
       <w:r>
@@ -12252,6 +12322,7 @@
           <w:id w:val="-1584216542"/>
           <w:citation/>
         </w:sdtPr>
+        <w:sdtEndPr/>
         <w:sdtContent>
           <w:r>
             <w:fldChar w:fldCharType="begin"/>
@@ -12341,11 +12412,11 @@
       <w:pPr>
         <w:pStyle w:val="Nadpis3"/>
       </w:pPr>
-      <w:bookmarkStart w:id="58" w:name="_Toc511119920"/>
+      <w:bookmarkStart w:id="55" w:name="_Toc511119920"/>
       <w:r>
         <w:t>Cayenne</w:t>
       </w:r>
-      <w:bookmarkEnd w:id="58"/>
+      <w:bookmarkEnd w:id="55"/>
     </w:p>
     <w:p>
       <w:r>
@@ -12362,6 +12433,7 @@
           <w:id w:val="730274350"/>
           <w:citation/>
         </w:sdtPr>
+        <w:sdtEndPr/>
         <w:sdtContent>
           <w:r>
             <w:fldChar w:fldCharType="begin"/>
@@ -12530,34 +12602,47 @@
       <w:pPr>
         <w:pStyle w:val="ObrazokPopis"/>
       </w:pPr>
-      <w:bookmarkStart w:id="59" w:name="_Toc511119879"/>
+      <w:bookmarkStart w:id="56" w:name="_Toc511119879"/>
       <w:r>
         <w:t>Obr. </w:t>
       </w:r>
-      <w:fldSimple w:instr=" SEQ Obr. \* ARABIC ">
-        <w:r>
-          <w:rPr>
-            <w:noProof/>
-          </w:rPr>
-          <w:t>6</w:t>
-        </w:r>
-      </w:fldSimple>
+      <w:r>
+        <w:fldChar w:fldCharType="begin"/>
+      </w:r>
+      <w:r>
+        <w:instrText xml:space="preserve"> SEQ Obr. \* ARABIC </w:instrText>
+      </w:r>
+      <w:r>
+        <w:fldChar w:fldCharType="separate"/>
+      </w:r>
+      <w:r>
+        <w:rPr>
+          <w:noProof/>
+        </w:rPr>
+        <w:t>6</w:t>
+      </w:r>
+      <w:r>
+        <w:rPr>
+          <w:noProof/>
+        </w:rPr>
+        <w:fldChar w:fldCharType="end"/>
+      </w:r>
       <w:r>
         <w:tab/>
         <w:t>Akcia zapnutia klimatizácie nastavená vo webovom prostredí Cayenne.</w:t>
       </w:r>
-      <w:bookmarkEnd w:id="59"/>
+      <w:bookmarkEnd w:id="56"/>
     </w:p>
     <w:p>
       <w:pPr>
         <w:pStyle w:val="Nadpis1"/>
       </w:pPr>
-      <w:bookmarkStart w:id="60" w:name="_Toc511119921"/>
+      <w:bookmarkStart w:id="57" w:name="_Toc511119921"/>
       <w:r>
         <w:lastRenderedPageBreak/>
         <w:t>Komponentové a udalosťami orientované programovanie</w:t>
       </w:r>
-      <w:bookmarkEnd w:id="60"/>
+      <w:bookmarkEnd w:id="57"/>
     </w:p>
     <w:p>
       <w:r>
@@ -12701,6 +12786,7 @@
           <w:id w:val="2086789594"/>
           <w:citation/>
         </w:sdtPr>
+        <w:sdtEndPr/>
         <w:sdtContent>
           <w:r>
             <w:fldChar w:fldCharType="begin"/>
@@ -12868,7 +12954,7 @@
             <v:path o:extrusionok="f" gradientshapeok="t" o:connecttype="rect"/>
             <o:lock v:ext="edit" aspectratio="t"/>
           </v:shapetype>
-          <v:shape id="_x0000_i1025" type="#_x0000_t75" style="width:425.25pt;height:206.25pt" o:bordertopcolor="this" o:borderleftcolor="this" o:borderbottomcolor="this" o:borderrightcolor="this">
+          <v:shape id="_x0000_i1025" type="#_x0000_t75" style="width:425pt;height:206pt" o:bordertopcolor="this" o:borderleftcolor="this" o:borderbottomcolor="this" o:borderrightcolor="this">
             <v:imagedata r:id="rId25" o:title="component-states"/>
             <w10:bordertop type="single" width="4"/>
             <w10:borderleft type="single" width="4"/>
@@ -12882,18 +12968,31 @@
       <w:pPr>
         <w:pStyle w:val="ObrazokPopis"/>
       </w:pPr>
-      <w:bookmarkStart w:id="61" w:name="_Toc511119880"/>
+      <w:bookmarkStart w:id="58" w:name="_Toc511119880"/>
       <w:r>
         <w:t>Obr. </w:t>
       </w:r>
-      <w:fldSimple w:instr=" SEQ Obr. \* ARABIC ">
-        <w:r>
-          <w:rPr>
-            <w:noProof/>
-          </w:rPr>
-          <w:t>7</w:t>
-        </w:r>
-      </w:fldSimple>
+      <w:r>
+        <w:fldChar w:fldCharType="begin"/>
+      </w:r>
+      <w:r>
+        <w:instrText xml:space="preserve"> SEQ Obr. \* ARABIC </w:instrText>
+      </w:r>
+      <w:r>
+        <w:fldChar w:fldCharType="separate"/>
+      </w:r>
+      <w:r>
+        <w:rPr>
+          <w:noProof/>
+        </w:rPr>
+        <w:t>7</w:t>
+      </w:r>
+      <w:r>
+        <w:rPr>
+          <w:noProof/>
+        </w:rPr>
+        <w:fldChar w:fldCharType="end"/>
+      </w:r>
       <w:r>
         <w:tab/>
       </w:r>
@@ -12909,7 +13008,7 @@
       <w:r>
         <w:t>.</w:t>
       </w:r>
-      <w:bookmarkEnd w:id="61"/>
+      <w:bookmarkEnd w:id="58"/>
     </w:p>
     <w:p>
       <w:pPr>
@@ -12920,11 +13019,11 @@
       <w:pPr>
         <w:pStyle w:val="Nadpis2"/>
       </w:pPr>
-      <w:bookmarkStart w:id="62" w:name="_Toc511119922"/>
+      <w:bookmarkStart w:id="59" w:name="_Toc511119922"/>
       <w:r>
         <w:t>Spracovanie udalosti</w:t>
       </w:r>
-      <w:bookmarkEnd w:id="62"/>
+      <w:bookmarkEnd w:id="59"/>
     </w:p>
     <w:p>
       <w:r>
@@ -12938,6 +13037,7 @@
           <w:id w:val="-259443959"/>
           <w:citation/>
         </w:sdtPr>
+        <w:sdtEndPr/>
         <w:sdtContent>
           <w:r>
             <w:fldChar w:fldCharType="begin"/>
@@ -13069,25 +13169,38 @@
       <w:pPr>
         <w:pStyle w:val="ObrazokPopis"/>
       </w:pPr>
-      <w:bookmarkStart w:id="63" w:name="_Toc511119881"/>
+      <w:bookmarkStart w:id="60" w:name="_Toc511119881"/>
       <w:r>
         <w:t>Obr. </w:t>
       </w:r>
-      <w:fldSimple w:instr=" SEQ Obr. \* ARABIC ">
-        <w:r>
-          <w:rPr>
-            <w:noProof/>
-          </w:rPr>
-          <w:t>8</w:t>
-        </w:r>
-      </w:fldSimple>
+      <w:r>
+        <w:fldChar w:fldCharType="begin"/>
+      </w:r>
+      <w:r>
+        <w:instrText xml:space="preserve"> SEQ Obr. \* ARABIC </w:instrText>
+      </w:r>
+      <w:r>
+        <w:fldChar w:fldCharType="separate"/>
+      </w:r>
+      <w:r>
+        <w:rPr>
+          <w:noProof/>
+        </w:rPr>
+        <w:t>8</w:t>
+      </w:r>
+      <w:r>
+        <w:rPr>
+          <w:noProof/>
+        </w:rPr>
+        <w:fldChar w:fldCharType="end"/>
+      </w:r>
       <w:r>
         <w:tab/>
       </w:r>
       <w:r>
         <w:t>Práca plánovača úloh s registráciou a vyvolaním udalosti</w:t>
       </w:r>
-      <w:bookmarkEnd w:id="63"/>
+      <w:bookmarkEnd w:id="60"/>
     </w:p>
     <w:p>
       <w:r>
@@ -13239,12 +13352,12 @@
       <w:pPr>
         <w:pStyle w:val="Nadpis1"/>
       </w:pPr>
-      <w:bookmarkStart w:id="64" w:name="_Toc511119923"/>
+      <w:bookmarkStart w:id="61" w:name="_Toc511119923"/>
       <w:r>
         <w:lastRenderedPageBreak/>
         <w:t>Integrované vývojové prostredie</w:t>
       </w:r>
-      <w:bookmarkEnd w:id="64"/>
+      <w:bookmarkEnd w:id="61"/>
     </w:p>
     <w:p>
       <w:r>
@@ -13355,7 +13468,7 @@
       </w:pPr>
       <w:r>
         <w:pict w14:anchorId="00134136">
-          <v:shape id="_x0000_i1026" type="#_x0000_t75" style="width:424.5pt;height:225.75pt">
+          <v:shape id="_x0000_i1026" type="#_x0000_t75" style="width:424.5pt;height:225.5pt">
             <v:imagedata r:id="rId27" o:title="ide-example"/>
           </v:shape>
         </w:pict>
@@ -13365,29 +13478,42 @@
       <w:pPr>
         <w:pStyle w:val="ObrazokPopis"/>
       </w:pPr>
-      <w:bookmarkStart w:id="65" w:name="_Toc511119882"/>
+      <w:bookmarkStart w:id="62" w:name="_Toc511119882"/>
       <w:r>
         <w:t>Obr. </w:t>
       </w:r>
-      <w:fldSimple w:instr=" SEQ Obr. \* ARABIC ">
-        <w:r>
-          <w:rPr>
-            <w:noProof/>
-          </w:rPr>
-          <w:t>9</w:t>
-        </w:r>
-      </w:fldSimple>
+      <w:r>
+        <w:fldChar w:fldCharType="begin"/>
+      </w:r>
+      <w:r>
+        <w:instrText xml:space="preserve"> SEQ Obr. \* ARABIC </w:instrText>
+      </w:r>
+      <w:r>
+        <w:fldChar w:fldCharType="separate"/>
+      </w:r>
+      <w:r>
+        <w:rPr>
+          <w:noProof/>
+        </w:rPr>
+        <w:t>9</w:t>
+      </w:r>
+      <w:r>
+        <w:rPr>
+          <w:noProof/>
+        </w:rPr>
+        <w:fldChar w:fldCharType="end"/>
+      </w:r>
       <w:r>
         <w:tab/>
         <w:t>Integrované vývojové prostredie NetBeans pre jazyk Java s vizualizáciou automatického dokončovania</w:t>
       </w:r>
-      <w:bookmarkEnd w:id="65"/>
+      <w:bookmarkEnd w:id="62"/>
     </w:p>
     <w:p>
       <w:pPr>
         <w:pStyle w:val="Nadpis2"/>
       </w:pPr>
-      <w:bookmarkStart w:id="66" w:name="_Toc511119924"/>
+      <w:bookmarkStart w:id="63" w:name="_Toc511119924"/>
       <w:r>
         <w:lastRenderedPageBreak/>
         <w:t>Rapid Application D</w:t>
@@ -13395,7 +13521,7 @@
       <w:r>
         <w:t>evelopment</w:t>
       </w:r>
-      <w:bookmarkEnd w:id="66"/>
+      <w:bookmarkEnd w:id="63"/>
     </w:p>
     <w:p>
       <w:r>
@@ -13575,18 +13701,31 @@
       <w:pPr>
         <w:pStyle w:val="ObrazokPopis"/>
       </w:pPr>
-      <w:bookmarkStart w:id="67" w:name="_Toc511119883"/>
+      <w:bookmarkStart w:id="64" w:name="_Toc511119883"/>
       <w:r>
         <w:t>Obr. </w:t>
       </w:r>
-      <w:fldSimple w:instr=" SEQ Obr. \* ARABIC ">
-        <w:r>
-          <w:rPr>
-            <w:noProof/>
-          </w:rPr>
-          <w:t>10</w:t>
-        </w:r>
-      </w:fldSimple>
+      <w:r>
+        <w:fldChar w:fldCharType="begin"/>
+      </w:r>
+      <w:r>
+        <w:instrText xml:space="preserve"> SEQ Obr. \* ARABIC </w:instrText>
+      </w:r>
+      <w:r>
+        <w:fldChar w:fldCharType="separate"/>
+      </w:r>
+      <w:r>
+        <w:rPr>
+          <w:noProof/>
+        </w:rPr>
+        <w:t>10</w:t>
+      </w:r>
+      <w:r>
+        <w:rPr>
+          <w:noProof/>
+        </w:rPr>
+        <w:fldChar w:fldCharType="end"/>
+      </w:r>
       <w:r>
         <w:tab/>
       </w:r>
@@ -13602,15 +13741,15 @@
       <w:r>
         <w:t>ho prostredia NetBeans</w:t>
       </w:r>
-      <w:bookmarkEnd w:id="67"/>
+      <w:bookmarkEnd w:id="64"/>
     </w:p>
     <w:p/>
     <w:p>
       <w:pPr>
         <w:pStyle w:val="Nadpis1"/>
       </w:pPr>
-      <w:bookmarkStart w:id="68" w:name="_Ref508111526"/>
-      <w:bookmarkStart w:id="69" w:name="_Toc511119925"/>
+      <w:bookmarkStart w:id="65" w:name="_Ref508111526"/>
+      <w:bookmarkStart w:id="66" w:name="_Toc511119925"/>
       <w:r>
         <w:lastRenderedPageBreak/>
         <w:t xml:space="preserve">Architektúra </w:t>
@@ -13618,34 +13757,11 @@
       <w:r>
         <w:t>komponentového a </w:t>
       </w:r>
-      <w:commentRangeStart w:id="70"/>
-      <w:commentRangeStart w:id="71"/>
       <w:r>
         <w:t>udalosťami</w:t>
       </w:r>
       <w:r>
-        <w:t xml:space="preserve"> </w:t>
-      </w:r>
-      <w:commentRangeEnd w:id="70"/>
-      <w:r>
-        <w:rPr>
-          <w:rStyle w:val="Odkaznakomentr"/>
-          <w:b w:val="0"/>
-          <w:bCs w:val="0"/>
-        </w:rPr>
-        <w:commentReference w:id="70"/>
-      </w:r>
-      <w:commentRangeEnd w:id="71"/>
-      <w:r>
-        <w:rPr>
-          <w:rStyle w:val="Odkaznakomentr"/>
-          <w:b w:val="0"/>
-          <w:bCs w:val="0"/>
-        </w:rPr>
-        <w:commentReference w:id="71"/>
-      </w:r>
-      <w:r>
-        <w:t xml:space="preserve">orientovaného </w:t>
+        <w:t xml:space="preserve"> orientovaného </w:t>
       </w:r>
       <w:r>
         <w:t>riešenia</w:t>
@@ -13653,8 +13769,8 @@
       <w:r>
         <w:t xml:space="preserve"> ACProg</w:t>
       </w:r>
-      <w:bookmarkEnd w:id="68"/>
-      <w:bookmarkEnd w:id="69"/>
+      <w:bookmarkEnd w:id="65"/>
+      <w:bookmarkEnd w:id="66"/>
     </w:p>
     <w:p>
       <w:r>
@@ -13821,23 +13937,36 @@
       <w:pPr>
         <w:pStyle w:val="ObrazokPopis"/>
       </w:pPr>
-      <w:bookmarkStart w:id="72" w:name="_Toc511119884"/>
+      <w:bookmarkStart w:id="67" w:name="_Toc511119884"/>
       <w:r>
         <w:t>Obr. </w:t>
       </w:r>
-      <w:fldSimple w:instr=" SEQ Obr. \* ARABIC ">
-        <w:r>
-          <w:rPr>
-            <w:noProof/>
-          </w:rPr>
-          <w:t>11</w:t>
-        </w:r>
-      </w:fldSimple>
+      <w:r>
+        <w:fldChar w:fldCharType="begin"/>
+      </w:r>
+      <w:r>
+        <w:instrText xml:space="preserve"> SEQ Obr. \* ARABIC </w:instrText>
+      </w:r>
+      <w:r>
+        <w:fldChar w:fldCharType="separate"/>
+      </w:r>
+      <w:r>
+        <w:rPr>
+          <w:noProof/>
+        </w:rPr>
+        <w:t>11</w:t>
+      </w:r>
+      <w:r>
+        <w:rPr>
+          <w:noProof/>
+        </w:rPr>
+        <w:fldChar w:fldCharType="end"/>
+      </w:r>
       <w:r>
         <w:tab/>
         <w:t>Schéma generovania a kompilácie projektu ACProg.</w:t>
       </w:r>
-      <w:bookmarkEnd w:id="72"/>
+      <w:bookmarkEnd w:id="67"/>
     </w:p>
     <w:p/>
     <w:p>
@@ -13946,25 +14075,38 @@
       <w:pPr>
         <w:pStyle w:val="ObrazokPopis"/>
       </w:pPr>
-      <w:bookmarkStart w:id="73" w:name="_Toc511119885"/>
+      <w:bookmarkStart w:id="68" w:name="_Toc511119885"/>
       <w:r>
         <w:t>Obr. </w:t>
       </w:r>
-      <w:fldSimple w:instr=" SEQ Obr. \* ARABIC ">
-        <w:r>
-          <w:rPr>
-            <w:noProof/>
-          </w:rPr>
-          <w:t>12</w:t>
-        </w:r>
-      </w:fldSimple>
+      <w:r>
+        <w:fldChar w:fldCharType="begin"/>
+      </w:r>
+      <w:r>
+        <w:instrText xml:space="preserve"> SEQ Obr. \* ARABIC </w:instrText>
+      </w:r>
+      <w:r>
+        <w:fldChar w:fldCharType="separate"/>
+      </w:r>
+      <w:r>
+        <w:rPr>
+          <w:noProof/>
+        </w:rPr>
+        <w:t>12</w:t>
+      </w:r>
+      <w:r>
+        <w:rPr>
+          <w:noProof/>
+        </w:rPr>
+        <w:fldChar w:fldCharType="end"/>
+      </w:r>
       <w:r>
         <w:tab/>
       </w:r>
       <w:r>
         <w:t>Schéma generovania a kompilácie projektu ACProg</w:t>
       </w:r>
-      <w:bookmarkEnd w:id="73"/>
+      <w:bookmarkEnd w:id="68"/>
     </w:p>
     <w:p>
       <w:r>
@@ -14203,16 +14345,16 @@
       <w:pPr>
         <w:pStyle w:val="Nadpis2"/>
       </w:pPr>
-      <w:bookmarkStart w:id="74" w:name="_Ref510534516"/>
-      <w:bookmarkStart w:id="75" w:name="_Toc511119926"/>
+      <w:bookmarkStart w:id="69" w:name="_Ref510534516"/>
+      <w:bookmarkStart w:id="70" w:name="_Toc511119926"/>
       <w:r>
         <w:t>XML k</w:t>
       </w:r>
       <w:r>
         <w:t>onfiguračný súbor</w:t>
       </w:r>
-      <w:bookmarkEnd w:id="74"/>
-      <w:bookmarkEnd w:id="75"/>
+      <w:bookmarkEnd w:id="69"/>
+      <w:bookmarkEnd w:id="70"/>
     </w:p>
     <w:p>
       <w:r>
@@ -14281,27 +14423,17 @@
         </w:rPr>
         <w:t>&lt;</w:t>
       </w:r>
-      <w:commentRangeStart w:id="76"/>
-      <w:commentRangeStart w:id="77"/>
       <w:r>
         <w:rPr>
           <w:rFonts w:ascii="Courier New" w:hAnsi="Courier New" w:cs="Courier New"/>
         </w:rPr>
-        <w:t>Project</w:t>
-      </w:r>
-      <w:commentRangeEnd w:id="76"/>
-      <w:r>
-        <w:rPr>
-          <w:rStyle w:val="Odkaznakomentr"/>
-        </w:rPr>
-        <w:commentReference w:id="76"/>
-      </w:r>
-      <w:commentRangeEnd w:id="77"/>
-      <w:r>
-        <w:rPr>
-          <w:rStyle w:val="Odkaznakomentr"/>
-        </w:rPr>
-        <w:commentReference w:id="77"/>
+        <w:t>p</w:t>
+      </w:r>
+      <w:r>
+        <w:rPr>
+          <w:rFonts w:ascii="Courier New" w:hAnsi="Courier New" w:cs="Courier New"/>
+        </w:rPr>
+        <w:t>roject</w:t>
       </w:r>
       <w:r>
         <w:rPr>
@@ -14331,7 +14463,13 @@
         <w:rPr>
           <w:rFonts w:ascii="Courier New" w:hAnsi="Courier New" w:cs="Courier New"/>
         </w:rPr>
-        <w:t>Program</w:t>
+        <w:t>p</w:t>
+      </w:r>
+      <w:r>
+        <w:rPr>
+          <w:rFonts w:ascii="Courier New" w:hAnsi="Courier New" w:cs="Courier New"/>
+        </w:rPr>
+        <w:t>rogram</w:t>
       </w:r>
       <w:r>
         <w:rPr>
@@ -14361,7 +14499,13 @@
         <w:rPr>
           <w:rFonts w:ascii="Courier New" w:hAnsi="Courier New" w:cs="Courier New"/>
         </w:rPr>
-        <w:t>Events</w:t>
+        <w:t>e</w:t>
+      </w:r>
+      <w:r>
+        <w:rPr>
+          <w:rFonts w:ascii="Courier New" w:hAnsi="Courier New" w:cs="Courier New"/>
+        </w:rPr>
+        <w:t>vents</w:t>
       </w:r>
       <w:r>
         <w:rPr>
@@ -14400,7 +14544,13 @@
         <w:rPr>
           <w:rFonts w:ascii="Courier New" w:hAnsi="Courier New" w:cs="Courier New"/>
         </w:rPr>
-        <w:t>Event</w:t>
+        <w:t>e</w:t>
+      </w:r>
+      <w:r>
+        <w:rPr>
+          <w:rFonts w:ascii="Courier New" w:hAnsi="Courier New" w:cs="Courier New"/>
+        </w:rPr>
+        <w:t>vent</w:t>
       </w:r>
       <w:r>
         <w:rPr>
@@ -14430,7 +14580,13 @@
         <w:rPr>
           <w:rFonts w:ascii="Courier New" w:hAnsi="Courier New" w:cs="Courier New"/>
         </w:rPr>
-        <w:t>Components</w:t>
+        <w:t>c</w:t>
+      </w:r>
+      <w:r>
+        <w:rPr>
+          <w:rFonts w:ascii="Courier New" w:hAnsi="Courier New" w:cs="Courier New"/>
+        </w:rPr>
+        <w:t>omponents</w:t>
       </w:r>
       <w:r>
         <w:rPr>
@@ -14467,7 +14623,13 @@
         <w:rPr>
           <w:rFonts w:ascii="Courier New" w:hAnsi="Courier New" w:cs="Courier New"/>
         </w:rPr>
-        <w:t>Component</w:t>
+        <w:t>c</w:t>
+      </w:r>
+      <w:r>
+        <w:rPr>
+          <w:rFonts w:ascii="Courier New" w:hAnsi="Courier New" w:cs="Courier New"/>
+        </w:rPr>
+        <w:t>omponent</w:t>
       </w:r>
       <w:r>
         <w:rPr>
@@ -14497,7 +14659,13 @@
         <w:rPr>
           <w:rFonts w:ascii="Courier New" w:hAnsi="Courier New" w:cs="Courier New"/>
         </w:rPr>
-        <w:t>Name</w:t>
+        <w:t>n</w:t>
+      </w:r>
+      <w:r>
+        <w:rPr>
+          <w:rFonts w:ascii="Courier New" w:hAnsi="Courier New" w:cs="Courier New"/>
+        </w:rPr>
+        <w:t>ame</w:t>
       </w:r>
       <w:r>
         <w:rPr>
@@ -14527,7 +14695,13 @@
         <w:rPr>
           <w:rFonts w:ascii="Courier New" w:hAnsi="Courier New" w:cs="Courier New"/>
         </w:rPr>
-        <w:t>Type</w:t>
+        <w:t>t</w:t>
+      </w:r>
+      <w:r>
+        <w:rPr>
+          <w:rFonts w:ascii="Courier New" w:hAnsi="Courier New" w:cs="Courier New"/>
+        </w:rPr>
+        <w:t>ype</w:t>
       </w:r>
       <w:r>
         <w:rPr>
@@ -14557,7 +14731,13 @@
         <w:rPr>
           <w:rFonts w:ascii="Courier New" w:hAnsi="Courier New" w:cs="Courier New"/>
         </w:rPr>
-        <w:t>Properties</w:t>
+        <w:t>p</w:t>
+      </w:r>
+      <w:r>
+        <w:rPr>
+          <w:rFonts w:ascii="Courier New" w:hAnsi="Courier New" w:cs="Courier New"/>
+        </w:rPr>
+        <w:t>roperties</w:t>
       </w:r>
       <w:r>
         <w:rPr>
@@ -14590,7 +14770,13 @@
         <w:rPr>
           <w:rFonts w:ascii="Courier New" w:hAnsi="Courier New" w:cs="Courier New"/>
         </w:rPr>
-        <w:t>Property</w:t>
+        <w:t>p</w:t>
+      </w:r>
+      <w:r>
+        <w:rPr>
+          <w:rFonts w:ascii="Courier New" w:hAnsi="Courier New" w:cs="Courier New"/>
+        </w:rPr>
+        <w:t>roperty</w:t>
       </w:r>
       <w:r>
         <w:rPr>
@@ -14620,7 +14806,13 @@
         <w:rPr>
           <w:rFonts w:ascii="Courier New" w:hAnsi="Courier New" w:cs="Courier New"/>
         </w:rPr>
-        <w:t>Events</w:t>
+        <w:t>e</w:t>
+      </w:r>
+      <w:r>
+        <w:rPr>
+          <w:rFonts w:ascii="Courier New" w:hAnsi="Courier New" w:cs="Courier New"/>
+        </w:rPr>
+        <w:t>vents</w:t>
       </w:r>
       <w:r>
         <w:rPr>
@@ -14653,7 +14845,13 @@
         <w:rPr>
           <w:rFonts w:ascii="Courier New" w:hAnsi="Courier New" w:cs="Courier New"/>
         </w:rPr>
-        <w:t>Event</w:t>
+        <w:t>e</w:t>
+      </w:r>
+      <w:r>
+        <w:rPr>
+          <w:rFonts w:ascii="Courier New" w:hAnsi="Courier New" w:cs="Courier New"/>
+        </w:rPr>
+        <w:t>vent</w:t>
       </w:r>
       <w:r>
         <w:rPr>
@@ -15486,36 +15684,49 @@
       <w:pPr>
         <w:pStyle w:val="ObrazokPopis"/>
       </w:pPr>
-      <w:bookmarkStart w:id="78" w:name="_Toc511119886"/>
+      <w:bookmarkStart w:id="71" w:name="_Toc511119886"/>
       <w:r>
         <w:t>Obr. </w:t>
       </w:r>
-      <w:fldSimple w:instr=" SEQ Obr. \* ARABIC ">
-        <w:r>
-          <w:rPr>
-            <w:noProof/>
-          </w:rPr>
-          <w:t>13</w:t>
-        </w:r>
-      </w:fldSimple>
+      <w:r>
+        <w:fldChar w:fldCharType="begin"/>
+      </w:r>
+      <w:r>
+        <w:instrText xml:space="preserve"> SEQ Obr. \* ARABIC </w:instrText>
+      </w:r>
+      <w:r>
+        <w:fldChar w:fldCharType="separate"/>
+      </w:r>
+      <w:r>
+        <w:rPr>
+          <w:noProof/>
+        </w:rPr>
+        <w:t>13</w:t>
+      </w:r>
+      <w:r>
+        <w:rPr>
+          <w:noProof/>
+        </w:rPr>
+        <w:fldChar w:fldCharType="end"/>
+      </w:r>
       <w:r>
         <w:tab/>
       </w:r>
       <w:r>
         <w:t>Príklad XML súboru projektu ACProg.</w:t>
       </w:r>
-      <w:bookmarkEnd w:id="78"/>
+      <w:bookmarkEnd w:id="71"/>
     </w:p>
     <w:p/>
     <w:p>
       <w:pPr>
         <w:pStyle w:val="Nadpis2"/>
       </w:pPr>
-      <w:bookmarkStart w:id="79" w:name="_Toc511119927"/>
+      <w:bookmarkStart w:id="72" w:name="_Toc511119927"/>
       <w:r>
         <w:t>Generátor knižnice pre Arduino</w:t>
       </w:r>
-      <w:bookmarkEnd w:id="79"/>
+      <w:bookmarkEnd w:id="72"/>
       <w:r>
         <w:t xml:space="preserve"> </w:t>
       </w:r>
@@ -15589,13 +15800,13 @@
       <w:pPr>
         <w:pStyle w:val="Nadpis2"/>
       </w:pPr>
-      <w:bookmarkStart w:id="80" w:name="_Ref509410869"/>
-      <w:bookmarkStart w:id="81" w:name="_Toc511119928"/>
+      <w:bookmarkStart w:id="73" w:name="_Ref509410869"/>
+      <w:bookmarkStart w:id="74" w:name="_Toc511119928"/>
       <w:r>
         <w:t>Typy komponentov (moduly)</w:t>
       </w:r>
-      <w:bookmarkEnd w:id="80"/>
-      <w:bookmarkEnd w:id="81"/>
+      <w:bookmarkEnd w:id="73"/>
+      <w:bookmarkEnd w:id="74"/>
     </w:p>
     <w:p>
       <w:r>
@@ -15654,43 +15865,43 @@
       <w:pPr>
         <w:pStyle w:val="Nadpis1"/>
       </w:pPr>
-      <w:bookmarkStart w:id="82" w:name="_Toc511119929"/>
+      <w:bookmarkStart w:id="75" w:name="_Toc511119929"/>
       <w:r>
         <w:lastRenderedPageBreak/>
         <w:t>IDE pre projekt ACProg</w:t>
       </w:r>
-      <w:bookmarkEnd w:id="82"/>
+      <w:bookmarkEnd w:id="75"/>
     </w:p>
     <w:p>
       <w:r>
         <w:t xml:space="preserve">Projekt Arduino bol úspešný aj vďaka svojmu </w:t>
       </w:r>
-      <w:commentRangeStart w:id="83"/>
-      <w:commentRangeStart w:id="84"/>
-      <w:commentRangeStart w:id="85"/>
+      <w:commentRangeStart w:id="76"/>
+      <w:commentRangeStart w:id="77"/>
+      <w:commentRangeStart w:id="78"/>
       <w:r>
         <w:t>používateľsky prívetivému prostrediu</w:t>
       </w:r>
-      <w:commentRangeEnd w:id="83"/>
+      <w:commentRangeEnd w:id="76"/>
       <w:r>
         <w:rPr>
           <w:rStyle w:val="Odkaznakomentr"/>
         </w:rPr>
-        <w:commentReference w:id="83"/>
-      </w:r>
-      <w:commentRangeEnd w:id="84"/>
+        <w:commentReference w:id="76"/>
+      </w:r>
+      <w:commentRangeEnd w:id="77"/>
       <w:r>
         <w:rPr>
           <w:rStyle w:val="Odkaznakomentr"/>
         </w:rPr>
-        <w:commentReference w:id="84"/>
-      </w:r>
-      <w:commentRangeEnd w:id="85"/>
+        <w:commentReference w:id="77"/>
+      </w:r>
+      <w:commentRangeEnd w:id="78"/>
       <w:r>
         <w:rPr>
           <w:rStyle w:val="Odkaznakomentr"/>
         </w:rPr>
-        <w:commentReference w:id="85"/>
+        <w:commentReference w:id="78"/>
       </w:r>
       <w:r>
         <w:t>. Preto sme sa rozhodli nasledovať jeho príklad a vytvoriť prostredie, v ktorom programátor ni</w:t>
@@ -15760,13 +15971,13 @@
       <w:pPr>
         <w:pStyle w:val="Nadpis2"/>
       </w:pPr>
-      <w:bookmarkStart w:id="86" w:name="_Ref509690349"/>
-      <w:bookmarkStart w:id="87" w:name="_Toc511119930"/>
+      <w:bookmarkStart w:id="79" w:name="_Ref509690349"/>
+      <w:bookmarkStart w:id="80" w:name="_Toc511119930"/>
       <w:r>
         <w:t>Používateľské požiadavky</w:t>
       </w:r>
-      <w:bookmarkEnd w:id="86"/>
-      <w:bookmarkEnd w:id="87"/>
+      <w:bookmarkEnd w:id="79"/>
+      <w:bookmarkEnd w:id="80"/>
     </w:p>
     <w:p>
       <w:r>
@@ -16126,14 +16337,14 @@
       <w:pPr>
         <w:pStyle w:val="Nadpis3"/>
       </w:pPr>
-      <w:bookmarkStart w:id="88" w:name="_Toc511119931"/>
+      <w:bookmarkStart w:id="81" w:name="_Toc511119931"/>
       <w:r>
         <w:t>Grafický n</w:t>
       </w:r>
       <w:r>
         <w:t>ávrh IDE</w:t>
       </w:r>
-      <w:bookmarkEnd w:id="88"/>
+      <w:bookmarkEnd w:id="81"/>
     </w:p>
     <w:p>
       <w:r>
@@ -16235,23 +16446,36 @@
           <w:lang w:val="en-US"/>
         </w:rPr>
       </w:pPr>
-      <w:bookmarkStart w:id="89" w:name="_Toc511119887"/>
+      <w:bookmarkStart w:id="82" w:name="_Toc511119887"/>
       <w:r>
         <w:t>Obr. </w:t>
       </w:r>
-      <w:fldSimple w:instr=" SEQ Obr. \* ARABIC ">
-        <w:r>
-          <w:rPr>
-            <w:noProof/>
-          </w:rPr>
-          <w:t>14</w:t>
-        </w:r>
-      </w:fldSimple>
+      <w:r>
+        <w:fldChar w:fldCharType="begin"/>
+      </w:r>
+      <w:r>
+        <w:instrText xml:space="preserve"> SEQ Obr. \* ARABIC </w:instrText>
+      </w:r>
+      <w:r>
+        <w:fldChar w:fldCharType="separate"/>
+      </w:r>
+      <w:r>
+        <w:rPr>
+          <w:noProof/>
+        </w:rPr>
+        <w:t>14</w:t>
+      </w:r>
+      <w:r>
+        <w:rPr>
+          <w:noProof/>
+        </w:rPr>
+        <w:fldChar w:fldCharType="end"/>
+      </w:r>
       <w:r>
         <w:tab/>
         <w:t>Prototyp integrovaného vývojového prostredia pre ACProg</w:t>
       </w:r>
-      <w:bookmarkEnd w:id="89"/>
+      <w:bookmarkEnd w:id="82"/>
     </w:p>
     <w:p>
       <w:r>
@@ -16269,7 +16493,7 @@
       <w:r>
         <w:t xml:space="preserve"> číslo </w:t>
       </w:r>
-      <w:commentRangeStart w:id="90"/>
+      <w:commentRangeStart w:id="83"/>
       <w:r>
         <w:t>1</w:t>
       </w:r>
@@ -16279,12 +16503,12 @@
       <w:r>
         <w:t xml:space="preserve"> </w:t>
       </w:r>
-      <w:commentRangeEnd w:id="90"/>
+      <w:commentRangeEnd w:id="83"/>
       <w:r>
         <w:rPr>
           <w:rStyle w:val="Odkaznakomentr"/>
         </w:rPr>
-        <w:commentReference w:id="90"/>
+        <w:commentReference w:id="83"/>
       </w:r>
       <w:r>
         <w:t>je</w:t>
@@ -16529,11 +16753,11 @@
       <w:pPr>
         <w:pStyle w:val="Nadpis2"/>
       </w:pPr>
-      <w:bookmarkStart w:id="91" w:name="_Toc511119932"/>
+      <w:bookmarkStart w:id="84" w:name="_Toc511119932"/>
       <w:r>
         <w:t>Technologický návrh</w:t>
       </w:r>
-      <w:bookmarkEnd w:id="91"/>
+      <w:bookmarkEnd w:id="84"/>
     </w:p>
     <w:p>
       <w:r>
@@ -16627,14 +16851,14 @@
       <w:pPr>
         <w:pStyle w:val="Nadpis3"/>
       </w:pPr>
-      <w:bookmarkStart w:id="92" w:name="_Toc511119933"/>
+      <w:bookmarkStart w:id="85" w:name="_Toc511119933"/>
       <w:r>
         <w:t>Grafický f</w:t>
       </w:r>
       <w:r>
         <w:t>ramework Java Swing</w:t>
       </w:r>
-      <w:bookmarkEnd w:id="92"/>
+      <w:bookmarkEnd w:id="85"/>
     </w:p>
     <w:p>
       <w:r>
@@ -16672,6 +16896,7 @@
           <w:id w:val="15278799"/>
           <w:citation/>
         </w:sdtPr>
+        <w:sdtEndPr/>
         <w:sdtContent>
           <w:r>
             <w:fldChar w:fldCharType="begin"/>
@@ -16802,7 +17027,7 @@
       <w:pPr>
         <w:pStyle w:val="Nadpis3"/>
       </w:pPr>
-      <w:bookmarkStart w:id="93" w:name="_Toc511119934"/>
+      <w:bookmarkStart w:id="86" w:name="_Toc511119934"/>
       <w:r>
         <w:lastRenderedPageBreak/>
         <w:t>Rozloženie aplikácie –</w:t>
@@ -16813,7 +17038,7 @@
       <w:r>
         <w:t>Docking framework</w:t>
       </w:r>
-      <w:bookmarkEnd w:id="93"/>
+      <w:bookmarkEnd w:id="86"/>
     </w:p>
     <w:p>
       <w:r>
@@ -17081,18 +17306,31 @@
       <w:pPr>
         <w:pStyle w:val="ObrazokPopis"/>
       </w:pPr>
-      <w:bookmarkStart w:id="94" w:name="_Toc511119888"/>
+      <w:bookmarkStart w:id="87" w:name="_Toc511119888"/>
       <w:r>
         <w:t>Obr. </w:t>
       </w:r>
-      <w:fldSimple w:instr=" SEQ Obr. \* ARABIC ">
-        <w:r>
-          <w:rPr>
-            <w:noProof/>
-          </w:rPr>
-          <w:t>15</w:t>
-        </w:r>
-      </w:fldSimple>
+      <w:r>
+        <w:fldChar w:fldCharType="begin"/>
+      </w:r>
+      <w:r>
+        <w:instrText xml:space="preserve"> SEQ Obr. \* ARABIC </w:instrText>
+      </w:r>
+      <w:r>
+        <w:fldChar w:fldCharType="separate"/>
+      </w:r>
+      <w:r>
+        <w:rPr>
+          <w:noProof/>
+        </w:rPr>
+        <w:t>15</w:t>
+      </w:r>
+      <w:r>
+        <w:rPr>
+          <w:noProof/>
+        </w:rPr>
+        <w:fldChar w:fldCharType="end"/>
+      </w:r>
       <w:r>
         <w:tab/>
         <w:t>DockingFrames ilustrácia ukladania záložiek v okne</w:t>
@@ -17102,6 +17340,7 @@
           <w:id w:val="436336430"/>
           <w:citation/>
         </w:sdtPr>
+        <w:sdtEndPr/>
         <w:sdtContent>
           <w:r>
             <w:fldChar w:fldCharType="begin"/>
@@ -17123,17 +17362,17 @@
           </w:r>
         </w:sdtContent>
       </w:sdt>
-      <w:bookmarkEnd w:id="94"/>
+      <w:bookmarkEnd w:id="87"/>
     </w:p>
     <w:p>
       <w:pPr>
         <w:pStyle w:val="Nadpis3"/>
       </w:pPr>
-      <w:bookmarkStart w:id="95" w:name="_Toc511119935"/>
+      <w:bookmarkStart w:id="88" w:name="_Toc511119935"/>
       <w:r>
         <w:t>Editor zdrojového kódu</w:t>
       </w:r>
-      <w:bookmarkEnd w:id="95"/>
+      <w:bookmarkEnd w:id="88"/>
     </w:p>
     <w:p>
       <w:r>
@@ -17189,6 +17428,7 @@
           <w:id w:val="-370461234"/>
           <w:citation/>
         </w:sdtPr>
+        <w:sdtEndPr/>
         <w:sdtContent>
           <w:r>
             <w:fldChar w:fldCharType="begin"/>
@@ -17411,30 +17651,43 @@
       <w:pPr>
         <w:pStyle w:val="ObrazokPopis"/>
       </w:pPr>
-      <w:bookmarkStart w:id="96" w:name="_Toc511119889"/>
+      <w:bookmarkStart w:id="89" w:name="_Toc511119889"/>
       <w:r>
         <w:t>Obr. </w:t>
       </w:r>
-      <w:fldSimple w:instr=" SEQ Obr. \* ARABIC ">
-        <w:r>
-          <w:rPr>
-            <w:noProof/>
-          </w:rPr>
-          <w:t>16</w:t>
-        </w:r>
-      </w:fldSimple>
+      <w:r>
+        <w:fldChar w:fldCharType="begin"/>
+      </w:r>
+      <w:r>
+        <w:instrText xml:space="preserve"> SEQ Obr. \* ARABIC </w:instrText>
+      </w:r>
+      <w:r>
+        <w:fldChar w:fldCharType="separate"/>
+      </w:r>
+      <w:r>
+        <w:rPr>
+          <w:noProof/>
+        </w:rPr>
+        <w:t>16</w:t>
+      </w:r>
+      <w:r>
+        <w:rPr>
+          <w:noProof/>
+        </w:rPr>
+        <w:fldChar w:fldCharType="end"/>
+      </w:r>
       <w:r>
         <w:tab/>
         <w:t>Editor zdrojového kódu s ilustrovaním vyznačenia chyby.</w:t>
       </w:r>
-      <w:bookmarkEnd w:id="96"/>
+      <w:bookmarkEnd w:id="89"/>
     </w:p>
     <w:p>
       <w:pPr>
         <w:pStyle w:val="Nadpis3"/>
       </w:pPr>
-      <w:bookmarkStart w:id="97" w:name="_Ref509772235"/>
-      <w:bookmarkStart w:id="98" w:name="_Toc511119936"/>
+      <w:bookmarkStart w:id="90" w:name="_Ref509772235"/>
+      <w:bookmarkStart w:id="91" w:name="_Toc511119936"/>
       <w:r>
         <w:t>Ponuka komponentov</w:t>
       </w:r>
@@ -17447,8 +17700,8 @@
       <w:r>
         <w:t> inštancie komponentov</w:t>
       </w:r>
-      <w:bookmarkEnd w:id="97"/>
-      <w:bookmarkEnd w:id="98"/>
+      <w:bookmarkEnd w:id="90"/>
+      <w:bookmarkEnd w:id="91"/>
     </w:p>
     <w:p>
       <w:r>
@@ -17721,18 +17974,31 @@
       <w:pPr>
         <w:pStyle w:val="ObrazokPopis"/>
       </w:pPr>
-      <w:bookmarkStart w:id="99" w:name="_Toc511119890"/>
+      <w:bookmarkStart w:id="92" w:name="_Toc511119890"/>
       <w:r>
         <w:t>Obr. </w:t>
       </w:r>
-      <w:fldSimple w:instr=" SEQ Obr. \* ARABIC ">
-        <w:r>
-          <w:rPr>
-            <w:noProof/>
-          </w:rPr>
-          <w:t>17</w:t>
-        </w:r>
-      </w:fldSimple>
+      <w:r>
+        <w:fldChar w:fldCharType="begin"/>
+      </w:r>
+      <w:r>
+        <w:instrText xml:space="preserve"> SEQ Obr. \* ARABIC </w:instrText>
+      </w:r>
+      <w:r>
+        <w:fldChar w:fldCharType="separate"/>
+      </w:r>
+      <w:r>
+        <w:rPr>
+          <w:noProof/>
+        </w:rPr>
+        <w:t>17</w:t>
+      </w:r>
+      <w:r>
+        <w:rPr>
+          <w:noProof/>
+        </w:rPr>
+        <w:fldChar w:fldCharType="end"/>
+      </w:r>
       <w:r>
         <w:tab/>
         <w:t xml:space="preserve">Ponuka komponentov (vľavo), </w:t>
@@ -17743,13 +18009,13 @@
       <w:r>
         <w:t>nštancie komponentov (vpravo).</w:t>
       </w:r>
-      <w:bookmarkEnd w:id="99"/>
+      <w:bookmarkEnd w:id="92"/>
     </w:p>
     <w:p>
       <w:pPr>
         <w:pStyle w:val="Nadpis3"/>
       </w:pPr>
-      <w:bookmarkStart w:id="100" w:name="_Toc511119937"/>
+      <w:bookmarkStart w:id="93" w:name="_Toc511119937"/>
       <w:r>
         <w:t>Vlastnosti inštancie komponentu (</w:t>
       </w:r>
@@ -17759,7 +18025,7 @@
       <w:r>
         <w:t>properties)</w:t>
       </w:r>
-      <w:bookmarkEnd w:id="100"/>
+      <w:bookmarkEnd w:id="93"/>
     </w:p>
     <w:p>
       <w:r>
@@ -17820,26 +18086,7 @@
         <w:t xml:space="preserve"> </w:t>
       </w:r>
       <w:r>
-        <w:t xml:space="preserve">dátových </w:t>
-      </w:r>
-      <w:commentRangeStart w:id="101"/>
-      <w:commentRangeStart w:id="102"/>
-      <w:r>
-        <w:t>typov</w:t>
-      </w:r>
-      <w:commentRangeEnd w:id="101"/>
-      <w:r>
-        <w:rPr>
-          <w:rStyle w:val="Odkaznakomentr"/>
-        </w:rPr>
-        <w:commentReference w:id="101"/>
-      </w:r>
-      <w:commentRangeEnd w:id="102"/>
-      <w:r>
-        <w:rPr>
-          <w:rStyle w:val="Odkaznakomentr"/>
-        </w:rPr>
-        <w:commentReference w:id="102"/>
+        <w:t>dátových typov</w:t>
       </w:r>
       <w:r>
         <w:t xml:space="preserve"> (uvedené sú najbežnejšie používané dátové typy)</w:t>
@@ -18111,11 +18358,11 @@
       <w:pPr>
         <w:pStyle w:val="Nadpis2"/>
       </w:pPr>
-      <w:bookmarkStart w:id="103" w:name="_Toc511119938"/>
+      <w:bookmarkStart w:id="94" w:name="_Toc511119938"/>
       <w:r>
         <w:t>Architektúra IDE</w:t>
       </w:r>
-      <w:bookmarkEnd w:id="103"/>
+      <w:bookmarkEnd w:id="94"/>
     </w:p>
     <w:p>
       <w:r>
@@ -18681,13 +18928,13 @@
       <w:pPr>
         <w:pStyle w:val="Nadpis2"/>
       </w:pPr>
-      <w:bookmarkStart w:id="104" w:name="_Ref510535011"/>
-      <w:bookmarkStart w:id="105" w:name="_Toc511119939"/>
+      <w:bookmarkStart w:id="95" w:name="_Ref510535011"/>
+      <w:bookmarkStart w:id="96" w:name="_Toc511119939"/>
       <w:r>
         <w:t>Implementácia IDE</w:t>
       </w:r>
-      <w:bookmarkEnd w:id="104"/>
-      <w:bookmarkEnd w:id="105"/>
+      <w:bookmarkEnd w:id="95"/>
+      <w:bookmarkEnd w:id="96"/>
     </w:p>
     <w:p>
       <w:r>
@@ -18728,11 +18975,11 @@
       <w:pPr>
         <w:pStyle w:val="Nadpis3"/>
       </w:pPr>
-      <w:bookmarkStart w:id="106" w:name="_Toc511119940"/>
+      <w:bookmarkStart w:id="97" w:name="_Toc511119940"/>
       <w:r>
         <w:t>Ponuka dostupných komponentov</w:t>
       </w:r>
-      <w:bookmarkEnd w:id="106"/>
+      <w:bookmarkEnd w:id="97"/>
     </w:p>
     <w:p>
       <w:r>
@@ -18839,18 +19086,31 @@
       <w:pPr>
         <w:pStyle w:val="ObrazokPopis"/>
       </w:pPr>
-      <w:bookmarkStart w:id="107" w:name="_Toc511119891"/>
+      <w:bookmarkStart w:id="98" w:name="_Toc511119891"/>
       <w:r>
         <w:t>Obr. </w:t>
       </w:r>
-      <w:fldSimple w:instr=" SEQ Obr. \* ARABIC ">
-        <w:r>
-          <w:rPr>
-            <w:noProof/>
-          </w:rPr>
-          <w:t>18</w:t>
-        </w:r>
-      </w:fldSimple>
+      <w:r>
+        <w:fldChar w:fldCharType="begin"/>
+      </w:r>
+      <w:r>
+        <w:instrText xml:space="preserve"> SEQ Obr. \* ARABIC </w:instrText>
+      </w:r>
+      <w:r>
+        <w:fldChar w:fldCharType="separate"/>
+      </w:r>
+      <w:r>
+        <w:rPr>
+          <w:noProof/>
+        </w:rPr>
+        <w:t>18</w:t>
+      </w:r>
+      <w:r>
+        <w:rPr>
+          <w:noProof/>
+        </w:rPr>
+        <w:fldChar w:fldCharType="end"/>
+      </w:r>
       <w:r>
         <w:tab/>
         <w:t xml:space="preserve">Vizuál grafického komponentu </w:t>
@@ -18858,19 +19118,19 @@
       <w:r>
         <w:t>JTree so zdrojovým kódom.</w:t>
       </w:r>
-      <w:bookmarkEnd w:id="107"/>
+      <w:bookmarkEnd w:id="98"/>
     </w:p>
     <w:p>
       <w:pPr>
         <w:pStyle w:val="Nadpis3"/>
       </w:pPr>
-      <w:bookmarkStart w:id="108" w:name="_Ref509772226"/>
-      <w:bookmarkStart w:id="109" w:name="_Toc511119941"/>
+      <w:bookmarkStart w:id="99" w:name="_Ref509772226"/>
+      <w:bookmarkStart w:id="100" w:name="_Toc511119941"/>
       <w:r>
         <w:t>Skupinové zobrazenie inštancií komponentov</w:t>
       </w:r>
-      <w:bookmarkEnd w:id="108"/>
-      <w:bookmarkEnd w:id="109"/>
+      <w:bookmarkEnd w:id="99"/>
+      <w:bookmarkEnd w:id="100"/>
     </w:p>
     <w:p>
       <w:r>
@@ -19052,18 +19312,31 @@
       <w:pPr>
         <w:pStyle w:val="ObrazokPopis"/>
       </w:pPr>
-      <w:bookmarkStart w:id="110" w:name="_Toc511119892"/>
+      <w:bookmarkStart w:id="101" w:name="_Toc511119892"/>
       <w:r>
         <w:t>Obr. </w:t>
       </w:r>
-      <w:fldSimple w:instr=" SEQ Obr. \* ARABIC ">
-        <w:r>
-          <w:rPr>
-            <w:noProof/>
-          </w:rPr>
-          <w:t>19</w:t>
-        </w:r>
-      </w:fldSimple>
+      <w:r>
+        <w:fldChar w:fldCharType="begin"/>
+      </w:r>
+      <w:r>
+        <w:instrText xml:space="preserve"> SEQ Obr. \* ARABIC </w:instrText>
+      </w:r>
+      <w:r>
+        <w:fldChar w:fldCharType="separate"/>
+      </w:r>
+      <w:r>
+        <w:rPr>
+          <w:noProof/>
+        </w:rPr>
+        <w:t>19</w:t>
+      </w:r>
+      <w:r>
+        <w:rPr>
+          <w:noProof/>
+        </w:rPr>
+        <w:fldChar w:fldCharType="end"/>
+      </w:r>
       <w:r>
         <w:tab/>
       </w:r>
@@ -19073,7 +19346,7 @@
       <w:r>
         <w:t>.</w:t>
       </w:r>
-      <w:bookmarkEnd w:id="110"/>
+      <w:bookmarkEnd w:id="101"/>
     </w:p>
     <w:p>
       <w:pPr>
@@ -19283,11 +19556,11 @@
       <w:pPr>
         <w:pStyle w:val="Nadpis3"/>
       </w:pPr>
-      <w:bookmarkStart w:id="111" w:name="_Toc511119942"/>
+      <w:bookmarkStart w:id="102" w:name="_Toc511119942"/>
       <w:r>
         <w:t>Kompilácia a spustenie projektu</w:t>
       </w:r>
-      <w:bookmarkEnd w:id="111"/>
+      <w:bookmarkEnd w:id="102"/>
     </w:p>
     <w:p>
       <w:r>
@@ -19557,18 +19830,31 @@
       <w:pPr>
         <w:pStyle w:val="ObrazokPopis"/>
       </w:pPr>
-      <w:bookmarkStart w:id="112" w:name="_Toc511119893"/>
+      <w:bookmarkStart w:id="103" w:name="_Toc511119893"/>
       <w:r>
         <w:t>Obr. </w:t>
       </w:r>
-      <w:fldSimple w:instr=" SEQ Obr. \* ARABIC ">
-        <w:r>
-          <w:rPr>
-            <w:noProof/>
-          </w:rPr>
-          <w:t>20</w:t>
-        </w:r>
-      </w:fldSimple>
+      <w:r>
+        <w:fldChar w:fldCharType="begin"/>
+      </w:r>
+      <w:r>
+        <w:instrText xml:space="preserve"> SEQ Obr. \* ARABIC </w:instrText>
+      </w:r>
+      <w:r>
+        <w:fldChar w:fldCharType="separate"/>
+      </w:r>
+      <w:r>
+        <w:rPr>
+          <w:noProof/>
+        </w:rPr>
+        <w:t>20</w:t>
+      </w:r>
+      <w:r>
+        <w:rPr>
+          <w:noProof/>
+        </w:rPr>
+        <w:fldChar w:fldCharType="end"/>
+      </w:r>
       <w:r>
         <w:tab/>
         <w:t xml:space="preserve">Konzolové </w:t>
@@ -19582,7 +19868,7 @@
       <w:r>
         <w:t>.</w:t>
       </w:r>
-      <w:bookmarkEnd w:id="112"/>
+      <w:bookmarkEnd w:id="103"/>
     </w:p>
     <w:p>
       <w:r>
@@ -19600,11 +19886,11 @@
       <w:pPr>
         <w:pStyle w:val="Nadpis3"/>
       </w:pPr>
-      <w:bookmarkStart w:id="113" w:name="_Toc511119943"/>
+      <w:bookmarkStart w:id="104" w:name="_Toc511119943"/>
       <w:r>
         <w:t>Syntaktická analýza kódu</w:t>
       </w:r>
-      <w:bookmarkEnd w:id="113"/>
+      <w:bookmarkEnd w:id="104"/>
     </w:p>
     <w:p>
       <w:r>
@@ -19866,23 +20152,39 @@
       <w:pPr>
         <w:pStyle w:val="ObrazokPopis"/>
       </w:pPr>
-      <w:bookmarkStart w:id="114" w:name="_Toc511119894"/>
+      <w:bookmarkStart w:id="105" w:name="_Toc511119894"/>
       <w:r>
         <w:t>Obr. </w:t>
       </w:r>
-      <w:fldSimple w:instr=" SEQ Obr. \* ARABIC ">
-        <w:r>
-          <w:rPr>
-            <w:noProof/>
-          </w:rPr>
-          <w:t>21</w:t>
-        </w:r>
-      </w:fldSimple>
+      <w:r>
+        <w:fldChar w:fldCharType="begin"/>
+      </w:r>
+      <w:r>
+        <w:instrText xml:space="preserve"> SEQ Obr. \</w:instrText>
+      </w:r>
+      <w:r>
+        <w:instrText xml:space="preserve">* ARABIC </w:instrText>
+      </w:r>
+      <w:r>
+        <w:fldChar w:fldCharType="separate"/>
+      </w:r>
+      <w:r>
+        <w:rPr>
+          <w:noProof/>
+        </w:rPr>
+        <w:t>21</w:t>
+      </w:r>
+      <w:r>
+        <w:rPr>
+          <w:noProof/>
+        </w:rPr>
+        <w:fldChar w:fldCharType="end"/>
+      </w:r>
       <w:r>
         <w:tab/>
         <w:t>Ilustrácia chybnej konfigurácie inštancií komponentov.</w:t>
       </w:r>
-      <w:bookmarkEnd w:id="114"/>
+      <w:bookmarkEnd w:id="105"/>
     </w:p>
     <w:p>
       <w:r>
@@ -20102,23 +20404,39 @@
       <w:pPr>
         <w:pStyle w:val="ObrazokPopis"/>
       </w:pPr>
-      <w:bookmarkStart w:id="115" w:name="_Toc511119895"/>
+      <w:bookmarkStart w:id="106" w:name="_Toc511119895"/>
       <w:r>
         <w:t>Obr. </w:t>
       </w:r>
-      <w:fldSimple w:instr=" SEQ Obr. \* ARABIC ">
-        <w:r>
-          <w:rPr>
-            <w:noProof/>
-          </w:rPr>
-          <w:t>22</w:t>
-        </w:r>
-      </w:fldSimple>
+      <w:r>
+        <w:fldChar w:fldCharType="begin"/>
+      </w:r>
+      <w:r>
+        <w:instrText xml:space="preserve"> SEQ Obr.</w:instrText>
+      </w:r>
+      <w:r>
+        <w:instrText xml:space="preserve"> \* ARABIC </w:instrText>
+      </w:r>
+      <w:r>
+        <w:fldChar w:fldCharType="separate"/>
+      </w:r>
+      <w:r>
+        <w:rPr>
+          <w:noProof/>
+        </w:rPr>
+        <w:t>22</w:t>
+      </w:r>
+      <w:r>
+        <w:rPr>
+          <w:noProof/>
+        </w:rPr>
+        <w:fldChar w:fldCharType="end"/>
+      </w:r>
       <w:r>
         <w:tab/>
         <w:t>Ilustrácia AST (vpravo) zo zdrojového kódu (vľavo).</w:t>
       </w:r>
-      <w:bookmarkEnd w:id="115"/>
+      <w:bookmarkEnd w:id="106"/>
     </w:p>
     <w:p>
       <w:pPr>
@@ -20216,7 +20534,7 @@
       <w:pPr>
         <w:pStyle w:val="Nadpis3"/>
       </w:pPr>
-      <w:bookmarkStart w:id="116" w:name="_Toc511119944"/>
+      <w:bookmarkStart w:id="107" w:name="_Toc511119944"/>
       <w:r>
         <w:t>Voliteľné</w:t>
       </w:r>
@@ -20232,7 +20550,7 @@
       <w:r>
         <w:t xml:space="preserve"> pre programátora</w:t>
       </w:r>
-      <w:bookmarkEnd w:id="116"/>
+      <w:bookmarkEnd w:id="107"/>
     </w:p>
     <w:p>
       <w:r>
@@ -20424,18 +20742,31 @@
       <w:pPr>
         <w:pStyle w:val="ObrazokPopis"/>
       </w:pPr>
-      <w:bookmarkStart w:id="117" w:name="_Toc511119896"/>
+      <w:bookmarkStart w:id="108" w:name="_Toc511119896"/>
       <w:r>
         <w:t>Obr. </w:t>
       </w:r>
-      <w:fldSimple w:instr=" SEQ Obr. \* ARABIC ">
-        <w:r>
-          <w:rPr>
-            <w:noProof/>
-          </w:rPr>
-          <w:t>23</w:t>
-        </w:r>
-      </w:fldSimple>
+      <w:r>
+        <w:fldChar w:fldCharType="begin"/>
+      </w:r>
+      <w:r>
+        <w:instrText xml:space="preserve"> SEQ Obr. \* ARABIC </w:instrText>
+      </w:r>
+      <w:r>
+        <w:fldChar w:fldCharType="separate"/>
+      </w:r>
+      <w:r>
+        <w:rPr>
+          <w:noProof/>
+        </w:rPr>
+        <w:t>23</w:t>
+      </w:r>
+      <w:r>
+        <w:rPr>
+          <w:noProof/>
+        </w:rPr>
+        <w:fldChar w:fldCharType="end"/>
+      </w:r>
       <w:r>
         <w:tab/>
       </w:r>
@@ -20445,37 +20776,23 @@
       <w:r>
         <w:t>.</w:t>
       </w:r>
-      <w:bookmarkEnd w:id="117"/>
+      <w:bookmarkEnd w:id="108"/>
     </w:p>
     <w:p>
       <w:pPr>
         <w:pStyle w:val="Nadpis1"/>
       </w:pPr>
-      <w:bookmarkStart w:id="118" w:name="_Toc511119945"/>
-      <w:r>
-        <w:rPr>
-          <w:rStyle w:val="Odkaznakomentr"/>
-          <w:b w:val="0"/>
-          <w:bCs w:val="0"/>
-        </w:rPr>
+      <w:bookmarkStart w:id="109" w:name="_Toc511119945"/>
+      <w:bookmarkStart w:id="110" w:name="_GoBack"/>
+      <w:bookmarkEnd w:id="110"/>
+      <w:r>
         <w:lastRenderedPageBreak/>
-        <w:commentReference w:id="119"/>
-      </w:r>
-      <w:r>
-        <w:rPr>
-          <w:rStyle w:val="Odkaznakomentr"/>
-          <w:b w:val="0"/>
-          <w:bCs w:val="0"/>
-        </w:rPr>
-        <w:commentReference w:id="120"/>
-      </w:r>
-      <w:r>
         <w:t>K</w:t>
       </w:r>
       <w:r>
         <w:t>omponenty pre ACProg</w:t>
       </w:r>
-      <w:bookmarkEnd w:id="118"/>
+      <w:bookmarkEnd w:id="109"/>
     </w:p>
     <w:p>
       <w:r>
@@ -21445,34 +21762,47 @@
       <w:pPr>
         <w:pStyle w:val="ObrazokPopis"/>
       </w:pPr>
-      <w:bookmarkStart w:id="121" w:name="_Toc511119897"/>
+      <w:bookmarkStart w:id="111" w:name="_Toc511119897"/>
       <w:r>
         <w:t>Obr. </w:t>
       </w:r>
-      <w:fldSimple w:instr=" SEQ Obr. \* ARABIC ">
-        <w:r>
-          <w:rPr>
-            <w:noProof/>
-          </w:rPr>
-          <w:t>24</w:t>
-        </w:r>
-      </w:fldSimple>
+      <w:r>
+        <w:fldChar w:fldCharType="begin"/>
+      </w:r>
+      <w:r>
+        <w:instrText xml:space="preserve"> SEQ Obr. \* ARABIC </w:instrText>
+      </w:r>
+      <w:r>
+        <w:fldChar w:fldCharType="separate"/>
+      </w:r>
+      <w:r>
+        <w:rPr>
+          <w:noProof/>
+        </w:rPr>
+        <w:t>24</w:t>
+      </w:r>
+      <w:r>
+        <w:rPr>
+          <w:noProof/>
+        </w:rPr>
+        <w:fldChar w:fldCharType="end"/>
+      </w:r>
       <w:r>
         <w:tab/>
         <w:t>Konzolové príkazy poskytované v Arduino IDE</w:t>
       </w:r>
-      <w:bookmarkEnd w:id="121"/>
+      <w:bookmarkEnd w:id="111"/>
     </w:p>
     <w:p>
       <w:pPr>
         <w:pStyle w:val="Nadpis2"/>
       </w:pPr>
-      <w:bookmarkStart w:id="122" w:name="_Toc511119946"/>
+      <w:bookmarkStart w:id="112" w:name="_Toc511119946"/>
       <w:r>
         <w:lastRenderedPageBreak/>
         <w:t>Digitálny vstup</w:t>
       </w:r>
-      <w:bookmarkEnd w:id="122"/>
+      <w:bookmarkEnd w:id="112"/>
     </w:p>
     <w:p>
       <w:r>
@@ -21481,16 +21811,16 @@
       <w:r>
         <w:t xml:space="preserve"> zdrojovom kóde č. </w:t>
       </w:r>
-      <w:commentRangeStart w:id="123"/>
+      <w:commentRangeStart w:id="113"/>
       <w:r>
         <w:t>24</w:t>
       </w:r>
-      <w:commentRangeEnd w:id="123"/>
+      <w:commentRangeEnd w:id="113"/>
       <w:r>
         <w:rPr>
           <w:rStyle w:val="Odkaznakomentr"/>
         </w:rPr>
-        <w:commentReference w:id="123"/>
+        <w:commentReference w:id="113"/>
       </w:r>
       <w:r>
         <w:t xml:space="preserve"> je zobrazený definičný XML súbor typu komponentu digitálneho vstupu. </w:t>
@@ -21619,7 +21949,7 @@
       <w:pPr>
         <w:pStyle w:val="Nadpis2"/>
       </w:pPr>
-      <w:bookmarkStart w:id="124" w:name="_Toc511119947"/>
+      <w:bookmarkStart w:id="114" w:name="_Toc511119947"/>
       <w:r>
         <w:t>Rádiová komunikácia pomocou 433</w:t>
       </w:r>
@@ -21629,7 +21959,7 @@
       <w:r>
         <w:t>MHz</w:t>
       </w:r>
-      <w:bookmarkEnd w:id="124"/>
+      <w:bookmarkEnd w:id="114"/>
     </w:p>
     <w:p>
       <w:r>
@@ -21670,6 +22000,7 @@
           <w:id w:val="-1671865036"/>
           <w:citation/>
         </w:sdtPr>
+        <w:sdtEndPr/>
         <w:sdtContent>
           <w:r>
             <w:fldChar w:fldCharType="begin"/>
@@ -21858,10 +22189,10 @@
       <w:r>
         <w:t>.</w:t>
       </w:r>
+      <w:bookmarkEnd w:id="27"/>
       <w:bookmarkEnd w:id="28"/>
       <w:bookmarkEnd w:id="29"/>
       <w:bookmarkEnd w:id="30"/>
-      <w:bookmarkEnd w:id="31"/>
     </w:p>
     <w:p>
       <w:pPr>
@@ -21872,16 +22203,16 @@
         </w:numPr>
         <w:ind w:left="432" w:hanging="432"/>
       </w:pPr>
-      <w:bookmarkStart w:id="125" w:name="_Toc224306955"/>
-      <w:bookmarkStart w:id="126" w:name="_Toc102191192"/>
-      <w:bookmarkStart w:id="127" w:name="_Toc511119948"/>
+      <w:bookmarkStart w:id="115" w:name="_Toc224306955"/>
+      <w:bookmarkStart w:id="116" w:name="_Toc102191192"/>
+      <w:bookmarkStart w:id="117" w:name="_Toc511119948"/>
       <w:r>
         <w:lastRenderedPageBreak/>
         <w:t>Záver</w:t>
       </w:r>
-      <w:bookmarkEnd w:id="125"/>
-      <w:bookmarkEnd w:id="126"/>
-      <w:bookmarkEnd w:id="127"/>
+      <w:bookmarkEnd w:id="115"/>
+      <w:bookmarkEnd w:id="116"/>
+      <w:bookmarkEnd w:id="117"/>
     </w:p>
     <w:p>
       <w:pPr>
@@ -21986,9 +22317,9 @@
           <w:rFonts w:ascii="Times New Roman" w:hAnsi="Times New Roman"/>
         </w:rPr>
       </w:pPr>
-      <w:bookmarkStart w:id="128" w:name="_Toc224306956"/>
-      <w:bookmarkStart w:id="129" w:name="_Toc102191193"/>
-      <w:bookmarkStart w:id="130" w:name="_Toc511119949"/>
+      <w:bookmarkStart w:id="118" w:name="_Toc224306956"/>
+      <w:bookmarkStart w:id="119" w:name="_Toc102191193"/>
+      <w:bookmarkStart w:id="120" w:name="_Toc511119949"/>
       <w:r>
         <w:rPr>
           <w:rFonts w:ascii="Times New Roman" w:hAnsi="Times New Roman"/>
@@ -21996,9 +22327,9 @@
         <w:lastRenderedPageBreak/>
         <w:t>Zoznam použitej literatúry</w:t>
       </w:r>
-      <w:bookmarkEnd w:id="128"/>
-      <w:bookmarkEnd w:id="129"/>
-      <w:bookmarkEnd w:id="130"/>
+      <w:bookmarkEnd w:id="118"/>
+      <w:bookmarkEnd w:id="119"/>
+      <w:bookmarkEnd w:id="120"/>
     </w:p>
     <w:p>
       <w:pPr>
@@ -22539,9 +22870,9 @@
           <w:rFonts w:ascii="Times New Roman" w:hAnsi="Times New Roman"/>
         </w:rPr>
       </w:pPr>
-      <w:bookmarkStart w:id="131" w:name="_Toc224306957"/>
-      <w:bookmarkStart w:id="132" w:name="_Toc102191194"/>
-      <w:bookmarkStart w:id="133" w:name="_Toc511119950"/>
+      <w:bookmarkStart w:id="121" w:name="_Toc224306957"/>
+      <w:bookmarkStart w:id="122" w:name="_Toc102191194"/>
+      <w:bookmarkStart w:id="123" w:name="_Toc511119950"/>
       <w:r>
         <w:rPr>
           <w:rFonts w:ascii="Times New Roman" w:hAnsi="Times New Roman"/>
@@ -22549,9 +22880,9 @@
         <w:lastRenderedPageBreak/>
         <w:t>Prílohy</w:t>
       </w:r>
-      <w:bookmarkEnd w:id="131"/>
-      <w:bookmarkEnd w:id="132"/>
-      <w:bookmarkEnd w:id="133"/>
+      <w:bookmarkEnd w:id="121"/>
+      <w:bookmarkEnd w:id="122"/>
+      <w:bookmarkEnd w:id="123"/>
     </w:p>
     <w:p>
       <w:pPr>
@@ -22621,7 +22952,7 @@
           <w:rFonts w:ascii="Times New Roman" w:hAnsi="Times New Roman"/>
         </w:rPr>
       </w:pPr>
-      <w:bookmarkStart w:id="134" w:name="_Toc511119951"/>
+      <w:bookmarkStart w:id="124" w:name="_Toc511119951"/>
       <w:r>
         <w:rPr>
           <w:rFonts w:ascii="Times New Roman" w:hAnsi="Times New Roman"/>
@@ -22629,7 +22960,7 @@
         <w:lastRenderedPageBreak/>
         <w:t>Príloha A</w:t>
       </w:r>
-      <w:bookmarkEnd w:id="134"/>
+      <w:bookmarkEnd w:id="124"/>
     </w:p>
     <w:p>
       <w:pPr>
@@ -22638,23 +22969,36 @@
           <w:highlight w:val="yellow"/>
         </w:rPr>
       </w:pPr>
-      <w:bookmarkStart w:id="135" w:name="_Toc511119899"/>
+      <w:bookmarkStart w:id="125" w:name="_Toc511119899"/>
       <w:r>
         <w:t>Tab. </w:t>
       </w:r>
-      <w:fldSimple w:instr=" SEQ Tab. \* ARABIC ">
-        <w:r>
-          <w:rPr>
-            <w:noProof/>
-          </w:rPr>
-          <w:t>2</w:t>
-        </w:r>
-      </w:fldSimple>
+      <w:r>
+        <w:fldChar w:fldCharType="begin"/>
+      </w:r>
+      <w:r>
+        <w:instrText xml:space="preserve"> SEQ Tab. \* ARABIC </w:instrText>
+      </w:r>
+      <w:r>
+        <w:fldChar w:fldCharType="separate"/>
+      </w:r>
+      <w:r>
+        <w:rPr>
+          <w:noProof/>
+        </w:rPr>
+        <w:t>2</w:t>
+      </w:r>
+      <w:r>
+        <w:rPr>
+          <w:noProof/>
+        </w:rPr>
+        <w:fldChar w:fldCharType="end"/>
+      </w:r>
       <w:r>
         <w:tab/>
         <w:t>Dokumentačná tabuľka komponentu digitálny vstup</w:t>
       </w:r>
-      <w:bookmarkEnd w:id="135"/>
+      <w:bookmarkEnd w:id="125"/>
     </w:p>
     <w:tbl>
       <w:tblPr>
@@ -22841,23 +23185,36 @@
           <w:highlight w:val="yellow"/>
         </w:rPr>
       </w:pPr>
-      <w:bookmarkStart w:id="136" w:name="_Toc511119900"/>
+      <w:bookmarkStart w:id="126" w:name="_Toc511119900"/>
       <w:r>
         <w:t>Tab. </w:t>
       </w:r>
-      <w:fldSimple w:instr=" SEQ Tab. \* ARABIC ">
-        <w:r>
-          <w:rPr>
-            <w:noProof/>
-          </w:rPr>
-          <w:t>3</w:t>
-        </w:r>
-      </w:fldSimple>
+      <w:r>
+        <w:fldChar w:fldCharType="begin"/>
+      </w:r>
+      <w:r>
+        <w:instrText xml:space="preserve"> SEQ Tab. \* ARABIC </w:instrText>
+      </w:r>
+      <w:r>
+        <w:fldChar w:fldCharType="separate"/>
+      </w:r>
+      <w:r>
+        <w:rPr>
+          <w:noProof/>
+        </w:rPr>
+        <w:t>3</w:t>
+      </w:r>
+      <w:r>
+        <w:rPr>
+          <w:noProof/>
+        </w:rPr>
+        <w:fldChar w:fldCharType="end"/>
+      </w:r>
       <w:r>
         <w:tab/>
         <w:t>Dokumentačná tabuľka komponentu analógový vstup</w:t>
       </w:r>
-      <w:bookmarkEnd w:id="136"/>
+      <w:bookmarkEnd w:id="126"/>
     </w:p>
     <w:tbl>
       <w:tblPr>
@@ -23043,18 +23400,31 @@
           <w:highlight w:val="yellow"/>
         </w:rPr>
       </w:pPr>
-      <w:bookmarkStart w:id="137" w:name="_Toc511119901"/>
+      <w:bookmarkStart w:id="127" w:name="_Toc511119901"/>
       <w:r>
         <w:t>Tab. </w:t>
       </w:r>
-      <w:fldSimple w:instr=" SEQ Tab. \* ARABIC ">
-        <w:r>
-          <w:rPr>
-            <w:noProof/>
-          </w:rPr>
-          <w:t>4</w:t>
-        </w:r>
-      </w:fldSimple>
+      <w:r>
+        <w:fldChar w:fldCharType="begin"/>
+      </w:r>
+      <w:r>
+        <w:instrText xml:space="preserve"> SEQ Tab. \* ARABIC </w:instrText>
+      </w:r>
+      <w:r>
+        <w:fldChar w:fldCharType="separate"/>
+      </w:r>
+      <w:r>
+        <w:rPr>
+          <w:noProof/>
+        </w:rPr>
+        <w:t>4</w:t>
+      </w:r>
+      <w:r>
+        <w:rPr>
+          <w:noProof/>
+        </w:rPr>
+        <w:fldChar w:fldCharType="end"/>
+      </w:r>
       <w:r>
         <w:tab/>
         <w:t xml:space="preserve">Dokumentačná tabuľka komponentu digitálny </w:t>
@@ -23062,7 +23432,7 @@
       <w:r>
         <w:t>výstup</w:t>
       </w:r>
-      <w:bookmarkEnd w:id="137"/>
+      <w:bookmarkEnd w:id="127"/>
     </w:p>
     <w:tbl>
       <w:tblPr>
@@ -23273,23 +23643,36 @@
           <w:highlight w:val="yellow"/>
         </w:rPr>
       </w:pPr>
-      <w:bookmarkStart w:id="138" w:name="_Toc511119902"/>
+      <w:bookmarkStart w:id="128" w:name="_Toc511119902"/>
       <w:r>
         <w:t>Tab. </w:t>
       </w:r>
-      <w:fldSimple w:instr=" SEQ Tab. \* ARABIC ">
-        <w:r>
-          <w:rPr>
-            <w:noProof/>
-          </w:rPr>
-          <w:t>5</w:t>
-        </w:r>
-      </w:fldSimple>
+      <w:r>
+        <w:fldChar w:fldCharType="begin"/>
+      </w:r>
+      <w:r>
+        <w:instrText xml:space="preserve"> SEQ Tab. \* ARABIC </w:instrText>
+      </w:r>
+      <w:r>
+        <w:fldChar w:fldCharType="separate"/>
+      </w:r>
+      <w:r>
+        <w:rPr>
+          <w:noProof/>
+        </w:rPr>
+        <w:t>5</w:t>
+      </w:r>
+      <w:r>
+        <w:rPr>
+          <w:noProof/>
+        </w:rPr>
+        <w:fldChar w:fldCharType="end"/>
+      </w:r>
       <w:r>
         <w:tab/>
         <w:t>Dokumentačná tabuľka komponentu RC 433 vysielač</w:t>
       </w:r>
-      <w:bookmarkEnd w:id="138"/>
+      <w:bookmarkEnd w:id="128"/>
     </w:p>
     <w:tbl>
       <w:tblPr>
@@ -23484,23 +23867,36 @@
           <w:highlight w:val="yellow"/>
         </w:rPr>
       </w:pPr>
-      <w:bookmarkStart w:id="139" w:name="_Toc511119903"/>
+      <w:bookmarkStart w:id="129" w:name="_Toc511119903"/>
       <w:r>
         <w:t>Tab. </w:t>
       </w:r>
-      <w:fldSimple w:instr=" SEQ Tab. \* ARABIC ">
-        <w:r>
-          <w:rPr>
-            <w:noProof/>
-          </w:rPr>
-          <w:t>6</w:t>
-        </w:r>
-      </w:fldSimple>
+      <w:r>
+        <w:fldChar w:fldCharType="begin"/>
+      </w:r>
+      <w:r>
+        <w:instrText xml:space="preserve"> SEQ Tab. \* ARABIC </w:instrText>
+      </w:r>
+      <w:r>
+        <w:fldChar w:fldCharType="separate"/>
+      </w:r>
+      <w:r>
+        <w:rPr>
+          <w:noProof/>
+        </w:rPr>
+        <w:t>6</w:t>
+      </w:r>
+      <w:r>
+        <w:rPr>
+          <w:noProof/>
+        </w:rPr>
+        <w:fldChar w:fldCharType="end"/>
+      </w:r>
       <w:r>
         <w:tab/>
         <w:t>Dokumentačná tabuľka komponentu RC 433 prijímač</w:t>
       </w:r>
-      <w:bookmarkEnd w:id="139"/>
+      <w:bookmarkEnd w:id="129"/>
     </w:p>
     <w:tbl>
       <w:tblPr>
@@ -23711,13 +24107,10 @@
 
 <file path=word/comments.xml><?xml version="1.0" encoding="utf-8"?>
 <w:comments xmlns:wpc="http://schemas.microsoft.com/office/word/2010/wordprocessingCanvas" xmlns:cx="http://schemas.microsoft.com/office/drawing/2014/chartex" xmlns:mc="http://schemas.openxmlformats.org/markup-compatibility/2006" xmlns:o="urn:schemas-microsoft-com:office:office" xmlns:r="http://schemas.openxmlformats.org/officeDocument/2006/relationships" xmlns:m="http://schemas.openxmlformats.org/officeDocument/2006/math" xmlns:v="urn:schemas-microsoft-com:vml" xmlns:wp14="http://schemas.microsoft.com/office/word/2010/wordprocessingDrawing" xmlns:wp="http://schemas.openxmlformats.org/drawingml/2006/wordprocessingDrawing" xmlns:w10="urn:schemas-microsoft-com:office:word" xmlns:w="http://schemas.openxmlformats.org/wordprocessingml/2006/main" xmlns:w14="http://schemas.microsoft.com/office/word/2010/wordml" xmlns:w15="http://schemas.microsoft.com/office/word/2012/wordml" xmlns:w16se="http://schemas.microsoft.com/office/word/2015/wordml/symex" xmlns:wpg="http://schemas.microsoft.com/office/word/2010/wordprocessingGroup" xmlns:wpi="http://schemas.microsoft.com/office/word/2010/wordprocessingInk" xmlns:wne="http://schemas.microsoft.com/office/word/2006/wordml" xmlns:wps="http://schemas.microsoft.com/office/word/2010/wordprocessingShape" mc:Ignorable="w14 w15 w16se wp14">
-  <w:comment w:id="33" w:author="RNDr. František Galčík PhD." w:date="2018-04-07T16:38:00Z" w:initials="RFGP">
+  <w:comment w:id="33" w:author="RNDr. František Galčík PhD." w:date="2018-04-07T16:45:00Z" w:initials="RFGP">
     <w:p>
       <w:pPr>
         <w:pStyle w:val="Textkomentra"/>
-        <w:rPr>
-          <w:lang w:val="pl-PL"/>
-        </w:rPr>
       </w:pPr>
       <w:r>
         <w:rPr>
@@ -23726,23 +24119,30 @@
         <w:annotationRef/>
       </w:r>
       <w:r>
-        <w:t>Lokalne spracovanie je ovela viac nez len digitalizacia. Ak mas digitalny senzor, co potom robi mikrokontroler</w:t>
-      </w:r>
-      <w:r>
-        <w:rPr>
-          <w:lang w:val="pl-PL"/>
-        </w:rPr>
-        <w:t>?</w:t>
+        <w:t>Digitalne senzory?</w:t>
       </w:r>
     </w:p>
   </w:comment>
-  <w:comment w:id="34" w:author="patrik fm" w:date="2018-04-07T22:45:00Z" w:initials="pf">
+  <w:comment w:id="34" w:author="patrik fm" w:date="2018-04-11T12:30:00Z" w:initials="pf">
     <w:p>
       <w:pPr>
         <w:pStyle w:val="Textkomentra"/>
+      </w:pPr>
+      <w:r>
         <w:rPr>
           <w:rStyle w:val="Odkaznakomentr"/>
         </w:rPr>
+        <w:annotationRef/>
+      </w:r>
+      <w:r>
+        <w:t>Mohol by som dopisat nieco take:</w:t>
+      </w:r>
+    </w:p>
+  </w:comment>
+  <w:comment w:id="35" w:author="patrik fm" w:date="2018-04-11T12:30:00Z" w:initials="pf">
+    <w:p>
+      <w:pPr>
+        <w:pStyle w:val="Textkomentra"/>
       </w:pPr>
       <w:r>
         <w:rPr>
@@ -23754,9 +24154,11 @@
         <w:rPr>
           <w:rStyle w:val="Odkaznakomentr"/>
         </w:rPr>
-        <w:t xml:space="preserve">Rozpisal som informaciu o analyze. </w:t>
-      </w:r>
-    </w:p>
+        <w:t>Ak by sme použili digitálne senzory, tak digitálnu informáciu prečítame príslušným komunikačným protokolom z mikrokontroléra digitálneho senzora.</w:t>
+      </w:r>
+    </w:p>
+  </w:comment>
+  <w:comment w:id="43" w:author="Lucy" w:date="2018-03-31T23:53:00Z" w:initials="L">
     <w:p>
       <w:pPr>
         <w:pStyle w:val="Textkomentra"/>
@@ -23765,11 +24167,14 @@
         <w:rPr>
           <w:rStyle w:val="Odkaznakomentr"/>
         </w:rPr>
-        <w:t>Digitalne senzory su digitalnymi, pretoze na sebe maju iny mikrokontroler ktory spracovanie urobi za nas, je to tak?</w:t>
+        <w:annotationRef/>
+      </w:r>
+      <w:r>
+        <w:t>Daj to celé na novú stranu potom</w:t>
       </w:r>
     </w:p>
   </w:comment>
-  <w:comment w:id="36" w:author="RNDr. František Galčík PhD." w:date="2018-04-07T16:45:00Z" w:initials="RFGP">
+  <w:comment w:id="44" w:author="patrik fm" w:date="2018-04-01T21:40:00Z" w:initials="pf">
     <w:p>
       <w:pPr>
         <w:pStyle w:val="Textkomentra"/>
@@ -23781,11 +24186,11 @@
         <w:annotationRef/>
       </w:r>
       <w:r>
-        <w:t>Digitalne senzory?</w:t>
+        <w:t>Pridal som zalomenie strany</w:t>
       </w:r>
     </w:p>
   </w:comment>
-  <w:comment w:id="37" w:author="patrik fm" w:date="2018-04-11T12:30:00Z" w:initials="pf">
+  <w:comment w:id="49" w:author="RNDr. František Galčík PhD." w:date="2018-04-07T17:10:00Z" w:initials="RFGP">
     <w:p>
       <w:pPr>
         <w:pStyle w:val="Textkomentra"/>
@@ -23797,11 +24202,11 @@
         <w:annotationRef/>
       </w:r>
       <w:r>
-        <w:t>Mohol by som dopisat nieco take:</w:t>
+        <w:t>Toto je dobry popis, no viem si predstavit ku jednotlivym rieseniam aj pokus o diskusiu – co si myslis, ze su ich dobre stranky a naopak, co su slabsie stranky?</w:t>
       </w:r>
     </w:p>
   </w:comment>
-  <w:comment w:id="38" w:author="patrik fm" w:date="2018-04-11T12:30:00Z" w:initials="pf">
+  <w:comment w:id="50" w:author="patrik fm" w:date="2018-04-11T12:34:00Z" w:initials="pf">
     <w:p>
       <w:pPr>
         <w:pStyle w:val="Textkomentra"/>
@@ -23813,14 +24218,27 @@
         <w:annotationRef/>
       </w:r>
       <w:r>
+        <w:t>Toto by som ešte doplnil do diplomovky, teraz pre ucely SVK to nechajme tak.</w:t>
+      </w:r>
+    </w:p>
+  </w:comment>
+  <w:comment w:id="76" w:author="RNDr. František Galčík PhD." w:date="2018-04-07T17:21:00Z" w:initials="RFGP">
+    <w:p>
+      <w:pPr>
+        <w:pStyle w:val="Textkomentra"/>
+      </w:pPr>
+      <w:r>
         <w:rPr>
           <w:rStyle w:val="Odkaznakomentr"/>
         </w:rPr>
-        <w:t>Ak by sme použili digitálne senzory, tak digitálnu informáciu prečítame príslušným komunikačným protokolom z mikrokontroléra digitálneho senzora.</w:t>
+        <w:annotationRef/>
+      </w:r>
+      <w:r>
+        <w:t>Nemyslim, ze to bolo len o IDE, skor bola dolezita kniznica, ktora skryvala technicke detaily. Staci sa spytat tretiakov na systemove programovanie a bude jasne o kolko veci Arduino programatora odbremenuje.</w:t>
       </w:r>
     </w:p>
   </w:comment>
-  <w:comment w:id="46" w:author="Lucy" w:date="2018-03-31T23:53:00Z" w:initials="L">
+  <w:comment w:id="77" w:author="patrik fm" w:date="2018-04-09T13:07:00Z" w:initials="pf">
     <w:p>
       <w:pPr>
         <w:pStyle w:val="Textkomentra"/>
@@ -23832,11 +24250,29 @@
         <w:annotationRef/>
       </w:r>
       <w:r>
-        <w:t>Daj to celé na novú stranu potom</w:t>
+        <w:t xml:space="preserve">Použil som tam formulaciu </w:t>
+      </w:r>
+      <w:r>
+        <w:rPr>
+          <w:b/>
+        </w:rPr>
+        <w:t>aj</w:t>
+      </w:r>
+      <w:r>
+        <w:t xml:space="preserve"> </w:t>
+      </w:r>
+      <w:r>
+        <w:rPr>
+          <w:b/>
+        </w:rPr>
+        <w:t>vdaka</w:t>
+      </w:r>
+      <w:r>
+        <w:t xml:space="preserve"> cim nevylucujem dalsie zlepsovaky ake Arduino prinieslo. Iny uvod by mohol byt:</w:t>
       </w:r>
     </w:p>
   </w:comment>
-  <w:comment w:id="47" w:author="patrik fm" w:date="2018-04-01T21:40:00Z" w:initials="pf">
+  <w:comment w:id="78" w:author="patrik fm" w:date="2018-04-09T13:08:00Z" w:initials="pf">
     <w:p>
       <w:pPr>
         <w:pStyle w:val="Textkomentra"/>
@@ -23848,11 +24284,11 @@
         <w:annotationRef/>
       </w:r>
       <w:r>
-        <w:t>Pridal som zalomenie strany</w:t>
+        <w:t>Projekt Arduino bol okrem svojich zjednodušení v prototypovaní zariadení a ich programovaní úspešný aj vďaka svojmu používateľsky prívetivému prostrediu.</w:t>
       </w:r>
     </w:p>
   </w:comment>
-  <w:comment w:id="52" w:author="RNDr. František Galčík PhD." w:date="2018-04-07T17:10:00Z" w:initials="RFGP">
+  <w:comment w:id="83" w:author="patrik fm" w:date="2018-04-02T13:49:00Z" w:initials="pf">
     <w:p>
       <w:pPr>
         <w:pStyle w:val="Textkomentra"/>
@@ -23864,269 +24300,11 @@
         <w:annotationRef/>
       </w:r>
       <w:r>
-        <w:t>Toto je dobry popis, no viem si predstavit ku jednotlivym rieseniam aj pokus o diskusiu – co si myslis, ze su ich dobre stranky a naopak, co su slabsie stranky?</w:t>
+        <w:t>Vložiť ako krížový odkaz</w:t>
       </w:r>
     </w:p>
   </w:comment>
-  <w:comment w:id="53" w:author="patrik fm" w:date="2018-04-11T12:34:00Z" w:initials="pf">
-    <w:p>
-      <w:pPr>
-        <w:pStyle w:val="Textkomentra"/>
-      </w:pPr>
-      <w:r>
-        <w:rPr>
-          <w:rStyle w:val="Odkaznakomentr"/>
-        </w:rPr>
-        <w:annotationRef/>
-      </w:r>
-      <w:r>
-        <w:t>Toto by som ešte doplnil do diplomovky, teraz pre ucely SVK to nechajme tak.</w:t>
-      </w:r>
-    </w:p>
-  </w:comment>
-  <w:comment w:id="70" w:author="RNDr. František Galčík PhD." w:date="2018-04-07T17:20:00Z" w:initials="RFGP">
-    <w:p>
-      <w:pPr>
-        <w:pStyle w:val="Textkomentra"/>
-      </w:pPr>
-      <w:r>
-        <w:rPr>
-          <w:rStyle w:val="Odkaznakomentr"/>
-        </w:rPr>
-        <w:annotationRef/>
-      </w:r>
-      <w:r>
-        <w:t>Chyba mi tu big picture – neviem, ci si to oponent/citatel bude vediet domysliet.</w:t>
-      </w:r>
-    </w:p>
-  </w:comment>
-  <w:comment w:id="71" w:author="patrik fm" w:date="2018-04-09T13:20:00Z" w:initials="pf">
-    <w:p>
-      <w:pPr>
-        <w:pStyle w:val="Textkomentra"/>
-      </w:pPr>
-      <w:r>
-        <w:rPr>
-          <w:rStyle w:val="Odkaznakomentr"/>
-        </w:rPr>
-        <w:annotationRef/>
-      </w:r>
-      <w:r>
-        <w:t>Doplnil som s obrazkom aj upravenym textom.</w:t>
-      </w:r>
-    </w:p>
-  </w:comment>
-  <w:comment w:id="76" w:author="RNDr. František Galčík PhD." w:date="2018-04-07T17:16:00Z" w:initials="RFGP">
-    <w:p>
-      <w:pPr>
-        <w:pStyle w:val="Textkomentra"/>
-      </w:pPr>
-      <w:r>
-        <w:rPr>
-          <w:rStyle w:val="Odkaznakomentr"/>
-        </w:rPr>
-        <w:annotationRef/>
-      </w:r>
-      <w:r>
-        <w:t>case</w:t>
-      </w:r>
-    </w:p>
-  </w:comment>
-  <w:comment w:id="77" w:author="patrik fm" w:date="2018-04-09T13:20:00Z" w:initials="pf">
-    <w:p>
-      <w:pPr>
-        <w:pStyle w:val="Textkomentra"/>
-      </w:pPr>
-      <w:r>
-        <w:rPr>
-          <w:rStyle w:val="Odkaznakomentr"/>
-        </w:rPr>
-        <w:annotationRef/>
-      </w:r>
-      <w:r>
-        <w:t>nerozumiem</w:t>
-      </w:r>
-    </w:p>
-  </w:comment>
-  <w:comment w:id="83" w:author="RNDr. František Galčík PhD." w:date="2018-04-07T17:21:00Z" w:initials="RFGP">
-    <w:p>
-      <w:pPr>
-        <w:pStyle w:val="Textkomentra"/>
-      </w:pPr>
-      <w:r>
-        <w:rPr>
-          <w:rStyle w:val="Odkaznakomentr"/>
-        </w:rPr>
-        <w:annotationRef/>
-      </w:r>
-      <w:r>
-        <w:t>Nemyslim, ze to bolo len o IDE, skor bola dolezita kniznica, ktora skryvala technicke detaily. Staci sa spytat tretiakov na systemove programovanie a bude jasne o kolko veci Arduino programatora odbremenuje.</w:t>
-      </w:r>
-    </w:p>
-  </w:comment>
-  <w:comment w:id="84" w:author="patrik fm" w:date="2018-04-09T13:07:00Z" w:initials="pf">
-    <w:p>
-      <w:pPr>
-        <w:pStyle w:val="Textkomentra"/>
-      </w:pPr>
-      <w:r>
-        <w:rPr>
-          <w:rStyle w:val="Odkaznakomentr"/>
-        </w:rPr>
-        <w:annotationRef/>
-      </w:r>
-      <w:r>
-        <w:t xml:space="preserve">Použil som tam formulaciu </w:t>
-      </w:r>
-      <w:r>
-        <w:rPr>
-          <w:b/>
-        </w:rPr>
-        <w:t>aj</w:t>
-      </w:r>
-      <w:r>
-        <w:t xml:space="preserve"> </w:t>
-      </w:r>
-      <w:r>
-        <w:rPr>
-          <w:b/>
-        </w:rPr>
-        <w:t>vdaka</w:t>
-      </w:r>
-      <w:r>
-        <w:t xml:space="preserve"> cim nevylucujem dalsie zlepsovaky ake Arduino prinieslo. Iny uvod by mohol byt:</w:t>
-      </w:r>
-    </w:p>
-  </w:comment>
-  <w:comment w:id="85" w:author="patrik fm" w:date="2018-04-09T13:08:00Z" w:initials="pf">
-    <w:p>
-      <w:pPr>
-        <w:pStyle w:val="Textkomentra"/>
-      </w:pPr>
-      <w:r>
-        <w:rPr>
-          <w:rStyle w:val="Odkaznakomentr"/>
-        </w:rPr>
-        <w:annotationRef/>
-      </w:r>
-      <w:r>
-        <w:t>Projekt Arduino bol okrem svojich zjednodušení v prototypovaní zariadení a ich programovaní úspešný aj vďaka svojmu používateľsky prívetivému prostrediu.</w:t>
-      </w:r>
-    </w:p>
-  </w:comment>
-  <w:comment w:id="90" w:author="patrik fm" w:date="2018-04-02T13:49:00Z" w:initials="pf">
-    <w:p>
-      <w:pPr>
-        <w:pStyle w:val="Textkomentra"/>
-      </w:pPr>
-      <w:r>
-        <w:rPr>
-          <w:rStyle w:val="Odkaznakomentr"/>
-        </w:rPr>
-        <w:annotationRef/>
-      </w:r>
-      <w:r>
-        <w:t>Vložiť ako krížový odkaz</w:t>
-      </w:r>
-    </w:p>
-  </w:comment>
-  <w:comment w:id="101" w:author="RNDr. František Galčík PhD." w:date="2018-04-07T17:37:00Z" w:initials="RFGP">
-    <w:p>
-      <w:pPr>
-        <w:pStyle w:val="Textkomentra"/>
-      </w:pPr>
-      <w:r>
-        <w:rPr>
-          <w:rStyle w:val="Odkaznakomentr"/>
-        </w:rPr>
-        <w:annotationRef/>
-      </w:r>
-      <w:r>
-        <w:t>Upozornujem, ze realne je tych typov viac.</w:t>
-      </w:r>
-    </w:p>
-  </w:comment>
-  <w:comment w:id="102" w:author="patrik fm" w:date="2018-04-09T13:14:00Z" w:initials="pf">
-    <w:p>
-      <w:pPr>
-        <w:pStyle w:val="Textkomentra"/>
-      </w:pPr>
-      <w:r>
-        <w:rPr>
-          <w:rStyle w:val="Odkaznakomentr"/>
-        </w:rPr>
-        <w:annotationRef/>
-      </w:r>
-      <w:r>
-        <w:t>Doplnil som v zátvorke text.</w:t>
-      </w:r>
-    </w:p>
-  </w:comment>
-  <w:comment w:id="119" w:author="RNDr. František Galčík PhD." w:date="2018-04-07T17:57:00Z" w:initials="RFGP">
-    <w:p>
-      <w:pPr>
-        <w:pStyle w:val="Textkomentra"/>
-      </w:pPr>
-      <w:r>
-        <w:rPr>
-          <w:rStyle w:val="Odkaznakomentr"/>
-        </w:rPr>
-        <w:annotationRef/>
-      </w:r>
-      <w:r>
-        <w:t>Preco vzorove? Ja by som dal, ze nove alebo komunikacne komponenty – alebo nove komunikacne</w:t>
-      </w:r>
-    </w:p>
-    <w:p>
-      <w:pPr>
-        <w:pStyle w:val="Textkomentra"/>
-      </w:pPr>
-    </w:p>
-    <w:p>
-      <w:pPr>
-        <w:pStyle w:val="Textkomentra"/>
-      </w:pPr>
-      <w:r>
-        <w:t>Ked som oponoval diplomovky v ramci projektu Kapsa (</w:t>
-      </w:r>
-      <w:r>
-        <w:t>http://kapsa.sk/wiki/</w:t>
-      </w:r>
-      <w:r>
-        <w:t>), tak som casto vytkol to, ze v praci nebolo jasne rozlisitelne, co uz v projekte Kapsa bolo spravene a co je vlastny prispevok diplomovej prace.</w:t>
-      </w:r>
-    </w:p>
-    <w:p>
-      <w:pPr>
-        <w:pStyle w:val="Textkomentra"/>
-      </w:pPr>
-    </w:p>
-    <w:p>
-      <w:pPr>
-        <w:pStyle w:val="Textkomentra"/>
-      </w:pPr>
-      <w:r>
-        <w:t>Takze ked budes popisovat nove komponenty, zdorazni, ze ide o nove veci. Pripadne mozes intro zacat tak, ze v ramci komponentov ACProg je malo vyssie urovnovych alebo komplexnych komponentov na komunikaciu. V ramci intra mozes popisat proces vytvarania komponentu (teda, ze ako sa definuje novy komponent, atd.) a potom ukazes ako si riesil tie prislusne komponenty. Nielen z pohladu API, ale aj z pohladu implementacie. To da praci taky dobry IoT smrnc, ked budes mat aj veci z vyssej urovne (IDE) ale aj veci z nizsej urovne.</w:t>
-      </w:r>
-    </w:p>
-  </w:comment>
-  <w:comment w:id="120" w:author="patrik fm" w:date="2018-04-11T12:36:00Z" w:initials="pf">
-    <w:p>
-      <w:pPr>
-        <w:pStyle w:val="Textkomentra"/>
-      </w:pPr>
-      <w:r>
-        <w:rPr>
-          <w:rStyle w:val="Odkaznakomentr"/>
-        </w:rPr>
-        <w:annotationRef/>
-      </w:r>
-      <w:r>
-        <w:t>Prepisal so kapitolu.</w:t>
-      </w:r>
-    </w:p>
-  </w:comment>
-  <w:comment w:id="123" w:author="patrik fm" w:date="2018-04-09T19:08:00Z" w:initials="pf">
+  <w:comment w:id="113" w:author="patrik fm" w:date="2018-04-09T19:08:00Z" w:initials="pf">
     <w:p>
       <w:pPr>
         <w:pStyle w:val="Textkomentra"/>
@@ -24147,8 +24325,6 @@
 
 <file path=word/commentsExtended.xml><?xml version="1.0" encoding="utf-8"?>
 <w15:commentsEx xmlns:wpc="http://schemas.microsoft.com/office/word/2010/wordprocessingCanvas" xmlns:cx="http://schemas.microsoft.com/office/drawing/2014/chartex" xmlns:mc="http://schemas.openxmlformats.org/markup-compatibility/2006" xmlns:o="urn:schemas-microsoft-com:office:office" xmlns:r="http://schemas.openxmlformats.org/officeDocument/2006/relationships" xmlns:m="http://schemas.openxmlformats.org/officeDocument/2006/math" xmlns:v="urn:schemas-microsoft-com:vml" xmlns:wp14="http://schemas.microsoft.com/office/word/2010/wordprocessingDrawing" xmlns:wp="http://schemas.openxmlformats.org/drawingml/2006/wordprocessingDrawing" xmlns:w10="urn:schemas-microsoft-com:office:word" xmlns:w="http://schemas.openxmlformats.org/wordprocessingml/2006/main" xmlns:w14="http://schemas.microsoft.com/office/word/2010/wordml" xmlns:w15="http://schemas.microsoft.com/office/word/2012/wordml" xmlns:w16se="http://schemas.microsoft.com/office/word/2015/wordml/symex" xmlns:wpg="http://schemas.microsoft.com/office/word/2010/wordprocessingGroup" xmlns:wpi="http://schemas.microsoft.com/office/word/2010/wordprocessingInk" xmlns:wne="http://schemas.microsoft.com/office/word/2006/wordml" xmlns:wps="http://schemas.microsoft.com/office/word/2010/wordprocessingShape" mc:Ignorable="w14 w15 w16se wp14">
-  <w15:commentEx w15:paraId="607B0923" w15:done="0"/>
-  <w15:commentEx w15:paraId="2EC1F8FD" w15:paraIdParent="607B0923" w15:done="0"/>
   <w15:commentEx w15:paraId="7362CB9A" w15:done="0"/>
   <w15:commentEx w15:paraId="7480B63F" w15:paraIdParent="7362CB9A" w15:done="0"/>
   <w15:commentEx w15:paraId="69F687D2" w15:paraIdParent="7362CB9A" w15:done="0"/>
@@ -24156,18 +24332,10 @@
   <w15:commentEx w15:paraId="17F574CE" w15:paraIdParent="2FDD5383" w15:done="0"/>
   <w15:commentEx w15:paraId="40B34DCC" w15:done="0"/>
   <w15:commentEx w15:paraId="6B5EAC62" w15:paraIdParent="40B34DCC" w15:done="0"/>
-  <w15:commentEx w15:paraId="12C94B0A" w15:done="0"/>
-  <w15:commentEx w15:paraId="675F7643" w15:paraIdParent="12C94B0A" w15:done="0"/>
-  <w15:commentEx w15:paraId="7ED10219" w15:done="0"/>
-  <w15:commentEx w15:paraId="39866572" w15:paraIdParent="7ED10219" w15:done="0"/>
   <w15:commentEx w15:paraId="09C855BC" w15:done="0"/>
   <w15:commentEx w15:paraId="52E2E255" w15:paraIdParent="09C855BC" w15:done="0"/>
   <w15:commentEx w15:paraId="3C30DD16" w15:paraIdParent="09C855BC" w15:done="0"/>
   <w15:commentEx w15:paraId="169B1133" w15:done="0"/>
-  <w15:commentEx w15:paraId="77D63119" w15:done="0"/>
-  <w15:commentEx w15:paraId="34448E49" w15:paraIdParent="77D63119" w15:done="0"/>
-  <w15:commentEx w15:paraId="2A2B8175" w15:done="0"/>
-  <w15:commentEx w15:paraId="2F8B3BD0" w15:paraIdParent="2A2B8175" w15:done="0"/>
   <w15:commentEx w15:paraId="1C33FF86" w15:done="0"/>
 </w15:commentsEx>
 </file>
@@ -24250,7 +24418,7 @@
       <w:rPr>
         <w:noProof/>
       </w:rPr>
-      <w:t>11</w:t>
+      <w:t>56</w:t>
     </w:r>
     <w:r>
       <w:rPr>
@@ -33346,7 +33514,7 @@
 </file>
 
 <file path=customXml/itemProps1.xml><?xml version="1.0" encoding="utf-8"?>
-<ds:datastoreItem xmlns:ds="http://schemas.openxmlformats.org/officeDocument/2006/customXml" ds:itemID="{14A91C7C-B467-4FE6-9A85-7E250347DDC6}">
+<ds:datastoreItem xmlns:ds="http://schemas.openxmlformats.org/officeDocument/2006/customXml" ds:itemID="{1EE55B3A-15B6-4206-BE36-ED37C90AB590}">
   <ds:schemaRefs>
     <ds:schemaRef ds:uri="http://schemas.openxmlformats.org/officeDocument/2006/bibliography"/>
   </ds:schemaRefs>

</xml_diff>